<commit_message>
Se actualizaron las historias de usuario de ocultar y mostrar categorias
</commit_message>
<xml_diff>
--- a/HistoriasDeUsuario.docx
+++ b/HistoriasDeUsuario.docx
@@ -690,19 +690,7 @@
         <w:rPr>
           <w:rFonts w:cs="Times New Roman" w:ascii="Times New Roman" w:hAnsi="Times New Roman"/>
         </w:rPr>
-        <w:t xml:space="preserve">Uso de </w:t>
-      </w:r>
-      <w:r>
-        <w:rPr>
-          <w:rFonts w:cs="Times New Roman" w:ascii="Times New Roman" w:hAnsi="Times New Roman"/>
-        </w:rPr>
-        <w:t>abreviaciones</w:t>
-      </w:r>
-      <w:r>
-        <w:rPr>
-          <w:rFonts w:cs="Times New Roman" w:ascii="Times New Roman" w:hAnsi="Times New Roman"/>
-        </w:rPr>
-        <w:t>:</w:t>
+        <w:t>Uso de abreviaciones:</w:t>
       </w:r>
     </w:p>
     <w:p>
@@ -739,43 +727,7 @@
         <w:rPr>
           <w:rFonts w:cs="Times New Roman" w:ascii="Times New Roman" w:hAnsi="Times New Roman"/>
         </w:rPr>
-        <w:t xml:space="preserve"> " Uso de </w:t>
-      </w:r>
-      <w:r>
-        <w:rPr>
-          <w:rFonts w:cs="Times New Roman" w:ascii="Times New Roman" w:hAnsi="Times New Roman"/>
-        </w:rPr>
-        <w:t>Abreviaciones</w:t>
-      </w:r>
-      <w:r>
-        <w:rPr>
-          <w:rFonts w:cs="Times New Roman" w:ascii="Times New Roman" w:hAnsi="Times New Roman"/>
-        </w:rPr>
-        <w:t xml:space="preserve"> preestablecid</w:t>
-      </w:r>
-      <w:r>
-        <w:rPr>
-          <w:rFonts w:cs="Times New Roman" w:ascii="Times New Roman" w:hAnsi="Times New Roman"/>
-        </w:rPr>
-        <w:t>a</w:t>
-      </w:r>
-      <w:r>
-        <w:rPr>
-          <w:rFonts w:cs="Times New Roman" w:ascii="Times New Roman" w:hAnsi="Times New Roman"/>
-        </w:rPr>
-        <w:t>s en la</w:t>
-      </w:r>
-      <w:r>
-        <w:rPr>
-          <w:rFonts w:cs="Times New Roman" w:ascii="Times New Roman" w:hAnsi="Times New Roman"/>
-        </w:rPr>
-        <w:t>s formulas de la aplicación</w:t>
-      </w:r>
-      <w:r>
-        <w:rPr>
-          <w:rFonts w:cs="Times New Roman" w:ascii="Times New Roman" w:hAnsi="Times New Roman"/>
-        </w:rPr>
-        <w:t>" – USO 1.</w:t>
+        <w:t xml:space="preserve"> " Uso de Abreviaciones preestablecidas en las formulas de la aplicación" – USO 1.</w:t>
       </w:r>
     </w:p>
     <w:p>
@@ -837,43 +789,7 @@
         <w:rPr>
           <w:rFonts w:cs="Times New Roman" w:ascii="Times New Roman" w:hAnsi="Times New Roman"/>
         </w:rPr>
-        <w:t xml:space="preserve"> Usar vari</w:t>
-      </w:r>
-      <w:r>
-        <w:rPr>
-          <w:rFonts w:cs="Times New Roman" w:ascii="Times New Roman" w:hAnsi="Times New Roman"/>
-        </w:rPr>
-        <w:t>a</w:t>
-      </w:r>
-      <w:r>
-        <w:rPr>
-          <w:rFonts w:cs="Times New Roman" w:ascii="Times New Roman" w:hAnsi="Times New Roman"/>
-        </w:rPr>
-        <w:t xml:space="preserve">s </w:t>
-      </w:r>
-      <w:r>
-        <w:rPr>
-          <w:rFonts w:cs="Times New Roman" w:ascii="Times New Roman" w:hAnsi="Times New Roman"/>
-        </w:rPr>
-        <w:t>abreviaciones</w:t>
-      </w:r>
-      <w:r>
-        <w:rPr>
-          <w:rFonts w:cs="Times New Roman" w:ascii="Times New Roman" w:hAnsi="Times New Roman"/>
-        </w:rPr>
-        <w:t xml:space="preserve"> preestablecid</w:t>
-      </w:r>
-      <w:r>
-        <w:rPr>
-          <w:rFonts w:cs="Times New Roman" w:ascii="Times New Roman" w:hAnsi="Times New Roman"/>
-        </w:rPr>
-        <w:t>a</w:t>
-      </w:r>
-      <w:r>
-        <w:rPr>
-          <w:rFonts w:cs="Times New Roman" w:ascii="Times New Roman" w:hAnsi="Times New Roman"/>
-        </w:rPr>
-        <w:t>s</w:t>
+        <w:t xml:space="preserve"> Usar varias abreviaciones preestablecidas</w:t>
       </w:r>
     </w:p>
     <w:p>
@@ -899,43 +815,7 @@
         <w:rPr>
           <w:rFonts w:cs="Times New Roman" w:ascii="Times New Roman" w:hAnsi="Times New Roman"/>
         </w:rPr>
-        <w:t xml:space="preserve"> formar un</w:t>
-      </w:r>
-      <w:r>
-        <w:rPr>
-          <w:rFonts w:cs="Times New Roman" w:ascii="Times New Roman" w:hAnsi="Times New Roman"/>
-        </w:rPr>
-        <w:t>a</w:t>
-      </w:r>
-      <w:r>
-        <w:rPr>
-          <w:rFonts w:cs="Times New Roman" w:ascii="Times New Roman" w:hAnsi="Times New Roman"/>
-        </w:rPr>
-        <w:t xml:space="preserve"> </w:t>
-      </w:r>
-      <w:r>
-        <w:rPr>
-          <w:rFonts w:cs="Times New Roman" w:ascii="Times New Roman" w:hAnsi="Times New Roman"/>
-        </w:rPr>
-        <w:t>fórmula</w:t>
-      </w:r>
-      <w:r>
-        <w:rPr>
-          <w:rFonts w:cs="Times New Roman" w:ascii="Times New Roman" w:hAnsi="Times New Roman"/>
-        </w:rPr>
-        <w:t xml:space="preserve"> </w:t>
-      </w:r>
-      <w:r>
-        <w:rPr>
-          <w:rFonts w:cs="Times New Roman" w:ascii="Times New Roman" w:hAnsi="Times New Roman"/>
-        </w:rPr>
-        <w:t>en</w:t>
-      </w:r>
-      <w:r>
-        <w:rPr>
-          <w:rFonts w:cs="Times New Roman" w:ascii="Times New Roman" w:hAnsi="Times New Roman"/>
-        </w:rPr>
-        <w:t xml:space="preserve"> la aplicación</w:t>
+        <w:t xml:space="preserve"> formar una fórmula en la aplicación</w:t>
       </w:r>
     </w:p>
     <w:p>
@@ -979,37 +859,7 @@
         <w:rPr>
           <w:rFonts w:cs="Times New Roman" w:ascii="Times New Roman" w:hAnsi="Times New Roman"/>
         </w:rPr>
-        <w:t>Deben estar disponibles en una lista &lt;a seleccionar&gt;, todos l</w:t>
-      </w:r>
-      <w:r>
-        <w:rPr>
-          <w:rFonts w:cs="Times New Roman" w:ascii="Times New Roman" w:hAnsi="Times New Roman"/>
-        </w:rPr>
-        <w:t>a</w:t>
-      </w:r>
-      <w:r>
-        <w:rPr>
-          <w:rFonts w:cs="Times New Roman" w:ascii="Times New Roman" w:hAnsi="Times New Roman"/>
-        </w:rPr>
-        <w:t xml:space="preserve">s </w:t>
-      </w:r>
-      <w:r>
-        <w:rPr>
-          <w:rFonts w:cs="Times New Roman" w:ascii="Times New Roman" w:hAnsi="Times New Roman"/>
-        </w:rPr>
-        <w:t xml:space="preserve">Abreviaciones predeterminadas, </w:t>
-      </w:r>
-      <w:r>
-        <w:rPr>
-          <w:rFonts w:cs="Times New Roman" w:ascii="Times New Roman" w:hAnsi="Times New Roman"/>
-        </w:rPr>
-        <w:t>en toda vista donde exista un campo de un formulario, donde se deba ingresar una fórmula</w:t>
-      </w:r>
-      <w:r>
-        <w:rPr>
-          <w:rFonts w:cs="Times New Roman" w:ascii="Times New Roman" w:hAnsi="Times New Roman"/>
-        </w:rPr>
-        <w:t>.</w:t>
+        <w:t>Deben estar disponibles en una lista &lt;a seleccionar&gt;, todos las Abreviaciones predeterminadas, en toda vista donde exista un campo de un formulario, donde se deba ingresar una fórmula.</w:t>
       </w:r>
     </w:p>
     <w:p>
@@ -1085,19 +935,7 @@
         <w:rPr>
           <w:rFonts w:cs="Times New Roman" w:ascii="Times New Roman" w:hAnsi="Times New Roman"/>
         </w:rPr>
-        <w:t xml:space="preserve">Introducción de </w:t>
-      </w:r>
-      <w:r>
-        <w:rPr>
-          <w:rFonts w:cs="Times New Roman" w:ascii="Times New Roman" w:hAnsi="Times New Roman"/>
-        </w:rPr>
-        <w:t>abreviaciones</w:t>
-      </w:r>
-      <w:r>
-        <w:rPr>
-          <w:rFonts w:cs="Times New Roman" w:ascii="Times New Roman" w:hAnsi="Times New Roman"/>
-        </w:rPr>
-        <w:t>:</w:t>
+        <w:t>Introducción de abreviaciones:</w:t>
       </w:r>
     </w:p>
     <w:p>
@@ -1138,31 +976,7 @@
         <w:rPr>
           <w:rFonts w:cs="Times New Roman" w:ascii="Times New Roman" w:hAnsi="Times New Roman"/>
         </w:rPr>
-        <w:t xml:space="preserve"> " Introducción de </w:t>
-      </w:r>
-      <w:r>
-        <w:rPr>
-          <w:rFonts w:cs="Times New Roman" w:ascii="Times New Roman" w:hAnsi="Times New Roman"/>
-        </w:rPr>
-        <w:t>Abreviaciones</w:t>
-      </w:r>
-      <w:r>
-        <w:rPr>
-          <w:rFonts w:cs="Times New Roman" w:ascii="Times New Roman" w:hAnsi="Times New Roman"/>
-        </w:rPr>
-        <w:t xml:space="preserve"> propi</w:t>
-      </w:r>
-      <w:r>
-        <w:rPr>
-          <w:rFonts w:cs="Times New Roman" w:ascii="Times New Roman" w:hAnsi="Times New Roman"/>
-        </w:rPr>
-        <w:t>a</w:t>
-      </w:r>
-      <w:r>
-        <w:rPr>
-          <w:rFonts w:cs="Times New Roman" w:ascii="Times New Roman" w:hAnsi="Times New Roman"/>
-        </w:rPr>
-        <w:t>s en la aplicación para cálculo"– INTRO-1.</w:t>
+        <w:t xml:space="preserve"> " Introducción de Abreviaciones propias en la aplicación para cálculo"– INTRO-1.</w:t>
       </w:r>
     </w:p>
     <w:p>
@@ -1224,19 +1038,7 @@
         <w:rPr>
           <w:rFonts w:cs="Times New Roman" w:ascii="Times New Roman" w:hAnsi="Times New Roman"/>
         </w:rPr>
-        <w:t xml:space="preserve"> Introducir </w:t>
-      </w:r>
-      <w:r>
-        <w:rPr>
-          <w:rFonts w:cs="Times New Roman" w:ascii="Times New Roman" w:hAnsi="Times New Roman"/>
-        </w:rPr>
-        <w:t>Abreviación</w:t>
-      </w:r>
-      <w:r>
-        <w:rPr>
-          <w:rFonts w:cs="Times New Roman" w:ascii="Times New Roman" w:hAnsi="Times New Roman"/>
-        </w:rPr>
-        <w:t xml:space="preserve"> propios</w:t>
+        <w:t xml:space="preserve"> Introducir Abreviación propios</w:t>
       </w:r>
     </w:p>
     <w:p>
@@ -1306,55 +1108,7 @@
         <w:rPr>
           <w:rFonts w:cs="Times New Roman" w:ascii="Times New Roman" w:hAnsi="Times New Roman"/>
         </w:rPr>
-        <w:t xml:space="preserve">Debe verificar </w:t>
-      </w:r>
-      <w:r>
-        <w:rPr>
-          <w:rFonts w:cs="Times New Roman" w:ascii="Times New Roman" w:hAnsi="Times New Roman"/>
-        </w:rPr>
-        <w:t>que el</w:t>
-      </w:r>
-      <w:r>
-        <w:rPr>
-          <w:rFonts w:cs="Times New Roman" w:ascii="Times New Roman" w:hAnsi="Times New Roman"/>
-        </w:rPr>
-        <w:t xml:space="preserve"> alias </w:t>
-      </w:r>
-      <w:r>
-        <w:rPr>
-          <w:rFonts w:cs="Times New Roman" w:ascii="Times New Roman" w:hAnsi="Times New Roman"/>
-        </w:rPr>
-        <w:t>no</w:t>
-      </w:r>
-      <w:r>
-        <w:rPr>
-          <w:rFonts w:cs="Times New Roman" w:ascii="Times New Roman" w:hAnsi="Times New Roman"/>
-        </w:rPr>
-        <w:t xml:space="preserve"> est</w:t>
-      </w:r>
-      <w:r>
-        <w:rPr>
-          <w:rFonts w:cs="Times New Roman" w:ascii="Times New Roman" w:hAnsi="Times New Roman"/>
-        </w:rPr>
-        <w:t>á</w:t>
-      </w:r>
-      <w:r>
-        <w:rPr>
-          <w:rFonts w:cs="Times New Roman" w:ascii="Times New Roman" w:hAnsi="Times New Roman"/>
-        </w:rPr>
-        <w:t xml:space="preserve"> repetido </w:t>
-      </w:r>
-      <w:r>
-        <w:rPr>
-          <w:rFonts w:cs="Times New Roman" w:ascii="Times New Roman" w:hAnsi="Times New Roman"/>
-        </w:rPr>
-        <w:t>entre las abreviaciones propias o predefinidas</w:t>
-      </w:r>
-      <w:r>
-        <w:rPr>
-          <w:rFonts w:cs="Times New Roman" w:ascii="Times New Roman" w:hAnsi="Times New Roman"/>
-        </w:rPr>
-        <w:t>.</w:t>
+        <w:t>Debe verificar que el alias no está repetido entre las abreviaciones propias o predefinidas.</w:t>
       </w:r>
     </w:p>
     <w:p>
@@ -1371,13 +1125,7 @@
         <w:rPr>
           <w:rFonts w:cs="Times New Roman" w:ascii="Times New Roman" w:hAnsi="Times New Roman"/>
         </w:rPr>
-        <w:t>N</w:t>
-      </w:r>
-      <w:r>
-        <w:rPr>
-          <w:rFonts w:cs="Times New Roman" w:ascii="Times New Roman" w:hAnsi="Times New Roman"/>
-        </w:rPr>
-        <w:t>o se debe dejar el campo del Alias vacío.</w:t>
+        <w:t>No se debe dejar el campo del Alias vacío.</w:t>
       </w:r>
     </w:p>
     <w:p>
@@ -1411,19 +1159,7 @@
         <w:rPr>
           <w:rFonts w:cs="Times New Roman" w:ascii="Times New Roman" w:hAnsi="Times New Roman"/>
         </w:rPr>
-        <w:t xml:space="preserve">Debe verificar que la sintaxis este correcta, </w:t>
-      </w:r>
-      <w:r>
-        <w:rPr>
-          <w:rFonts w:cs="Times New Roman" w:ascii="Times New Roman" w:hAnsi="Times New Roman"/>
-        </w:rPr>
-        <w:t xml:space="preserve">mostrando </w:t>
-      </w:r>
-      <w:r>
-        <w:rPr>
-          <w:rFonts w:cs="Times New Roman" w:ascii="Times New Roman" w:hAnsi="Times New Roman"/>
-        </w:rPr>
-        <w:t>todos los mensajes de error del parse.</w:t>
+        <w:t>Debe verificar que la sintaxis este correcta, mostrando todos los mensajes de error del parse.</w:t>
       </w:r>
     </w:p>
     <w:p>
@@ -1440,13 +1176,7 @@
         <w:rPr>
           <w:rFonts w:cs="Times New Roman" w:ascii="Times New Roman" w:hAnsi="Times New Roman"/>
         </w:rPr>
-        <w:t>T</w:t>
-      </w:r>
-      <w:r>
-        <w:rPr>
-          <w:rFonts w:cs="Times New Roman" w:ascii="Times New Roman" w:hAnsi="Times New Roman"/>
-        </w:rPr>
-        <w:t>odos los Alias deben empezar por mayúscula y seguir con minúsculas. Los parámetros del Alias deben ser solo variables y estar entre paréntesis separadas por coma. Si no hay parámetros se debe poner al final del Alias un parentesis que abre y cierra sin nada en el medio.</w:t>
+        <w:t>Todos los Alias deben empezar por mayúscula y seguir con minúsculas. Los parámetros del Alias deben ser solo variables y estar entre paréntesis separadas por coma. Si no hay parámetros se debe poner al final del Alias un parentesis que abre y cierra sin nada en el medio.</w:t>
       </w:r>
     </w:p>
     <w:p>
@@ -1463,49 +1193,7 @@
         <w:rPr>
           <w:rFonts w:cs="Times New Roman" w:ascii="Times New Roman" w:hAnsi="Times New Roman"/>
         </w:rPr>
-        <w:t>Debe verificar que no es alpha equivalente a un</w:t>
-      </w:r>
-      <w:r>
-        <w:rPr>
-          <w:rFonts w:cs="Times New Roman" w:ascii="Times New Roman" w:hAnsi="Times New Roman"/>
-        </w:rPr>
-        <w:t>a abreviación</w:t>
-      </w:r>
-      <w:r>
-        <w:rPr>
-          <w:rFonts w:cs="Times New Roman" w:ascii="Times New Roman" w:hAnsi="Times New Roman"/>
-        </w:rPr>
-        <w:t xml:space="preserve"> propi</w:t>
-      </w:r>
-      <w:r>
-        <w:rPr>
-          <w:rFonts w:cs="Times New Roman" w:ascii="Times New Roman" w:hAnsi="Times New Roman"/>
-        </w:rPr>
-        <w:t>a</w:t>
-      </w:r>
-      <w:r>
-        <w:rPr>
-          <w:rFonts w:cs="Times New Roman" w:ascii="Times New Roman" w:hAnsi="Times New Roman"/>
-        </w:rPr>
-        <w:t xml:space="preserve"> o predefinid</w:t>
-      </w:r>
-      <w:r>
-        <w:rPr>
-          <w:rFonts w:cs="Times New Roman" w:ascii="Times New Roman" w:hAnsi="Times New Roman"/>
-        </w:rPr>
-        <w:t>a</w:t>
-      </w:r>
-      <w:r>
-        <w:rPr>
-          <w:rFonts w:cs="Times New Roman" w:ascii="Times New Roman" w:hAnsi="Times New Roman"/>
-        </w:rPr>
-        <w:t xml:space="preserve"> que ya existe, </w:t>
-      </w:r>
-      <w:r>
-        <w:rPr>
-          <w:rFonts w:cs="Times New Roman" w:ascii="Times New Roman" w:hAnsi="Times New Roman"/>
-        </w:rPr>
-        <w:t>mostrando un mensaje de error.</w:t>
+        <w:t>Debe verificar que no es alpha equivalente a una abreviación propia o predefinida que ya existe, mostrando un mensaje de error.</w:t>
       </w:r>
     </w:p>
     <w:p>
@@ -1522,13 +1210,7 @@
         <w:rPr>
           <w:rFonts w:cs="Times New Roman" w:ascii="Times New Roman" w:hAnsi="Times New Roman"/>
         </w:rPr>
-        <w:t>D</w:t>
-      </w:r>
-      <w:r>
-        <w:rPr>
-          <w:rFonts w:cs="Times New Roman" w:ascii="Times New Roman" w:hAnsi="Times New Roman"/>
-        </w:rPr>
-        <w:t>ebe verificar que las variables que se usan como parámetros de la abreviación es un superconjunto de las variables que usa la fórmula que se está abreviando.</w:t>
+        <w:t>Debe verificar que las variables que se usan como parámetros de la abreviación es un superconjunto de las variables que usa la fórmula que se está abreviando.</w:t>
       </w:r>
     </w:p>
     <w:p>
@@ -1545,67 +1227,7 @@
         <w:rPr>
           <w:rFonts w:cs="Times New Roman" w:ascii="Times New Roman" w:hAnsi="Times New Roman"/>
         </w:rPr>
-        <w:t>Luego de introducir la abreviación, d</w:t>
-      </w:r>
-      <w:r>
-        <w:rPr>
-          <w:rFonts w:cs="Times New Roman" w:ascii="Times New Roman" w:hAnsi="Times New Roman"/>
-        </w:rPr>
-        <w:t xml:space="preserve">ebe poderse buscar </w:t>
-      </w:r>
-      <w:r>
-        <w:rPr>
-          <w:rFonts w:cs="Times New Roman" w:ascii="Times New Roman" w:hAnsi="Times New Roman"/>
-        </w:rPr>
-        <w:t>la abreviación</w:t>
-      </w:r>
-      <w:r>
-        <w:rPr>
-          <w:rFonts w:cs="Times New Roman" w:ascii="Times New Roman" w:hAnsi="Times New Roman"/>
-        </w:rPr>
-        <w:t xml:space="preserve"> en la lista de </w:t>
-      </w:r>
-      <w:r>
-        <w:rPr>
-          <w:rFonts w:cs="Times New Roman" w:ascii="Times New Roman" w:hAnsi="Times New Roman"/>
-        </w:rPr>
-        <w:t>abreviaciones</w:t>
-      </w:r>
-      <w:r>
-        <w:rPr>
-          <w:rFonts w:cs="Times New Roman" w:ascii="Times New Roman" w:hAnsi="Times New Roman"/>
-        </w:rPr>
-        <w:t xml:space="preserve"> propi</w:t>
-      </w:r>
-      <w:r>
-        <w:rPr>
-          <w:rFonts w:cs="Times New Roman" w:ascii="Times New Roman" w:hAnsi="Times New Roman"/>
-        </w:rPr>
-        <w:t>a</w:t>
-      </w:r>
-      <w:r>
-        <w:rPr>
-          <w:rFonts w:cs="Times New Roman" w:ascii="Times New Roman" w:hAnsi="Times New Roman"/>
-        </w:rPr>
-        <w:t>s</w:t>
-      </w:r>
-      <w:r>
-        <w:rPr>
-          <w:rFonts w:cs="Times New Roman" w:ascii="Times New Roman" w:hAnsi="Times New Roman"/>
-        </w:rPr>
-        <w:t xml:space="preserve">, </w:t>
-      </w:r>
-      <w:r>
-        <w:rPr>
-          <w:rFonts w:cs="Times New Roman" w:ascii="Times New Roman" w:hAnsi="Times New Roman"/>
-        </w:rPr>
-        <w:t>usando como parámetros las mismas variables (y en el mismo orden) que se usaron al guardar la abreviación.</w:t>
-      </w:r>
-      <w:r>
-        <w:rPr>
-          <w:rFonts w:cs="Times New Roman" w:ascii="Times New Roman" w:hAnsi="Times New Roman"/>
-        </w:rPr>
-        <w:t xml:space="preserve"> </w:t>
+        <w:t xml:space="preserve">Luego de introducir la abreviación, debe poderse buscar la abreviación en la lista de abreviaciones propias, usando como parámetros las mismas variables (y en el mismo orden) que se usaron al guardar la abreviación. </w:t>
       </w:r>
     </w:p>
     <w:p>
@@ -1622,25 +1244,7 @@
         <w:rPr>
           <w:rFonts w:cs="Times New Roman" w:ascii="Times New Roman" w:hAnsi="Times New Roman"/>
         </w:rPr>
-        <w:t>Abreviación</w:t>
-      </w:r>
-      <w:r>
-        <w:rPr>
-          <w:rFonts w:cs="Times New Roman" w:ascii="Times New Roman" w:hAnsi="Times New Roman"/>
-        </w:rPr>
-        <w:t xml:space="preserve"> propi</w:t>
-      </w:r>
-      <w:r>
-        <w:rPr>
-          <w:rFonts w:cs="Times New Roman" w:ascii="Times New Roman" w:hAnsi="Times New Roman"/>
-        </w:rPr>
-        <w:t>a</w:t>
-      </w:r>
-      <w:r>
-        <w:rPr>
-          <w:rFonts w:cs="Times New Roman" w:ascii="Times New Roman" w:hAnsi="Times New Roman"/>
-        </w:rPr>
-        <w:t xml:space="preserve"> de un usuario no debe verlo otro usuario.</w:t>
+        <w:t>Abreviación propia de un usuario no debe verlo otro usuario.</w:t>
       </w:r>
     </w:p>
     <w:p>
@@ -1657,31 +1261,7 @@
         <w:rPr>
           <w:rFonts w:cs="Times New Roman" w:ascii="Times New Roman" w:hAnsi="Times New Roman"/>
         </w:rPr>
-        <w:t>Si ya existe el alias o un</w:t>
-      </w:r>
-      <w:r>
-        <w:rPr>
-          <w:rFonts w:cs="Times New Roman" w:ascii="Times New Roman" w:hAnsi="Times New Roman"/>
-        </w:rPr>
-        <w:t>a</w:t>
-      </w:r>
-      <w:r>
-        <w:rPr>
-          <w:rFonts w:cs="Times New Roman" w:ascii="Times New Roman" w:hAnsi="Times New Roman"/>
-        </w:rPr>
-        <w:t xml:space="preserve"> </w:t>
-      </w:r>
-      <w:r>
-        <w:rPr>
-          <w:rFonts w:cs="Times New Roman" w:ascii="Times New Roman" w:hAnsi="Times New Roman"/>
-        </w:rPr>
-        <w:t>abreviación</w:t>
-      </w:r>
-      <w:r>
-        <w:rPr>
-          <w:rFonts w:cs="Times New Roman" w:ascii="Times New Roman" w:hAnsi="Times New Roman"/>
-        </w:rPr>
-        <w:t xml:space="preserve"> alpha equivalente en otro usuario, debe poderse introducir igualmente.</w:t>
+        <w:t>Si ya existe el alias o una abreviación alpha equivalente en otro usuario, debe poderse introducir igualmente.</w:t>
       </w:r>
     </w:p>
     <w:p>
@@ -1791,19 +1371,7 @@
         <w:rPr>
           <w:rFonts w:cs="Times New Roman" w:ascii="Times New Roman" w:hAnsi="Times New Roman"/>
         </w:rPr>
-        <w:t>INTRO-</w:t>
-      </w:r>
-      <w:r>
-        <w:rPr>
-          <w:rFonts w:cs="Times New Roman" w:ascii="Times New Roman" w:hAnsi="Times New Roman"/>
-        </w:rPr>
-        <w:t>2</w:t>
-      </w:r>
-      <w:r>
-        <w:rPr>
-          <w:rFonts w:cs="Times New Roman" w:ascii="Times New Roman" w:hAnsi="Times New Roman"/>
-        </w:rPr>
-        <w:t>.</w:t>
+        <w:t>INTRO-2.</w:t>
       </w:r>
     </w:p>
     <w:p>
@@ -1839,13 +1407,7 @@
         <w:rPr>
           <w:rFonts w:cs="Times New Roman" w:ascii="Times New Roman" w:hAnsi="Times New Roman"/>
         </w:rPr>
-        <w:t xml:space="preserve"> Admin</w:t>
-      </w:r>
-      <w:r>
-        <w:rPr>
-          <w:rFonts w:cs="Times New Roman" w:ascii="Times New Roman" w:hAnsi="Times New Roman"/>
-        </w:rPr>
-        <w:t>Teoremas</w:t>
+        <w:t xml:space="preserve"> AdminTeoremas</w:t>
       </w:r>
     </w:p>
     <w:p>
@@ -1871,19 +1433,7 @@
         <w:rPr>
           <w:rFonts w:cs="Times New Roman" w:ascii="Times New Roman" w:hAnsi="Times New Roman"/>
         </w:rPr>
-        <w:t xml:space="preserve"> introducir </w:t>
-      </w:r>
-      <w:r>
-        <w:rPr>
-          <w:rFonts w:cs="Times New Roman" w:ascii="Times New Roman" w:hAnsi="Times New Roman"/>
-        </w:rPr>
-        <w:t>Abreviación</w:t>
-      </w:r>
-      <w:r>
-        <w:rPr>
-          <w:rFonts w:cs="Times New Roman" w:ascii="Times New Roman" w:hAnsi="Times New Roman"/>
-        </w:rPr>
-        <w:t xml:space="preserve"> preestablecidos en las listas de la aplicación</w:t>
+        <w:t xml:space="preserve"> introducir Abreviación preestablecidos en las listas de la aplicación</w:t>
       </w:r>
     </w:p>
     <w:p>
@@ -1953,55 +1503,7 @@
         <w:rPr>
           <w:rFonts w:cs="Times New Roman" w:ascii="Times New Roman" w:hAnsi="Times New Roman"/>
         </w:rPr>
-        <w:t xml:space="preserve">Debe verificar </w:t>
-      </w:r>
-      <w:r>
-        <w:rPr>
-          <w:rFonts w:cs="Times New Roman" w:ascii="Times New Roman" w:hAnsi="Times New Roman"/>
-        </w:rPr>
-        <w:t>que</w:t>
-      </w:r>
-      <w:r>
-        <w:rPr>
-          <w:rFonts w:cs="Times New Roman" w:ascii="Times New Roman" w:hAnsi="Times New Roman"/>
-        </w:rPr>
-        <w:t xml:space="preserve"> el alias </w:t>
-      </w:r>
-      <w:r>
-        <w:rPr>
-          <w:rFonts w:cs="Times New Roman" w:ascii="Times New Roman" w:hAnsi="Times New Roman"/>
-        </w:rPr>
-        <w:t>no</w:t>
-      </w:r>
-      <w:r>
-        <w:rPr>
-          <w:rFonts w:cs="Times New Roman" w:ascii="Times New Roman" w:hAnsi="Times New Roman"/>
-        </w:rPr>
-        <w:t xml:space="preserve"> est</w:t>
-      </w:r>
-      <w:r>
-        <w:rPr>
-          <w:rFonts w:cs="Times New Roman" w:ascii="Times New Roman" w:hAnsi="Times New Roman"/>
-        </w:rPr>
-        <w:t>é</w:t>
-      </w:r>
-      <w:r>
-        <w:rPr>
-          <w:rFonts w:cs="Times New Roman" w:ascii="Times New Roman" w:hAnsi="Times New Roman"/>
-        </w:rPr>
-        <w:t xml:space="preserve"> repetido</w:t>
-      </w:r>
-      <w:r>
-        <w:rPr>
-          <w:rFonts w:cs="Times New Roman" w:ascii="Times New Roman" w:hAnsi="Times New Roman"/>
-        </w:rPr>
-        <w:t xml:space="preserve"> entre las abreviaciones predeterminandas</w:t>
-      </w:r>
-      <w:r>
-        <w:rPr>
-          <w:rFonts w:cs="Times New Roman" w:ascii="Times New Roman" w:hAnsi="Times New Roman"/>
-        </w:rPr>
-        <w:t>.</w:t>
+        <w:t>Debe verificar que el alias no esté repetido entre las abreviaciones predeterminandas.</w:t>
       </w:r>
     </w:p>
     <w:p>
@@ -2018,13 +1520,7 @@
         <w:rPr>
           <w:rFonts w:cs="Times New Roman" w:ascii="Times New Roman" w:hAnsi="Times New Roman"/>
         </w:rPr>
-        <w:t>N</w:t>
-      </w:r>
-      <w:r>
-        <w:rPr>
-          <w:rFonts w:cs="Times New Roman" w:ascii="Times New Roman" w:hAnsi="Times New Roman"/>
-        </w:rPr>
-        <w:t>o se debe dejar el campo del Alias vacío.</w:t>
+        <w:t>No se debe dejar el campo del Alias vacío.</w:t>
       </w:r>
     </w:p>
     <w:p>
@@ -2058,19 +1554,7 @@
         <w:rPr>
           <w:rFonts w:cs="Times New Roman" w:ascii="Times New Roman" w:hAnsi="Times New Roman"/>
         </w:rPr>
-        <w:t xml:space="preserve">Debe verificar que la sintaxis este correcta, </w:t>
-      </w:r>
-      <w:r>
-        <w:rPr>
-          <w:rFonts w:cs="Times New Roman" w:ascii="Times New Roman" w:hAnsi="Times New Roman"/>
-        </w:rPr>
-        <w:t xml:space="preserve">mostrando </w:t>
-      </w:r>
-      <w:r>
-        <w:rPr>
-          <w:rFonts w:cs="Times New Roman" w:ascii="Times New Roman" w:hAnsi="Times New Roman"/>
-        </w:rPr>
-        <w:t>todos los mensajes de error del parse.</w:t>
+        <w:t>Debe verificar que la sintaxis este correcta, mostrando todos los mensajes de error del parse.</w:t>
       </w:r>
     </w:p>
     <w:p>
@@ -2104,37 +1588,7 @@
         <w:rPr>
           <w:rFonts w:cs="Times New Roman" w:ascii="Times New Roman" w:hAnsi="Times New Roman"/>
         </w:rPr>
-        <w:t>Debe verificar que no es alpha equivalente a un</w:t>
-      </w:r>
-      <w:r>
-        <w:rPr>
-          <w:rFonts w:cs="Times New Roman" w:ascii="Times New Roman" w:hAnsi="Times New Roman"/>
-        </w:rPr>
-        <w:t>a abreviación</w:t>
-      </w:r>
-      <w:r>
-        <w:rPr>
-          <w:rFonts w:cs="Times New Roman" w:ascii="Times New Roman" w:hAnsi="Times New Roman"/>
-        </w:rPr>
-        <w:t xml:space="preserve"> predefinid</w:t>
-      </w:r>
-      <w:r>
-        <w:rPr>
-          <w:rFonts w:cs="Times New Roman" w:ascii="Times New Roman" w:hAnsi="Times New Roman"/>
-        </w:rPr>
-        <w:t>a</w:t>
-      </w:r>
-      <w:r>
-        <w:rPr>
-          <w:rFonts w:cs="Times New Roman" w:ascii="Times New Roman" w:hAnsi="Times New Roman"/>
-        </w:rPr>
-        <w:t xml:space="preserve"> que ya existe</w:t>
-      </w:r>
-      <w:r>
-        <w:rPr>
-          <w:rFonts w:cs="Times New Roman" w:ascii="Times New Roman" w:hAnsi="Times New Roman"/>
-        </w:rPr>
-        <w:t>.</w:t>
+        <w:t>Debe verificar que no es alpha equivalente a una abreviación predefinida que ya existe.</w:t>
       </w:r>
     </w:p>
     <w:p>
@@ -2151,13 +1605,7 @@
         <w:rPr>
           <w:rFonts w:cs="Times New Roman" w:ascii="Times New Roman" w:hAnsi="Times New Roman"/>
         </w:rPr>
-        <w:t>D</w:t>
-      </w:r>
-      <w:r>
-        <w:rPr>
-          <w:rFonts w:cs="Times New Roman" w:ascii="Times New Roman" w:hAnsi="Times New Roman"/>
-        </w:rPr>
-        <w:t>ebe verificar que las variables que se usan como parámetros de la abreviación es un superconjunto de las variables que usa la fórmula que se está abreviando.</w:t>
+        <w:t>Debe verificar que las variables que se usan como parámetros de la abreviación es un superconjunto de las variables que usa la fórmula que se está abreviando.</w:t>
       </w:r>
     </w:p>
     <w:p>
@@ -2174,55 +1622,7 @@
         <w:rPr>
           <w:rFonts w:cs="Times New Roman" w:ascii="Times New Roman" w:hAnsi="Times New Roman"/>
         </w:rPr>
-        <w:t>Luego de introducir la abreviación, d</w:t>
-      </w:r>
-      <w:r>
-        <w:rPr>
-          <w:rFonts w:cs="Times New Roman" w:ascii="Times New Roman" w:hAnsi="Times New Roman"/>
-        </w:rPr>
-        <w:t xml:space="preserve">ebe poderse buscar </w:t>
-      </w:r>
-      <w:r>
-        <w:rPr>
-          <w:rFonts w:cs="Times New Roman" w:ascii="Times New Roman" w:hAnsi="Times New Roman"/>
-        </w:rPr>
-        <w:t>la abreviación</w:t>
-      </w:r>
-      <w:r>
-        <w:rPr>
-          <w:rFonts w:cs="Times New Roman" w:ascii="Times New Roman" w:hAnsi="Times New Roman"/>
-        </w:rPr>
-        <w:t xml:space="preserve"> en la lista de </w:t>
-      </w:r>
-      <w:r>
-        <w:rPr>
-          <w:rFonts w:cs="Times New Roman" w:ascii="Times New Roman" w:hAnsi="Times New Roman"/>
-        </w:rPr>
-        <w:t>abreviaciones</w:t>
-      </w:r>
-      <w:r>
-        <w:rPr>
-          <w:rFonts w:cs="Times New Roman" w:ascii="Times New Roman" w:hAnsi="Times New Roman"/>
-        </w:rPr>
-        <w:t xml:space="preserve"> pr</w:t>
-      </w:r>
-      <w:r>
-        <w:rPr>
-          <w:rFonts w:cs="Times New Roman" w:ascii="Times New Roman" w:hAnsi="Times New Roman"/>
-        </w:rPr>
-        <w:t xml:space="preserve">edefinidas, </w:t>
-      </w:r>
-      <w:r>
-        <w:rPr>
-          <w:rFonts w:cs="Times New Roman" w:ascii="Times New Roman" w:hAnsi="Times New Roman"/>
-        </w:rPr>
-        <w:t>usando como parámetros las mismas variables (y en el mismo orden) que se usaron al guardar la abreviación</w:t>
-      </w:r>
-      <w:r>
-        <w:rPr>
-          <w:rFonts w:cs="Times New Roman" w:ascii="Times New Roman" w:hAnsi="Times New Roman"/>
-        </w:rPr>
-        <w:t>.</w:t>
+        <w:t>Luego de introducir la abreviación, debe poderse buscar la abreviación en la lista de abreviaciones predefinidas, usando como parámetros las mismas variables (y en el mismo orden) que se usaron al guardar la abreviación.</w:t>
       </w:r>
     </w:p>
     <w:p>
@@ -2239,49 +1639,7 @@
         <w:rPr>
           <w:rFonts w:cs="Times New Roman" w:ascii="Times New Roman" w:hAnsi="Times New Roman"/>
         </w:rPr>
-        <w:t>Abreviación</w:t>
-      </w:r>
-      <w:r>
-        <w:rPr>
-          <w:rFonts w:cs="Times New Roman" w:ascii="Times New Roman" w:hAnsi="Times New Roman"/>
-        </w:rPr>
-        <w:t xml:space="preserve"> pr</w:t>
-      </w:r>
-      <w:r>
-        <w:rPr>
-          <w:rFonts w:cs="Times New Roman" w:ascii="Times New Roman" w:hAnsi="Times New Roman"/>
-        </w:rPr>
-        <w:t>edefinida</w:t>
-      </w:r>
-      <w:r>
-        <w:rPr>
-          <w:rFonts w:cs="Times New Roman" w:ascii="Times New Roman" w:hAnsi="Times New Roman"/>
-        </w:rPr>
-        <w:t xml:space="preserve"> debe </w:t>
-      </w:r>
-      <w:r>
-        <w:rPr>
-          <w:rFonts w:cs="Times New Roman" w:ascii="Times New Roman" w:hAnsi="Times New Roman"/>
-        </w:rPr>
-        <w:t>poder</w:t>
-      </w:r>
-      <w:r>
-        <w:rPr>
-          <w:rFonts w:cs="Times New Roman" w:ascii="Times New Roman" w:hAnsi="Times New Roman"/>
-        </w:rPr>
-        <w:t xml:space="preserve"> verlo </w:t>
-      </w:r>
-      <w:r>
-        <w:rPr>
-          <w:rFonts w:cs="Times New Roman" w:ascii="Times New Roman" w:hAnsi="Times New Roman"/>
-        </w:rPr>
-        <w:t>todos los</w:t>
-      </w:r>
-      <w:r>
-        <w:rPr>
-          <w:rFonts w:cs="Times New Roman" w:ascii="Times New Roman" w:hAnsi="Times New Roman"/>
-        </w:rPr>
-        <w:t xml:space="preserve"> usuario.</w:t>
+        <w:t>Abreviación predefinida debe poder verlo todos los usuario.</w:t>
       </w:r>
     </w:p>
     <w:p>
@@ -2298,19 +1656,7 @@
         <w:rPr>
           <w:rFonts w:cs="Times New Roman" w:ascii="Times New Roman" w:hAnsi="Times New Roman"/>
         </w:rPr>
-        <w:t xml:space="preserve">Debe existir un campo de notación de la abreviación para imprimir la </w:t>
-      </w:r>
-      <w:r>
-        <w:rPr>
-          <w:rFonts w:cs="Times New Roman" w:ascii="Times New Roman" w:hAnsi="Times New Roman"/>
-        </w:rPr>
-        <w:t>abreviación</w:t>
-      </w:r>
-      <w:r>
-        <w:rPr>
-          <w:rFonts w:cs="Times New Roman" w:ascii="Times New Roman" w:hAnsi="Times New Roman"/>
-        </w:rPr>
-        <w:t xml:space="preserve"> en latex. Por ejemplo una notación válida es \lim_{%(a1)}%(a2)</w:t>
+        <w:t>Debe existir un campo de notación de la abreviación para imprimir la abreviación en latex. Por ejemplo una notación válida es \lim_{%(a1)}%(a2)</w:t>
       </w:r>
     </w:p>
     <w:p>
@@ -2437,19 +1783,7 @@
         <w:rPr>
           <w:rFonts w:cs="Times New Roman" w:ascii="Times New Roman" w:hAnsi="Times New Roman"/>
         </w:rPr>
-        <w:t xml:space="preserve">Modificación de </w:t>
-      </w:r>
-      <w:r>
-        <w:rPr>
-          <w:rFonts w:cs="Times New Roman" w:ascii="Times New Roman" w:hAnsi="Times New Roman"/>
-        </w:rPr>
-        <w:t>abreviaciones</w:t>
-      </w:r>
-      <w:r>
-        <w:rPr>
-          <w:rFonts w:cs="Times New Roman" w:ascii="Times New Roman" w:hAnsi="Times New Roman"/>
-        </w:rPr>
-        <w:t>:</w:t>
+        <w:t>Modificación de abreviaciones:</w:t>
       </w:r>
     </w:p>
     <w:p>
@@ -2486,31 +1820,7 @@
         <w:rPr>
           <w:rFonts w:cs="Times New Roman" w:ascii="Times New Roman" w:hAnsi="Times New Roman"/>
         </w:rPr>
-        <w:t xml:space="preserve"> " Modificación de </w:t>
-      </w:r>
-      <w:r>
-        <w:rPr>
-          <w:rFonts w:cs="Times New Roman" w:ascii="Times New Roman" w:hAnsi="Times New Roman"/>
-        </w:rPr>
-        <w:t>Abreviación</w:t>
-      </w:r>
-      <w:r>
-        <w:rPr>
-          <w:rFonts w:cs="Times New Roman" w:ascii="Times New Roman" w:hAnsi="Times New Roman"/>
-        </w:rPr>
-        <w:t xml:space="preserve"> propi</w:t>
-      </w:r>
-      <w:r>
-        <w:rPr>
-          <w:rFonts w:cs="Times New Roman" w:ascii="Times New Roman" w:hAnsi="Times New Roman"/>
-        </w:rPr>
-        <w:t>a</w:t>
-      </w:r>
-      <w:r>
-        <w:rPr>
-          <w:rFonts w:cs="Times New Roman" w:ascii="Times New Roman" w:hAnsi="Times New Roman"/>
-        </w:rPr>
-        <w:t xml:space="preserve"> en la aplicación" – MOD-1.</w:t>
+        <w:t xml:space="preserve"> " Modificación de Abreviación propia en la aplicación" – MOD-1.</w:t>
       </w:r>
     </w:p>
     <w:p>
@@ -2572,31 +1882,7 @@
         <w:rPr>
           <w:rFonts w:cs="Times New Roman" w:ascii="Times New Roman" w:hAnsi="Times New Roman"/>
         </w:rPr>
-        <w:t xml:space="preserve"> Modificar </w:t>
-      </w:r>
-      <w:r>
-        <w:rPr>
-          <w:rFonts w:cs="Times New Roman" w:ascii="Times New Roman" w:hAnsi="Times New Roman"/>
-        </w:rPr>
-        <w:t>Abreviación</w:t>
-      </w:r>
-      <w:r>
-        <w:rPr>
-          <w:rFonts w:cs="Times New Roman" w:ascii="Times New Roman" w:hAnsi="Times New Roman"/>
-        </w:rPr>
-        <w:t xml:space="preserve"> propi</w:t>
-      </w:r>
-      <w:r>
-        <w:rPr>
-          <w:rFonts w:cs="Times New Roman" w:ascii="Times New Roman" w:hAnsi="Times New Roman"/>
-        </w:rPr>
-        <w:t>a</w:t>
-      </w:r>
-      <w:r>
-        <w:rPr>
-          <w:rFonts w:cs="Times New Roman" w:ascii="Times New Roman" w:hAnsi="Times New Roman"/>
-        </w:rPr>
-        <w:t>s</w:t>
+        <w:t xml:space="preserve"> Modificar Abreviación propias</w:t>
       </w:r>
     </w:p>
     <w:p>
@@ -2666,49 +1952,7 @@
         <w:rPr>
           <w:rFonts w:cs="Times New Roman" w:ascii="Times New Roman" w:hAnsi="Times New Roman"/>
         </w:rPr>
-        <w:t>Luego de modificar la abreviación, c</w:t>
-      </w:r>
-      <w:r>
-        <w:rPr>
-          <w:rFonts w:cs="Times New Roman" w:ascii="Times New Roman" w:hAnsi="Times New Roman"/>
-        </w:rPr>
-        <w:t xml:space="preserve">uando se busca </w:t>
-      </w:r>
-      <w:r>
-        <w:rPr>
-          <w:rFonts w:cs="Times New Roman" w:ascii="Times New Roman" w:hAnsi="Times New Roman"/>
-        </w:rPr>
-        <w:t xml:space="preserve">en las listas </w:t>
-      </w:r>
-      <w:r>
-        <w:rPr>
-          <w:rFonts w:cs="Times New Roman" w:ascii="Times New Roman" w:hAnsi="Times New Roman"/>
-        </w:rPr>
-        <w:t>de abreviaciones propias</w:t>
-      </w:r>
-      <w:r>
-        <w:rPr>
-          <w:rFonts w:cs="Times New Roman" w:ascii="Times New Roman" w:hAnsi="Times New Roman"/>
-        </w:rPr>
-        <w:t>,</w:t>
-      </w:r>
-      <w:r>
-        <w:rPr>
-          <w:rFonts w:cs="Times New Roman" w:ascii="Times New Roman" w:hAnsi="Times New Roman"/>
-        </w:rPr>
-        <w:t xml:space="preserve"> se obtiene su versión actualizada, </w:t>
-      </w:r>
-      <w:r>
-        <w:rPr>
-          <w:rFonts w:cs="Times New Roman" w:ascii="Times New Roman" w:hAnsi="Times New Roman"/>
-        </w:rPr>
-        <w:t>usando las variables (y en el mismo orden) de los parámetros que usaron en la modificación</w:t>
-      </w:r>
-      <w:r>
-        <w:rPr>
-          <w:rFonts w:cs="Times New Roman" w:ascii="Times New Roman" w:hAnsi="Times New Roman"/>
-        </w:rPr>
-        <w:t>. Se puede buscar el termino nuevo y no debe aparecer el viejo</w:t>
+        <w:t>Luego de modificar la abreviación, cuando se busca en las listas de abreviaciones propias, se obtiene su versión actualizada, usando las variables (y en el mismo orden) de los parámetros que usaron en la modificación. Se puede buscar el termino nuevo y no debe aparecer el viejo</w:t>
       </w:r>
     </w:p>
     <w:p>
@@ -2725,13 +1969,7 @@
         <w:rPr>
           <w:rFonts w:cs="Times New Roman" w:ascii="Times New Roman" w:hAnsi="Times New Roman"/>
         </w:rPr>
-        <w:t>Cuando se elige modificar una abreviación, debe aparecer en la siguiente vista, la abreviación a modificar, el alias (con los parámetros) y notación, esc</w:t>
-      </w:r>
-      <w:r>
-        <w:rPr>
-          <w:rFonts w:cs="Times New Roman" w:ascii="Times New Roman" w:hAnsi="Times New Roman"/>
-        </w:rPr>
-        <w:t>ritas en los campos de texto, tal cual como se encuentre en base de datos en ese momento.</w:t>
+        <w:t>Cuando se elige modificar una abreviación, debe aparecer en la siguiente vista, la abreviación a modificar, el alias (con los parámetros) y notación, escritas en los campos de texto, tal cual como se encuentre en base de datos en ese momento.</w:t>
       </w:r>
     </w:p>
     <w:p>
@@ -2748,31 +1986,7 @@
         <w:rPr>
           <w:rFonts w:cs="Times New Roman" w:ascii="Times New Roman" w:hAnsi="Times New Roman"/>
         </w:rPr>
-        <w:t xml:space="preserve">El enlace a la vista de modificación, debe encontrarse en la fila donde se encuentra la abreviación a modificar en la </w:t>
-      </w:r>
-      <w:r>
-        <w:rPr>
-          <w:rFonts w:cs="Times New Roman" w:ascii="Times New Roman" w:hAnsi="Times New Roman"/>
-        </w:rPr>
-        <w:t>tabla</w:t>
-      </w:r>
-      <w:r>
-        <w:rPr>
-          <w:rFonts w:cs="Times New Roman" w:ascii="Times New Roman" w:hAnsi="Times New Roman"/>
-        </w:rPr>
-        <w:t xml:space="preserve"> de abreviaciones </w:t>
-      </w:r>
-      <w:r>
-        <w:rPr>
-          <w:rFonts w:cs="Times New Roman" w:ascii="Times New Roman" w:hAnsi="Times New Roman"/>
-        </w:rPr>
-        <w:t>propias</w:t>
-      </w:r>
-      <w:r>
-        <w:rPr>
-          <w:rFonts w:cs="Times New Roman" w:ascii="Times New Roman" w:hAnsi="Times New Roman"/>
-        </w:rPr>
-        <w:t>.</w:t>
+        <w:t>El enlace a la vista de modificación, debe encontrarse en la fila donde se encuentra la abreviación a modificar en la tabla de abreviaciones propias.</w:t>
       </w:r>
     </w:p>
     <w:p>
@@ -2789,37 +2003,7 @@
         <w:rPr>
           <w:rFonts w:cs="Times New Roman" w:ascii="Times New Roman" w:hAnsi="Times New Roman"/>
         </w:rPr>
-        <w:t xml:space="preserve">Al enviar el formulario de la vista de modificación, se debe suprimir la verificación de si es igual </w:t>
-      </w:r>
-      <w:r>
-        <w:rPr>
-          <w:rFonts w:cs="Times New Roman" w:ascii="Times New Roman" w:hAnsi="Times New Roman"/>
-        </w:rPr>
-        <w:t xml:space="preserve">el alias </w:t>
-      </w:r>
-      <w:r>
-        <w:rPr>
-          <w:rFonts w:cs="Times New Roman" w:ascii="Times New Roman" w:hAnsi="Times New Roman"/>
-        </w:rPr>
-        <w:t xml:space="preserve">o </w:t>
-      </w:r>
-      <w:r>
-        <w:rPr>
-          <w:rFonts w:cs="Times New Roman" w:ascii="Times New Roman" w:hAnsi="Times New Roman"/>
-        </w:rPr>
-        <w:t>la fórmula es</w:t>
-      </w:r>
-      <w:r>
-        <w:rPr>
-          <w:rFonts w:cs="Times New Roman" w:ascii="Times New Roman" w:hAnsi="Times New Roman"/>
-        </w:rPr>
-        <w:t xml:space="preserve"> alfa-equivalente a </w:t>
-      </w:r>
-      <w:r>
-        <w:rPr>
-          <w:rFonts w:cs="Times New Roman" w:ascii="Times New Roman" w:hAnsi="Times New Roman"/>
-        </w:rPr>
-        <w:t>la versión previa de la abreviación</w:t>
+        <w:t>Al enviar el formulario de la vista de modificación, se debe suprimir la verificación de si es igual el alias o la fórmula es alfa-equivalente a la versión previa de la abreviación</w:t>
       </w:r>
     </w:p>
     <w:p>
@@ -2836,13 +2020,7 @@
         <w:rPr>
           <w:rFonts w:cs="Times New Roman" w:ascii="Times New Roman" w:hAnsi="Times New Roman"/>
         </w:rPr>
-        <w:t>D</w:t>
-      </w:r>
-      <w:r>
-        <w:rPr>
-          <w:rFonts w:cs="Times New Roman" w:ascii="Times New Roman" w:hAnsi="Times New Roman"/>
-        </w:rPr>
-        <w:t>ebe cumplir todos los criterios de aceptación de INTRO-1.</w:t>
+        <w:t>Debe cumplir todos los criterios de aceptación de INTRO-1.</w:t>
       </w:r>
     </w:p>
     <w:p>
@@ -2935,13 +2113,7 @@
         <w:rPr>
           <w:rFonts w:cs="Times New Roman" w:ascii="Times New Roman" w:hAnsi="Times New Roman"/>
         </w:rPr>
-        <w:t xml:space="preserve"> Admin</w:t>
-      </w:r>
-      <w:r>
-        <w:rPr>
-          <w:rFonts w:cs="Times New Roman" w:ascii="Times New Roman" w:hAnsi="Times New Roman"/>
-        </w:rPr>
-        <w:t>Teoremas</w:t>
+        <w:t xml:space="preserve"> AdminTeoremas</w:t>
       </w:r>
     </w:p>
     <w:p>
@@ -2967,19 +2139,7 @@
         <w:rPr>
           <w:rFonts w:cs="Times New Roman" w:ascii="Times New Roman" w:hAnsi="Times New Roman"/>
         </w:rPr>
-        <w:t xml:space="preserve"> Modificar </w:t>
-      </w:r>
-      <w:r>
-        <w:rPr>
-          <w:rFonts w:cs="Times New Roman" w:ascii="Times New Roman" w:hAnsi="Times New Roman"/>
-        </w:rPr>
-        <w:t>Abreviaciones</w:t>
-      </w:r>
-      <w:r>
-        <w:rPr>
-          <w:rFonts w:cs="Times New Roman" w:ascii="Times New Roman" w:hAnsi="Times New Roman"/>
-        </w:rPr>
-        <w:t xml:space="preserve"> preestablecidos</w:t>
+        <w:t xml:space="preserve"> Modificar Abreviaciones preestablecidos</w:t>
       </w:r>
     </w:p>
     <w:p>
@@ -3000,19 +2160,7 @@
         <w:rPr>
           <w:rFonts w:cs="Times New Roman" w:ascii="Times New Roman" w:hAnsi="Times New Roman"/>
         </w:rPr>
-        <w:t xml:space="preserve"> que estos </w:t>
-      </w:r>
-      <w:r>
-        <w:rPr>
-          <w:rFonts w:cs="Times New Roman" w:ascii="Times New Roman" w:hAnsi="Times New Roman"/>
-        </w:rPr>
-        <w:t>estén disponibles para todos los ususarios</w:t>
-      </w:r>
-      <w:r>
-        <w:rPr>
-          <w:rFonts w:cs="Times New Roman" w:ascii="Times New Roman" w:hAnsi="Times New Roman"/>
-        </w:rPr>
-        <w:t>.</w:t>
+        <w:t xml:space="preserve"> que estos estén disponibles para todos los ususarios.</w:t>
       </w:r>
     </w:p>
     <w:p>
@@ -3056,61 +2204,7 @@
         <w:rPr>
           <w:rFonts w:cs="Times New Roman" w:ascii="Times New Roman" w:hAnsi="Times New Roman"/>
         </w:rPr>
-        <w:t>Luego de modificar la abreviación, c</w:t>
-      </w:r>
-      <w:r>
-        <w:rPr>
-          <w:rFonts w:cs="Times New Roman" w:ascii="Times New Roman" w:hAnsi="Times New Roman"/>
-        </w:rPr>
-        <w:t xml:space="preserve">uando se busca </w:t>
-      </w:r>
-      <w:r>
-        <w:rPr>
-          <w:rFonts w:cs="Times New Roman" w:ascii="Times New Roman" w:hAnsi="Times New Roman"/>
-        </w:rPr>
-        <w:t xml:space="preserve">en las listas </w:t>
-      </w:r>
-      <w:r>
-        <w:rPr>
-          <w:rFonts w:cs="Times New Roman" w:ascii="Times New Roman" w:hAnsi="Times New Roman"/>
-        </w:rPr>
-        <w:t>de abreviaciones</w:t>
-      </w:r>
-      <w:r>
-        <w:rPr>
-          <w:rFonts w:cs="Times New Roman" w:ascii="Times New Roman" w:hAnsi="Times New Roman"/>
-        </w:rPr>
-        <w:t xml:space="preserve"> </w:t>
-      </w:r>
-      <w:r>
-        <w:rPr>
-          <w:rFonts w:cs="Times New Roman" w:ascii="Times New Roman" w:hAnsi="Times New Roman"/>
-        </w:rPr>
-        <w:t>predeterminadas</w:t>
-      </w:r>
-      <w:r>
-        <w:rPr>
-          <w:rFonts w:cs="Times New Roman" w:ascii="Times New Roman" w:hAnsi="Times New Roman"/>
-        </w:rPr>
-        <w:t>,</w:t>
-      </w:r>
-      <w:r>
-        <w:rPr>
-          <w:rFonts w:cs="Times New Roman" w:ascii="Times New Roman" w:hAnsi="Times New Roman"/>
-        </w:rPr>
-        <w:t xml:space="preserve"> se obtiene su versión actualizada, </w:t>
-      </w:r>
-      <w:r>
-        <w:rPr>
-          <w:rFonts w:cs="Times New Roman" w:ascii="Times New Roman" w:hAnsi="Times New Roman"/>
-        </w:rPr>
-        <w:t>usando las variables (y en el mismo orden) de los parámetros que usaron en la modificación</w:t>
-      </w:r>
-      <w:r>
-        <w:rPr>
-          <w:rFonts w:cs="Times New Roman" w:ascii="Times New Roman" w:hAnsi="Times New Roman"/>
-        </w:rPr>
-        <w:t>. Se puede buscar el termino nuevo y no debe aparecer el viejo</w:t>
+        <w:t>Luego de modificar la abreviación, cuando se busca en las listas de abreviaciones predeterminadas, se obtiene su versión actualizada, usando las variables (y en el mismo orden) de los parámetros que usaron en la modificación. Se puede buscar el termino nuevo y no debe aparecer el viejo</w:t>
       </w:r>
     </w:p>
     <w:p>
@@ -3127,13 +2221,7 @@
         <w:rPr>
           <w:rFonts w:cs="Times New Roman" w:ascii="Times New Roman" w:hAnsi="Times New Roman"/>
         </w:rPr>
-        <w:t>Cuando se elige modificar una abreviación, debe aparecer en la siguiente vista, la abreviación a modificar, el alias (con los parámetros) y notación, esc</w:t>
-      </w:r>
-      <w:r>
-        <w:rPr>
-          <w:rFonts w:cs="Times New Roman" w:ascii="Times New Roman" w:hAnsi="Times New Roman"/>
-        </w:rPr>
-        <w:t>ritas en los campos de texto, tal cual como se encuentre en base de datos en ese momento.</w:t>
+        <w:t>Cuando se elige modificar una abreviación, debe aparecer en la siguiente vista, la abreviación a modificar, el alias (con los parámetros) y notación, escritas en los campos de texto, tal cual como se encuentre en base de datos en ese momento.</w:t>
       </w:r>
     </w:p>
     <w:p>
@@ -3150,31 +2238,7 @@
         <w:rPr>
           <w:rFonts w:cs="Times New Roman" w:ascii="Times New Roman" w:hAnsi="Times New Roman"/>
         </w:rPr>
-        <w:t xml:space="preserve">El enlace a la vista de modificación, debe encontrarse en la fila donde se encuentra la abreviación a modificar en la </w:t>
-      </w:r>
-      <w:r>
-        <w:rPr>
-          <w:rFonts w:cs="Times New Roman" w:ascii="Times New Roman" w:hAnsi="Times New Roman"/>
-        </w:rPr>
-        <w:t>tabla</w:t>
-      </w:r>
-      <w:r>
-        <w:rPr>
-          <w:rFonts w:cs="Times New Roman" w:ascii="Times New Roman" w:hAnsi="Times New Roman"/>
-        </w:rPr>
-        <w:t xml:space="preserve"> de abreviaciones </w:t>
-      </w:r>
-      <w:r>
-        <w:rPr>
-          <w:rFonts w:cs="Times New Roman" w:ascii="Times New Roman" w:hAnsi="Times New Roman"/>
-        </w:rPr>
-        <w:t>predeterminadas, desde la sesión de AdminTeoremas</w:t>
-      </w:r>
-      <w:r>
-        <w:rPr>
-          <w:rFonts w:cs="Times New Roman" w:ascii="Times New Roman" w:hAnsi="Times New Roman"/>
-        </w:rPr>
-        <w:t>.</w:t>
+        <w:t>El enlace a la vista de modificación, debe encontrarse en la fila donde se encuentra la abreviación a modificar en la tabla de abreviaciones predeterminadas, desde la sesión de AdminTeoremas.</w:t>
       </w:r>
     </w:p>
     <w:p>
@@ -3191,37 +2255,7 @@
         <w:rPr>
           <w:rFonts w:cs="Times New Roman" w:ascii="Times New Roman" w:hAnsi="Times New Roman"/>
         </w:rPr>
-        <w:t xml:space="preserve">Al enviar el formulario de la vista de modificación, se debe suprimir la verificación de si es igual </w:t>
-      </w:r>
-      <w:r>
-        <w:rPr>
-          <w:rFonts w:cs="Times New Roman" w:ascii="Times New Roman" w:hAnsi="Times New Roman"/>
-        </w:rPr>
-        <w:t>el alias</w:t>
-      </w:r>
-      <w:r>
-        <w:rPr>
-          <w:rFonts w:cs="Times New Roman" w:ascii="Times New Roman" w:hAnsi="Times New Roman"/>
-        </w:rPr>
-        <w:t xml:space="preserve"> o </w:t>
-      </w:r>
-      <w:r>
-        <w:rPr>
-          <w:rFonts w:cs="Times New Roman" w:ascii="Times New Roman" w:hAnsi="Times New Roman"/>
-        </w:rPr>
-        <w:t xml:space="preserve">la fórmula es </w:t>
-      </w:r>
-      <w:r>
-        <w:rPr>
-          <w:rFonts w:cs="Times New Roman" w:ascii="Times New Roman" w:hAnsi="Times New Roman"/>
-        </w:rPr>
-        <w:t xml:space="preserve">alfa-equivalente a </w:t>
-      </w:r>
-      <w:r>
-        <w:rPr>
-          <w:rFonts w:cs="Times New Roman" w:ascii="Times New Roman" w:hAnsi="Times New Roman"/>
-        </w:rPr>
-        <w:t>la versión previa de la abreviación.</w:t>
+        <w:t>Al enviar el formulario de la vista de modificación, se debe suprimir la verificación de si es igual el alias o la fórmula es alfa-equivalente a la versión previa de la abreviación.</w:t>
       </w:r>
     </w:p>
     <w:p>
@@ -3279,11 +2313,7 @@
       </w:pPr>
       <w:r>
         <w:rPr/>
-        <w:t xml:space="preserve">Eliminación de </w:t>
-      </w:r>
-      <w:r>
-        <w:rPr/>
-        <w:t>abreviaciones</w:t>
+        <w:t>Eliminación de abreviaciones</w:t>
       </w:r>
     </w:p>
     <w:p>
@@ -3314,19 +2344,7 @@
         <w:rPr>
           <w:rFonts w:cs="Times New Roman" w:ascii="Times New Roman" w:hAnsi="Times New Roman"/>
         </w:rPr>
-        <w:t xml:space="preserve"> "Eliminar </w:t>
-      </w:r>
-      <w:r>
-        <w:rPr>
-          <w:rFonts w:cs="Times New Roman" w:ascii="Times New Roman" w:hAnsi="Times New Roman"/>
-        </w:rPr>
-        <w:t>abreviaciones</w:t>
-      </w:r>
-      <w:r>
-        <w:rPr>
-          <w:rFonts w:cs="Times New Roman" w:ascii="Times New Roman" w:hAnsi="Times New Roman"/>
-        </w:rPr>
-        <w:t xml:space="preserve"> en una cuenta activa determinada de la aplicación" – ELIM-1</w:t>
+        <w:t xml:space="preserve"> "Eliminar abreviaciones en una cuenta activa determinada de la aplicación" – ELIM-1</w:t>
       </w:r>
     </w:p>
     <w:p>
@@ -3388,43 +2406,7 @@
         <w:rPr>
           <w:rFonts w:cs="Times New Roman" w:ascii="Times New Roman" w:hAnsi="Times New Roman"/>
         </w:rPr>
-        <w:t xml:space="preserve"> Borrar </w:t>
-      </w:r>
-      <w:r>
-        <w:rPr>
-          <w:rFonts w:cs="Times New Roman" w:ascii="Times New Roman" w:hAnsi="Times New Roman"/>
-        </w:rPr>
-        <w:t>abreviaciones</w:t>
-      </w:r>
-      <w:r>
-        <w:rPr>
-          <w:rFonts w:cs="Times New Roman" w:ascii="Times New Roman" w:hAnsi="Times New Roman"/>
-        </w:rPr>
-        <w:t xml:space="preserve"> propi</w:t>
-      </w:r>
-      <w:r>
-        <w:rPr>
-          <w:rFonts w:cs="Times New Roman" w:ascii="Times New Roman" w:hAnsi="Times New Roman"/>
-        </w:rPr>
-        <w:t>a</w:t>
-      </w:r>
-      <w:r>
-        <w:rPr>
-          <w:rFonts w:cs="Times New Roman" w:ascii="Times New Roman" w:hAnsi="Times New Roman"/>
-        </w:rPr>
-        <w:t>s asociad</w:t>
-      </w:r>
-      <w:r>
-        <w:rPr>
-          <w:rFonts w:cs="Times New Roman" w:ascii="Times New Roman" w:hAnsi="Times New Roman"/>
-        </w:rPr>
-        <w:t>a</w:t>
-      </w:r>
-      <w:r>
-        <w:rPr>
-          <w:rFonts w:cs="Times New Roman" w:ascii="Times New Roman" w:hAnsi="Times New Roman"/>
-        </w:rPr>
-        <w:t xml:space="preserve">s a mi cuenta </w:t>
+        <w:t xml:space="preserve"> Borrar abreviaciones propias asociadas a mi cuenta </w:t>
       </w:r>
     </w:p>
     <w:p>
@@ -3445,31 +2427,7 @@
         <w:rPr>
           <w:rFonts w:cs="Times New Roman" w:ascii="Times New Roman" w:hAnsi="Times New Roman"/>
         </w:rPr>
-        <w:t xml:space="preserve"> que estos ya no estén en la lista de </w:t>
-      </w:r>
-      <w:r>
-        <w:rPr>
-          <w:rFonts w:cs="Times New Roman" w:ascii="Times New Roman" w:hAnsi="Times New Roman"/>
-        </w:rPr>
-        <w:t>abreviaciones propias</w:t>
-      </w:r>
-      <w:r>
-        <w:rPr>
-          <w:rFonts w:cs="Times New Roman" w:ascii="Times New Roman" w:hAnsi="Times New Roman"/>
-        </w:rPr>
-        <w:t xml:space="preserve"> </w:t>
-      </w:r>
-      <w:r>
-        <w:rPr>
-          <w:rFonts w:cs="Times New Roman" w:ascii="Times New Roman" w:hAnsi="Times New Roman"/>
-        </w:rPr>
-        <w:t>d</w:t>
-      </w:r>
-      <w:r>
-        <w:rPr>
-          <w:rFonts w:cs="Times New Roman" w:ascii="Times New Roman" w:hAnsi="Times New Roman"/>
-        </w:rPr>
-        <w:t>e la cuenta determinada.</w:t>
+        <w:t xml:space="preserve"> que estos ya no estén en la lista de abreviaciones propias de la cuenta determinada.</w:t>
       </w:r>
     </w:p>
     <w:p>
@@ -3620,31 +2578,7 @@
         <w:rPr>
           <w:rFonts w:cs="Times New Roman" w:ascii="Times New Roman" w:hAnsi="Times New Roman"/>
         </w:rPr>
-        <w:t xml:space="preserve"> " Eliminación de </w:t>
-      </w:r>
-      <w:r>
-        <w:rPr>
-          <w:rFonts w:cs="Times New Roman" w:ascii="Times New Roman" w:hAnsi="Times New Roman"/>
-        </w:rPr>
-        <w:t>abreviaciones</w:t>
-      </w:r>
-      <w:r>
-        <w:rPr>
-          <w:rFonts w:cs="Times New Roman" w:ascii="Times New Roman" w:hAnsi="Times New Roman"/>
-        </w:rPr>
-        <w:t xml:space="preserve"> preestablecid</w:t>
-      </w:r>
-      <w:r>
-        <w:rPr>
-          <w:rFonts w:cs="Times New Roman" w:ascii="Times New Roman" w:hAnsi="Times New Roman"/>
-        </w:rPr>
-        <w:t>a</w:t>
-      </w:r>
-      <w:r>
-        <w:rPr>
-          <w:rFonts w:cs="Times New Roman" w:ascii="Times New Roman" w:hAnsi="Times New Roman"/>
-        </w:rPr>
-        <w:t xml:space="preserve">s en las listas de la aplicación "– </w:t>
+        <w:t xml:space="preserve"> " Eliminación de abreviaciones preestablecidas en las listas de la aplicación "– </w:t>
       </w:r>
     </w:p>
     <w:p>
@@ -3658,25 +2592,7 @@
         <w:rPr>
           <w:rFonts w:cs="Times New Roman" w:ascii="Times New Roman" w:hAnsi="Times New Roman"/>
         </w:rPr>
-        <w:t>ELIM</w:t>
-      </w:r>
-      <w:r>
-        <w:rPr>
-          <w:rFonts w:cs="Times New Roman" w:ascii="Times New Roman" w:hAnsi="Times New Roman"/>
-        </w:rPr>
-        <w:t>-</w:t>
-      </w:r>
-      <w:r>
-        <w:rPr>
-          <w:rFonts w:cs="Times New Roman" w:ascii="Times New Roman" w:hAnsi="Times New Roman"/>
-        </w:rPr>
-        <w:t>2</w:t>
-      </w:r>
-      <w:r>
-        <w:rPr>
-          <w:rFonts w:cs="Times New Roman" w:ascii="Times New Roman" w:hAnsi="Times New Roman"/>
-        </w:rPr>
-        <w:t>.</w:t>
+        <w:t>ELIM-2.</w:t>
       </w:r>
     </w:p>
     <w:p>
@@ -3712,13 +2628,7 @@
         <w:rPr>
           <w:rFonts w:cs="Times New Roman" w:ascii="Times New Roman" w:hAnsi="Times New Roman"/>
         </w:rPr>
-        <w:t xml:space="preserve"> Admin</w:t>
-      </w:r>
-      <w:r>
-        <w:rPr>
-          <w:rFonts w:cs="Times New Roman" w:ascii="Times New Roman" w:hAnsi="Times New Roman"/>
-        </w:rPr>
-        <w:t>Teoremas</w:t>
+        <w:t xml:space="preserve"> AdminTeoremas</w:t>
       </w:r>
     </w:p>
     <w:p>
@@ -3744,31 +2654,7 @@
         <w:rPr>
           <w:rFonts w:cs="Times New Roman" w:ascii="Times New Roman" w:hAnsi="Times New Roman"/>
         </w:rPr>
-        <w:t xml:space="preserve"> eliminar </w:t>
-      </w:r>
-      <w:r>
-        <w:rPr>
-          <w:rFonts w:cs="Times New Roman" w:ascii="Times New Roman" w:hAnsi="Times New Roman"/>
-        </w:rPr>
-        <w:t>abreviación</w:t>
-      </w:r>
-      <w:r>
-        <w:rPr>
-          <w:rFonts w:cs="Times New Roman" w:ascii="Times New Roman" w:hAnsi="Times New Roman"/>
-        </w:rPr>
-        <w:t xml:space="preserve"> preestablecid</w:t>
-      </w:r>
-      <w:r>
-        <w:rPr>
-          <w:rFonts w:cs="Times New Roman" w:ascii="Times New Roman" w:hAnsi="Times New Roman"/>
-        </w:rPr>
-        <w:t>a</w:t>
-      </w:r>
-      <w:r>
-        <w:rPr>
-          <w:rFonts w:cs="Times New Roman" w:ascii="Times New Roman" w:hAnsi="Times New Roman"/>
-        </w:rPr>
-        <w:t xml:space="preserve"> en las listas de la aplicación</w:t>
+        <w:t xml:space="preserve"> eliminar abreviación preestablecida en las listas de la aplicación</w:t>
       </w:r>
     </w:p>
     <w:p>
@@ -3794,19 +2680,7 @@
         <w:rPr>
           <w:rFonts w:cs="Times New Roman" w:ascii="Times New Roman" w:hAnsi="Times New Roman"/>
         </w:rPr>
-        <w:t xml:space="preserve"> ser retirad</w:t>
-      </w:r>
-      <w:r>
-        <w:rPr>
-          <w:rFonts w:cs="Times New Roman" w:ascii="Times New Roman" w:hAnsi="Times New Roman"/>
-        </w:rPr>
-        <w:t>a</w:t>
-      </w:r>
-      <w:r>
-        <w:rPr>
-          <w:rFonts w:cs="Times New Roman" w:ascii="Times New Roman" w:hAnsi="Times New Roman"/>
-        </w:rPr>
-        <w:t xml:space="preserve"> de la base de datos.</w:t>
+        <w:t xml:space="preserve"> ser retirada de la base de datos.</w:t>
       </w:r>
     </w:p>
     <w:p>
@@ -3867,19 +2741,7 @@
         <w:rPr>
           <w:rFonts w:cs="Times New Roman" w:ascii="Times New Roman" w:hAnsi="Times New Roman"/>
         </w:rPr>
-        <w:t xml:space="preserve">El boton de eliminar se debe encontrar en la fila de la abreviación a borrar de la tabla de abreviaciones propias </w:t>
-      </w:r>
-      <w:r>
-        <w:rPr>
-          <w:rFonts w:cs="Times New Roman" w:ascii="Times New Roman" w:hAnsi="Times New Roman"/>
-        </w:rPr>
-        <w:t>de la sesión de AdminTeoremas</w:t>
-      </w:r>
-      <w:r>
-        <w:rPr>
-          <w:rFonts w:cs="Times New Roman" w:ascii="Times New Roman" w:hAnsi="Times New Roman"/>
-        </w:rPr>
-        <w:t>.</w:t>
+        <w:t>El boton de eliminar se debe encontrar en la fila de la abreviación a borrar de la tabla de abreviaciones propias de la sesión de AdminTeoremas.</w:t>
       </w:r>
     </w:p>
     <w:p>
@@ -3896,13 +2758,7 @@
         <w:rPr>
           <w:rFonts w:cs="Times New Roman" w:ascii="Times New Roman" w:hAnsi="Times New Roman"/>
         </w:rPr>
-        <w:t>Luego de eliminar la abreviación debe desaparecer de la lista de abreviaciones pr</w:t>
-      </w:r>
-      <w:r>
-        <w:rPr>
-          <w:rFonts w:cs="Times New Roman" w:ascii="Times New Roman" w:hAnsi="Times New Roman"/>
-        </w:rPr>
-        <w:t>edeterminadas para todos los usuarios.</w:t>
+        <w:t>Luego de eliminar la abreviación debe desaparecer de la lista de abreviaciones predeterminadas para todos los usuarios.</w:t>
       </w:r>
     </w:p>
     <w:p>
@@ -3919,31 +2775,7 @@
         <w:rPr>
           <w:rFonts w:cs="Times New Roman" w:ascii="Times New Roman" w:hAnsi="Times New Roman"/>
         </w:rPr>
-        <w:t xml:space="preserve">Si una abreviación es eliminada, no puede ser usada </w:t>
-      </w:r>
-      <w:r>
-        <w:rPr>
-          <w:rFonts w:cs="Times New Roman" w:ascii="Times New Roman" w:hAnsi="Times New Roman"/>
-        </w:rPr>
-        <w:t xml:space="preserve">por ingún usuario </w:t>
-      </w:r>
-      <w:r>
-        <w:rPr>
-          <w:rFonts w:cs="Times New Roman" w:ascii="Times New Roman" w:hAnsi="Times New Roman"/>
-        </w:rPr>
-        <w:t xml:space="preserve">para construir una fórmula. Sin embargo, si esta abreviación ha sido usada en alguna fórmula </w:t>
-      </w:r>
-      <w:r>
-        <w:rPr>
-          <w:rFonts w:cs="Times New Roman" w:ascii="Times New Roman" w:hAnsi="Times New Roman"/>
-        </w:rPr>
-        <w:t>por algún usuario</w:t>
-      </w:r>
-      <w:r>
-        <w:rPr>
-          <w:rFonts w:cs="Times New Roman" w:ascii="Times New Roman" w:hAnsi="Times New Roman"/>
-        </w:rPr>
-        <w:t>, la fórmula mantiene la abreviación pero en notación funcional con la lista de parámetros separados por coma y entre paréntesis.</w:t>
+        <w:t>Si una abreviación es eliminada, no puede ser usada por ingún usuario para construir una fórmula. Sin embargo, si esta abreviación ha sido usada en alguna fórmula por algún usuario, la fórmula mantiene la abreviación pero en notación funcional con la lista de parámetros separados por coma y entre paréntesis.</w:t>
       </w:r>
     </w:p>
     <w:p>
@@ -3978,7 +2810,10 @@
         </w:rPr>
       </w:pPr>
       <w:r>
-        <w:rPr/>
+        <w:rPr>
+          <w:sz w:val="28"/>
+          <w:szCs w:val="28"/>
+        </w:rPr>
       </w:r>
       <w:r>
         <w:br w:type="page"/>
@@ -4037,31 +2872,7 @@
         <w:rPr>
           <w:rFonts w:cs="Times New Roman" w:ascii="Times New Roman" w:hAnsi="Times New Roman"/>
         </w:rPr>
-        <w:t xml:space="preserve"> "</w:t>
-      </w:r>
-      <w:r>
-        <w:rPr>
-          <w:rFonts w:cs="Times New Roman" w:ascii="Times New Roman" w:hAnsi="Times New Roman"/>
-        </w:rPr>
-        <w:t>Listar abreviaciones propias</w:t>
-      </w:r>
-      <w:r>
-        <w:rPr>
-          <w:rFonts w:cs="Times New Roman" w:ascii="Times New Roman" w:hAnsi="Times New Roman"/>
-        </w:rPr>
-        <w:t>" -</w:t>
-      </w:r>
-      <w:r>
-        <w:rPr>
-          <w:rFonts w:cs="Times New Roman" w:ascii="Times New Roman" w:hAnsi="Times New Roman"/>
-        </w:rPr>
-        <w:t>LIST</w:t>
-      </w:r>
-      <w:r>
-        <w:rPr>
-          <w:rFonts w:cs="Times New Roman" w:ascii="Times New Roman" w:hAnsi="Times New Roman"/>
-        </w:rPr>
-        <w:t>-1</w:t>
+        <w:t xml:space="preserve"> "Listar abreviaciones propias" -LIST-1</w:t>
       </w:r>
     </w:p>
     <w:p>
@@ -4118,19 +2929,7 @@
         <w:rPr>
           <w:rFonts w:cs="Times New Roman" w:ascii="Times New Roman" w:hAnsi="Times New Roman"/>
         </w:rPr>
-        <w:t xml:space="preserve"> </w:t>
-      </w:r>
-      <w:r>
-        <w:rPr>
-          <w:rFonts w:cs="Times New Roman" w:ascii="Times New Roman" w:hAnsi="Times New Roman"/>
-        </w:rPr>
-        <w:t>Listar abreviaciones propias</w:t>
-      </w:r>
-      <w:r>
-        <w:rPr>
-          <w:rFonts w:cs="Times New Roman" w:ascii="Times New Roman" w:hAnsi="Times New Roman"/>
-        </w:rPr>
-        <w:t>.</w:t>
+        <w:t xml:space="preserve"> Listar abreviaciones propias.</w:t>
       </w:r>
     </w:p>
     <w:p>
@@ -4156,19 +2955,7 @@
         <w:rPr>
           <w:rFonts w:cs="Times New Roman" w:ascii="Times New Roman" w:hAnsi="Times New Roman"/>
         </w:rPr>
-        <w:t xml:space="preserve"> </w:t>
-      </w:r>
-      <w:r>
-        <w:rPr>
-          <w:rFonts w:cs="Times New Roman" w:ascii="Times New Roman" w:hAnsi="Times New Roman"/>
-        </w:rPr>
-        <w:t>poder seleccionar la acción eliminar o modificar</w:t>
-      </w:r>
-      <w:r>
-        <w:rPr>
-          <w:rFonts w:cs="Times New Roman" w:ascii="Times New Roman" w:hAnsi="Times New Roman"/>
-        </w:rPr>
-        <w:t>.</w:t>
+        <w:t xml:space="preserve"> poder seleccionar la acción eliminar o modificar.</w:t>
       </w:r>
     </w:p>
     <w:p>
@@ -4212,19 +2999,7 @@
         <w:rPr>
           <w:rFonts w:cs="Times New Roman" w:ascii="Times New Roman" w:hAnsi="Times New Roman"/>
         </w:rPr>
-        <w:t xml:space="preserve">Debe </w:t>
-      </w:r>
-      <w:r>
-        <w:rPr>
-          <w:rFonts w:cs="Times New Roman" w:ascii="Times New Roman" w:hAnsi="Times New Roman"/>
-        </w:rPr>
-        <w:t>aparecer el alias de cada abreviación acompañado de los parámetros con las variables que se usaron cuando se guardó en base de datos</w:t>
-      </w:r>
-      <w:r>
-        <w:rPr>
-          <w:rFonts w:cs="Times New Roman" w:ascii="Times New Roman" w:hAnsi="Times New Roman"/>
-        </w:rPr>
-        <w:t>.</w:t>
+        <w:t>Debe aparecer el alias de cada abreviación acompañado de los parámetros con las variables que se usaron cuando se guardó en base de datos.</w:t>
       </w:r>
     </w:p>
     <w:p>
@@ -4275,19 +3050,7 @@
         <w:rPr>
           <w:rFonts w:cs="Times New Roman" w:ascii="Times New Roman" w:hAnsi="Times New Roman"/>
         </w:rPr>
-        <w:t>Por cada abreviación debe</w:t>
-      </w:r>
-      <w:r>
-        <w:rPr>
-          <w:rFonts w:cs="Times New Roman" w:ascii="Times New Roman" w:hAnsi="Times New Roman"/>
-        </w:rPr>
-        <w:t>n aparecer las acciones: modificar y eliminar</w:t>
-      </w:r>
-      <w:r>
-        <w:rPr>
-          <w:rFonts w:cs="Times New Roman" w:ascii="Times New Roman" w:hAnsi="Times New Roman"/>
-        </w:rPr>
-        <w:t>.</w:t>
+        <w:t>Por cada abreviación deben aparecer las acciones: modificar y eliminar.</w:t>
       </w:r>
     </w:p>
     <w:p>
@@ -4331,43 +3094,7 @@
         <w:rPr>
           <w:rFonts w:cs="Times New Roman" w:ascii="Times New Roman" w:hAnsi="Times New Roman"/>
         </w:rPr>
-        <w:t xml:space="preserve"> "</w:t>
-      </w:r>
-      <w:r>
-        <w:rPr>
-          <w:rFonts w:cs="Times New Roman" w:ascii="Times New Roman" w:hAnsi="Times New Roman"/>
-        </w:rPr>
-        <w:t>Listar abreviaciones pr</w:t>
-      </w:r>
-      <w:r>
-        <w:rPr>
-          <w:rFonts w:cs="Times New Roman" w:ascii="Times New Roman" w:hAnsi="Times New Roman"/>
-        </w:rPr>
-        <w:t>edeterminadas</w:t>
-      </w:r>
-      <w:r>
-        <w:rPr>
-          <w:rFonts w:cs="Times New Roman" w:ascii="Times New Roman" w:hAnsi="Times New Roman"/>
-        </w:rPr>
-        <w:t>" -</w:t>
-      </w:r>
-      <w:r>
-        <w:rPr>
-          <w:rFonts w:cs="Times New Roman" w:ascii="Times New Roman" w:hAnsi="Times New Roman"/>
-        </w:rPr>
-        <w:t>LIST</w:t>
-      </w:r>
-      <w:r>
-        <w:rPr>
-          <w:rFonts w:cs="Times New Roman" w:ascii="Times New Roman" w:hAnsi="Times New Roman"/>
-        </w:rPr>
-        <w:t>-</w:t>
-      </w:r>
-      <w:r>
-        <w:rPr>
-          <w:rFonts w:cs="Times New Roman" w:ascii="Times New Roman" w:hAnsi="Times New Roman"/>
-        </w:rPr>
-        <w:t>2</w:t>
+        <w:t xml:space="preserve"> "Listar abreviaciones predeterminadas" -LIST-2</w:t>
       </w:r>
     </w:p>
     <w:p>
@@ -4403,13 +3130,7 @@
         <w:rPr>
           <w:rFonts w:cs="Times New Roman" w:ascii="Times New Roman" w:hAnsi="Times New Roman"/>
         </w:rPr>
-        <w:t xml:space="preserve"> </w:t>
-      </w:r>
-      <w:r>
-        <w:rPr>
-          <w:rFonts w:cs="Times New Roman" w:ascii="Times New Roman" w:hAnsi="Times New Roman"/>
-        </w:rPr>
-        <w:t>AdminTeoremas</w:t>
+        <w:t xml:space="preserve"> AdminTeoremas</w:t>
       </w:r>
     </w:p>
     <w:p>
@@ -4430,25 +3151,7 @@
         <w:rPr>
           <w:rFonts w:cs="Times New Roman" w:ascii="Times New Roman" w:hAnsi="Times New Roman"/>
         </w:rPr>
-        <w:t xml:space="preserve"> </w:t>
-      </w:r>
-      <w:r>
-        <w:rPr>
-          <w:rFonts w:cs="Times New Roman" w:ascii="Times New Roman" w:hAnsi="Times New Roman"/>
-        </w:rPr>
-        <w:t>Listar abreviaciones pr</w:t>
-      </w:r>
-      <w:r>
-        <w:rPr>
-          <w:rFonts w:cs="Times New Roman" w:ascii="Times New Roman" w:hAnsi="Times New Roman"/>
-        </w:rPr>
-        <w:t>edeterminadas</w:t>
-      </w:r>
-      <w:r>
-        <w:rPr>
-          <w:rFonts w:cs="Times New Roman" w:ascii="Times New Roman" w:hAnsi="Times New Roman"/>
-        </w:rPr>
-        <w:t>.</w:t>
+        <w:t xml:space="preserve"> Listar abreviaciones predeterminadas.</w:t>
       </w:r>
     </w:p>
     <w:p>
@@ -4474,19 +3177,7 @@
         <w:rPr>
           <w:rFonts w:cs="Times New Roman" w:ascii="Times New Roman" w:hAnsi="Times New Roman"/>
         </w:rPr>
-        <w:t xml:space="preserve"> </w:t>
-      </w:r>
-      <w:r>
-        <w:rPr>
-          <w:rFonts w:cs="Times New Roman" w:ascii="Times New Roman" w:hAnsi="Times New Roman"/>
-        </w:rPr>
-        <w:t>poder seleccionar la acción eliminar o modificar</w:t>
-      </w:r>
-      <w:r>
-        <w:rPr>
-          <w:rFonts w:cs="Times New Roman" w:ascii="Times New Roman" w:hAnsi="Times New Roman"/>
-        </w:rPr>
-        <w:t>.</w:t>
+        <w:t xml:space="preserve"> poder seleccionar la acción eliminar o modificar.</w:t>
       </w:r>
     </w:p>
     <w:p>
@@ -4530,19 +3221,7 @@
         <w:rPr>
           <w:rFonts w:cs="Times New Roman" w:ascii="Times New Roman" w:hAnsi="Times New Roman"/>
         </w:rPr>
-        <w:t xml:space="preserve">Debe </w:t>
-      </w:r>
-      <w:r>
-        <w:rPr>
-          <w:rFonts w:cs="Times New Roman" w:ascii="Times New Roman" w:hAnsi="Times New Roman"/>
-        </w:rPr>
-        <w:t>aparecer el alias de cada abreviación acompañado de los parámetros con las variables que se usaron cuando se guardó en base de datos</w:t>
-      </w:r>
-      <w:r>
-        <w:rPr>
-          <w:rFonts w:cs="Times New Roman" w:ascii="Times New Roman" w:hAnsi="Times New Roman"/>
-        </w:rPr>
-        <w:t>.</w:t>
+        <w:t>Debe aparecer el alias de cada abreviación acompañado de los parámetros con las variables que se usaron cuando se guardó en base de datos.</w:t>
       </w:r>
     </w:p>
     <w:p>
@@ -4595,13 +3274,7 @@
         <w:rPr>
           <w:rFonts w:cs="Times New Roman" w:ascii="Times New Roman" w:hAnsi="Times New Roman"/>
         </w:rPr>
-        <w:t>Por cada abreviación debe</w:t>
-      </w:r>
-      <w:r>
-        <w:rPr>
-          <w:rFonts w:cs="Times New Roman" w:ascii="Times New Roman" w:hAnsi="Times New Roman"/>
-        </w:rPr>
-        <w:t>n aparecer las acciones: modificar y eliminar.</w:t>
+        <w:t>Por cada abreviación deben aparecer las acciones: modificar y eliminar.</w:t>
       </w:r>
     </w:p>
     <w:p>
@@ -4634,6 +3307,272 @@
       <w:pPr>
         <w:pStyle w:val="NoSpacing"/>
         <w:jc w:val="both"/>
+        <w:rPr>
+          <w:rFonts w:ascii="Times New Roman" w:hAnsi="Times New Roman" w:cs="Times New Roman"/>
+        </w:rPr>
+      </w:pPr>
+      <w:r>
+        <w:rPr/>
+      </w:r>
+    </w:p>
+    <w:p>
+      <w:pPr>
+        <w:pStyle w:val="NoSpacing"/>
+        <w:jc w:val="both"/>
+        <w:rPr>
+          <w:rFonts w:ascii="Times New Roman" w:hAnsi="Times New Roman" w:cs="Times New Roman"/>
+        </w:rPr>
+      </w:pPr>
+      <w:r>
+        <w:rPr/>
+      </w:r>
+    </w:p>
+    <w:p>
+      <w:pPr>
+        <w:pStyle w:val="NoSpacing"/>
+        <w:jc w:val="both"/>
+        <w:rPr>
+          <w:rFonts w:ascii="Times New Roman" w:hAnsi="Times New Roman" w:cs="Times New Roman"/>
+        </w:rPr>
+      </w:pPr>
+      <w:r>
+        <w:rPr/>
+      </w:r>
+    </w:p>
+    <w:p>
+      <w:pPr>
+        <w:pStyle w:val="NoSpacing"/>
+        <w:jc w:val="both"/>
+        <w:rPr>
+          <w:rFonts w:ascii="Times New Roman" w:hAnsi="Times New Roman" w:cs="Times New Roman"/>
+        </w:rPr>
+      </w:pPr>
+      <w:r>
+        <w:rPr/>
+      </w:r>
+    </w:p>
+    <w:p>
+      <w:pPr>
+        <w:pStyle w:val="NoSpacing"/>
+        <w:jc w:val="both"/>
+        <w:rPr>
+          <w:rFonts w:ascii="Times New Roman" w:hAnsi="Times New Roman" w:cs="Times New Roman"/>
+        </w:rPr>
+      </w:pPr>
+      <w:r>
+        <w:rPr/>
+      </w:r>
+    </w:p>
+    <w:p>
+      <w:pPr>
+        <w:pStyle w:val="NoSpacing"/>
+        <w:jc w:val="both"/>
+        <w:rPr>
+          <w:rFonts w:ascii="Times New Roman" w:hAnsi="Times New Roman" w:cs="Times New Roman"/>
+        </w:rPr>
+      </w:pPr>
+      <w:r>
+        <w:rPr/>
+      </w:r>
+    </w:p>
+    <w:p>
+      <w:pPr>
+        <w:pStyle w:val="NoSpacing"/>
+        <w:jc w:val="both"/>
+        <w:rPr>
+          <w:rFonts w:ascii="Times New Roman" w:hAnsi="Times New Roman" w:cs="Times New Roman"/>
+        </w:rPr>
+      </w:pPr>
+      <w:r>
+        <w:rPr/>
+      </w:r>
+    </w:p>
+    <w:p>
+      <w:pPr>
+        <w:pStyle w:val="NoSpacing"/>
+        <w:jc w:val="both"/>
+        <w:rPr>
+          <w:rFonts w:ascii="Times New Roman" w:hAnsi="Times New Roman" w:cs="Times New Roman"/>
+        </w:rPr>
+      </w:pPr>
+      <w:r>
+        <w:rPr/>
+      </w:r>
+    </w:p>
+    <w:p>
+      <w:pPr>
+        <w:pStyle w:val="NoSpacing"/>
+        <w:jc w:val="both"/>
+        <w:rPr>
+          <w:rFonts w:ascii="Times New Roman" w:hAnsi="Times New Roman" w:cs="Times New Roman"/>
+        </w:rPr>
+      </w:pPr>
+      <w:r>
+        <w:rPr/>
+      </w:r>
+    </w:p>
+    <w:p>
+      <w:pPr>
+        <w:pStyle w:val="NoSpacing"/>
+        <w:jc w:val="both"/>
+        <w:rPr>
+          <w:rFonts w:ascii="Times New Roman" w:hAnsi="Times New Roman" w:cs="Times New Roman"/>
+        </w:rPr>
+      </w:pPr>
+      <w:r>
+        <w:rPr/>
+      </w:r>
+    </w:p>
+    <w:p>
+      <w:pPr>
+        <w:pStyle w:val="NoSpacing"/>
+        <w:jc w:val="both"/>
+        <w:rPr>
+          <w:rFonts w:ascii="Times New Roman" w:hAnsi="Times New Roman" w:cs="Times New Roman"/>
+        </w:rPr>
+      </w:pPr>
+      <w:r>
+        <w:rPr/>
+      </w:r>
+    </w:p>
+    <w:p>
+      <w:pPr>
+        <w:pStyle w:val="NoSpacing"/>
+        <w:jc w:val="both"/>
+        <w:rPr>
+          <w:rFonts w:ascii="Times New Roman" w:hAnsi="Times New Roman" w:cs="Times New Roman"/>
+        </w:rPr>
+      </w:pPr>
+      <w:r>
+        <w:rPr/>
+      </w:r>
+    </w:p>
+    <w:p>
+      <w:pPr>
+        <w:pStyle w:val="NoSpacing"/>
+        <w:jc w:val="both"/>
+        <w:rPr>
+          <w:rFonts w:ascii="Times New Roman" w:hAnsi="Times New Roman" w:cs="Times New Roman"/>
+        </w:rPr>
+      </w:pPr>
+      <w:r>
+        <w:rPr/>
+      </w:r>
+    </w:p>
+    <w:p>
+      <w:pPr>
+        <w:pStyle w:val="NoSpacing"/>
+        <w:jc w:val="both"/>
+        <w:rPr>
+          <w:rFonts w:ascii="Times New Roman" w:hAnsi="Times New Roman" w:cs="Times New Roman"/>
+        </w:rPr>
+      </w:pPr>
+      <w:r>
+        <w:rPr/>
+      </w:r>
+    </w:p>
+    <w:p>
+      <w:pPr>
+        <w:pStyle w:val="NoSpacing"/>
+        <w:jc w:val="both"/>
+        <w:rPr>
+          <w:rFonts w:ascii="Times New Roman" w:hAnsi="Times New Roman" w:cs="Times New Roman"/>
+        </w:rPr>
+      </w:pPr>
+      <w:r>
+        <w:rPr/>
+      </w:r>
+    </w:p>
+    <w:p>
+      <w:pPr>
+        <w:pStyle w:val="NoSpacing"/>
+        <w:jc w:val="both"/>
+        <w:rPr>
+          <w:rFonts w:ascii="Times New Roman" w:hAnsi="Times New Roman" w:cs="Times New Roman"/>
+        </w:rPr>
+      </w:pPr>
+      <w:r>
+        <w:rPr/>
+      </w:r>
+    </w:p>
+    <w:p>
+      <w:pPr>
+        <w:pStyle w:val="NoSpacing"/>
+        <w:jc w:val="both"/>
+        <w:rPr>
+          <w:rFonts w:ascii="Times New Roman" w:hAnsi="Times New Roman" w:cs="Times New Roman"/>
+        </w:rPr>
+      </w:pPr>
+      <w:r>
+        <w:rPr/>
+      </w:r>
+    </w:p>
+    <w:p>
+      <w:pPr>
+        <w:pStyle w:val="NoSpacing"/>
+        <w:jc w:val="both"/>
+        <w:rPr>
+          <w:rFonts w:ascii="Times New Roman" w:hAnsi="Times New Roman" w:cs="Times New Roman"/>
+        </w:rPr>
+      </w:pPr>
+      <w:r>
+        <w:rPr/>
+      </w:r>
+    </w:p>
+    <w:p>
+      <w:pPr>
+        <w:pStyle w:val="NoSpacing"/>
+        <w:jc w:val="both"/>
+        <w:rPr>
+          <w:rFonts w:ascii="Times New Roman" w:hAnsi="Times New Roman" w:cs="Times New Roman"/>
+        </w:rPr>
+      </w:pPr>
+      <w:r>
+        <w:rPr/>
+      </w:r>
+    </w:p>
+    <w:p>
+      <w:pPr>
+        <w:pStyle w:val="NoSpacing"/>
+        <w:jc w:val="both"/>
+        <w:rPr>
+          <w:rFonts w:ascii="Times New Roman" w:hAnsi="Times New Roman" w:cs="Times New Roman"/>
+        </w:rPr>
+      </w:pPr>
+      <w:r>
+        <w:rPr/>
+      </w:r>
+      <w:r>
+        <w:br w:type="page"/>
+      </w:r>
+    </w:p>
+    <w:p>
+      <w:pPr>
+        <w:pStyle w:val="Encabezado3"/>
+        <w:numPr>
+          <w:ilvl w:val="2"/>
+          <w:numId w:val="2"/>
+        </w:numPr>
+        <w:jc w:val="both"/>
+        <w:rPr/>
+      </w:pPr>
+      <w:r>
+        <w:rPr>
+          <w:rFonts w:cs="Times New Roman" w:ascii="Times New Roman" w:hAnsi="Times New Roman"/>
+        </w:rPr>
+        <w:t>Inspeccionar</w:t>
+      </w:r>
+      <w:r>
+        <w:rPr>
+          <w:rFonts w:cs="Times New Roman" w:ascii="Times New Roman" w:hAnsi="Times New Roman"/>
+        </w:rPr>
+        <w:t xml:space="preserve"> abreviaciones</w:t>
+      </w:r>
+    </w:p>
+    <w:p>
+      <w:pPr>
+        <w:pStyle w:val="NoSpacing"/>
+        <w:jc w:val="both"/>
         <w:rPr/>
       </w:pPr>
       <w:r>
@@ -4661,7 +3600,37 @@
         <w:rPr>
           <w:rFonts w:cs="Times New Roman" w:ascii="Times New Roman" w:hAnsi="Times New Roman"/>
         </w:rPr>
-        <w:t xml:space="preserve"> "Examinar un Lambda-Termino intermedio generado en el cálculo" - VIS/REND-3</w:t>
+        <w:t xml:space="preserve"> "</w:t>
+      </w:r>
+      <w:r>
+        <w:rPr>
+          <w:rFonts w:cs="Times New Roman" w:ascii="Times New Roman" w:hAnsi="Times New Roman"/>
+        </w:rPr>
+        <w:t>Inspeccionar abreviaciones dentro de una fórmula</w:t>
+      </w:r>
+      <w:r>
+        <w:rPr>
+          <w:rFonts w:cs="Times New Roman" w:ascii="Times New Roman" w:hAnsi="Times New Roman"/>
+        </w:rPr>
+        <w:t xml:space="preserve">" - </w:t>
+      </w:r>
+      <w:r>
+        <w:rPr>
+          <w:rFonts w:cs="Times New Roman" w:ascii="Times New Roman" w:hAnsi="Times New Roman"/>
+        </w:rPr>
+        <w:t>INSP</w:t>
+      </w:r>
+      <w:r>
+        <w:rPr>
+          <w:rFonts w:cs="Times New Roman" w:ascii="Times New Roman" w:hAnsi="Times New Roman"/>
+        </w:rPr>
+        <w:t>-</w:t>
+      </w:r>
+      <w:r>
+        <w:rPr>
+          <w:rFonts w:cs="Times New Roman" w:ascii="Times New Roman" w:hAnsi="Times New Roman"/>
+        </w:rPr>
+        <w:t>1</w:t>
       </w:r>
     </w:p>
     <w:p>
@@ -4723,7 +3692,43 @@
         <w:rPr>
           <w:rFonts w:cs="Times New Roman" w:ascii="Times New Roman" w:hAnsi="Times New Roman"/>
         </w:rPr>
-        <w:t xml:space="preserve"> poder examinar un Lambda-termino del grafo.</w:t>
+        <w:t xml:space="preserve"> </w:t>
+      </w:r>
+      <w:r>
+        <w:rPr>
+          <w:rFonts w:cs="Times New Roman" w:ascii="Times New Roman" w:hAnsi="Times New Roman"/>
+        </w:rPr>
+        <w:t>P</w:t>
+      </w:r>
+      <w:r>
+        <w:rPr>
+          <w:rFonts w:cs="Times New Roman" w:ascii="Times New Roman" w:hAnsi="Times New Roman"/>
+        </w:rPr>
+        <w:t xml:space="preserve">oder examinar </w:t>
+      </w:r>
+      <w:r>
+        <w:rPr>
+          <w:rFonts w:cs="Times New Roman" w:ascii="Times New Roman" w:hAnsi="Times New Roman"/>
+        </w:rPr>
+        <w:t>las abreviaciones</w:t>
+      </w:r>
+      <w:r>
+        <w:rPr>
+          <w:rFonts w:cs="Times New Roman" w:ascii="Times New Roman" w:hAnsi="Times New Roman"/>
+        </w:rPr>
+        <w:t xml:space="preserve"> </w:t>
+      </w:r>
+      <w:r>
+        <w:rPr>
+          <w:rFonts w:cs="Times New Roman" w:ascii="Times New Roman" w:hAnsi="Times New Roman"/>
+        </w:rPr>
+        <w:t>que estan como subtérminos de una fórmula</w:t>
+      </w:r>
+      <w:r>
+        <w:rPr>
+          <w:rFonts w:cs="Times New Roman" w:ascii="Times New Roman" w:hAnsi="Times New Roman"/>
+        </w:rPr>
+        <w:t>.</w:t>
       </w:r>
     </w:p>
     <w:p>
@@ -4749,7 +3754,31 @@
         <w:rPr>
           <w:rFonts w:cs="Times New Roman" w:ascii="Times New Roman" w:hAnsi="Times New Roman"/>
         </w:rPr>
-        <w:t xml:space="preserve"> Observar el lambda termino representado en términos de operadores básicos.</w:t>
+        <w:t xml:space="preserve"> Observar </w:t>
+      </w:r>
+      <w:r>
+        <w:rPr>
+          <w:rFonts w:cs="Times New Roman" w:ascii="Times New Roman" w:hAnsi="Times New Roman"/>
+        </w:rPr>
+        <w:t>la abreviación</w:t>
+      </w:r>
+      <w:r>
+        <w:rPr>
+          <w:rFonts w:cs="Times New Roman" w:ascii="Times New Roman" w:hAnsi="Times New Roman"/>
+        </w:rPr>
+        <w:t xml:space="preserve"> representad</w:t>
+      </w:r>
+      <w:r>
+        <w:rPr>
+          <w:rFonts w:cs="Times New Roman" w:ascii="Times New Roman" w:hAnsi="Times New Roman"/>
+        </w:rPr>
+        <w:t>a</w:t>
+      </w:r>
+      <w:r>
+        <w:rPr>
+          <w:rFonts w:cs="Times New Roman" w:ascii="Times New Roman" w:hAnsi="Times New Roman"/>
+        </w:rPr>
+        <w:t xml:space="preserve"> en términos de operadores básicos.</w:t>
       </w:r>
     </w:p>
     <w:p>
@@ -4793,7 +3822,7 @@
         <w:rPr>
           <w:rFonts w:cs="Times New Roman" w:ascii="Times New Roman" w:hAnsi="Times New Roman"/>
         </w:rPr>
-        <w:t>Que efectivamente se puedan observar los términos de operadores básicos que representan al Lambda-termino.</w:t>
+        <w:t xml:space="preserve">Las abreviaciones tienen parámetros, estos parámetros pueden ser fórmulas y pueden contener abreviaciones, deben podeser ver los parámetros según como lo indique el campo de notación de la abreviación. Las abreviaciones se reconocen en una fórmula porque se imprimen de color azul, salvo los parámetros que son de color negro como el resto de la fórmula (salvo las abreviaciones que contengan los parámetros que también son de color azul). </w:t>
       </w:r>
     </w:p>
     <w:p>
@@ -4810,7 +3839,13 @@
         <w:rPr>
           <w:rFonts w:cs="Times New Roman" w:ascii="Times New Roman" w:hAnsi="Times New Roman"/>
         </w:rPr>
-        <w:t>Que la representación sea legible.</w:t>
+        <w:t>Se deben poder visualizar la fórmula que se está abreviando haciendo click sobre la abreviación</w:t>
+      </w:r>
+      <w:r>
+        <w:rPr>
+          <w:rFonts w:cs="Times New Roman" w:ascii="Times New Roman" w:hAnsi="Times New Roman"/>
+        </w:rPr>
+        <w:t>.</w:t>
       </w:r>
     </w:p>
     <w:p>
@@ -4827,7 +3862,25 @@
         <w:rPr>
           <w:rFonts w:cs="Times New Roman" w:ascii="Times New Roman" w:hAnsi="Times New Roman"/>
         </w:rPr>
-        <w:t>Que la representación sea abstraible y des-abstraible.</w:t>
+        <w:t xml:space="preserve">Si la fórmula que se está abreviando tiene abreviaciones, entonces </w:t>
+      </w:r>
+      <w:r>
+        <w:rPr>
+          <w:rFonts w:cs="Times New Roman" w:ascii="Times New Roman" w:hAnsi="Times New Roman"/>
+        </w:rPr>
+        <w:t>la fórmula que se visualiza al hacer un click se muestra en términos de las subabreviaciones</w:t>
+      </w:r>
+      <w:r>
+        <w:rPr>
+          <w:rFonts w:cs="Times New Roman" w:ascii="Times New Roman" w:hAnsi="Times New Roman"/>
+        </w:rPr>
+        <w:t xml:space="preserve">. </w:t>
+      </w:r>
+      <w:r>
+        <w:rPr>
+          <w:rFonts w:cs="Times New Roman" w:ascii="Times New Roman" w:hAnsi="Times New Roman"/>
+        </w:rPr>
+        <w:t>Se debe hacer un segundo click sobre estas subabreviaciones para poder visualizarlas, y así sucesivamente.</w:t>
       </w:r>
     </w:p>
     <w:p>
@@ -4844,7 +3897,148 @@
         <w:rPr>
           <w:rFonts w:cs="Times New Roman" w:ascii="Times New Roman" w:hAnsi="Times New Roman"/>
         </w:rPr>
-        <w:t>Poder visualizar el termino en notación "esquina".</w:t>
+        <w:t xml:space="preserve">Una vez que haciendo click se visualiza </w:t>
+      </w:r>
+      <w:r>
+        <w:rPr>
+          <w:rFonts w:cs="Times New Roman" w:ascii="Times New Roman" w:hAnsi="Times New Roman"/>
+        </w:rPr>
+        <w:t>una</w:t>
+      </w:r>
+      <w:r>
+        <w:rPr>
+          <w:rFonts w:cs="Times New Roman" w:ascii="Times New Roman" w:hAnsi="Times New Roman"/>
+        </w:rPr>
+        <w:t xml:space="preserve"> fórmula </w:t>
+      </w:r>
+      <w:r>
+        <w:rPr>
+          <w:rFonts w:cs="Times New Roman" w:ascii="Times New Roman" w:hAnsi="Times New Roman"/>
+        </w:rPr>
+        <w:t>F que estaba oculta por la abreviación</w:t>
+      </w:r>
+      <w:r>
+        <w:rPr>
+          <w:rFonts w:cs="Times New Roman" w:ascii="Times New Roman" w:hAnsi="Times New Roman"/>
+        </w:rPr>
+        <w:t xml:space="preserve">, se puede volver a ocultar esta fórmula </w:t>
+      </w:r>
+      <w:r>
+        <w:rPr>
+          <w:rFonts w:cs="Times New Roman" w:ascii="Times New Roman" w:hAnsi="Times New Roman"/>
+        </w:rPr>
+        <w:t>haciendo click nuevamente encima de F, menos en las zonas de F que existan subabreviaciones</w:t>
+      </w:r>
+      <w:r>
+        <w:rPr>
+          <w:rFonts w:cs="Times New Roman" w:ascii="Times New Roman" w:hAnsi="Times New Roman"/>
+        </w:rPr>
+        <w:t xml:space="preserve">. </w:t>
+      </w:r>
+      <w:r>
+        <w:rPr>
+          <w:rFonts w:cs="Times New Roman" w:ascii="Times New Roman" w:hAnsi="Times New Roman"/>
+        </w:rPr>
+        <w:t>Si se habían descubierto las fórmulas de subabreviaciones que contenía F, entonces se deben ocultar primero las fórmulas de las subabreviaciones, antes de poder hacer click para ocultar la fórmula que contiene las subabreviaciones</w:t>
+      </w:r>
+    </w:p>
+    <w:p>
+      <w:pPr>
+        <w:pStyle w:val="NoSpacing"/>
+        <w:numPr>
+          <w:ilvl w:val="0"/>
+          <w:numId w:val="8"/>
+        </w:numPr>
+        <w:jc w:val="both"/>
+        <w:rPr/>
+      </w:pPr>
+      <w:r>
+        <w:rPr>
+          <w:rFonts w:cs="Times New Roman" w:ascii="Times New Roman" w:hAnsi="Times New Roman"/>
+        </w:rPr>
+        <w:t xml:space="preserve">Cuando se visualiza una fórmula F que estaba oculta por una abreviación, debe aparecer F subrayada con una línea azul, el espacio que ocupa esta línea azul, se considera como un sector clickeable como para volver a ocultar F y </w:t>
+      </w:r>
+      <w:r>
+        <w:rPr>
+          <w:rFonts w:cs="Times New Roman" w:ascii="Times New Roman" w:hAnsi="Times New Roman"/>
+        </w:rPr>
+        <w:t>mostrar la abreviación</w:t>
+      </w:r>
+      <w:r>
+        <w:rPr>
+          <w:rFonts w:cs="Times New Roman" w:ascii="Times New Roman" w:hAnsi="Times New Roman"/>
+        </w:rPr>
+        <w:t>.</w:t>
+      </w:r>
+    </w:p>
+    <w:p>
+      <w:pPr>
+        <w:pStyle w:val="NoSpacing"/>
+        <w:numPr>
+          <w:ilvl w:val="0"/>
+          <w:numId w:val="8"/>
+        </w:numPr>
+        <w:jc w:val="both"/>
+        <w:rPr/>
+      </w:pPr>
+      <w:r>
+        <w:rPr>
+          <w:rFonts w:cs="Times New Roman" w:ascii="Times New Roman" w:hAnsi="Times New Roman"/>
+        </w:rPr>
+        <w:t>Hacer click sobre los parámetros no muestra la fórmula oculta, al menos que se esté haciendo click sobre una abreviación que contiene el parámetro, en ese caso se muestra la fórmula oculta de esa abreviación del parámetro solamente.</w:t>
+      </w:r>
+    </w:p>
+    <w:p>
+      <w:pPr>
+        <w:pStyle w:val="NoSpacing"/>
+        <w:numPr>
+          <w:ilvl w:val="0"/>
+          <w:numId w:val="8"/>
+        </w:numPr>
+        <w:jc w:val="both"/>
+        <w:rPr/>
+      </w:pPr>
+      <w:r>
+        <w:rPr>
+          <w:rFonts w:cs="Times New Roman" w:ascii="Times New Roman" w:hAnsi="Times New Roman"/>
+        </w:rPr>
+        <w:t>A una</w:t>
+      </w:r>
+      <w:r>
+        <w:rPr>
+          <w:rFonts w:cs="Times New Roman" w:ascii="Times New Roman" w:hAnsi="Times New Roman"/>
+        </w:rPr>
+        <w:t xml:space="preserve"> abreviación que </w:t>
+      </w:r>
+      <w:r>
+        <w:rPr>
+          <w:rFonts w:cs="Times New Roman" w:ascii="Times New Roman" w:hAnsi="Times New Roman"/>
+        </w:rPr>
+        <w:t>se encuentra en una</w:t>
+      </w:r>
+      <w:r>
+        <w:rPr>
+          <w:rFonts w:cs="Times New Roman" w:ascii="Times New Roman" w:hAnsi="Times New Roman"/>
+        </w:rPr>
+        <w:t xml:space="preserve"> fórmula </w:t>
+      </w:r>
+      <w:r>
+        <w:rPr>
+          <w:rFonts w:cs="Times New Roman" w:ascii="Times New Roman" w:hAnsi="Times New Roman"/>
+        </w:rPr>
+        <w:t>se le</w:t>
+      </w:r>
+      <w:r>
+        <w:rPr>
+          <w:rFonts w:cs="Times New Roman" w:ascii="Times New Roman" w:hAnsi="Times New Roman"/>
+        </w:rPr>
+        <w:t xml:space="preserve"> </w:t>
+      </w:r>
+      <w:r>
+        <w:rPr>
+          <w:rFonts w:cs="Times New Roman" w:ascii="Times New Roman" w:hAnsi="Times New Roman"/>
+        </w:rPr>
+        <w:t>puede cambiar su presentación al modificar el campo de notación en el módulo de modificar abreviación.</w:t>
       </w:r>
     </w:p>
     <w:p>
@@ -4886,6 +4080,176 @@
     <w:p>
       <w:pPr>
         <w:pStyle w:val="NoSpacing"/>
+        <w:jc w:val="both"/>
+        <w:rPr/>
+      </w:pPr>
+      <w:r>
+        <w:rPr/>
+      </w:r>
+    </w:p>
+    <w:p>
+      <w:pPr>
+        <w:pStyle w:val="NoSpacing"/>
+        <w:jc w:val="both"/>
+        <w:rPr/>
+      </w:pPr>
+      <w:r>
+        <w:rPr/>
+      </w:r>
+    </w:p>
+    <w:p>
+      <w:pPr>
+        <w:pStyle w:val="NoSpacing"/>
+        <w:jc w:val="both"/>
+        <w:rPr/>
+      </w:pPr>
+      <w:r>
+        <w:rPr/>
+      </w:r>
+    </w:p>
+    <w:p>
+      <w:pPr>
+        <w:pStyle w:val="NoSpacing"/>
+        <w:jc w:val="both"/>
+        <w:rPr/>
+      </w:pPr>
+      <w:r>
+        <w:rPr/>
+      </w:r>
+    </w:p>
+    <w:p>
+      <w:pPr>
+        <w:pStyle w:val="NoSpacing"/>
+        <w:jc w:val="both"/>
+        <w:rPr/>
+      </w:pPr>
+      <w:r>
+        <w:rPr/>
+      </w:r>
+    </w:p>
+    <w:p>
+      <w:pPr>
+        <w:pStyle w:val="NoSpacing"/>
+        <w:jc w:val="both"/>
+        <w:rPr/>
+      </w:pPr>
+      <w:r>
+        <w:rPr/>
+      </w:r>
+    </w:p>
+    <w:p>
+      <w:pPr>
+        <w:pStyle w:val="NoSpacing"/>
+        <w:jc w:val="both"/>
+        <w:rPr/>
+      </w:pPr>
+      <w:r>
+        <w:rPr/>
+      </w:r>
+    </w:p>
+    <w:p>
+      <w:pPr>
+        <w:pStyle w:val="NoSpacing"/>
+        <w:jc w:val="both"/>
+        <w:rPr/>
+      </w:pPr>
+      <w:r>
+        <w:rPr/>
+      </w:r>
+    </w:p>
+    <w:p>
+      <w:pPr>
+        <w:pStyle w:val="NoSpacing"/>
+        <w:jc w:val="both"/>
+        <w:rPr/>
+      </w:pPr>
+      <w:r>
+        <w:rPr/>
+      </w:r>
+    </w:p>
+    <w:p>
+      <w:pPr>
+        <w:pStyle w:val="NoSpacing"/>
+        <w:jc w:val="both"/>
+        <w:rPr/>
+      </w:pPr>
+      <w:r>
+        <w:rPr/>
+      </w:r>
+    </w:p>
+    <w:p>
+      <w:pPr>
+        <w:pStyle w:val="NoSpacing"/>
+        <w:jc w:val="both"/>
+        <w:rPr/>
+      </w:pPr>
+      <w:r>
+        <w:rPr/>
+      </w:r>
+    </w:p>
+    <w:p>
+      <w:pPr>
+        <w:pStyle w:val="NoSpacing"/>
+        <w:jc w:val="both"/>
+        <w:rPr/>
+      </w:pPr>
+      <w:r>
+        <w:rPr/>
+      </w:r>
+    </w:p>
+    <w:p>
+      <w:pPr>
+        <w:pStyle w:val="NoSpacing"/>
+        <w:jc w:val="both"/>
+        <w:rPr/>
+      </w:pPr>
+      <w:r>
+        <w:rPr/>
+      </w:r>
+    </w:p>
+    <w:p>
+      <w:pPr>
+        <w:pStyle w:val="NoSpacing"/>
+        <w:jc w:val="both"/>
+        <w:rPr/>
+      </w:pPr>
+      <w:r>
+        <w:rPr/>
+      </w:r>
+      <w:r>
+        <w:br w:type="page"/>
+      </w:r>
+    </w:p>
+    <w:p>
+      <w:pPr>
+        <w:pStyle w:val="Encabezado3"/>
+        <w:numPr>
+          <w:ilvl w:val="2"/>
+          <w:numId w:val="2"/>
+        </w:numPr>
+        <w:jc w:val="both"/>
+        <w:rPr/>
+      </w:pPr>
+      <w:r>
+        <w:rPr>
+          <w:rFonts w:cs="Times New Roman" w:ascii="Times New Roman" w:hAnsi="Times New Roman"/>
+        </w:rPr>
+        <w:t>Ocultar y mostrar categorías</w:t>
+      </w:r>
+    </w:p>
+    <w:p>
+      <w:pPr>
+        <w:pStyle w:val="NoSpacing"/>
+        <w:jc w:val="both"/>
+        <w:rPr/>
+      </w:pPr>
+      <w:r>
+        <w:rPr/>
+      </w:r>
+    </w:p>
+    <w:p>
+      <w:pPr>
+        <w:pStyle w:val="NoSpacing"/>
         <w:ind w:left="0" w:right="0" w:firstLine="708"/>
         <w:jc w:val="both"/>
         <w:rPr/>
@@ -4901,7 +4265,67 @@
         <w:rPr>
           <w:rFonts w:cs="Times New Roman" w:ascii="Times New Roman" w:hAnsi="Times New Roman"/>
         </w:rPr>
-        <w:t xml:space="preserve"> "Renderizar la corrida del algoritmo bajo desplazamientos beta continuos" - VIS/REND-4</w:t>
+        <w:t xml:space="preserve"> "</w:t>
+      </w:r>
+      <w:r>
+        <w:rPr>
+          <w:rFonts w:cs="Times New Roman" w:ascii="Times New Roman" w:hAnsi="Times New Roman"/>
+        </w:rPr>
+        <w:t>Seleccionar</w:t>
+      </w:r>
+      <w:r>
+        <w:rPr>
+          <w:rFonts w:cs="Times New Roman" w:ascii="Times New Roman" w:hAnsi="Times New Roman"/>
+        </w:rPr>
+        <w:t xml:space="preserve"> categorías </w:t>
+      </w:r>
+      <w:r>
+        <w:rPr>
+          <w:rFonts w:cs="Times New Roman" w:ascii="Times New Roman" w:hAnsi="Times New Roman"/>
+        </w:rPr>
+        <w:t xml:space="preserve">a mostrar </w:t>
+      </w:r>
+      <w:r>
+        <w:rPr>
+          <w:rFonts w:cs="Times New Roman" w:ascii="Times New Roman" w:hAnsi="Times New Roman"/>
+        </w:rPr>
+        <w:t>en la vista de mis teoremas</w:t>
+      </w:r>
+      <w:r>
+        <w:rPr>
+          <w:rFonts w:cs="Times New Roman" w:ascii="Times New Roman" w:hAnsi="Times New Roman"/>
+        </w:rPr>
+        <w:t xml:space="preserve">" - </w:t>
+      </w:r>
+      <w:r>
+        <w:rPr>
+          <w:rFonts w:cs="Times New Roman" w:ascii="Times New Roman" w:hAnsi="Times New Roman"/>
+        </w:rPr>
+        <w:t>SELEC</w:t>
+      </w:r>
+      <w:r>
+        <w:rPr>
+          <w:rFonts w:cs="Times New Roman" w:ascii="Times New Roman" w:hAnsi="Times New Roman"/>
+        </w:rPr>
+        <w:t>/</w:t>
+      </w:r>
+      <w:r>
+        <w:rPr>
+          <w:rFonts w:cs="Times New Roman" w:ascii="Times New Roman" w:hAnsi="Times New Roman"/>
+        </w:rPr>
+        <w:t>CAT</w:t>
+      </w:r>
+      <w:r>
+        <w:rPr>
+          <w:rFonts w:cs="Times New Roman" w:ascii="Times New Roman" w:hAnsi="Times New Roman"/>
+        </w:rPr>
+        <w:t>-</w:t>
+      </w:r>
+      <w:r>
+        <w:rPr>
+          <w:rFonts w:cs="Times New Roman" w:ascii="Times New Roman" w:hAnsi="Times New Roman"/>
+        </w:rPr>
+        <w:t>1</w:t>
       </w:r>
     </w:p>
     <w:p>
@@ -4937,7 +4361,37 @@
         <w:rPr>
           <w:rFonts w:cs="Times New Roman" w:ascii="Times New Roman" w:hAnsi="Times New Roman"/>
         </w:rPr>
-        <w:t xml:space="preserve"> Usuario</w:t>
+        <w:t xml:space="preserve"> Usuario, </w:t>
+      </w:r>
+      <w:r>
+        <w:rPr>
+          <w:rFonts w:cs="Times New Roman" w:ascii="Times New Roman" w:hAnsi="Times New Roman"/>
+        </w:rPr>
+        <w:t>A</w:t>
+      </w:r>
+      <w:r>
+        <w:rPr>
+          <w:rFonts w:cs="Times New Roman" w:ascii="Times New Roman" w:hAnsi="Times New Roman"/>
+        </w:rPr>
+        <w:t>dmin</w:t>
+      </w:r>
+      <w:r>
+        <w:rPr>
+          <w:rFonts w:cs="Times New Roman" w:ascii="Times New Roman" w:hAnsi="Times New Roman"/>
+        </w:rPr>
+        <w:t xml:space="preserve"> </w:t>
+      </w:r>
+      <w:r>
+        <w:rPr>
+          <w:rFonts w:cs="Times New Roman" w:ascii="Times New Roman" w:hAnsi="Times New Roman"/>
+        </w:rPr>
+        <w:t>o AdminTeoremas</w:t>
+      </w:r>
+      <w:r>
+        <w:rPr>
+          <w:rFonts w:cs="Times New Roman" w:ascii="Times New Roman" w:hAnsi="Times New Roman"/>
+        </w:rPr>
+        <w:t>.</w:t>
       </w:r>
     </w:p>
     <w:p>
@@ -4963,7 +4417,31 @@
         <w:rPr>
           <w:rFonts w:cs="Times New Roman" w:ascii="Times New Roman" w:hAnsi="Times New Roman"/>
         </w:rPr>
-        <w:t xml:space="preserve"> poder visualizar el comportamiento del grafo bajo transformaciones betas continuas.</w:t>
+        <w:t xml:space="preserve"> </w:t>
+      </w:r>
+      <w:r>
+        <w:rPr>
+          <w:rFonts w:cs="Times New Roman" w:ascii="Times New Roman" w:hAnsi="Times New Roman"/>
+        </w:rPr>
+        <w:t>P</w:t>
+      </w:r>
+      <w:r>
+        <w:rPr>
+          <w:rFonts w:cs="Times New Roman" w:ascii="Times New Roman" w:hAnsi="Times New Roman"/>
+        </w:rPr>
+        <w:t xml:space="preserve">oder </w:t>
+      </w:r>
+      <w:r>
+        <w:rPr>
+          <w:rFonts w:cs="Times New Roman" w:ascii="Times New Roman" w:hAnsi="Times New Roman"/>
+        </w:rPr>
+        <w:t>seleccionar algunas categorias en la vista de mis teoremas</w:t>
+      </w:r>
+      <w:r>
+        <w:rPr>
+          <w:rFonts w:cs="Times New Roman" w:ascii="Times New Roman" w:hAnsi="Times New Roman"/>
+        </w:rPr>
+        <w:t>.</w:t>
       </w:r>
     </w:p>
     <w:p>
@@ -4989,7 +4467,19 @@
         <w:rPr>
           <w:rFonts w:cs="Times New Roman" w:ascii="Times New Roman" w:hAnsi="Times New Roman"/>
         </w:rPr>
-        <w:t xml:space="preserve"> Observar el comportamiento de los picos generados por transformaciones arriba/abajo.</w:t>
+        <w:t xml:space="preserve"> </w:t>
+      </w:r>
+      <w:r>
+        <w:rPr>
+          <w:rFonts w:cs="Times New Roman" w:ascii="Times New Roman" w:hAnsi="Times New Roman"/>
+        </w:rPr>
+        <w:t>Mostrar los teoremas de sólo las categorías que se seleccionaron</w:t>
+      </w:r>
+      <w:r>
+        <w:rPr>
+          <w:rFonts w:cs="Times New Roman" w:ascii="Times New Roman" w:hAnsi="Times New Roman"/>
+        </w:rPr>
+        <w:t>.</w:t>
       </w:r>
     </w:p>
     <w:p>
@@ -5033,7 +4523,13 @@
         <w:rPr>
           <w:rFonts w:cs="Times New Roman" w:ascii="Times New Roman" w:hAnsi="Times New Roman"/>
         </w:rPr>
-        <w:t>Que efectivamente se puedan observar los picos generados por las transformaciones arriba/abajo.</w:t>
+        <w:t>Las categorias a seleccionar deben aparecer en un modal</w:t>
+      </w:r>
+      <w:r>
+        <w:rPr>
+          <w:rFonts w:cs="Times New Roman" w:ascii="Times New Roman" w:hAnsi="Times New Roman"/>
+        </w:rPr>
+        <w:t>.</w:t>
       </w:r>
     </w:p>
     <w:p>
@@ -5050,7 +4546,25 @@
         <w:rPr>
           <w:rFonts w:cs="Times New Roman" w:ascii="Times New Roman" w:hAnsi="Times New Roman"/>
         </w:rPr>
-        <w:t>Que la representación sea legible.</w:t>
+        <w:t xml:space="preserve">El estado de las categorías a mostrar es persistente, por lo que cuando se vuelva a la vista de Mis Teoremas o demostración, se visualizarán solo los teoremas de las categorías seleccionadas en la última </w:t>
+      </w:r>
+      <w:r>
+        <w:rPr>
+          <w:rFonts w:cs="Times New Roman" w:ascii="Times New Roman" w:hAnsi="Times New Roman"/>
+        </w:rPr>
+        <w:t>selección</w:t>
+      </w:r>
+      <w:r>
+        <w:rPr>
+          <w:rFonts w:cs="Times New Roman" w:ascii="Times New Roman" w:hAnsi="Times New Roman"/>
+        </w:rPr>
+        <w:t xml:space="preserve"> (tanto desde la vista de mis teoremas, como desde la vista de demostración)</w:t>
+      </w:r>
+      <w:r>
+        <w:rPr>
+          <w:rFonts w:cs="Times New Roman" w:ascii="Times New Roman" w:hAnsi="Times New Roman"/>
+        </w:rPr>
+        <w:t>.</w:t>
       </w:r>
     </w:p>
     <w:p>
@@ -5067,7 +4581,37 @@
         <w:rPr>
           <w:rFonts w:cs="Times New Roman" w:ascii="Times New Roman" w:hAnsi="Times New Roman"/>
         </w:rPr>
-        <w:t>Que la representación sea abstraible y des-abstraible.</w:t>
+        <w:t xml:space="preserve">Si al cargar la vista de </w:t>
+      </w:r>
+      <w:r>
+        <w:rPr>
+          <w:rFonts w:cs="Times New Roman" w:ascii="Times New Roman" w:hAnsi="Times New Roman"/>
+        </w:rPr>
+        <w:t>Demostración</w:t>
+      </w:r>
+      <w:r>
+        <w:rPr>
+          <w:rFonts w:cs="Times New Roman" w:ascii="Times New Roman" w:hAnsi="Times New Roman"/>
+        </w:rPr>
+        <w:t>, el estado es que no existe ninguna categoría seleccionada, se debe desplegar el moda</w:t>
+      </w:r>
+      <w:r>
+        <w:rPr>
+          <w:rFonts w:cs="Times New Roman" w:ascii="Times New Roman" w:hAnsi="Times New Roman"/>
+        </w:rPr>
+        <w:t>l</w:t>
+      </w:r>
+      <w:r>
+        <w:rPr>
+          <w:rFonts w:cs="Times New Roman" w:ascii="Times New Roman" w:hAnsi="Times New Roman"/>
+        </w:rPr>
+        <w:t xml:space="preserve"> de selección de categorias al momento de cargar la página, con un mensaje diciendo que no tiene categorias seleccionadas, que seleccione alguna</w:t>
+      </w:r>
+      <w:r>
+        <w:rPr>
+          <w:rFonts w:cs="Times New Roman" w:ascii="Times New Roman" w:hAnsi="Times New Roman"/>
+        </w:rPr>
+        <w:t>.</w:t>
       </w:r>
     </w:p>
     <w:p>
@@ -5084,7 +4628,89 @@
         <w:rPr>
           <w:rFonts w:cs="Times New Roman" w:ascii="Times New Roman" w:hAnsi="Times New Roman"/>
         </w:rPr>
-        <w:t>Poder visualizar el termino en notación "esquina".</w:t>
+        <w:t xml:space="preserve">Al seleccionar las categorias se debe refrescar la lista de teoremas y mostrar solamente aquellos </w:t>
+      </w:r>
+      <w:r>
+        <w:rPr>
+          <w:rFonts w:cs="Times New Roman" w:ascii="Times New Roman" w:hAnsi="Times New Roman"/>
+        </w:rPr>
+        <w:t xml:space="preserve">teoremas </w:t>
+      </w:r>
+      <w:r>
+        <w:rPr>
+          <w:rFonts w:cs="Times New Roman" w:ascii="Times New Roman" w:hAnsi="Times New Roman"/>
+        </w:rPr>
+        <w:t>que pertene</w:t>
+      </w:r>
+      <w:r>
+        <w:rPr>
+          <w:rFonts w:cs="Times New Roman" w:ascii="Times New Roman" w:hAnsi="Times New Roman"/>
+        </w:rPr>
+        <w:t>zcan</w:t>
+      </w:r>
+      <w:r>
+        <w:rPr>
+          <w:rFonts w:cs="Times New Roman" w:ascii="Times New Roman" w:hAnsi="Times New Roman"/>
+        </w:rPr>
+        <w:t xml:space="preserve"> a las categorías </w:t>
+      </w:r>
+      <w:r>
+        <w:rPr>
+          <w:rFonts w:cs="Times New Roman" w:ascii="Times New Roman" w:hAnsi="Times New Roman"/>
+        </w:rPr>
+        <w:t>seleccionadas.</w:t>
+      </w:r>
+    </w:p>
+    <w:p>
+      <w:pPr>
+        <w:pStyle w:val="NoSpacing"/>
+        <w:numPr>
+          <w:ilvl w:val="0"/>
+          <w:numId w:val="8"/>
+        </w:numPr>
+        <w:jc w:val="both"/>
+        <w:rPr/>
+      </w:pPr>
+      <w:r>
+        <w:rPr>
+          <w:rFonts w:cs="Times New Roman" w:ascii="Times New Roman" w:hAnsi="Times New Roman"/>
+        </w:rPr>
+        <w:t>L</w:t>
+      </w:r>
+      <w:r>
+        <w:rPr>
+          <w:rFonts w:cs="Times New Roman" w:ascii="Times New Roman" w:hAnsi="Times New Roman"/>
+        </w:rPr>
+        <w:t>os teoremas demostrados en esta vista tienen la cualidad de ser clickeables y la funcionalidad al hacer click de mostrar la lista de demostraciones en un div a parte o agrupar y desagrupar teoremas. Ocultar y mostrar categorías no debe modificar la cualidad de ser clickeable ni las funcionalidades de los clicks.</w:t>
+      </w:r>
+    </w:p>
+    <w:p>
+      <w:pPr>
+        <w:pStyle w:val="NoSpacing"/>
+        <w:numPr>
+          <w:ilvl w:val="0"/>
+          <w:numId w:val="8"/>
+        </w:numPr>
+        <w:jc w:val="both"/>
+        <w:rPr/>
+      </w:pPr>
+      <w:r>
+        <w:rPr>
+          <w:rFonts w:cs="Times New Roman" w:ascii="Times New Roman" w:hAnsi="Times New Roman"/>
+        </w:rPr>
+        <w:t>Si se ha seleccionado un teorema para ver sus demostraciones, entonces ocultar la categoría que contiene a dicho toerema, debe ocultar también el div que contiene las demostraciones</w:t>
+      </w:r>
+      <w:r>
+        <w:rPr>
+          <w:rFonts w:cs="Times New Roman" w:ascii="Times New Roman" w:hAnsi="Times New Roman"/>
+        </w:rPr>
+        <w:t>.</w:t>
+      </w:r>
+      <w:r>
+        <w:rPr>
+          <w:rFonts w:cs="Times New Roman" w:ascii="Times New Roman" w:hAnsi="Times New Roman"/>
+        </w:rPr>
+        <w:t xml:space="preserve"> Si las categorías que se ocultan no contienen al teorema seleccionado, entonces ocultar o mostrar no debe modificar la posición de los div donde se encuentran las demostraciones.</w:t>
       </w:r>
     </w:p>
     <w:p>
@@ -5128,7 +4754,67 @@
         <w:rPr>
           <w:rFonts w:cs="Times New Roman" w:ascii="Times New Roman" w:hAnsi="Times New Roman"/>
         </w:rPr>
-        <w:t xml:space="preserve"> "Renderizar la corrida del algoritmo bajo solo desplazamientos beta " - VIS/REND-5</w:t>
+        <w:t xml:space="preserve"> </w:t>
+      </w:r>
+      <w:r>
+        <w:rPr>
+          <w:rFonts w:cs="Times New Roman" w:ascii="Times New Roman" w:hAnsi="Times New Roman"/>
+        </w:rPr>
+        <w:t>"</w:t>
+      </w:r>
+      <w:r>
+        <w:rPr>
+          <w:rFonts w:cs="Times New Roman" w:ascii="Times New Roman" w:hAnsi="Times New Roman"/>
+        </w:rPr>
+        <w:t>Seleccionar</w:t>
+      </w:r>
+      <w:r>
+        <w:rPr>
+          <w:rFonts w:cs="Times New Roman" w:ascii="Times New Roman" w:hAnsi="Times New Roman"/>
+        </w:rPr>
+        <w:t xml:space="preserve"> categorías </w:t>
+      </w:r>
+      <w:r>
+        <w:rPr>
+          <w:rFonts w:cs="Times New Roman" w:ascii="Times New Roman" w:hAnsi="Times New Roman"/>
+        </w:rPr>
+        <w:t xml:space="preserve">a mostrar </w:t>
+      </w:r>
+      <w:r>
+        <w:rPr>
+          <w:rFonts w:cs="Times New Roman" w:ascii="Times New Roman" w:hAnsi="Times New Roman"/>
+        </w:rPr>
+        <w:t xml:space="preserve">en la vista de </w:t>
+      </w:r>
+      <w:r>
+        <w:rPr>
+          <w:rFonts w:cs="Times New Roman" w:ascii="Times New Roman" w:hAnsi="Times New Roman"/>
+        </w:rPr>
+        <w:t xml:space="preserve">demostración" - </w:t>
+      </w:r>
+      <w:r>
+        <w:rPr>
+          <w:rFonts w:cs="Times New Roman" w:ascii="Times New Roman" w:hAnsi="Times New Roman"/>
+        </w:rPr>
+        <w:t>SELEC</w:t>
+      </w:r>
+      <w:r>
+        <w:rPr>
+          <w:rFonts w:cs="Times New Roman" w:ascii="Times New Roman" w:hAnsi="Times New Roman"/>
+        </w:rPr>
+        <w:t>/</w:t>
+      </w:r>
+      <w:r>
+        <w:rPr>
+          <w:rFonts w:cs="Times New Roman" w:ascii="Times New Roman" w:hAnsi="Times New Roman"/>
+        </w:rPr>
+        <w:t>CAT</w:t>
+      </w:r>
+      <w:r>
+        <w:rPr>
+          <w:rFonts w:cs="Times New Roman" w:ascii="Times New Roman" w:hAnsi="Times New Roman"/>
+        </w:rPr>
+        <w:t>-2</w:t>
       </w:r>
     </w:p>
     <w:p>
@@ -5162,7 +4848,31 @@
         <w:rPr>
           <w:rFonts w:cs="Times New Roman" w:ascii="Times New Roman" w:hAnsi="Times New Roman"/>
         </w:rPr>
-        <w:t xml:space="preserve"> Usuario</w:t>
+        <w:t xml:space="preserve"> Usuario, </w:t>
+      </w:r>
+      <w:r>
+        <w:rPr>
+          <w:rFonts w:cs="Times New Roman" w:ascii="Times New Roman" w:hAnsi="Times New Roman"/>
+        </w:rPr>
+        <w:t>A</w:t>
+      </w:r>
+      <w:r>
+        <w:rPr>
+          <w:rFonts w:cs="Times New Roman" w:ascii="Times New Roman" w:hAnsi="Times New Roman"/>
+        </w:rPr>
+        <w:t>dmin</w:t>
+      </w:r>
+      <w:r>
+        <w:rPr>
+          <w:rFonts w:cs="Times New Roman" w:ascii="Times New Roman" w:hAnsi="Times New Roman"/>
+        </w:rPr>
+        <w:t xml:space="preserve"> </w:t>
+      </w:r>
+      <w:r>
+        <w:rPr>
+          <w:rFonts w:cs="Times New Roman" w:ascii="Times New Roman" w:hAnsi="Times New Roman"/>
+        </w:rPr>
+        <w:t>o AdminTeoremas.</w:t>
       </w:r>
     </w:p>
     <w:p>
@@ -5188,7 +4898,37 @@
         <w:rPr>
           <w:rFonts w:cs="Times New Roman" w:ascii="Times New Roman" w:hAnsi="Times New Roman"/>
         </w:rPr>
-        <w:t xml:space="preserve"> poder visualizar el comportamiento del grafo bajo solo transformaciones beta.</w:t>
+        <w:t xml:space="preserve"> </w:t>
+      </w:r>
+      <w:r>
+        <w:rPr>
+          <w:rFonts w:cs="Times New Roman" w:ascii="Times New Roman" w:hAnsi="Times New Roman"/>
+        </w:rPr>
+        <w:t>P</w:t>
+      </w:r>
+      <w:r>
+        <w:rPr>
+          <w:rFonts w:cs="Times New Roman" w:ascii="Times New Roman" w:hAnsi="Times New Roman"/>
+        </w:rPr>
+        <w:t xml:space="preserve">oder </w:t>
+      </w:r>
+      <w:r>
+        <w:rPr>
+          <w:rFonts w:cs="Times New Roman" w:ascii="Times New Roman" w:hAnsi="Times New Roman"/>
+        </w:rPr>
+        <w:t xml:space="preserve">seleccionar algunas categorias en la vista de </w:t>
+      </w:r>
+      <w:r>
+        <w:rPr>
+          <w:rFonts w:cs="Times New Roman" w:ascii="Times New Roman" w:hAnsi="Times New Roman"/>
+        </w:rPr>
+        <w:t>demostración</w:t>
+      </w:r>
+      <w:r>
+        <w:rPr>
+          <w:rFonts w:cs="Times New Roman" w:ascii="Times New Roman" w:hAnsi="Times New Roman"/>
+        </w:rPr>
+        <w:t>.</w:t>
       </w:r>
     </w:p>
     <w:p>
@@ -5214,7 +4954,19 @@
         <w:rPr>
           <w:rFonts w:cs="Times New Roman" w:ascii="Times New Roman" w:hAnsi="Times New Roman"/>
         </w:rPr>
-        <w:t xml:space="preserve"> Observar la magnitud cuantificable de transformaciones beta.</w:t>
+        <w:t xml:space="preserve"> </w:t>
+      </w:r>
+      <w:r>
+        <w:rPr>
+          <w:rFonts w:cs="Times New Roman" w:ascii="Times New Roman" w:hAnsi="Times New Roman"/>
+        </w:rPr>
+        <w:t>Mostrar los teoremas de sólo las categorías que se seleccionaron</w:t>
+      </w:r>
+      <w:r>
+        <w:rPr>
+          <w:rFonts w:cs="Times New Roman" w:ascii="Times New Roman" w:hAnsi="Times New Roman"/>
+        </w:rPr>
+        <w:t>.</w:t>
       </w:r>
     </w:p>
     <w:p>
@@ -5258,7 +5010,13 @@
         <w:rPr>
           <w:rFonts w:cs="Times New Roman" w:ascii="Times New Roman" w:hAnsi="Times New Roman"/>
         </w:rPr>
-        <w:t>Que efectivamente se puedan observar solo las transformaciones beta.</w:t>
+        <w:t>Las categorias a seleccionar deben aparecer en un modal</w:t>
+      </w:r>
+      <w:r>
+        <w:rPr>
+          <w:rFonts w:cs="Times New Roman" w:ascii="Times New Roman" w:hAnsi="Times New Roman"/>
+        </w:rPr>
+        <w:t>.</w:t>
       </w:r>
     </w:p>
     <w:p>
@@ -5275,7 +5033,25 @@
         <w:rPr>
           <w:rFonts w:cs="Times New Roman" w:ascii="Times New Roman" w:hAnsi="Times New Roman"/>
         </w:rPr>
-        <w:t>Que la representación sea legible.</w:t>
+        <w:t xml:space="preserve">El estado de las categorías a mostrar es persistente, por lo que cuando se vuelva a la vista de Mis Teoremas o demostración, se visualizarán solo los teoremas de las categorías seleccionadas en la última </w:t>
+      </w:r>
+      <w:r>
+        <w:rPr>
+          <w:rFonts w:cs="Times New Roman" w:ascii="Times New Roman" w:hAnsi="Times New Roman"/>
+        </w:rPr>
+        <w:t>selección</w:t>
+      </w:r>
+      <w:r>
+        <w:rPr>
+          <w:rFonts w:cs="Times New Roman" w:ascii="Times New Roman" w:hAnsi="Times New Roman"/>
+        </w:rPr>
+        <w:t xml:space="preserve"> (tanto desde la vista de mis teoremas, como desde la vista de demostración)</w:t>
+      </w:r>
+      <w:r>
+        <w:rPr>
+          <w:rFonts w:cs="Times New Roman" w:ascii="Times New Roman" w:hAnsi="Times New Roman"/>
+        </w:rPr>
+        <w:t>.</w:t>
       </w:r>
     </w:p>
     <w:p>
@@ -5292,7 +5068,37 @@
         <w:rPr>
           <w:rFonts w:cs="Times New Roman" w:ascii="Times New Roman" w:hAnsi="Times New Roman"/>
         </w:rPr>
-        <w:t>Que la representación sea abstraible y des-abstraible.</w:t>
+        <w:t xml:space="preserve">Si al cargar la vista de </w:t>
+      </w:r>
+      <w:r>
+        <w:rPr>
+          <w:rFonts w:cs="Times New Roman" w:ascii="Times New Roman" w:hAnsi="Times New Roman"/>
+        </w:rPr>
+        <w:t>Demostración</w:t>
+      </w:r>
+      <w:r>
+        <w:rPr>
+          <w:rFonts w:cs="Times New Roman" w:ascii="Times New Roman" w:hAnsi="Times New Roman"/>
+        </w:rPr>
+        <w:t>, el estado es que no existe ninguna categoría seleccionada, se debe desplegar el moda</w:t>
+      </w:r>
+      <w:r>
+        <w:rPr>
+          <w:rFonts w:cs="Times New Roman" w:ascii="Times New Roman" w:hAnsi="Times New Roman"/>
+        </w:rPr>
+        <w:t>l</w:t>
+      </w:r>
+      <w:r>
+        <w:rPr>
+          <w:rFonts w:cs="Times New Roman" w:ascii="Times New Roman" w:hAnsi="Times New Roman"/>
+        </w:rPr>
+        <w:t xml:space="preserve"> de selección de categorias al momento de cargar la página, con un mensaje diciendo que no tiene categorias seleccionadas, que seleccione alguna</w:t>
+      </w:r>
+      <w:r>
+        <w:rPr>
+          <w:rFonts w:cs="Times New Roman" w:ascii="Times New Roman" w:hAnsi="Times New Roman"/>
+        </w:rPr>
+        <w:t>.</w:t>
       </w:r>
     </w:p>
     <w:p>
@@ -5309,7 +5115,119 @@
         <w:rPr>
           <w:rFonts w:cs="Times New Roman" w:ascii="Times New Roman" w:hAnsi="Times New Roman"/>
         </w:rPr>
-        <w:t>Poder visualizar el termino en notación "esquina".</w:t>
+        <w:t xml:space="preserve">Al seleccionar las categorias se debe refrescar la lista de teoremas y mostrar solamente aquellos </w:t>
+      </w:r>
+      <w:r>
+        <w:rPr>
+          <w:rFonts w:cs="Times New Roman" w:ascii="Times New Roman" w:hAnsi="Times New Roman"/>
+        </w:rPr>
+        <w:t xml:space="preserve">teoremas </w:t>
+      </w:r>
+      <w:r>
+        <w:rPr>
+          <w:rFonts w:cs="Times New Roman" w:ascii="Times New Roman" w:hAnsi="Times New Roman"/>
+        </w:rPr>
+        <w:t>que pertene</w:t>
+      </w:r>
+      <w:r>
+        <w:rPr>
+          <w:rFonts w:cs="Times New Roman" w:ascii="Times New Roman" w:hAnsi="Times New Roman"/>
+        </w:rPr>
+        <w:t>zcan</w:t>
+      </w:r>
+      <w:r>
+        <w:rPr>
+          <w:rFonts w:cs="Times New Roman" w:ascii="Times New Roman" w:hAnsi="Times New Roman"/>
+        </w:rPr>
+        <w:t xml:space="preserve"> a las categorías </w:t>
+      </w:r>
+      <w:r>
+        <w:rPr>
+          <w:rFonts w:cs="Times New Roman" w:ascii="Times New Roman" w:hAnsi="Times New Roman"/>
+        </w:rPr>
+        <w:t>seleccionadas.</w:t>
+      </w:r>
+    </w:p>
+    <w:p>
+      <w:pPr>
+        <w:pStyle w:val="NoSpacing"/>
+        <w:numPr>
+          <w:ilvl w:val="0"/>
+          <w:numId w:val="8"/>
+        </w:numPr>
+        <w:jc w:val="both"/>
+        <w:rPr/>
+      </w:pPr>
+      <w:r>
+        <w:rPr>
+          <w:rFonts w:cs="Times New Roman" w:ascii="Times New Roman" w:hAnsi="Times New Roman"/>
+        </w:rPr>
+        <w:t xml:space="preserve">Los teoremas </w:t>
+      </w:r>
+      <w:r>
+        <w:rPr>
+          <w:rFonts w:cs="Times New Roman" w:ascii="Times New Roman" w:hAnsi="Times New Roman"/>
+        </w:rPr>
+        <w:t>de esta vista tienen diferente cualidades y funcionalidades al hacerles click y estas dependen de la etapa en que se encuentre el proceso de demostración y el método de demostración escogido. El estado en que se encuentre la lista de teoremas con respecto a la etapa de demostración no debe cambiar si se oculta y luego se muestra una categoría.</w:t>
+      </w:r>
+      <w:r>
+        <w:rPr>
+          <w:rFonts w:cs="Times New Roman" w:ascii="Times New Roman" w:hAnsi="Times New Roman"/>
+        </w:rPr>
+        <w:t xml:space="preserve"> </w:t>
+      </w:r>
+      <w:r>
+        <w:rPr>
+          <w:rFonts w:cs="Times New Roman" w:ascii="Times New Roman" w:hAnsi="Times New Roman"/>
+        </w:rPr>
+        <w:t>(Para validar esto se debe listar todos los posibles estados en que puede estar la lista de teoremas, y luego ocultar y mostrar las categorias, en los diferentes escenarios en que ocurran todos los estados posibles de la lista de teoremas).</w:t>
+      </w:r>
+    </w:p>
+    <w:p>
+      <w:pPr>
+        <w:pStyle w:val="NoSpacing"/>
+        <w:numPr>
+          <w:ilvl w:val="0"/>
+          <w:numId w:val="8"/>
+        </w:numPr>
+        <w:jc w:val="both"/>
+        <w:rPr/>
+      </w:pPr>
+      <w:r>
+        <w:rPr>
+          <w:rFonts w:cs="Times New Roman" w:ascii="Times New Roman" w:hAnsi="Times New Roman"/>
+        </w:rPr>
+        <w:t>O</w:t>
+      </w:r>
+      <w:r>
+        <w:rPr>
+          <w:rFonts w:cs="Times New Roman" w:ascii="Times New Roman" w:hAnsi="Times New Roman"/>
+        </w:rPr>
+        <w:t>cultar o mostrar categorías no debe mo</w:t>
+      </w:r>
+      <w:r>
+        <w:rPr>
+          <w:rFonts w:cs="Times New Roman" w:ascii="Times New Roman" w:hAnsi="Times New Roman"/>
+        </w:rPr>
+        <w:t>dificar</w:t>
+      </w:r>
+      <w:r>
+        <w:rPr>
+          <w:rFonts w:cs="Times New Roman" w:ascii="Times New Roman" w:hAnsi="Times New Roman"/>
+        </w:rPr>
+        <w:t xml:space="preserve"> </w:t>
+      </w:r>
+      <w:r>
+        <w:rPr>
+          <w:rFonts w:cs="Times New Roman" w:ascii="Times New Roman" w:hAnsi="Times New Roman"/>
+        </w:rPr>
+        <w:t>la maquetación de la página</w:t>
+      </w:r>
+      <w:r>
+        <w:rPr>
+          <w:rFonts w:cs="Times New Roman" w:ascii="Times New Roman" w:hAnsi="Times New Roman"/>
+        </w:rPr>
+        <w:t>.</w:t>
       </w:r>
     </w:p>
     <w:p>
@@ -7991,6 +7909,7 @@
     <w:rPrDefault>
       <w:rPr>
         <w:rFonts w:ascii="Liberation Serif" w:hAnsi="Liberation Serif" w:eastAsia="DejaVu Sans" w:cs="FreeSans"/>
+        <w:sz w:val="20"/>
         <w:szCs w:val="24"/>
         <w:lang w:val="es-VE" w:eastAsia="zh-CN" w:bidi="hi-IN"/>
       </w:rPr>
@@ -9418,6 +9337,510 @@
       <w:rFonts w:cs="Wingdings"/>
     </w:rPr>
   </w:style>
+  <w:style w:type="character" w:styleId="ListLabel191">
+    <w:name w:val="ListLabel 191"/>
+    <w:qFormat/>
+    <w:rPr>
+      <w:rFonts w:cs="Symbol"/>
+    </w:rPr>
+  </w:style>
+  <w:style w:type="character" w:styleId="ListLabel192">
+    <w:name w:val="ListLabel 192"/>
+    <w:qFormat/>
+    <w:rPr>
+      <w:rFonts w:cs="Courier New"/>
+    </w:rPr>
+  </w:style>
+  <w:style w:type="character" w:styleId="ListLabel193">
+    <w:name w:val="ListLabel 193"/>
+    <w:qFormat/>
+    <w:rPr>
+      <w:rFonts w:cs="Wingdings"/>
+    </w:rPr>
+  </w:style>
+  <w:style w:type="character" w:styleId="ListLabel194">
+    <w:name w:val="ListLabel 194"/>
+    <w:qFormat/>
+    <w:rPr>
+      <w:rFonts w:cs="Symbol"/>
+    </w:rPr>
+  </w:style>
+  <w:style w:type="character" w:styleId="ListLabel195">
+    <w:name w:val="ListLabel 195"/>
+    <w:qFormat/>
+    <w:rPr>
+      <w:rFonts w:cs="Courier New"/>
+    </w:rPr>
+  </w:style>
+  <w:style w:type="character" w:styleId="ListLabel196">
+    <w:name w:val="ListLabel 196"/>
+    <w:qFormat/>
+    <w:rPr>
+      <w:rFonts w:cs="Wingdings"/>
+    </w:rPr>
+  </w:style>
+  <w:style w:type="character" w:styleId="ListLabel197">
+    <w:name w:val="ListLabel 197"/>
+    <w:qFormat/>
+    <w:rPr>
+      <w:rFonts w:cs="Symbol"/>
+    </w:rPr>
+  </w:style>
+  <w:style w:type="character" w:styleId="ListLabel198">
+    <w:name w:val="ListLabel 198"/>
+    <w:qFormat/>
+    <w:rPr>
+      <w:rFonts w:cs="Courier New"/>
+    </w:rPr>
+  </w:style>
+  <w:style w:type="character" w:styleId="ListLabel199">
+    <w:name w:val="ListLabel 199"/>
+    <w:qFormat/>
+    <w:rPr>
+      <w:rFonts w:cs="Wingdings"/>
+    </w:rPr>
+  </w:style>
+  <w:style w:type="character" w:styleId="ListLabel200">
+    <w:name w:val="ListLabel 200"/>
+    <w:qFormat/>
+    <w:rPr>
+      <w:rFonts w:cs="Symbol"/>
+    </w:rPr>
+  </w:style>
+  <w:style w:type="character" w:styleId="ListLabel201">
+    <w:name w:val="ListLabel 201"/>
+    <w:qFormat/>
+    <w:rPr>
+      <w:rFonts w:cs="Courier New"/>
+    </w:rPr>
+  </w:style>
+  <w:style w:type="character" w:styleId="ListLabel202">
+    <w:name w:val="ListLabel 202"/>
+    <w:qFormat/>
+    <w:rPr>
+      <w:rFonts w:cs="Wingdings"/>
+    </w:rPr>
+  </w:style>
+  <w:style w:type="character" w:styleId="ListLabel203">
+    <w:name w:val="ListLabel 203"/>
+    <w:qFormat/>
+    <w:rPr>
+      <w:rFonts w:cs="Symbol"/>
+    </w:rPr>
+  </w:style>
+  <w:style w:type="character" w:styleId="ListLabel204">
+    <w:name w:val="ListLabel 204"/>
+    <w:qFormat/>
+    <w:rPr>
+      <w:rFonts w:cs="Courier New"/>
+    </w:rPr>
+  </w:style>
+  <w:style w:type="character" w:styleId="ListLabel205">
+    <w:name w:val="ListLabel 205"/>
+    <w:qFormat/>
+    <w:rPr>
+      <w:rFonts w:cs="Wingdings"/>
+    </w:rPr>
+  </w:style>
+  <w:style w:type="character" w:styleId="ListLabel206">
+    <w:name w:val="ListLabel 206"/>
+    <w:qFormat/>
+    <w:rPr>
+      <w:rFonts w:cs="Symbol"/>
+    </w:rPr>
+  </w:style>
+  <w:style w:type="character" w:styleId="ListLabel207">
+    <w:name w:val="ListLabel 207"/>
+    <w:qFormat/>
+    <w:rPr>
+      <w:rFonts w:cs="Courier New"/>
+    </w:rPr>
+  </w:style>
+  <w:style w:type="character" w:styleId="ListLabel208">
+    <w:name w:val="ListLabel 208"/>
+    <w:qFormat/>
+    <w:rPr>
+      <w:rFonts w:cs="Wingdings"/>
+    </w:rPr>
+  </w:style>
+  <w:style w:type="character" w:styleId="ListLabel209">
+    <w:name w:val="ListLabel 209"/>
+    <w:qFormat/>
+    <w:rPr>
+      <w:rFonts w:cs="Symbol"/>
+    </w:rPr>
+  </w:style>
+  <w:style w:type="character" w:styleId="ListLabel210">
+    <w:name w:val="ListLabel 210"/>
+    <w:qFormat/>
+    <w:rPr>
+      <w:rFonts w:cs="Courier New"/>
+    </w:rPr>
+  </w:style>
+  <w:style w:type="character" w:styleId="ListLabel211">
+    <w:name w:val="ListLabel 211"/>
+    <w:qFormat/>
+    <w:rPr>
+      <w:rFonts w:cs="Wingdings"/>
+    </w:rPr>
+  </w:style>
+  <w:style w:type="character" w:styleId="ListLabel212">
+    <w:name w:val="ListLabel 212"/>
+    <w:qFormat/>
+    <w:rPr>
+      <w:rFonts w:cs="Symbol"/>
+    </w:rPr>
+  </w:style>
+  <w:style w:type="character" w:styleId="ListLabel213">
+    <w:name w:val="ListLabel 213"/>
+    <w:qFormat/>
+    <w:rPr>
+      <w:rFonts w:cs="Courier New"/>
+    </w:rPr>
+  </w:style>
+  <w:style w:type="character" w:styleId="ListLabel214">
+    <w:name w:val="ListLabel 214"/>
+    <w:qFormat/>
+    <w:rPr>
+      <w:rFonts w:cs="Wingdings"/>
+    </w:rPr>
+  </w:style>
+  <w:style w:type="character" w:styleId="ListLabel215">
+    <w:name w:val="ListLabel 215"/>
+    <w:qFormat/>
+    <w:rPr>
+      <w:rFonts w:cs="Symbol"/>
+    </w:rPr>
+  </w:style>
+  <w:style w:type="character" w:styleId="ListLabel216">
+    <w:name w:val="ListLabel 216"/>
+    <w:qFormat/>
+    <w:rPr>
+      <w:rFonts w:cs="Courier New"/>
+    </w:rPr>
+  </w:style>
+  <w:style w:type="character" w:styleId="ListLabel217">
+    <w:name w:val="ListLabel 217"/>
+    <w:qFormat/>
+    <w:rPr>
+      <w:rFonts w:cs="Wingdings"/>
+    </w:rPr>
+  </w:style>
+  <w:style w:type="character" w:styleId="ListLabel218">
+    <w:name w:val="ListLabel 218"/>
+    <w:qFormat/>
+    <w:rPr>
+      <w:rFonts w:cs="Symbol"/>
+    </w:rPr>
+  </w:style>
+  <w:style w:type="character" w:styleId="ListLabel219">
+    <w:name w:val="ListLabel 219"/>
+    <w:qFormat/>
+    <w:rPr>
+      <w:rFonts w:cs="Courier New"/>
+    </w:rPr>
+  </w:style>
+  <w:style w:type="character" w:styleId="ListLabel220">
+    <w:name w:val="ListLabel 220"/>
+    <w:qFormat/>
+    <w:rPr>
+      <w:rFonts w:cs="Wingdings"/>
+    </w:rPr>
+  </w:style>
+  <w:style w:type="character" w:styleId="ListLabel221">
+    <w:name w:val="ListLabel 221"/>
+    <w:qFormat/>
+    <w:rPr>
+      <w:rFonts w:cs="Symbol"/>
+    </w:rPr>
+  </w:style>
+  <w:style w:type="character" w:styleId="ListLabel222">
+    <w:name w:val="ListLabel 222"/>
+    <w:qFormat/>
+    <w:rPr>
+      <w:rFonts w:cs="Courier New"/>
+    </w:rPr>
+  </w:style>
+  <w:style w:type="character" w:styleId="ListLabel223">
+    <w:name w:val="ListLabel 223"/>
+    <w:qFormat/>
+    <w:rPr>
+      <w:rFonts w:cs="Wingdings"/>
+    </w:rPr>
+  </w:style>
+  <w:style w:type="character" w:styleId="ListLabel224">
+    <w:name w:val="ListLabel 224"/>
+    <w:qFormat/>
+    <w:rPr>
+      <w:rFonts w:cs="Symbol"/>
+    </w:rPr>
+  </w:style>
+  <w:style w:type="character" w:styleId="ListLabel225">
+    <w:name w:val="ListLabel 225"/>
+    <w:qFormat/>
+    <w:rPr>
+      <w:rFonts w:cs="Courier New"/>
+    </w:rPr>
+  </w:style>
+  <w:style w:type="character" w:styleId="ListLabel226">
+    <w:name w:val="ListLabel 226"/>
+    <w:qFormat/>
+    <w:rPr>
+      <w:rFonts w:cs="Wingdings"/>
+    </w:rPr>
+  </w:style>
+  <w:style w:type="character" w:styleId="ListLabel227">
+    <w:name w:val="ListLabel 227"/>
+    <w:qFormat/>
+    <w:rPr>
+      <w:rFonts w:ascii="Times New Roman" w:hAnsi="Times New Roman" w:cs="Symbol"/>
+    </w:rPr>
+  </w:style>
+  <w:style w:type="character" w:styleId="ListLabel228">
+    <w:name w:val="ListLabel 228"/>
+    <w:qFormat/>
+    <w:rPr>
+      <w:rFonts w:cs="Courier New"/>
+    </w:rPr>
+  </w:style>
+  <w:style w:type="character" w:styleId="ListLabel229">
+    <w:name w:val="ListLabel 229"/>
+    <w:qFormat/>
+    <w:rPr>
+      <w:rFonts w:cs="Wingdings"/>
+    </w:rPr>
+  </w:style>
+  <w:style w:type="character" w:styleId="ListLabel230">
+    <w:name w:val="ListLabel 230"/>
+    <w:qFormat/>
+    <w:rPr>
+      <w:rFonts w:cs="Symbol"/>
+    </w:rPr>
+  </w:style>
+  <w:style w:type="character" w:styleId="ListLabel231">
+    <w:name w:val="ListLabel 231"/>
+    <w:qFormat/>
+    <w:rPr>
+      <w:rFonts w:cs="Courier New"/>
+    </w:rPr>
+  </w:style>
+  <w:style w:type="character" w:styleId="ListLabel232">
+    <w:name w:val="ListLabel 232"/>
+    <w:qFormat/>
+    <w:rPr>
+      <w:rFonts w:cs="Wingdings"/>
+    </w:rPr>
+  </w:style>
+  <w:style w:type="character" w:styleId="ListLabel233">
+    <w:name w:val="ListLabel 233"/>
+    <w:qFormat/>
+    <w:rPr>
+      <w:rFonts w:cs="Symbol"/>
+    </w:rPr>
+  </w:style>
+  <w:style w:type="character" w:styleId="ListLabel234">
+    <w:name w:val="ListLabel 234"/>
+    <w:qFormat/>
+    <w:rPr>
+      <w:rFonts w:cs="Courier New"/>
+    </w:rPr>
+  </w:style>
+  <w:style w:type="character" w:styleId="ListLabel235">
+    <w:name w:val="ListLabel 235"/>
+    <w:qFormat/>
+    <w:rPr>
+      <w:rFonts w:cs="Wingdings"/>
+    </w:rPr>
+  </w:style>
+  <w:style w:type="character" w:styleId="ListLabel236">
+    <w:name w:val="ListLabel 236"/>
+    <w:qFormat/>
+    <w:rPr>
+      <w:rFonts w:cs="Symbol"/>
+    </w:rPr>
+  </w:style>
+  <w:style w:type="character" w:styleId="ListLabel237">
+    <w:name w:val="ListLabel 237"/>
+    <w:qFormat/>
+    <w:rPr>
+      <w:rFonts w:cs="Courier New"/>
+    </w:rPr>
+  </w:style>
+  <w:style w:type="character" w:styleId="ListLabel238">
+    <w:name w:val="ListLabel 238"/>
+    <w:qFormat/>
+    <w:rPr>
+      <w:rFonts w:cs="Wingdings"/>
+    </w:rPr>
+  </w:style>
+  <w:style w:type="character" w:styleId="ListLabel239">
+    <w:name w:val="ListLabel 239"/>
+    <w:qFormat/>
+    <w:rPr>
+      <w:rFonts w:cs="Symbol"/>
+    </w:rPr>
+  </w:style>
+  <w:style w:type="character" w:styleId="ListLabel240">
+    <w:name w:val="ListLabel 240"/>
+    <w:qFormat/>
+    <w:rPr>
+      <w:rFonts w:cs="Courier New"/>
+    </w:rPr>
+  </w:style>
+  <w:style w:type="character" w:styleId="ListLabel241">
+    <w:name w:val="ListLabel 241"/>
+    <w:qFormat/>
+    <w:rPr>
+      <w:rFonts w:cs="Wingdings"/>
+    </w:rPr>
+  </w:style>
+  <w:style w:type="character" w:styleId="ListLabel242">
+    <w:name w:val="ListLabel 242"/>
+    <w:qFormat/>
+    <w:rPr>
+      <w:rFonts w:cs="Symbol"/>
+    </w:rPr>
+  </w:style>
+  <w:style w:type="character" w:styleId="ListLabel243">
+    <w:name w:val="ListLabel 243"/>
+    <w:qFormat/>
+    <w:rPr>
+      <w:rFonts w:cs="Courier New"/>
+    </w:rPr>
+  </w:style>
+  <w:style w:type="character" w:styleId="ListLabel244">
+    <w:name w:val="ListLabel 244"/>
+    <w:qFormat/>
+    <w:rPr>
+      <w:rFonts w:cs="Wingdings"/>
+    </w:rPr>
+  </w:style>
+  <w:style w:type="character" w:styleId="ListLabel245">
+    <w:name w:val="ListLabel 245"/>
+    <w:qFormat/>
+    <w:rPr>
+      <w:rFonts w:cs="Symbol"/>
+    </w:rPr>
+  </w:style>
+  <w:style w:type="character" w:styleId="ListLabel246">
+    <w:name w:val="ListLabel 246"/>
+    <w:qFormat/>
+    <w:rPr>
+      <w:rFonts w:cs="Courier New"/>
+    </w:rPr>
+  </w:style>
+  <w:style w:type="character" w:styleId="ListLabel247">
+    <w:name w:val="ListLabel 247"/>
+    <w:qFormat/>
+    <w:rPr>
+      <w:rFonts w:cs="Wingdings"/>
+    </w:rPr>
+  </w:style>
+  <w:style w:type="character" w:styleId="ListLabel248">
+    <w:name w:val="ListLabel 248"/>
+    <w:qFormat/>
+    <w:rPr>
+      <w:rFonts w:cs="Symbol"/>
+    </w:rPr>
+  </w:style>
+  <w:style w:type="character" w:styleId="ListLabel249">
+    <w:name w:val="ListLabel 249"/>
+    <w:qFormat/>
+    <w:rPr>
+      <w:rFonts w:cs="Courier New"/>
+    </w:rPr>
+  </w:style>
+  <w:style w:type="character" w:styleId="ListLabel250">
+    <w:name w:val="ListLabel 250"/>
+    <w:qFormat/>
+    <w:rPr>
+      <w:rFonts w:cs="Wingdings"/>
+    </w:rPr>
+  </w:style>
+  <w:style w:type="character" w:styleId="ListLabel251">
+    <w:name w:val="ListLabel 251"/>
+    <w:qFormat/>
+    <w:rPr>
+      <w:rFonts w:cs="Symbol"/>
+    </w:rPr>
+  </w:style>
+  <w:style w:type="character" w:styleId="ListLabel252">
+    <w:name w:val="ListLabel 252"/>
+    <w:qFormat/>
+    <w:rPr>
+      <w:rFonts w:cs="Courier New"/>
+    </w:rPr>
+  </w:style>
+  <w:style w:type="character" w:styleId="ListLabel253">
+    <w:name w:val="ListLabel 253"/>
+    <w:qFormat/>
+    <w:rPr>
+      <w:rFonts w:cs="Wingdings"/>
+    </w:rPr>
+  </w:style>
+  <w:style w:type="character" w:styleId="ListLabel254">
+    <w:name w:val="ListLabel 254"/>
+    <w:qFormat/>
+    <w:rPr>
+      <w:rFonts w:cs="Symbol"/>
+    </w:rPr>
+  </w:style>
+  <w:style w:type="character" w:styleId="ListLabel255">
+    <w:name w:val="ListLabel 255"/>
+    <w:qFormat/>
+    <w:rPr>
+      <w:rFonts w:cs="Courier New"/>
+    </w:rPr>
+  </w:style>
+  <w:style w:type="character" w:styleId="ListLabel256">
+    <w:name w:val="ListLabel 256"/>
+    <w:qFormat/>
+    <w:rPr>
+      <w:rFonts w:cs="Wingdings"/>
+    </w:rPr>
+  </w:style>
+  <w:style w:type="character" w:styleId="ListLabel257">
+    <w:name w:val="ListLabel 257"/>
+    <w:qFormat/>
+    <w:rPr>
+      <w:rFonts w:cs="Symbol"/>
+    </w:rPr>
+  </w:style>
+  <w:style w:type="character" w:styleId="ListLabel258">
+    <w:name w:val="ListLabel 258"/>
+    <w:qFormat/>
+    <w:rPr>
+      <w:rFonts w:cs="Courier New"/>
+    </w:rPr>
+  </w:style>
+  <w:style w:type="character" w:styleId="ListLabel259">
+    <w:name w:val="ListLabel 259"/>
+    <w:qFormat/>
+    <w:rPr>
+      <w:rFonts w:cs="Wingdings"/>
+    </w:rPr>
+  </w:style>
+  <w:style w:type="character" w:styleId="ListLabel260">
+    <w:name w:val="ListLabel 260"/>
+    <w:qFormat/>
+    <w:rPr>
+      <w:rFonts w:cs="Symbol"/>
+    </w:rPr>
+  </w:style>
+  <w:style w:type="character" w:styleId="ListLabel261">
+    <w:name w:val="ListLabel 261"/>
+    <w:qFormat/>
+    <w:rPr>
+      <w:rFonts w:cs="Courier New"/>
+    </w:rPr>
+  </w:style>
+  <w:style w:type="character" w:styleId="ListLabel262">
+    <w:name w:val="ListLabel 262"/>
+    <w:qFormat/>
+    <w:rPr>
+      <w:rFonts w:cs="Wingdings"/>
+    </w:rPr>
+  </w:style>
   <w:style w:type="paragraph" w:styleId="Heading">
     <w:name w:val="Heading"/>
     <w:basedOn w:val="Normal"/>

</xml_diff>

<commit_message>
Se agregaron historias de usuario para el uso de regal de Leibniz con el mouse
</commit_message>
<xml_diff>
--- a/HistoriasDeUsuario.docx
+++ b/HistoriasDeUsuario.docx
@@ -5463,7 +5463,7 @@
       </w:pPr>
       <w:r>
         <w:rPr/>
-        <w:t>Navegación</w:t>
+        <w:t>Visualizar estudiantes</w:t>
       </w:r>
     </w:p>
     <w:p>
@@ -5494,7 +5494,31 @@
         <w:rPr>
           <w:rFonts w:cs="Times New Roman" w:ascii="Times New Roman" w:hAnsi="Times New Roman"/>
         </w:rPr>
-        <w:t xml:space="preserve"> "Navegar con acciones atómicas sobre la corrida del algoritmo" - NAV-1</w:t>
+        <w:t xml:space="preserve"> "</w:t>
+      </w:r>
+      <w:r>
+        <w:rPr>
+          <w:rFonts w:cs="Times New Roman" w:ascii="Times New Roman" w:hAnsi="Times New Roman"/>
+        </w:rPr>
+        <w:t xml:space="preserve">Listar materias </w:t>
+      </w:r>
+      <w:r>
+        <w:rPr>
+          <w:rFonts w:cs="Times New Roman" w:ascii="Times New Roman" w:hAnsi="Times New Roman"/>
+        </w:rPr>
+        <w:t>y estudiantes</w:t>
+      </w:r>
+      <w:r>
+        <w:rPr>
+          <w:rFonts w:cs="Times New Roman" w:ascii="Times New Roman" w:hAnsi="Times New Roman"/>
+        </w:rPr>
+        <w:t xml:space="preserve">" – </w:t>
+      </w:r>
+      <w:r>
+        <w:rPr>
+          <w:rFonts w:cs="Times New Roman" w:ascii="Times New Roman" w:hAnsi="Times New Roman"/>
+        </w:rPr>
+        <w:t>LIST/EST-1</w:t>
       </w:r>
     </w:p>
     <w:p>
@@ -5533,7 +5557,13 @@
         <w:rPr>
           <w:rFonts w:cs="Times New Roman" w:ascii="Times New Roman" w:hAnsi="Times New Roman"/>
         </w:rPr>
-        <w:t xml:space="preserve"> usuario</w:t>
+        <w:t xml:space="preserve"> </w:t>
+      </w:r>
+      <w:r>
+        <w:rPr>
+          <w:rFonts w:cs="Times New Roman" w:ascii="Times New Roman" w:hAnsi="Times New Roman"/>
+        </w:rPr>
+        <w:t>Admin</w:t>
       </w:r>
     </w:p>
     <w:p>
@@ -5559,7 +5589,25 @@
         <w:rPr>
           <w:rFonts w:cs="Times New Roman" w:ascii="Times New Roman" w:hAnsi="Times New Roman"/>
         </w:rPr>
-        <w:t xml:space="preserve"> poder navegar sobre la corrida del algoritmo paso a paso</w:t>
+        <w:t xml:space="preserve"> </w:t>
+      </w:r>
+      <w:r>
+        <w:rPr>
+          <w:rFonts w:cs="Times New Roman" w:ascii="Times New Roman" w:hAnsi="Times New Roman"/>
+        </w:rPr>
+        <w:t>P</w:t>
+      </w:r>
+      <w:r>
+        <w:rPr>
+          <w:rFonts w:cs="Times New Roman" w:ascii="Times New Roman" w:hAnsi="Times New Roman"/>
+        </w:rPr>
+        <w:t xml:space="preserve">oder </w:t>
+      </w:r>
+      <w:r>
+        <w:rPr>
+          <w:rFonts w:cs="Times New Roman" w:ascii="Times New Roman" w:hAnsi="Times New Roman"/>
+        </w:rPr>
+        <w:t>listar las materias</w:t>
       </w:r>
     </w:p>
     <w:p>
@@ -5585,7 +5633,19 @@
         <w:rPr>
           <w:rFonts w:cs="Times New Roman" w:ascii="Times New Roman" w:hAnsi="Times New Roman"/>
         </w:rPr>
-        <w:t xml:space="preserve"> ver los estados después de cada acción.</w:t>
+        <w:t xml:space="preserve"> ver los </w:t>
+      </w:r>
+      <w:r>
+        <w:rPr>
+          <w:rFonts w:cs="Times New Roman" w:ascii="Times New Roman" w:hAnsi="Times New Roman"/>
+        </w:rPr>
+        <w:t>estudiantes asociados a cada materia</w:t>
+      </w:r>
+      <w:r>
+        <w:rPr>
+          <w:rFonts w:cs="Times New Roman" w:ascii="Times New Roman" w:hAnsi="Times New Roman"/>
+        </w:rPr>
+        <w:t>.</w:t>
       </w:r>
     </w:p>
     <w:p>
@@ -5626,7 +5686,7 @@
         <w:rPr>
           <w:rFonts w:cs="Times New Roman" w:ascii="Times New Roman" w:hAnsi="Times New Roman"/>
         </w:rPr>
-        <w:t>Debe poderse navegar sobre acciones atómicas de la corrida</w:t>
+        <w:t>La vista donde se pueden listar las materias, solo se puede acceder por medio de un enlace en el menú, que está visible solo si eres admin. Los usuarios que no son admin no pueden ver este enlace.</w:t>
       </w:r>
     </w:p>
     <w:p>
@@ -5643,7 +5703,41 @@
         <w:rPr>
           <w:rFonts w:cs="Times New Roman" w:ascii="Times New Roman" w:hAnsi="Times New Roman"/>
         </w:rPr>
-        <w:t>Debe navegar el grafo al mismo tiempo que se visualizan los términos representados en términos de operadores básicos.</w:t>
+        <w:t>En la lista de materias, cada materia debe ser clickeable para así desplegar una lista estudiantes inscritos en esa materia.</w:t>
+      </w:r>
+    </w:p>
+    <w:p>
+      <w:pPr>
+        <w:pStyle w:val="NoSpacing"/>
+        <w:numPr>
+          <w:ilvl w:val="0"/>
+          <w:numId w:val="10"/>
+        </w:numPr>
+        <w:jc w:val="both"/>
+        <w:rPr/>
+      </w:pPr>
+      <w:r>
+        <w:rPr>
+          <w:rFonts w:cs="Times New Roman" w:ascii="Times New Roman" w:hAnsi="Times New Roman"/>
+        </w:rPr>
+        <w:t>Las listas de estudiantes de una materia no debe aparecer como lista de estudiantes de otra materia con distintos estudiantes.</w:t>
+      </w:r>
+    </w:p>
+    <w:p>
+      <w:pPr>
+        <w:pStyle w:val="NoSpacing"/>
+        <w:numPr>
+          <w:ilvl w:val="0"/>
+          <w:numId w:val="10"/>
+        </w:numPr>
+        <w:jc w:val="both"/>
+        <w:rPr/>
+      </w:pPr>
+      <w:r>
+        <w:rPr>
+          <w:rFonts w:cs="Times New Roman" w:ascii="Times New Roman" w:hAnsi="Times New Roman"/>
+        </w:rPr>
+        <w:t>Cada estudiante debe ser clickeable, de modo que un click lleve a la vista de los teoremas del estudiante.</w:t>
       </w:r>
     </w:p>
     <w:p>
@@ -5697,7 +5791,25 @@
         <w:rPr>
           <w:rFonts w:cs="Times New Roman" w:ascii="Times New Roman" w:hAnsi="Times New Roman"/>
         </w:rPr>
-        <w:t>"Navegar bajo un número determinado de acciones atómicas sobre la corrida del algoritmo" – NAV2.</w:t>
+        <w:t>"</w:t>
+      </w:r>
+      <w:r>
+        <w:rPr>
+          <w:rFonts w:cs="Times New Roman" w:ascii="Times New Roman" w:hAnsi="Times New Roman"/>
+        </w:rPr>
+        <w:t>Listar teoremas de estudiante</w:t>
+      </w:r>
+      <w:r>
+        <w:rPr>
+          <w:rFonts w:cs="Times New Roman" w:ascii="Times New Roman" w:hAnsi="Times New Roman"/>
+        </w:rPr>
+        <w:t xml:space="preserve">" – </w:t>
+      </w:r>
+      <w:r>
+        <w:rPr>
+          <w:rFonts w:cs="Times New Roman" w:ascii="Times New Roman" w:hAnsi="Times New Roman"/>
+        </w:rPr>
+        <w:t>LIST/EST-2.</w:t>
       </w:r>
     </w:p>
     <w:p>
@@ -5733,7 +5845,13 @@
         <w:rPr>
           <w:rFonts w:cs="Times New Roman" w:ascii="Times New Roman" w:hAnsi="Times New Roman"/>
         </w:rPr>
-        <w:t xml:space="preserve"> usuario</w:t>
+        <w:t xml:space="preserve"> </w:t>
+      </w:r>
+      <w:r>
+        <w:rPr>
+          <w:rFonts w:cs="Times New Roman" w:ascii="Times New Roman" w:hAnsi="Times New Roman"/>
+        </w:rPr>
+        <w:t>Admin</w:t>
       </w:r>
     </w:p>
     <w:p>
@@ -5754,7 +5872,13 @@
         <w:rPr>
           <w:rFonts w:cs="Times New Roman" w:ascii="Times New Roman" w:hAnsi="Times New Roman"/>
         </w:rPr>
-        <w:t xml:space="preserve"> poder navegar una determinada cantidad de pasos sobre la corrida del algoritmo. </w:t>
+        <w:t xml:space="preserve"> </w:t>
+      </w:r>
+      <w:r>
+        <w:rPr>
+          <w:rFonts w:cs="Times New Roman" w:ascii="Times New Roman" w:hAnsi="Times New Roman"/>
+        </w:rPr>
+        <w:t>Poder listar los teoremas de un estudiante</w:t>
       </w:r>
     </w:p>
     <w:p>
@@ -5780,7 +5904,19 @@
         <w:rPr>
           <w:rFonts w:cs="Times New Roman" w:ascii="Times New Roman" w:hAnsi="Times New Roman"/>
         </w:rPr>
-        <w:t xml:space="preserve"> ver el estado resultante después de este conjunto de acciones.</w:t>
+        <w:t xml:space="preserve"> </w:t>
+      </w:r>
+      <w:r>
+        <w:rPr>
+          <w:rFonts w:cs="Times New Roman" w:ascii="Times New Roman" w:hAnsi="Times New Roman"/>
+        </w:rPr>
+        <w:t>Poder ver sus demostraciones</w:t>
+      </w:r>
+      <w:r>
+        <w:rPr>
+          <w:rFonts w:cs="Times New Roman" w:ascii="Times New Roman" w:hAnsi="Times New Roman"/>
+        </w:rPr>
+        <w:t>.</w:t>
       </w:r>
     </w:p>
     <w:p>
@@ -5821,7 +5957,7 @@
         <w:rPr>
           <w:rFonts w:cs="Times New Roman" w:ascii="Times New Roman" w:hAnsi="Times New Roman"/>
         </w:rPr>
-        <w:t>Debe poderse navegar sobre el conjunto de acciones sobre la corrida</w:t>
+        <w:t>Deben aparecer los teoremas del estudiante indicando cuales de ellos el estudiante ha demostrado.</w:t>
       </w:r>
     </w:p>
     <w:p>
@@ -5838,7 +5974,13 @@
         <w:rPr>
           <w:rFonts w:cs="Times New Roman" w:ascii="Times New Roman" w:hAnsi="Times New Roman"/>
         </w:rPr>
-        <w:t>No necesariamente deben reflejarse o ser visibles los estados intermedios de la transformación resultante del conjunto de acciones.</w:t>
+        <w:t>Haciendo click a un teorema demostrado del estudiante, se deben poder ver la lista de demostraciones del teorema de ese estudiante</w:t>
+      </w:r>
+      <w:r>
+        <w:rPr>
+          <w:rFonts w:cs="Times New Roman" w:ascii="Times New Roman" w:hAnsi="Times New Roman"/>
+        </w:rPr>
+        <w:t>.</w:t>
       </w:r>
     </w:p>
     <w:p>
@@ -5855,7 +5997,24 @@
         <w:rPr>
           <w:rFonts w:cs="Times New Roman" w:ascii="Times New Roman" w:hAnsi="Times New Roman"/>
         </w:rPr>
-        <w:t>La manera de ejecutar esta acción debe ser intuitiva y fácil de usar.</w:t>
+        <w:t>El menú superior y footer de la vista, debe ser la del admin y no la del estudiante.</w:t>
+      </w:r>
+    </w:p>
+    <w:p>
+      <w:pPr>
+        <w:pStyle w:val="NoSpacing"/>
+        <w:numPr>
+          <w:ilvl w:val="0"/>
+          <w:numId w:val="9"/>
+        </w:numPr>
+        <w:jc w:val="both"/>
+        <w:rPr/>
+      </w:pPr>
+      <w:r>
+        <w:rPr>
+          <w:rFonts w:cs="Times New Roman" w:ascii="Times New Roman" w:hAnsi="Times New Roman"/>
+        </w:rPr>
+        <w:t>Usar la funcionalidad de ocultar y mostrar categorias en esta vista del admin para inspeccionar al estudiante, no debe cambiar las categorias visibles de la sesión del usuario</w:t>
       </w:r>
     </w:p>
     <w:p>
@@ -5894,6 +6053,154 @@
     <w:p>
       <w:pPr>
         <w:pStyle w:val="NoSpacing"/>
+        <w:jc w:val="both"/>
+        <w:rPr/>
+      </w:pPr>
+      <w:r>
+        <w:rPr/>
+      </w:r>
+    </w:p>
+    <w:p>
+      <w:pPr>
+        <w:pStyle w:val="NoSpacing"/>
+        <w:jc w:val="both"/>
+        <w:rPr/>
+      </w:pPr>
+      <w:r>
+        <w:rPr/>
+      </w:r>
+    </w:p>
+    <w:p>
+      <w:pPr>
+        <w:pStyle w:val="NoSpacing"/>
+        <w:jc w:val="both"/>
+        <w:rPr/>
+      </w:pPr>
+      <w:r>
+        <w:rPr/>
+      </w:r>
+    </w:p>
+    <w:p>
+      <w:pPr>
+        <w:pStyle w:val="NoSpacing"/>
+        <w:jc w:val="both"/>
+        <w:rPr/>
+      </w:pPr>
+      <w:r>
+        <w:rPr/>
+      </w:r>
+    </w:p>
+    <w:p>
+      <w:pPr>
+        <w:pStyle w:val="NoSpacing"/>
+        <w:jc w:val="both"/>
+        <w:rPr/>
+      </w:pPr>
+      <w:r>
+        <w:rPr/>
+      </w:r>
+    </w:p>
+    <w:p>
+      <w:pPr>
+        <w:pStyle w:val="NoSpacing"/>
+        <w:jc w:val="both"/>
+        <w:rPr/>
+      </w:pPr>
+      <w:r>
+        <w:rPr/>
+      </w:r>
+    </w:p>
+    <w:p>
+      <w:pPr>
+        <w:pStyle w:val="NoSpacing"/>
+        <w:jc w:val="both"/>
+        <w:rPr/>
+      </w:pPr>
+      <w:r>
+        <w:rPr/>
+      </w:r>
+    </w:p>
+    <w:p>
+      <w:pPr>
+        <w:pStyle w:val="NoSpacing"/>
+        <w:jc w:val="both"/>
+        <w:rPr/>
+      </w:pPr>
+      <w:r>
+        <w:rPr/>
+      </w:r>
+    </w:p>
+    <w:p>
+      <w:pPr>
+        <w:pStyle w:val="NoSpacing"/>
+        <w:jc w:val="both"/>
+        <w:rPr/>
+      </w:pPr>
+      <w:r>
+        <w:rPr/>
+      </w:r>
+    </w:p>
+    <w:p>
+      <w:pPr>
+        <w:pStyle w:val="NoSpacing"/>
+        <w:jc w:val="both"/>
+        <w:rPr/>
+      </w:pPr>
+      <w:r>
+        <w:rPr/>
+      </w:r>
+    </w:p>
+    <w:p>
+      <w:pPr>
+        <w:pStyle w:val="NoSpacing"/>
+        <w:jc w:val="both"/>
+        <w:rPr/>
+      </w:pPr>
+      <w:r>
+        <w:rPr/>
+      </w:r>
+    </w:p>
+    <w:p>
+      <w:pPr>
+        <w:pStyle w:val="NoSpacing"/>
+        <w:jc w:val="both"/>
+        <w:rPr/>
+      </w:pPr>
+      <w:r>
+        <w:rPr/>
+      </w:r>
+      <w:r>
+        <w:br w:type="page"/>
+      </w:r>
+    </w:p>
+    <w:p>
+      <w:pPr>
+        <w:pStyle w:val="Encabezado3"/>
+        <w:numPr>
+          <w:ilvl w:val="2"/>
+          <w:numId w:val="2"/>
+        </w:numPr>
+        <w:jc w:val="both"/>
+        <w:rPr/>
+      </w:pPr>
+      <w:r>
+        <w:rPr/>
+        <w:t>Regla de Leibniz Usando el Mouse</w:t>
+      </w:r>
+    </w:p>
+    <w:p>
+      <w:pPr>
+        <w:pStyle w:val="NoSpacing"/>
+        <w:jc w:val="both"/>
+        <w:rPr/>
+      </w:pPr>
+      <w:r>
+        <w:rPr/>
+      </w:r>
+    </w:p>
+    <w:p>
+      <w:pPr>
+        <w:pStyle w:val="NoSpacing"/>
         <w:ind w:left="708" w:right="0" w:hanging="0"/>
         <w:jc w:val="both"/>
         <w:rPr/>
@@ -5909,7 +6216,31 @@
         <w:rPr>
           <w:rFonts w:cs="Times New Roman" w:ascii="Times New Roman" w:hAnsi="Times New Roman"/>
         </w:rPr>
-        <w:t>"Navegar bajo criterio de: “N  pasos arriba / N pasos abajo, sin necesidad de que sean consecutivos" – NAV3.</w:t>
+        <w:t>"</w:t>
+      </w:r>
+      <w:r>
+        <w:rPr>
+          <w:rFonts w:cs="Times New Roman" w:ascii="Times New Roman" w:hAnsi="Times New Roman"/>
+        </w:rPr>
+        <w:t>Subrayar subfórmula a reemplazar</w:t>
+      </w:r>
+      <w:r>
+        <w:rPr>
+          <w:rFonts w:cs="Times New Roman" w:ascii="Times New Roman" w:hAnsi="Times New Roman"/>
+        </w:rPr>
+        <w:t xml:space="preserve">" – </w:t>
+      </w:r>
+      <w:r>
+        <w:rPr>
+          <w:rFonts w:cs="Times New Roman" w:ascii="Times New Roman" w:hAnsi="Times New Roman"/>
+        </w:rPr>
+        <w:t>REEMP-1</w:t>
+      </w:r>
+      <w:r>
+        <w:rPr>
+          <w:rFonts w:cs="Times New Roman" w:ascii="Times New Roman" w:hAnsi="Times New Roman"/>
+        </w:rPr>
+        <w:t>.</w:t>
       </w:r>
     </w:p>
     <w:p>
@@ -5945,7 +6276,13 @@
         <w:rPr>
           <w:rFonts w:cs="Times New Roman" w:ascii="Times New Roman" w:hAnsi="Times New Roman"/>
         </w:rPr>
-        <w:t xml:space="preserve"> usuario</w:t>
+        <w:t xml:space="preserve"> usuario, </w:t>
+      </w:r>
+      <w:r>
+        <w:rPr>
+          <w:rFonts w:cs="Times New Roman" w:ascii="Times New Roman" w:hAnsi="Times New Roman"/>
+        </w:rPr>
+        <w:t>Admin</w:t>
       </w:r>
     </w:p>
     <w:p>
@@ -5966,7 +6303,19 @@
         <w:rPr>
           <w:rFonts w:cs="Times New Roman" w:ascii="Times New Roman" w:hAnsi="Times New Roman"/>
         </w:rPr>
-        <w:t xml:space="preserve"> poder navegar una determinada cantidad de pasos arriba/abajo (sin importar si son consecutivos o no) sobre la corrida del algoritmo. </w:t>
+        <w:t xml:space="preserve"> poder </w:t>
+      </w:r>
+      <w:r>
+        <w:rPr>
+          <w:rFonts w:cs="Times New Roman" w:ascii="Times New Roman" w:hAnsi="Times New Roman"/>
+        </w:rPr>
+        <w:t>subrayar una subfórmula en la última línea de una demostración</w:t>
+      </w:r>
+      <w:r>
+        <w:rPr>
+          <w:rFonts w:cs="Times New Roman" w:ascii="Times New Roman" w:hAnsi="Times New Roman"/>
+        </w:rPr>
+        <w:t xml:space="preserve">. </w:t>
       </w:r>
     </w:p>
     <w:p>
@@ -5992,7 +6341,19 @@
         <w:rPr>
           <w:rFonts w:cs="Times New Roman" w:ascii="Times New Roman" w:hAnsi="Times New Roman"/>
         </w:rPr>
-        <w:t xml:space="preserve"> ver el estado resultante después de este conjunto de acciones.</w:t>
+        <w:t xml:space="preserve"> </w:t>
+      </w:r>
+      <w:r>
+        <w:rPr>
+          <w:rFonts w:cs="Times New Roman" w:ascii="Times New Roman" w:hAnsi="Times New Roman"/>
+        </w:rPr>
+        <w:t>Indicar que esa subfórmula va a ser reemplazada</w:t>
+      </w:r>
+      <w:r>
+        <w:rPr>
+          <w:rFonts w:cs="Times New Roman" w:ascii="Times New Roman" w:hAnsi="Times New Roman"/>
+        </w:rPr>
+        <w:t>.</w:t>
       </w:r>
     </w:p>
     <w:p>
@@ -6033,7 +6394,7 @@
         <w:rPr>
           <w:rFonts w:cs="Times New Roman" w:ascii="Times New Roman" w:hAnsi="Times New Roman"/>
         </w:rPr>
-        <w:t>Debe poderse navegar sobre el conjunto de acciones sobre la corrida</w:t>
+        <w:t>La última línea de una demostración debe capturar el evento de subrayado, de forma que subrayar una subfórmula, debe disparar un trigger en el que se escribe automáticamente la expresión de regla le Leibniz en el campo correspondiente.</w:t>
       </w:r>
     </w:p>
     <w:p>
@@ -6050,7 +6411,13 @@
         <w:rPr>
           <w:rFonts w:cs="Times New Roman" w:ascii="Times New Roman" w:hAnsi="Times New Roman"/>
         </w:rPr>
-        <w:t>No necesariamente deben reflejarse o ser visibles los estados intermedios de la transformación resultante del conjunto de acciones.</w:t>
+        <w:t>Solo la última línea de una demostración captura los eventos de subrayado</w:t>
+      </w:r>
+      <w:r>
+        <w:rPr>
+          <w:rFonts w:cs="Times New Roman" w:ascii="Times New Roman" w:hAnsi="Times New Roman"/>
+        </w:rPr>
+        <w:t>.</w:t>
       </w:r>
     </w:p>
     <w:p>
@@ -6067,7 +6434,13 @@
         <w:rPr>
           <w:rFonts w:cs="Times New Roman" w:ascii="Times New Roman" w:hAnsi="Times New Roman"/>
         </w:rPr>
-        <w:t>La manera de ejecutar esta acción debe ser intuitiva y fácil de usar.</w:t>
+        <w:t>Subrayar una subfórmula mal formada debe capturar a la subfórmula bien formada más pequeña que contenga a la fórmula mal formada</w:t>
+      </w:r>
+      <w:r>
+        <w:rPr>
+          <w:rFonts w:cs="Times New Roman" w:ascii="Times New Roman" w:hAnsi="Times New Roman"/>
+        </w:rPr>
+        <w:t>.</w:t>
       </w:r>
     </w:p>
     <w:p>
@@ -6084,7 +6457,110 @@
         <w:rPr>
           <w:rFonts w:cs="Times New Roman" w:ascii="Times New Roman" w:hAnsi="Times New Roman"/>
         </w:rPr>
-        <w:t>De no ser posible esta navegación mostrar un mensaje de notificación.</w:t>
+        <w:t>Cambiar la notación de los símbolos no debe afectar la funcionalidad de subrayado</w:t>
+      </w:r>
+      <w:r>
+        <w:rPr>
+          <w:rFonts w:cs="Times New Roman" w:ascii="Times New Roman" w:hAnsi="Times New Roman"/>
+        </w:rPr>
+        <w:t>.</w:t>
+      </w:r>
+    </w:p>
+    <w:p>
+      <w:pPr>
+        <w:pStyle w:val="NoSpacing"/>
+        <w:numPr>
+          <w:ilvl w:val="0"/>
+          <w:numId w:val="9"/>
+        </w:numPr>
+        <w:jc w:val="both"/>
+        <w:rPr/>
+      </w:pPr>
+      <w:r>
+        <w:rPr>
+          <w:rFonts w:cs="Times New Roman" w:ascii="Times New Roman" w:hAnsi="Times New Roman"/>
+        </w:rPr>
+        <w:t>Símbolos que no sean los preestablecidos, se deben imprimir en el campo de Leibniz, en notación funcional con las constantes representadas en el formato C#num</w:t>
+      </w:r>
+    </w:p>
+    <w:p>
+      <w:pPr>
+        <w:pStyle w:val="NoSpacing"/>
+        <w:numPr>
+          <w:ilvl w:val="0"/>
+          <w:numId w:val="9"/>
+        </w:numPr>
+        <w:jc w:val="both"/>
+        <w:rPr/>
+      </w:pPr>
+      <w:r>
+        <w:rPr>
+          <w:rFonts w:cs="Times New Roman" w:ascii="Times New Roman" w:hAnsi="Times New Roman"/>
+        </w:rPr>
+        <w:t>Se debe probar esta funcionalidad con simbolos de diferentes aridad (1, 2 y 3), para validar que el concepto de fórmula bien formada que reconoce el algoritmo, no está fijo para aridad 1 y 2 solamente.</w:t>
+      </w:r>
+    </w:p>
+    <w:p>
+      <w:pPr>
+        <w:pStyle w:val="NoSpacing"/>
+        <w:numPr>
+          <w:ilvl w:val="0"/>
+          <w:numId w:val="9"/>
+        </w:numPr>
+        <w:jc w:val="both"/>
+        <w:rPr/>
+      </w:pPr>
+      <w:r>
+        <w:rPr>
+          <w:rFonts w:cs="Times New Roman" w:ascii="Times New Roman" w:hAnsi="Times New Roman"/>
+        </w:rPr>
+        <w:t>Al s</w:t>
+      </w:r>
+      <w:r>
+        <w:rPr>
+          <w:rFonts w:cs="Times New Roman" w:ascii="Times New Roman" w:hAnsi="Times New Roman"/>
+        </w:rPr>
+        <w:t xml:space="preserve">ubrayar una subfórmula que contiene una abreviación, </w:t>
+      </w:r>
+      <w:r>
+        <w:rPr>
+          <w:rFonts w:cs="Times New Roman" w:ascii="Times New Roman" w:hAnsi="Times New Roman"/>
+        </w:rPr>
+        <w:t>se debe imprimir lo mismo en el campo de Leibniz, independientemente de si al momento de subrayar, se estaba mostrando la abreviación o se estaba mostrando la fórmula que se esta abreviando.</w:t>
+      </w:r>
+    </w:p>
+    <w:p>
+      <w:pPr>
+        <w:pStyle w:val="NoSpacing"/>
+        <w:numPr>
+          <w:ilvl w:val="0"/>
+          <w:numId w:val="9"/>
+        </w:numPr>
+        <w:jc w:val="both"/>
+        <w:rPr/>
+      </w:pPr>
+      <w:r>
+        <w:rPr>
+          <w:rFonts w:cs="Times New Roman" w:ascii="Times New Roman" w:hAnsi="Times New Roman"/>
+        </w:rPr>
+        <w:t>Si existe una abreviación en la última línea de una demostración y esta queda fuera del alcance de lo subrayado, entonces se debe imprimir en el campo de Leibniz, lo fórmula con las abreviaciones y no con la fórmula que abrevia. Esto es independiente de si al momento de subrayar se estaba mostrando la abreviación o la fórmula que se estaba abreviando.</w:t>
+      </w:r>
+    </w:p>
+    <w:p>
+      <w:pPr>
+        <w:pStyle w:val="NoSpacing"/>
+        <w:numPr>
+          <w:ilvl w:val="0"/>
+          <w:numId w:val="9"/>
+        </w:numPr>
+        <w:jc w:val="both"/>
+        <w:rPr/>
+      </w:pPr>
+      <w:r>
+        <w:rPr>
+          <w:rFonts w:cs="Times New Roman" w:ascii="Times New Roman" w:hAnsi="Times New Roman"/>
+        </w:rPr>
+        <w:t>Si existe una abreviación en la última línea de una demostración y se muestra la fórmula abreviada haciendo click sobre la abreviación, para luego subrayar un sector de esta fórmula, entonces se debe imprimir en el campo de Leibniz la fórmula correspondiente pero considerando como si la abreviación en cuestion no existiera.</w:t>
       </w:r>
     </w:p>
     <w:p>
@@ -6133,7 +6609,7 @@
       </w:pPr>
       <w:r>
         <w:rPr/>
-        <w:t>Corrida</w:t>
+        <w:t>Introducir Simbolos</w:t>
       </w:r>
     </w:p>
     <w:p>
@@ -6164,7 +6640,31 @@
         <w:rPr>
           <w:rFonts w:cs="Times New Roman" w:ascii="Times New Roman" w:hAnsi="Times New Roman"/>
         </w:rPr>
-        <w:t>"Realizar un paro forzoso durante la corrida del algoritmo" – COR1.</w:t>
+        <w:t>"</w:t>
+      </w:r>
+      <w:r>
+        <w:rPr>
+          <w:rFonts w:cs="Times New Roman" w:ascii="Times New Roman" w:hAnsi="Times New Roman"/>
+        </w:rPr>
+        <w:t>Introducir Simbolo</w:t>
+      </w:r>
+      <w:r>
+        <w:rPr>
+          <w:rFonts w:cs="Times New Roman" w:ascii="Times New Roman" w:hAnsi="Times New Roman"/>
+        </w:rPr>
+        <w:t xml:space="preserve">" – </w:t>
+      </w:r>
+      <w:r>
+        <w:rPr>
+          <w:rFonts w:cs="Times New Roman" w:ascii="Times New Roman" w:hAnsi="Times New Roman"/>
+        </w:rPr>
+        <w:t>INTRO/SIM-</w:t>
+      </w:r>
+      <w:r>
+        <w:rPr>
+          <w:rFonts w:cs="Times New Roman" w:ascii="Times New Roman" w:hAnsi="Times New Roman"/>
+        </w:rPr>
+        <w:t>1.</w:t>
       </w:r>
     </w:p>
     <w:p>

</xml_diff>

<commit_message>
Se agregaron historias de usuario a demostrar y método directo
</commit_message>
<xml_diff>
--- a/HistoriasDeUsuario.docx
+++ b/HistoriasDeUsuario.docx
@@ -8116,7 +8116,6 @@
         </w:rPr>
         <w:t xml:space="preserve"> </w:t>
       </w:r>
-      <w:bookmarkStart w:id="0" w:name="__DdeLink__560_79556267"/>
       <w:r>
         <w:rPr>
           <w:rFonts w:cs="Times New Roman" w:ascii="Times New Roman" w:hAnsi="Times New Roman"/>
@@ -8131,16 +8130,7 @@
           <w:b w:val="false"/>
           <w:bCs w:val="false"/>
         </w:rPr>
-        <w:t xml:space="preserve"> a la hora de construir una fórmula</w:t>
-      </w:r>
-      <w:bookmarkEnd w:id="0"/>
-      <w:r>
-        <w:rPr>
-          <w:rFonts w:cs="Times New Roman" w:ascii="Times New Roman" w:hAnsi="Times New Roman"/>
-          <w:b w:val="false"/>
-          <w:bCs w:val="false"/>
-        </w:rPr>
-        <w:t>.</w:t>
+        <w:t xml:space="preserve"> a la hora de construir una fórmula.</w:t>
       </w:r>
     </w:p>
     <w:p>
@@ -8749,10 +8739,6 @@
       <w:pPr>
         <w:pStyle w:val="NoSpacing"/>
         <w:widowControl/>
-        <w:numPr>
-          <w:ilvl w:val="1"/>
-          <w:numId w:val="1"/>
-        </w:numPr>
         <w:tabs>
           <w:tab w:val="left" w:pos="708" w:leader="none"/>
         </w:tabs>
@@ -8765,6 +8751,2276 @@
       </w:pPr>
       <w:r>
         <w:rPr/>
+      </w:r>
+    </w:p>
+    <w:p>
+      <w:pPr>
+        <w:pStyle w:val="NoSpacing"/>
+        <w:widowControl/>
+        <w:tabs>
+          <w:tab w:val="left" w:pos="708" w:leader="none"/>
+        </w:tabs>
+        <w:suppressAutoHyphens w:val="true"/>
+        <w:spacing w:lineRule="auto" w:line="276" w:before="0" w:after="200"/>
+        <w:jc w:val="both"/>
+        <w:rPr>
+          <w:u w:val="none"/>
+        </w:rPr>
+      </w:pPr>
+      <w:r>
+        <w:rPr/>
+      </w:r>
+    </w:p>
+    <w:p>
+      <w:pPr>
+        <w:pStyle w:val="NoSpacing"/>
+        <w:widowControl/>
+        <w:tabs>
+          <w:tab w:val="left" w:pos="708" w:leader="none"/>
+        </w:tabs>
+        <w:suppressAutoHyphens w:val="true"/>
+        <w:spacing w:lineRule="auto" w:line="276" w:before="0" w:after="200"/>
+        <w:jc w:val="both"/>
+        <w:rPr>
+          <w:u w:val="none"/>
+        </w:rPr>
+      </w:pPr>
+      <w:r>
+        <w:rPr/>
+      </w:r>
+    </w:p>
+    <w:p>
+      <w:pPr>
+        <w:pStyle w:val="NoSpacing"/>
+        <w:widowControl/>
+        <w:tabs>
+          <w:tab w:val="left" w:pos="708" w:leader="none"/>
+        </w:tabs>
+        <w:suppressAutoHyphens w:val="true"/>
+        <w:spacing w:lineRule="auto" w:line="276" w:before="0" w:after="200"/>
+        <w:jc w:val="both"/>
+        <w:rPr>
+          <w:u w:val="none"/>
+        </w:rPr>
+      </w:pPr>
+      <w:r>
+        <w:rPr/>
+      </w:r>
+    </w:p>
+    <w:p>
+      <w:pPr>
+        <w:pStyle w:val="NoSpacing"/>
+        <w:widowControl/>
+        <w:tabs>
+          <w:tab w:val="left" w:pos="708" w:leader="none"/>
+        </w:tabs>
+        <w:suppressAutoHyphens w:val="true"/>
+        <w:spacing w:lineRule="auto" w:line="276" w:before="0" w:after="200"/>
+        <w:jc w:val="both"/>
+        <w:rPr>
+          <w:u w:val="none"/>
+        </w:rPr>
+      </w:pPr>
+      <w:r>
+        <w:rPr/>
+      </w:r>
+    </w:p>
+    <w:p>
+      <w:pPr>
+        <w:pStyle w:val="NoSpacing"/>
+        <w:widowControl/>
+        <w:tabs>
+          <w:tab w:val="left" w:pos="708" w:leader="none"/>
+        </w:tabs>
+        <w:suppressAutoHyphens w:val="true"/>
+        <w:spacing w:lineRule="auto" w:line="276" w:before="0" w:after="200"/>
+        <w:jc w:val="both"/>
+        <w:rPr>
+          <w:u w:val="none"/>
+        </w:rPr>
+      </w:pPr>
+      <w:r>
+        <w:rPr/>
+      </w:r>
+    </w:p>
+    <w:p>
+      <w:pPr>
+        <w:pStyle w:val="NoSpacing"/>
+        <w:widowControl/>
+        <w:tabs>
+          <w:tab w:val="left" w:pos="708" w:leader="none"/>
+        </w:tabs>
+        <w:suppressAutoHyphens w:val="true"/>
+        <w:spacing w:lineRule="auto" w:line="276" w:before="0" w:after="200"/>
+        <w:jc w:val="both"/>
+        <w:rPr>
+          <w:u w:val="none"/>
+        </w:rPr>
+      </w:pPr>
+      <w:r>
+        <w:rPr/>
+      </w:r>
+    </w:p>
+    <w:p>
+      <w:pPr>
+        <w:pStyle w:val="NoSpacing"/>
+        <w:widowControl/>
+        <w:tabs>
+          <w:tab w:val="left" w:pos="708" w:leader="none"/>
+        </w:tabs>
+        <w:suppressAutoHyphens w:val="true"/>
+        <w:spacing w:lineRule="auto" w:line="276" w:before="0" w:after="200"/>
+        <w:jc w:val="both"/>
+        <w:rPr>
+          <w:u w:val="none"/>
+        </w:rPr>
+      </w:pPr>
+      <w:r>
+        <w:rPr/>
+      </w:r>
+    </w:p>
+    <w:p>
+      <w:pPr>
+        <w:pStyle w:val="NoSpacing"/>
+        <w:widowControl/>
+        <w:tabs>
+          <w:tab w:val="left" w:pos="708" w:leader="none"/>
+        </w:tabs>
+        <w:suppressAutoHyphens w:val="true"/>
+        <w:spacing w:lineRule="auto" w:line="276" w:before="0" w:after="200"/>
+        <w:jc w:val="both"/>
+        <w:rPr>
+          <w:u w:val="none"/>
+        </w:rPr>
+      </w:pPr>
+      <w:r>
+        <w:rPr/>
+      </w:r>
+    </w:p>
+    <w:p>
+      <w:pPr>
+        <w:pStyle w:val="NoSpacing"/>
+        <w:widowControl/>
+        <w:tabs>
+          <w:tab w:val="left" w:pos="708" w:leader="none"/>
+        </w:tabs>
+        <w:suppressAutoHyphens w:val="true"/>
+        <w:spacing w:lineRule="auto" w:line="276" w:before="0" w:after="200"/>
+        <w:jc w:val="both"/>
+        <w:rPr>
+          <w:u w:val="none"/>
+        </w:rPr>
+      </w:pPr>
+      <w:r>
+        <w:rPr/>
+      </w:r>
+      <w:r>
+        <w:br w:type="page"/>
+      </w:r>
+    </w:p>
+    <w:p>
+      <w:pPr>
+        <w:pStyle w:val="Encabezado2"/>
+        <w:widowControl/>
+        <w:numPr>
+          <w:ilvl w:val="1"/>
+          <w:numId w:val="1"/>
+        </w:numPr>
+        <w:tabs>
+          <w:tab w:val="left" w:pos="708" w:leader="none"/>
+        </w:tabs>
+        <w:suppressAutoHyphens w:val="true"/>
+        <w:spacing w:lineRule="auto" w:line="276" w:before="0" w:after="200"/>
+        <w:jc w:val="both"/>
+        <w:rPr/>
+      </w:pPr>
+      <w:r>
+        <w:rPr>
+          <w:u w:val="none"/>
+        </w:rPr>
+        <w:t>D</w:t>
+      </w:r>
+      <w:r>
+        <w:rPr>
+          <w:u w:val="none"/>
+        </w:rPr>
+        <w:t>emostrar</w:t>
+      </w:r>
+    </w:p>
+    <w:p>
+      <w:pPr>
+        <w:pStyle w:val="NoSpacing"/>
+        <w:numPr>
+          <w:ilvl w:val="2"/>
+          <w:numId w:val="1"/>
+        </w:numPr>
+        <w:jc w:val="both"/>
+        <w:rPr/>
+      </w:pPr>
+      <w:bookmarkStart w:id="0" w:name="__DdeLink__567_79556267"/>
+      <w:bookmarkEnd w:id="0"/>
+      <w:r>
+        <w:rPr>
+          <w:rFonts w:cs="Times New Roman" w:ascii="Times New Roman" w:hAnsi="Times New Roman"/>
+          <w:b/>
+        </w:rPr>
+        <w:t xml:space="preserve">        </w:t>
+      </w:r>
+      <w:r>
+        <w:rPr>
+          <w:rFonts w:cs="Times New Roman" w:ascii="Times New Roman" w:hAnsi="Times New Roman"/>
+          <w:b/>
+        </w:rPr>
+        <w:t xml:space="preserve">ID: </w:t>
+      </w:r>
+      <w:r>
+        <w:rPr>
+          <w:rFonts w:cs="Times New Roman" w:ascii="Times New Roman" w:hAnsi="Times New Roman"/>
+        </w:rPr>
+        <w:t>"</w:t>
+      </w:r>
+      <w:r>
+        <w:rPr>
+          <w:rFonts w:cs="Times New Roman" w:ascii="Times New Roman" w:hAnsi="Times New Roman"/>
+        </w:rPr>
+        <w:t>demostrar</w:t>
+      </w:r>
+      <w:r>
+        <w:rPr>
+          <w:rFonts w:cs="Times New Roman" w:ascii="Times New Roman" w:hAnsi="Times New Roman"/>
+        </w:rPr>
+        <w:t>" –</w:t>
+      </w:r>
+      <w:r>
+        <w:rPr>
+          <w:rFonts w:cs="Times New Roman" w:ascii="Times New Roman" w:hAnsi="Times New Roman"/>
+        </w:rPr>
+        <w:t>DEM</w:t>
+      </w:r>
+      <w:r>
+        <w:rPr>
+          <w:rFonts w:cs="Times New Roman" w:ascii="Times New Roman" w:hAnsi="Times New Roman"/>
+        </w:rPr>
+        <w:t>.</w:t>
+      </w:r>
+    </w:p>
+    <w:p>
+      <w:pPr>
+        <w:pStyle w:val="NoSpacing"/>
+        <w:numPr>
+          <w:ilvl w:val="0"/>
+          <w:numId w:val="1"/>
+        </w:numPr>
+        <w:jc w:val="both"/>
+        <w:rPr/>
+      </w:pPr>
+      <w:r>
+        <w:rPr/>
+      </w:r>
+    </w:p>
+    <w:p>
+      <w:pPr>
+        <w:pStyle w:val="NoSpacing"/>
+        <w:numPr>
+          <w:ilvl w:val="0"/>
+          <w:numId w:val="1"/>
+        </w:numPr>
+        <w:jc w:val="both"/>
+        <w:rPr/>
+      </w:pPr>
+      <w:r>
+        <w:rPr>
+          <w:rFonts w:cs="Times New Roman" w:ascii="Times New Roman" w:hAnsi="Times New Roman"/>
+        </w:rPr>
+        <w:tab/>
+      </w:r>
+      <w:r>
+        <w:rPr>
+          <w:rFonts w:cs="Times New Roman" w:ascii="Times New Roman" w:hAnsi="Times New Roman"/>
+          <w:b/>
+        </w:rPr>
+        <w:t>Como:</w:t>
+      </w:r>
+      <w:r>
+        <w:rPr>
+          <w:rFonts w:cs="Times New Roman" w:ascii="Times New Roman" w:hAnsi="Times New Roman"/>
+        </w:rPr>
+        <w:t xml:space="preserve"> </w:t>
+      </w:r>
+      <w:r>
+        <w:rPr>
+          <w:rFonts w:cs="Times New Roman" w:ascii="Times New Roman" w:hAnsi="Times New Roman"/>
+        </w:rPr>
+        <w:t>usuario</w:t>
+      </w:r>
+    </w:p>
+    <w:p>
+      <w:pPr>
+        <w:pStyle w:val="NoSpacing"/>
+        <w:numPr>
+          <w:ilvl w:val="2"/>
+          <w:numId w:val="1"/>
+        </w:numPr>
+        <w:jc w:val="both"/>
+        <w:rPr/>
+      </w:pPr>
+      <w:r>
+        <w:rPr>
+          <w:rFonts w:cs="Times New Roman" w:ascii="Times New Roman" w:hAnsi="Times New Roman"/>
+          <w:b/>
+        </w:rPr>
+        <w:t xml:space="preserve">        </w:t>
+      </w:r>
+      <w:r>
+        <w:rPr>
+          <w:rFonts w:cs="Times New Roman" w:ascii="Times New Roman" w:hAnsi="Times New Roman"/>
+          <w:b/>
+        </w:rPr>
+        <w:t>Quiero:</w:t>
+      </w:r>
+      <w:r>
+        <w:rPr>
+          <w:rFonts w:cs="Times New Roman" w:ascii="Times New Roman" w:hAnsi="Times New Roman"/>
+        </w:rPr>
+        <w:t xml:space="preserve"> </w:t>
+      </w:r>
+      <w:r>
+        <w:rPr>
+          <w:rFonts w:cs="Times New Roman" w:ascii="Times New Roman" w:hAnsi="Times New Roman"/>
+        </w:rPr>
+        <w:t>Seleccionar un teorema</w:t>
+      </w:r>
+    </w:p>
+    <w:p>
+      <w:pPr>
+        <w:pStyle w:val="NoSpacing"/>
+        <w:numPr>
+          <w:ilvl w:val="0"/>
+          <w:numId w:val="1"/>
+        </w:numPr>
+        <w:jc w:val="both"/>
+        <w:rPr/>
+      </w:pPr>
+      <w:r>
+        <w:rPr>
+          <w:rFonts w:cs="Times New Roman" w:ascii="Times New Roman" w:hAnsi="Times New Roman"/>
+        </w:rPr>
+        <w:tab/>
+      </w:r>
+      <w:r>
+        <w:rPr>
+          <w:rFonts w:cs="Times New Roman" w:ascii="Times New Roman" w:hAnsi="Times New Roman"/>
+          <w:b/>
+        </w:rPr>
+        <w:t xml:space="preserve">Para: </w:t>
+      </w:r>
+      <w:r>
+        <w:rPr>
+          <w:rFonts w:cs="Times New Roman" w:ascii="Times New Roman" w:hAnsi="Times New Roman"/>
+          <w:b w:val="false"/>
+          <w:bCs w:val="false"/>
+        </w:rPr>
+        <w:t xml:space="preserve"> </w:t>
+      </w:r>
+      <w:r>
+        <w:rPr>
+          <w:rFonts w:cs="Times New Roman" w:ascii="Times New Roman" w:hAnsi="Times New Roman"/>
+          <w:b w:val="false"/>
+          <w:bCs w:val="false"/>
+        </w:rPr>
+        <w:t>Para realizar una demostración</w:t>
+      </w:r>
+      <w:r>
+        <w:rPr>
+          <w:rFonts w:cs="Times New Roman" w:ascii="Times New Roman" w:hAnsi="Times New Roman"/>
+          <w:b w:val="false"/>
+          <w:bCs w:val="false"/>
+        </w:rPr>
+        <w:t>.</w:t>
+      </w:r>
+    </w:p>
+    <w:p>
+      <w:pPr>
+        <w:pStyle w:val="NoSpacing"/>
+        <w:numPr>
+          <w:ilvl w:val="0"/>
+          <w:numId w:val="1"/>
+        </w:numPr>
+        <w:jc w:val="both"/>
+        <w:rPr/>
+      </w:pPr>
+      <w:r>
+        <w:rPr/>
+      </w:r>
+    </w:p>
+    <w:p>
+      <w:pPr>
+        <w:pStyle w:val="NoSpacing"/>
+        <w:numPr>
+          <w:ilvl w:val="0"/>
+          <w:numId w:val="1"/>
+        </w:numPr>
+        <w:jc w:val="both"/>
+        <w:rPr/>
+      </w:pPr>
+      <w:r>
+        <w:rPr>
+          <w:rFonts w:cs="Times New Roman" w:ascii="Times New Roman" w:hAnsi="Times New Roman"/>
+          <w:b/>
+        </w:rPr>
+        <w:t>Criterios de Aceptación:</w:t>
+      </w:r>
+    </w:p>
+    <w:p>
+      <w:pPr>
+        <w:pStyle w:val="NoSpacing"/>
+        <w:numPr>
+          <w:ilvl w:val="0"/>
+          <w:numId w:val="15"/>
+        </w:numPr>
+        <w:jc w:val="both"/>
+        <w:rPr/>
+      </w:pPr>
+      <w:r>
+        <w:rPr>
+          <w:rFonts w:cs="Times New Roman" w:ascii="Times New Roman" w:hAnsi="Times New Roman"/>
+          <w:b w:val="false"/>
+          <w:bCs w:val="false"/>
+          <w:u w:val="none"/>
+        </w:rPr>
+        <w:t>Debe aparecer una lista con teoremas clickeables si no son axiomas. Cada axioma o teorema que ya esté demostrado por lo menos una vez, tiene un candado abierto, del resto tienen candado cerrado.</w:t>
+      </w:r>
+    </w:p>
+    <w:p>
+      <w:pPr>
+        <w:pStyle w:val="NoSpacing"/>
+        <w:numPr>
+          <w:ilvl w:val="0"/>
+          <w:numId w:val="15"/>
+        </w:numPr>
+        <w:jc w:val="both"/>
+        <w:rPr/>
+      </w:pPr>
+      <w:r>
+        <w:rPr>
+          <w:rFonts w:cs="Times New Roman" w:ascii="Times New Roman" w:hAnsi="Times New Roman"/>
+          <w:b w:val="false"/>
+          <w:bCs w:val="false"/>
+          <w:u w:val="none"/>
+        </w:rPr>
+        <w:t xml:space="preserve">Al seleccionar un teorema cuya demostración se había dejado a mitad, debe aparecer un mensaje que indique </w:t>
+      </w:r>
+      <w:r>
+        <w:rPr>
+          <w:rFonts w:cs="Times New Roman" w:ascii="Times New Roman" w:hAnsi="Times New Roman"/>
+          <w:b w:val="false"/>
+          <w:bCs w:val="false"/>
+          <w:u w:val="none"/>
+        </w:rPr>
+        <w:t>que va a continuar esa demostración pendiente.</w:t>
+      </w:r>
+    </w:p>
+    <w:p>
+      <w:pPr>
+        <w:pStyle w:val="NoSpacing"/>
+        <w:numPr>
+          <w:ilvl w:val="0"/>
+          <w:numId w:val="15"/>
+        </w:numPr>
+        <w:jc w:val="both"/>
+        <w:rPr/>
+      </w:pPr>
+      <w:r>
+        <w:rPr>
+          <w:rFonts w:cs="Times New Roman" w:ascii="Times New Roman" w:hAnsi="Times New Roman"/>
+          <w:b w:val="false"/>
+          <w:bCs w:val="false"/>
+          <w:u w:val="none"/>
+        </w:rPr>
+        <w:t>Si no hay una demostración pendiente del teorema al hacer click se debe navegar a una vista en la que se pueda seleccionar el método a usar en la demostración.</w:t>
+      </w:r>
+    </w:p>
+    <w:p>
+      <w:pPr>
+        <w:pStyle w:val="NoSpacing"/>
+        <w:pBdr>
+          <w:bottom w:val="single" w:sz="12" w:space="0" w:color="00000A"/>
+        </w:pBdr>
+        <w:jc w:val="both"/>
+        <w:rPr/>
+      </w:pPr>
+      <w:r>
+        <w:rPr/>
+      </w:r>
+    </w:p>
+    <w:p>
+      <w:pPr>
+        <w:pStyle w:val="NoSpacing"/>
+        <w:jc w:val="both"/>
+        <w:rPr>
+          <w:rFonts w:ascii="Times New Roman" w:hAnsi="Times New Roman" w:cs="Times New Roman"/>
+          <w:b w:val="false"/>
+          <w:b w:val="false"/>
+          <w:bCs w:val="false"/>
+          <w:u w:val="none"/>
+        </w:rPr>
+      </w:pPr>
+      <w:bookmarkStart w:id="1" w:name="__DdeLink__567_79556267"/>
+      <w:bookmarkStart w:id="2" w:name="__DdeLink__567_79556267"/>
+      <w:bookmarkEnd w:id="2"/>
+      <w:r>
+        <w:rPr/>
+      </w:r>
+    </w:p>
+    <w:p>
+      <w:pPr>
+        <w:pStyle w:val="NoSpacing"/>
+        <w:jc w:val="both"/>
+        <w:rPr>
+          <w:rFonts w:ascii="Times New Roman" w:hAnsi="Times New Roman" w:cs="Times New Roman"/>
+          <w:b w:val="false"/>
+          <w:b w:val="false"/>
+          <w:bCs w:val="false"/>
+          <w:u w:val="none"/>
+        </w:rPr>
+      </w:pPr>
+      <w:r>
+        <w:rPr/>
+      </w:r>
+    </w:p>
+    <w:p>
+      <w:pPr>
+        <w:pStyle w:val="NoSpacing"/>
+        <w:jc w:val="both"/>
+        <w:rPr>
+          <w:rFonts w:ascii="Times New Roman" w:hAnsi="Times New Roman" w:cs="Times New Roman"/>
+          <w:b w:val="false"/>
+          <w:b w:val="false"/>
+          <w:bCs w:val="false"/>
+          <w:u w:val="none"/>
+        </w:rPr>
+      </w:pPr>
+      <w:r>
+        <w:rPr/>
+      </w:r>
+    </w:p>
+    <w:p>
+      <w:pPr>
+        <w:pStyle w:val="NoSpacing"/>
+        <w:jc w:val="both"/>
+        <w:rPr>
+          <w:rFonts w:ascii="Times New Roman" w:hAnsi="Times New Roman" w:cs="Times New Roman"/>
+          <w:b w:val="false"/>
+          <w:b w:val="false"/>
+          <w:bCs w:val="false"/>
+          <w:u w:val="none"/>
+        </w:rPr>
+      </w:pPr>
+      <w:r>
+        <w:rPr/>
+      </w:r>
+    </w:p>
+    <w:p>
+      <w:pPr>
+        <w:pStyle w:val="NoSpacing"/>
+        <w:jc w:val="both"/>
+        <w:rPr>
+          <w:rFonts w:ascii="Times New Roman" w:hAnsi="Times New Roman" w:cs="Times New Roman"/>
+          <w:b w:val="false"/>
+          <w:b w:val="false"/>
+          <w:bCs w:val="false"/>
+          <w:u w:val="none"/>
+        </w:rPr>
+      </w:pPr>
+      <w:r>
+        <w:rPr/>
+      </w:r>
+    </w:p>
+    <w:p>
+      <w:pPr>
+        <w:pStyle w:val="NoSpacing"/>
+        <w:jc w:val="both"/>
+        <w:rPr>
+          <w:rFonts w:ascii="Times New Roman" w:hAnsi="Times New Roman" w:cs="Times New Roman"/>
+          <w:b w:val="false"/>
+          <w:b w:val="false"/>
+          <w:bCs w:val="false"/>
+          <w:u w:val="none"/>
+        </w:rPr>
+      </w:pPr>
+      <w:r>
+        <w:rPr/>
+      </w:r>
+    </w:p>
+    <w:p>
+      <w:pPr>
+        <w:pStyle w:val="NoSpacing"/>
+        <w:jc w:val="both"/>
+        <w:rPr>
+          <w:rFonts w:ascii="Times New Roman" w:hAnsi="Times New Roman" w:cs="Times New Roman"/>
+          <w:b w:val="false"/>
+          <w:b w:val="false"/>
+          <w:bCs w:val="false"/>
+          <w:u w:val="none"/>
+        </w:rPr>
+      </w:pPr>
+      <w:r>
+        <w:rPr/>
+      </w:r>
+    </w:p>
+    <w:p>
+      <w:pPr>
+        <w:pStyle w:val="NoSpacing"/>
+        <w:jc w:val="both"/>
+        <w:rPr>
+          <w:rFonts w:ascii="Times New Roman" w:hAnsi="Times New Roman" w:cs="Times New Roman"/>
+          <w:b w:val="false"/>
+          <w:b w:val="false"/>
+          <w:bCs w:val="false"/>
+          <w:u w:val="none"/>
+        </w:rPr>
+      </w:pPr>
+      <w:r>
+        <w:rPr/>
+      </w:r>
+    </w:p>
+    <w:p>
+      <w:pPr>
+        <w:pStyle w:val="NoSpacing"/>
+        <w:jc w:val="both"/>
+        <w:rPr>
+          <w:rFonts w:ascii="Times New Roman" w:hAnsi="Times New Roman" w:cs="Times New Roman"/>
+          <w:b w:val="false"/>
+          <w:b w:val="false"/>
+          <w:bCs w:val="false"/>
+          <w:u w:val="none"/>
+        </w:rPr>
+      </w:pPr>
+      <w:r>
+        <w:rPr/>
+      </w:r>
+    </w:p>
+    <w:p>
+      <w:pPr>
+        <w:pStyle w:val="NoSpacing"/>
+        <w:jc w:val="both"/>
+        <w:rPr>
+          <w:rFonts w:ascii="Times New Roman" w:hAnsi="Times New Roman" w:cs="Times New Roman"/>
+          <w:b w:val="false"/>
+          <w:b w:val="false"/>
+          <w:bCs w:val="false"/>
+          <w:u w:val="none"/>
+        </w:rPr>
+      </w:pPr>
+      <w:r>
+        <w:rPr/>
+      </w:r>
+    </w:p>
+    <w:p>
+      <w:pPr>
+        <w:pStyle w:val="NoSpacing"/>
+        <w:jc w:val="both"/>
+        <w:rPr>
+          <w:rFonts w:ascii="Times New Roman" w:hAnsi="Times New Roman" w:cs="Times New Roman"/>
+          <w:b w:val="false"/>
+          <w:b w:val="false"/>
+          <w:bCs w:val="false"/>
+          <w:u w:val="none"/>
+        </w:rPr>
+      </w:pPr>
+      <w:r>
+        <w:rPr/>
+      </w:r>
+    </w:p>
+    <w:p>
+      <w:pPr>
+        <w:pStyle w:val="NoSpacing"/>
+        <w:jc w:val="both"/>
+        <w:rPr>
+          <w:rFonts w:ascii="Times New Roman" w:hAnsi="Times New Roman" w:cs="Times New Roman"/>
+          <w:b w:val="false"/>
+          <w:b w:val="false"/>
+          <w:bCs w:val="false"/>
+          <w:u w:val="none"/>
+        </w:rPr>
+      </w:pPr>
+      <w:r>
+        <w:rPr/>
+      </w:r>
+    </w:p>
+    <w:p>
+      <w:pPr>
+        <w:pStyle w:val="NoSpacing"/>
+        <w:jc w:val="both"/>
+        <w:rPr>
+          <w:rFonts w:ascii="Times New Roman" w:hAnsi="Times New Roman" w:cs="Times New Roman"/>
+          <w:b w:val="false"/>
+          <w:b w:val="false"/>
+          <w:bCs w:val="false"/>
+          <w:u w:val="none"/>
+        </w:rPr>
+      </w:pPr>
+      <w:r>
+        <w:rPr/>
+      </w:r>
+    </w:p>
+    <w:p>
+      <w:pPr>
+        <w:pStyle w:val="NoSpacing"/>
+        <w:jc w:val="both"/>
+        <w:rPr>
+          <w:rFonts w:ascii="Times New Roman" w:hAnsi="Times New Roman" w:cs="Times New Roman"/>
+          <w:b w:val="false"/>
+          <w:b w:val="false"/>
+          <w:bCs w:val="false"/>
+          <w:u w:val="none"/>
+        </w:rPr>
+      </w:pPr>
+      <w:r>
+        <w:rPr/>
+      </w:r>
+    </w:p>
+    <w:p>
+      <w:pPr>
+        <w:pStyle w:val="NoSpacing"/>
+        <w:jc w:val="both"/>
+        <w:rPr>
+          <w:rFonts w:ascii="Times New Roman" w:hAnsi="Times New Roman" w:cs="Times New Roman"/>
+          <w:b w:val="false"/>
+          <w:b w:val="false"/>
+          <w:bCs w:val="false"/>
+          <w:u w:val="none"/>
+        </w:rPr>
+      </w:pPr>
+      <w:r>
+        <w:rPr/>
+      </w:r>
+    </w:p>
+    <w:p>
+      <w:pPr>
+        <w:pStyle w:val="NoSpacing"/>
+        <w:jc w:val="both"/>
+        <w:rPr>
+          <w:rFonts w:ascii="Times New Roman" w:hAnsi="Times New Roman" w:cs="Times New Roman"/>
+          <w:b w:val="false"/>
+          <w:b w:val="false"/>
+          <w:bCs w:val="false"/>
+          <w:u w:val="none"/>
+        </w:rPr>
+      </w:pPr>
+      <w:r>
+        <w:rPr/>
+      </w:r>
+    </w:p>
+    <w:p>
+      <w:pPr>
+        <w:pStyle w:val="NoSpacing"/>
+        <w:jc w:val="both"/>
+        <w:rPr>
+          <w:rFonts w:ascii="Times New Roman" w:hAnsi="Times New Roman" w:cs="Times New Roman"/>
+          <w:b w:val="false"/>
+          <w:b w:val="false"/>
+          <w:bCs w:val="false"/>
+          <w:u w:val="none"/>
+        </w:rPr>
+      </w:pPr>
+      <w:r>
+        <w:rPr/>
+      </w:r>
+    </w:p>
+    <w:p>
+      <w:pPr>
+        <w:pStyle w:val="NoSpacing"/>
+        <w:jc w:val="both"/>
+        <w:rPr>
+          <w:rFonts w:ascii="Times New Roman" w:hAnsi="Times New Roman" w:cs="Times New Roman"/>
+          <w:b w:val="false"/>
+          <w:b w:val="false"/>
+          <w:bCs w:val="false"/>
+          <w:u w:val="none"/>
+        </w:rPr>
+      </w:pPr>
+      <w:r>
+        <w:rPr/>
+      </w:r>
+    </w:p>
+    <w:p>
+      <w:pPr>
+        <w:pStyle w:val="NoSpacing"/>
+        <w:jc w:val="both"/>
+        <w:rPr>
+          <w:rFonts w:ascii="Times New Roman" w:hAnsi="Times New Roman" w:cs="Times New Roman"/>
+          <w:b w:val="false"/>
+          <w:b w:val="false"/>
+          <w:bCs w:val="false"/>
+          <w:u w:val="none"/>
+        </w:rPr>
+      </w:pPr>
+      <w:r>
+        <w:rPr/>
+      </w:r>
+    </w:p>
+    <w:p>
+      <w:pPr>
+        <w:pStyle w:val="NoSpacing"/>
+        <w:jc w:val="both"/>
+        <w:rPr>
+          <w:rFonts w:ascii="Times New Roman" w:hAnsi="Times New Roman" w:cs="Times New Roman"/>
+          <w:b w:val="false"/>
+          <w:b w:val="false"/>
+          <w:bCs w:val="false"/>
+          <w:u w:val="none"/>
+        </w:rPr>
+      </w:pPr>
+      <w:r>
+        <w:rPr/>
+      </w:r>
+    </w:p>
+    <w:p>
+      <w:pPr>
+        <w:pStyle w:val="NoSpacing"/>
+        <w:jc w:val="both"/>
+        <w:rPr>
+          <w:rFonts w:ascii="Times New Roman" w:hAnsi="Times New Roman" w:cs="Times New Roman"/>
+          <w:b w:val="false"/>
+          <w:b w:val="false"/>
+          <w:bCs w:val="false"/>
+          <w:u w:val="none"/>
+        </w:rPr>
+      </w:pPr>
+      <w:r>
+        <w:rPr/>
+      </w:r>
+    </w:p>
+    <w:p>
+      <w:pPr>
+        <w:pStyle w:val="NoSpacing"/>
+        <w:jc w:val="both"/>
+        <w:rPr>
+          <w:rFonts w:ascii="Times New Roman" w:hAnsi="Times New Roman" w:cs="Times New Roman"/>
+          <w:b w:val="false"/>
+          <w:b w:val="false"/>
+          <w:bCs w:val="false"/>
+          <w:u w:val="none"/>
+        </w:rPr>
+      </w:pPr>
+      <w:r>
+        <w:rPr/>
+      </w:r>
+    </w:p>
+    <w:p>
+      <w:pPr>
+        <w:pStyle w:val="NoSpacing"/>
+        <w:jc w:val="both"/>
+        <w:rPr>
+          <w:rFonts w:ascii="Times New Roman" w:hAnsi="Times New Roman" w:cs="Times New Roman"/>
+          <w:b w:val="false"/>
+          <w:b w:val="false"/>
+          <w:bCs w:val="false"/>
+          <w:u w:val="none"/>
+        </w:rPr>
+      </w:pPr>
+      <w:r>
+        <w:rPr/>
+      </w:r>
+    </w:p>
+    <w:p>
+      <w:pPr>
+        <w:pStyle w:val="NoSpacing"/>
+        <w:jc w:val="both"/>
+        <w:rPr>
+          <w:rFonts w:ascii="Times New Roman" w:hAnsi="Times New Roman" w:cs="Times New Roman"/>
+          <w:b w:val="false"/>
+          <w:b w:val="false"/>
+          <w:bCs w:val="false"/>
+          <w:u w:val="none"/>
+        </w:rPr>
+      </w:pPr>
+      <w:r>
+        <w:rPr/>
+      </w:r>
+    </w:p>
+    <w:p>
+      <w:pPr>
+        <w:pStyle w:val="NoSpacing"/>
+        <w:jc w:val="both"/>
+        <w:rPr>
+          <w:rFonts w:ascii="Times New Roman" w:hAnsi="Times New Roman" w:cs="Times New Roman"/>
+          <w:b w:val="false"/>
+          <w:b w:val="false"/>
+          <w:bCs w:val="false"/>
+          <w:u w:val="none"/>
+        </w:rPr>
+      </w:pPr>
+      <w:r>
+        <w:rPr/>
+      </w:r>
+    </w:p>
+    <w:p>
+      <w:pPr>
+        <w:pStyle w:val="NoSpacing"/>
+        <w:jc w:val="both"/>
+        <w:rPr>
+          <w:rFonts w:ascii="Times New Roman" w:hAnsi="Times New Roman" w:cs="Times New Roman"/>
+          <w:b w:val="false"/>
+          <w:b w:val="false"/>
+          <w:bCs w:val="false"/>
+          <w:u w:val="none"/>
+        </w:rPr>
+      </w:pPr>
+      <w:r>
+        <w:rPr/>
+      </w:r>
+    </w:p>
+    <w:p>
+      <w:pPr>
+        <w:pStyle w:val="NoSpacing"/>
+        <w:jc w:val="both"/>
+        <w:rPr>
+          <w:rFonts w:ascii="Times New Roman" w:hAnsi="Times New Roman" w:cs="Times New Roman"/>
+          <w:b w:val="false"/>
+          <w:b w:val="false"/>
+          <w:bCs w:val="false"/>
+          <w:u w:val="none"/>
+        </w:rPr>
+      </w:pPr>
+      <w:r>
+        <w:rPr/>
+      </w:r>
+    </w:p>
+    <w:p>
+      <w:pPr>
+        <w:pStyle w:val="NoSpacing"/>
+        <w:jc w:val="both"/>
+        <w:rPr>
+          <w:rFonts w:ascii="Times New Roman" w:hAnsi="Times New Roman" w:cs="Times New Roman"/>
+          <w:b w:val="false"/>
+          <w:b w:val="false"/>
+          <w:bCs w:val="false"/>
+          <w:u w:val="none"/>
+        </w:rPr>
+      </w:pPr>
+      <w:r>
+        <w:rPr/>
+      </w:r>
+    </w:p>
+    <w:p>
+      <w:pPr>
+        <w:pStyle w:val="NoSpacing"/>
+        <w:jc w:val="both"/>
+        <w:rPr>
+          <w:rFonts w:ascii="Times New Roman" w:hAnsi="Times New Roman" w:cs="Times New Roman"/>
+          <w:b w:val="false"/>
+          <w:b w:val="false"/>
+          <w:bCs w:val="false"/>
+          <w:u w:val="none"/>
+        </w:rPr>
+      </w:pPr>
+      <w:r>
+        <w:rPr/>
+      </w:r>
+    </w:p>
+    <w:p>
+      <w:pPr>
+        <w:pStyle w:val="NoSpacing"/>
+        <w:jc w:val="both"/>
+        <w:rPr>
+          <w:rFonts w:ascii="Times New Roman" w:hAnsi="Times New Roman" w:cs="Times New Roman"/>
+          <w:b w:val="false"/>
+          <w:b w:val="false"/>
+          <w:bCs w:val="false"/>
+          <w:u w:val="none"/>
+        </w:rPr>
+      </w:pPr>
+      <w:r>
+        <w:rPr/>
+      </w:r>
+    </w:p>
+    <w:p>
+      <w:pPr>
+        <w:pStyle w:val="NoSpacing"/>
+        <w:jc w:val="both"/>
+        <w:rPr>
+          <w:rFonts w:ascii="Times New Roman" w:hAnsi="Times New Roman" w:cs="Times New Roman"/>
+          <w:b w:val="false"/>
+          <w:b w:val="false"/>
+          <w:bCs w:val="false"/>
+          <w:u w:val="none"/>
+        </w:rPr>
+      </w:pPr>
+      <w:r>
+        <w:rPr/>
+      </w:r>
+    </w:p>
+    <w:p>
+      <w:pPr>
+        <w:pStyle w:val="NoSpacing"/>
+        <w:jc w:val="both"/>
+        <w:rPr>
+          <w:rFonts w:ascii="Times New Roman" w:hAnsi="Times New Roman" w:cs="Times New Roman"/>
+          <w:b w:val="false"/>
+          <w:b w:val="false"/>
+          <w:bCs w:val="false"/>
+          <w:u w:val="none"/>
+        </w:rPr>
+      </w:pPr>
+      <w:r>
+        <w:rPr/>
+      </w:r>
+    </w:p>
+    <w:p>
+      <w:pPr>
+        <w:pStyle w:val="NoSpacing"/>
+        <w:jc w:val="both"/>
+        <w:rPr>
+          <w:rFonts w:ascii="Times New Roman" w:hAnsi="Times New Roman" w:cs="Times New Roman"/>
+          <w:b w:val="false"/>
+          <w:b w:val="false"/>
+          <w:bCs w:val="false"/>
+          <w:u w:val="none"/>
+        </w:rPr>
+      </w:pPr>
+      <w:r>
+        <w:rPr/>
+      </w:r>
+    </w:p>
+    <w:p>
+      <w:pPr>
+        <w:pStyle w:val="NoSpacing"/>
+        <w:jc w:val="both"/>
+        <w:rPr>
+          <w:rFonts w:ascii="Times New Roman" w:hAnsi="Times New Roman" w:cs="Times New Roman"/>
+          <w:b w:val="false"/>
+          <w:b w:val="false"/>
+          <w:bCs w:val="false"/>
+          <w:u w:val="none"/>
+        </w:rPr>
+      </w:pPr>
+      <w:r>
+        <w:rPr/>
+      </w:r>
+    </w:p>
+    <w:p>
+      <w:pPr>
+        <w:pStyle w:val="NoSpacing"/>
+        <w:jc w:val="both"/>
+        <w:rPr>
+          <w:rFonts w:ascii="Times New Roman" w:hAnsi="Times New Roman" w:cs="Times New Roman"/>
+          <w:b w:val="false"/>
+          <w:b w:val="false"/>
+          <w:bCs w:val="false"/>
+          <w:u w:val="none"/>
+        </w:rPr>
+      </w:pPr>
+      <w:r>
+        <w:rPr/>
+      </w:r>
+      <w:r>
+        <w:br w:type="page"/>
+      </w:r>
+    </w:p>
+    <w:p>
+      <w:pPr>
+        <w:pStyle w:val="Encabezado2"/>
+        <w:widowControl/>
+        <w:numPr>
+          <w:ilvl w:val="1"/>
+          <w:numId w:val="1"/>
+        </w:numPr>
+        <w:tabs>
+          <w:tab w:val="left" w:pos="708" w:leader="none"/>
+        </w:tabs>
+        <w:suppressAutoHyphens w:val="true"/>
+        <w:spacing w:lineRule="auto" w:line="276" w:before="0" w:after="200"/>
+        <w:jc w:val="both"/>
+        <w:rPr>
+          <w:rFonts w:ascii="Cambria" w:hAnsi="Cambria"/>
+          <w:b/>
+          <w:b/>
+          <w:bCs/>
+        </w:rPr>
+      </w:pPr>
+      <w:r>
+        <w:rPr>
+          <w:rFonts w:cs="Times New Roman" w:ascii="Cambria" w:hAnsi="Cambria"/>
+          <w:b/>
+          <w:bCs/>
+          <w:u w:val="none"/>
+        </w:rPr>
+        <w:t>M</w:t>
+      </w:r>
+      <w:r>
+        <w:rPr>
+          <w:rFonts w:cs="Times New Roman" w:ascii="Cambria" w:hAnsi="Cambria"/>
+          <w:b/>
+          <w:bCs/>
+          <w:u w:val="none"/>
+        </w:rPr>
+        <w:t>étodo Directo</w:t>
+      </w:r>
+    </w:p>
+    <w:p>
+      <w:pPr>
+        <w:pStyle w:val="NoSpacing"/>
+        <w:numPr>
+          <w:ilvl w:val="2"/>
+          <w:numId w:val="1"/>
+        </w:numPr>
+        <w:jc w:val="both"/>
+        <w:rPr/>
+      </w:pPr>
+      <w:r>
+        <w:rPr>
+          <w:rFonts w:cs="Times New Roman" w:ascii="Times New Roman" w:hAnsi="Times New Roman"/>
+          <w:b/>
+        </w:rPr>
+        <w:t xml:space="preserve">        </w:t>
+      </w:r>
+      <w:bookmarkStart w:id="3" w:name="__DdeLink__570_79556267"/>
+      <w:r>
+        <w:rPr>
+          <w:rFonts w:cs="Times New Roman" w:ascii="Times New Roman" w:hAnsi="Times New Roman"/>
+          <w:b/>
+        </w:rPr>
+        <w:t xml:space="preserve">ID: </w:t>
+      </w:r>
+      <w:r>
+        <w:rPr>
+          <w:rFonts w:cs="Times New Roman" w:ascii="Times New Roman" w:hAnsi="Times New Roman"/>
+        </w:rPr>
+        <w:t>"</w:t>
+      </w:r>
+      <w:r>
+        <w:rPr>
+          <w:rFonts w:cs="Times New Roman" w:ascii="Times New Roman" w:hAnsi="Times New Roman"/>
+        </w:rPr>
+        <w:t>Método directo</w:t>
+      </w:r>
+      <w:r>
+        <w:rPr>
+          <w:rFonts w:cs="Times New Roman" w:ascii="Times New Roman" w:hAnsi="Times New Roman"/>
+        </w:rPr>
+        <w:t>" –</w:t>
+      </w:r>
+      <w:r>
+        <w:rPr>
+          <w:rFonts w:cs="Times New Roman" w:ascii="Times New Roman" w:hAnsi="Times New Roman"/>
+        </w:rPr>
+        <w:t>MD</w:t>
+      </w:r>
+      <w:r>
+        <w:rPr>
+          <w:rFonts w:cs="Times New Roman" w:ascii="Times New Roman" w:hAnsi="Times New Roman"/>
+        </w:rPr>
+        <w:t>.</w:t>
+      </w:r>
+    </w:p>
+    <w:p>
+      <w:pPr>
+        <w:pStyle w:val="NoSpacing"/>
+        <w:numPr>
+          <w:ilvl w:val="0"/>
+          <w:numId w:val="1"/>
+        </w:numPr>
+        <w:jc w:val="both"/>
+        <w:rPr/>
+      </w:pPr>
+      <w:r>
+        <w:rPr/>
+      </w:r>
+    </w:p>
+    <w:p>
+      <w:pPr>
+        <w:pStyle w:val="NoSpacing"/>
+        <w:numPr>
+          <w:ilvl w:val="0"/>
+          <w:numId w:val="1"/>
+        </w:numPr>
+        <w:jc w:val="both"/>
+        <w:rPr/>
+      </w:pPr>
+      <w:r>
+        <w:rPr>
+          <w:rFonts w:cs="Times New Roman" w:ascii="Times New Roman" w:hAnsi="Times New Roman"/>
+        </w:rPr>
+        <w:tab/>
+      </w:r>
+      <w:r>
+        <w:rPr>
+          <w:rFonts w:cs="Times New Roman" w:ascii="Times New Roman" w:hAnsi="Times New Roman"/>
+          <w:b/>
+        </w:rPr>
+        <w:t>Como:</w:t>
+      </w:r>
+      <w:r>
+        <w:rPr>
+          <w:rFonts w:cs="Times New Roman" w:ascii="Times New Roman" w:hAnsi="Times New Roman"/>
+        </w:rPr>
+        <w:t xml:space="preserve"> </w:t>
+      </w:r>
+      <w:r>
+        <w:rPr>
+          <w:rFonts w:cs="Times New Roman" w:ascii="Times New Roman" w:hAnsi="Times New Roman"/>
+        </w:rPr>
+        <w:t>usuario</w:t>
+      </w:r>
+    </w:p>
+    <w:p>
+      <w:pPr>
+        <w:pStyle w:val="NoSpacing"/>
+        <w:numPr>
+          <w:ilvl w:val="2"/>
+          <w:numId w:val="1"/>
+        </w:numPr>
+        <w:jc w:val="both"/>
+        <w:rPr/>
+      </w:pPr>
+      <w:r>
+        <w:rPr>
+          <w:rFonts w:cs="Times New Roman" w:ascii="Times New Roman" w:hAnsi="Times New Roman"/>
+          <w:b/>
+        </w:rPr>
+        <w:t xml:space="preserve">        </w:t>
+      </w:r>
+      <w:r>
+        <w:rPr>
+          <w:rFonts w:cs="Times New Roman" w:ascii="Times New Roman" w:hAnsi="Times New Roman"/>
+          <w:b/>
+        </w:rPr>
+        <w:t>Quiero:</w:t>
+      </w:r>
+      <w:r>
+        <w:rPr>
+          <w:rFonts w:cs="Times New Roman" w:ascii="Times New Roman" w:hAnsi="Times New Roman"/>
+        </w:rPr>
+        <w:t xml:space="preserve"> </w:t>
+      </w:r>
+      <w:r>
+        <w:rPr>
+          <w:rFonts w:cs="Times New Roman" w:ascii="Times New Roman" w:hAnsi="Times New Roman"/>
+        </w:rPr>
+        <w:t>Seleccionar el método directo</w:t>
+      </w:r>
+    </w:p>
+    <w:p>
+      <w:pPr>
+        <w:pStyle w:val="NoSpacing"/>
+        <w:numPr>
+          <w:ilvl w:val="0"/>
+          <w:numId w:val="1"/>
+        </w:numPr>
+        <w:jc w:val="both"/>
+        <w:rPr/>
+      </w:pPr>
+      <w:r>
+        <w:rPr>
+          <w:rFonts w:cs="Times New Roman" w:ascii="Times New Roman" w:hAnsi="Times New Roman"/>
+        </w:rPr>
+        <w:tab/>
+      </w:r>
+      <w:r>
+        <w:rPr>
+          <w:rFonts w:cs="Times New Roman" w:ascii="Times New Roman" w:hAnsi="Times New Roman"/>
+          <w:b/>
+        </w:rPr>
+        <w:t xml:space="preserve">Para: </w:t>
+      </w:r>
+      <w:r>
+        <w:rPr>
+          <w:rFonts w:cs="Times New Roman" w:ascii="Times New Roman" w:hAnsi="Times New Roman"/>
+          <w:b w:val="false"/>
+          <w:bCs w:val="false"/>
+        </w:rPr>
+        <w:t xml:space="preserve"> </w:t>
+      </w:r>
+      <w:r>
+        <w:rPr>
+          <w:rFonts w:cs="Times New Roman" w:ascii="Times New Roman" w:hAnsi="Times New Roman"/>
+          <w:b w:val="false"/>
+          <w:bCs w:val="false"/>
+        </w:rPr>
+        <w:t>Para realizar una demostración</w:t>
+      </w:r>
+      <w:r>
+        <w:rPr>
+          <w:rFonts w:cs="Times New Roman" w:ascii="Times New Roman" w:hAnsi="Times New Roman"/>
+          <w:b w:val="false"/>
+          <w:bCs w:val="false"/>
+        </w:rPr>
+        <w:t>.</w:t>
+      </w:r>
+    </w:p>
+    <w:p>
+      <w:pPr>
+        <w:pStyle w:val="NoSpacing"/>
+        <w:numPr>
+          <w:ilvl w:val="0"/>
+          <w:numId w:val="1"/>
+        </w:numPr>
+        <w:jc w:val="both"/>
+        <w:rPr/>
+      </w:pPr>
+      <w:r>
+        <w:rPr/>
+      </w:r>
+    </w:p>
+    <w:p>
+      <w:pPr>
+        <w:pStyle w:val="NoSpacing"/>
+        <w:numPr>
+          <w:ilvl w:val="0"/>
+          <w:numId w:val="1"/>
+        </w:numPr>
+        <w:jc w:val="both"/>
+        <w:rPr/>
+      </w:pPr>
+      <w:r>
+        <w:rPr>
+          <w:rFonts w:cs="Times New Roman" w:ascii="Times New Roman" w:hAnsi="Times New Roman"/>
+          <w:b/>
+        </w:rPr>
+        <w:t>Criterios de Aceptación:</w:t>
+      </w:r>
+    </w:p>
+    <w:p>
+      <w:pPr>
+        <w:pStyle w:val="NoSpacing"/>
+        <w:numPr>
+          <w:ilvl w:val="0"/>
+          <w:numId w:val="16"/>
+        </w:numPr>
+        <w:jc w:val="both"/>
+        <w:rPr/>
+      </w:pPr>
+      <w:r>
+        <w:rPr>
+          <w:rFonts w:cs="Times New Roman" w:ascii="Times New Roman" w:hAnsi="Times New Roman"/>
+          <w:b w:val="false"/>
+          <w:bCs w:val="false"/>
+          <w:u w:val="none"/>
+        </w:rPr>
+        <w:t>La opción de seleccionar el método de demostración solo aparece luego de seleccionar el teorema a demostrar</w:t>
+      </w:r>
+      <w:r>
+        <w:rPr>
+          <w:rFonts w:cs="Times New Roman" w:ascii="Times New Roman" w:hAnsi="Times New Roman"/>
+          <w:b w:val="false"/>
+          <w:bCs w:val="false"/>
+          <w:u w:val="none"/>
+        </w:rPr>
+        <w:t>.</w:t>
+      </w:r>
+    </w:p>
+    <w:p>
+      <w:pPr>
+        <w:pStyle w:val="NoSpacing"/>
+        <w:numPr>
+          <w:ilvl w:val="0"/>
+          <w:numId w:val="16"/>
+        </w:numPr>
+        <w:jc w:val="both"/>
+        <w:rPr/>
+      </w:pPr>
+      <w:r>
+        <w:rPr>
+          <w:rFonts w:cs="Times New Roman" w:ascii="Times New Roman" w:hAnsi="Times New Roman"/>
+          <w:b w:val="false"/>
+          <w:bCs w:val="false"/>
+          <w:u w:val="none"/>
+        </w:rPr>
+        <w:t>L</w:t>
+      </w:r>
+      <w:r>
+        <w:rPr>
+          <w:rFonts w:cs="Times New Roman" w:ascii="Times New Roman" w:hAnsi="Times New Roman"/>
+          <w:b w:val="false"/>
+          <w:bCs w:val="false"/>
+          <w:u w:val="none"/>
+        </w:rPr>
+        <w:t xml:space="preserve">uego de seleccionar el método directo deben aparecer todos los teoremas demostrados, axiomas </w:t>
+      </w:r>
+      <w:r>
+        <w:rPr>
+          <w:rFonts w:cs="Times New Roman" w:ascii="Times New Roman" w:hAnsi="Times New Roman"/>
+          <w:b w:val="false"/>
+          <w:bCs w:val="false"/>
+          <w:u w:val="none"/>
+        </w:rPr>
+        <w:t>y el teorema a demostrar listados y clickeables para poder seleccionar el enunciado de partida del método.</w:t>
+      </w:r>
+    </w:p>
+    <w:p>
+      <w:pPr>
+        <w:pStyle w:val="NoSpacing"/>
+        <w:numPr>
+          <w:ilvl w:val="0"/>
+          <w:numId w:val="16"/>
+        </w:numPr>
+        <w:jc w:val="both"/>
+        <w:rPr/>
+      </w:pPr>
+      <w:r>
+        <w:rPr>
+          <w:rFonts w:cs="Times New Roman" w:ascii="Times New Roman" w:hAnsi="Times New Roman"/>
+          <w:b w:val="false"/>
+          <w:bCs w:val="false"/>
+          <w:u w:val="none"/>
+        </w:rPr>
+        <w:t>A</w:t>
+      </w:r>
+      <w:r>
+        <w:rPr>
+          <w:rFonts w:cs="Times New Roman" w:ascii="Times New Roman" w:hAnsi="Times New Roman"/>
+          <w:b w:val="false"/>
+          <w:bCs w:val="false"/>
+          <w:u w:val="none"/>
+        </w:rPr>
+        <w:t>l seleccionar alguno de los teoremas o axiomas del item anterior, debe copiarse como primera línea de la demostración, el enunciado seleccionado. A partir de este momento debe estar visible el formulario para hacer inferencias.</w:t>
+      </w:r>
+    </w:p>
+    <w:p>
+      <w:pPr>
+        <w:pStyle w:val="NoSpacing"/>
+        <w:numPr>
+          <w:ilvl w:val="0"/>
+          <w:numId w:val="1"/>
+        </w:numPr>
+        <w:pBdr>
+          <w:bottom w:val="single" w:sz="12" w:space="0" w:color="00000A"/>
+        </w:pBdr>
+        <w:jc w:val="both"/>
+        <w:rPr/>
+      </w:pPr>
+      <w:r>
+        <w:rPr/>
+      </w:r>
+    </w:p>
+    <w:p>
+      <w:pPr>
+        <w:pStyle w:val="NoSpacing"/>
+        <w:widowControl/>
+        <w:tabs>
+          <w:tab w:val="left" w:pos="708" w:leader="none"/>
+        </w:tabs>
+        <w:suppressAutoHyphens w:val="true"/>
+        <w:spacing w:lineRule="auto" w:line="276" w:before="0" w:after="200"/>
+        <w:jc w:val="both"/>
+        <w:rPr>
+          <w:rFonts w:ascii="Times New Roman" w:hAnsi="Times New Roman" w:cs="Times New Roman"/>
+          <w:b w:val="false"/>
+          <w:b w:val="false"/>
+          <w:bCs w:val="false"/>
+          <w:u w:val="none"/>
+        </w:rPr>
+      </w:pPr>
+      <w:bookmarkEnd w:id="3"/>
+      <w:r>
+        <w:rPr>
+          <w:rFonts w:ascii="Cambria" w:hAnsi="Cambria"/>
+          <w:b/>
+          <w:bCs/>
+        </w:rPr>
+      </w:r>
+    </w:p>
+    <w:p>
+      <w:pPr>
+        <w:pStyle w:val="NoSpacing"/>
+        <w:widowControl/>
+        <w:tabs>
+          <w:tab w:val="left" w:pos="708" w:leader="none"/>
+        </w:tabs>
+        <w:suppressAutoHyphens w:val="true"/>
+        <w:spacing w:lineRule="auto" w:line="276" w:before="0" w:after="200"/>
+        <w:jc w:val="both"/>
+        <w:rPr>
+          <w:rFonts w:ascii="Times New Roman" w:hAnsi="Times New Roman" w:cs="Times New Roman"/>
+          <w:b w:val="false"/>
+          <w:b w:val="false"/>
+          <w:bCs w:val="false"/>
+          <w:u w:val="none"/>
+        </w:rPr>
+      </w:pPr>
+      <w:r>
+        <w:rPr>
+          <w:rFonts w:ascii="Cambria" w:hAnsi="Cambria"/>
+          <w:b/>
+          <w:bCs/>
+        </w:rPr>
+      </w:r>
+    </w:p>
+    <w:p>
+      <w:pPr>
+        <w:pStyle w:val="NoSpacing"/>
+        <w:widowControl/>
+        <w:tabs>
+          <w:tab w:val="left" w:pos="708" w:leader="none"/>
+        </w:tabs>
+        <w:suppressAutoHyphens w:val="true"/>
+        <w:spacing w:lineRule="auto" w:line="276" w:before="0" w:after="200"/>
+        <w:jc w:val="both"/>
+        <w:rPr>
+          <w:rFonts w:ascii="Times New Roman" w:hAnsi="Times New Roman" w:cs="Times New Roman"/>
+          <w:b w:val="false"/>
+          <w:b w:val="false"/>
+          <w:bCs w:val="false"/>
+          <w:u w:val="none"/>
+        </w:rPr>
+      </w:pPr>
+      <w:r>
+        <w:rPr>
+          <w:rFonts w:ascii="Cambria" w:hAnsi="Cambria"/>
+          <w:b/>
+          <w:bCs/>
+        </w:rPr>
+      </w:r>
+    </w:p>
+    <w:p>
+      <w:pPr>
+        <w:pStyle w:val="NoSpacing"/>
+        <w:widowControl/>
+        <w:tabs>
+          <w:tab w:val="left" w:pos="708" w:leader="none"/>
+        </w:tabs>
+        <w:suppressAutoHyphens w:val="true"/>
+        <w:spacing w:lineRule="auto" w:line="276" w:before="0" w:after="200"/>
+        <w:jc w:val="both"/>
+        <w:rPr>
+          <w:rFonts w:ascii="Times New Roman" w:hAnsi="Times New Roman" w:cs="Times New Roman"/>
+          <w:b w:val="false"/>
+          <w:b w:val="false"/>
+          <w:bCs w:val="false"/>
+          <w:u w:val="none"/>
+        </w:rPr>
+      </w:pPr>
+      <w:r>
+        <w:rPr>
+          <w:rFonts w:ascii="Cambria" w:hAnsi="Cambria"/>
+          <w:b/>
+          <w:bCs/>
+        </w:rPr>
+      </w:r>
+    </w:p>
+    <w:p>
+      <w:pPr>
+        <w:pStyle w:val="NoSpacing"/>
+        <w:widowControl/>
+        <w:tabs>
+          <w:tab w:val="left" w:pos="708" w:leader="none"/>
+        </w:tabs>
+        <w:suppressAutoHyphens w:val="true"/>
+        <w:spacing w:lineRule="auto" w:line="276" w:before="0" w:after="200"/>
+        <w:jc w:val="both"/>
+        <w:rPr>
+          <w:rFonts w:ascii="Times New Roman" w:hAnsi="Times New Roman" w:cs="Times New Roman"/>
+          <w:b w:val="false"/>
+          <w:b w:val="false"/>
+          <w:bCs w:val="false"/>
+          <w:u w:val="none"/>
+        </w:rPr>
+      </w:pPr>
+      <w:r>
+        <w:rPr>
+          <w:rFonts w:ascii="Cambria" w:hAnsi="Cambria"/>
+          <w:b/>
+          <w:bCs/>
+        </w:rPr>
+      </w:r>
+    </w:p>
+    <w:p>
+      <w:pPr>
+        <w:pStyle w:val="NoSpacing"/>
+        <w:widowControl/>
+        <w:tabs>
+          <w:tab w:val="left" w:pos="708" w:leader="none"/>
+        </w:tabs>
+        <w:suppressAutoHyphens w:val="true"/>
+        <w:spacing w:lineRule="auto" w:line="276" w:before="0" w:after="200"/>
+        <w:jc w:val="both"/>
+        <w:rPr>
+          <w:rFonts w:ascii="Times New Roman" w:hAnsi="Times New Roman" w:cs="Times New Roman"/>
+          <w:b w:val="false"/>
+          <w:b w:val="false"/>
+          <w:bCs w:val="false"/>
+          <w:u w:val="none"/>
+        </w:rPr>
+      </w:pPr>
+      <w:r>
+        <w:rPr>
+          <w:rFonts w:ascii="Cambria" w:hAnsi="Cambria"/>
+          <w:b/>
+          <w:bCs/>
+        </w:rPr>
+      </w:r>
+    </w:p>
+    <w:p>
+      <w:pPr>
+        <w:pStyle w:val="NoSpacing"/>
+        <w:widowControl/>
+        <w:tabs>
+          <w:tab w:val="left" w:pos="708" w:leader="none"/>
+        </w:tabs>
+        <w:suppressAutoHyphens w:val="true"/>
+        <w:spacing w:lineRule="auto" w:line="276" w:before="0" w:after="200"/>
+        <w:jc w:val="both"/>
+        <w:rPr>
+          <w:rFonts w:ascii="Times New Roman" w:hAnsi="Times New Roman" w:cs="Times New Roman"/>
+          <w:b w:val="false"/>
+          <w:b w:val="false"/>
+          <w:bCs w:val="false"/>
+          <w:u w:val="none"/>
+        </w:rPr>
+      </w:pPr>
+      <w:r>
+        <w:rPr>
+          <w:rFonts w:ascii="Cambria" w:hAnsi="Cambria"/>
+          <w:b/>
+          <w:bCs/>
+        </w:rPr>
+      </w:r>
+    </w:p>
+    <w:p>
+      <w:pPr>
+        <w:pStyle w:val="NoSpacing"/>
+        <w:widowControl/>
+        <w:tabs>
+          <w:tab w:val="left" w:pos="708" w:leader="none"/>
+        </w:tabs>
+        <w:suppressAutoHyphens w:val="true"/>
+        <w:spacing w:lineRule="auto" w:line="276" w:before="0" w:after="200"/>
+        <w:jc w:val="both"/>
+        <w:rPr>
+          <w:rFonts w:ascii="Times New Roman" w:hAnsi="Times New Roman" w:cs="Times New Roman"/>
+          <w:b w:val="false"/>
+          <w:b w:val="false"/>
+          <w:bCs w:val="false"/>
+          <w:u w:val="none"/>
+        </w:rPr>
+      </w:pPr>
+      <w:r>
+        <w:rPr>
+          <w:rFonts w:ascii="Cambria" w:hAnsi="Cambria"/>
+          <w:b/>
+          <w:bCs/>
+        </w:rPr>
+      </w:r>
+    </w:p>
+    <w:p>
+      <w:pPr>
+        <w:pStyle w:val="NoSpacing"/>
+        <w:widowControl/>
+        <w:tabs>
+          <w:tab w:val="left" w:pos="708" w:leader="none"/>
+        </w:tabs>
+        <w:suppressAutoHyphens w:val="true"/>
+        <w:spacing w:lineRule="auto" w:line="276" w:before="0" w:after="200"/>
+        <w:jc w:val="both"/>
+        <w:rPr>
+          <w:rFonts w:ascii="Times New Roman" w:hAnsi="Times New Roman" w:cs="Times New Roman"/>
+          <w:b w:val="false"/>
+          <w:b w:val="false"/>
+          <w:bCs w:val="false"/>
+          <w:u w:val="none"/>
+        </w:rPr>
+      </w:pPr>
+      <w:r>
+        <w:rPr>
+          <w:rFonts w:ascii="Cambria" w:hAnsi="Cambria"/>
+          <w:b/>
+          <w:bCs/>
+        </w:rPr>
+      </w:r>
+    </w:p>
+    <w:p>
+      <w:pPr>
+        <w:pStyle w:val="NoSpacing"/>
+        <w:widowControl/>
+        <w:tabs>
+          <w:tab w:val="left" w:pos="708" w:leader="none"/>
+        </w:tabs>
+        <w:suppressAutoHyphens w:val="true"/>
+        <w:spacing w:lineRule="auto" w:line="276" w:before="0" w:after="200"/>
+        <w:jc w:val="both"/>
+        <w:rPr>
+          <w:rFonts w:ascii="Times New Roman" w:hAnsi="Times New Roman" w:cs="Times New Roman"/>
+          <w:b w:val="false"/>
+          <w:b w:val="false"/>
+          <w:bCs w:val="false"/>
+          <w:u w:val="none"/>
+        </w:rPr>
+      </w:pPr>
+      <w:r>
+        <w:rPr>
+          <w:rFonts w:ascii="Cambria" w:hAnsi="Cambria"/>
+          <w:b/>
+          <w:bCs/>
+        </w:rPr>
+      </w:r>
+    </w:p>
+    <w:p>
+      <w:pPr>
+        <w:pStyle w:val="NoSpacing"/>
+        <w:widowControl/>
+        <w:tabs>
+          <w:tab w:val="left" w:pos="708" w:leader="none"/>
+        </w:tabs>
+        <w:suppressAutoHyphens w:val="true"/>
+        <w:spacing w:lineRule="auto" w:line="276" w:before="0" w:after="200"/>
+        <w:jc w:val="both"/>
+        <w:rPr>
+          <w:rFonts w:ascii="Times New Roman" w:hAnsi="Times New Roman" w:cs="Times New Roman"/>
+          <w:b w:val="false"/>
+          <w:b w:val="false"/>
+          <w:bCs w:val="false"/>
+          <w:u w:val="none"/>
+        </w:rPr>
+      </w:pPr>
+      <w:r>
+        <w:rPr>
+          <w:rFonts w:ascii="Cambria" w:hAnsi="Cambria"/>
+          <w:b/>
+          <w:bCs/>
+        </w:rPr>
+      </w:r>
+    </w:p>
+    <w:p>
+      <w:pPr>
+        <w:pStyle w:val="NoSpacing"/>
+        <w:widowControl/>
+        <w:tabs>
+          <w:tab w:val="left" w:pos="708" w:leader="none"/>
+        </w:tabs>
+        <w:suppressAutoHyphens w:val="true"/>
+        <w:spacing w:lineRule="auto" w:line="276" w:before="0" w:after="200"/>
+        <w:jc w:val="both"/>
+        <w:rPr>
+          <w:rFonts w:ascii="Times New Roman" w:hAnsi="Times New Roman" w:cs="Times New Roman"/>
+          <w:b w:val="false"/>
+          <w:b w:val="false"/>
+          <w:bCs w:val="false"/>
+          <w:u w:val="none"/>
+        </w:rPr>
+      </w:pPr>
+      <w:r>
+        <w:rPr>
+          <w:rFonts w:ascii="Cambria" w:hAnsi="Cambria"/>
+          <w:b/>
+          <w:bCs/>
+        </w:rPr>
+      </w:r>
+    </w:p>
+    <w:p>
+      <w:pPr>
+        <w:pStyle w:val="NoSpacing"/>
+        <w:widowControl/>
+        <w:tabs>
+          <w:tab w:val="left" w:pos="708" w:leader="none"/>
+        </w:tabs>
+        <w:suppressAutoHyphens w:val="true"/>
+        <w:spacing w:lineRule="auto" w:line="276" w:before="0" w:after="200"/>
+        <w:jc w:val="both"/>
+        <w:rPr>
+          <w:rFonts w:ascii="Times New Roman" w:hAnsi="Times New Roman" w:cs="Times New Roman"/>
+          <w:b w:val="false"/>
+          <w:b w:val="false"/>
+          <w:bCs w:val="false"/>
+          <w:u w:val="none"/>
+        </w:rPr>
+      </w:pPr>
+      <w:r>
+        <w:rPr>
+          <w:rFonts w:ascii="Cambria" w:hAnsi="Cambria"/>
+          <w:b/>
+          <w:bCs/>
+        </w:rPr>
+      </w:r>
+    </w:p>
+    <w:p>
+      <w:pPr>
+        <w:pStyle w:val="NoSpacing"/>
+        <w:widowControl/>
+        <w:tabs>
+          <w:tab w:val="left" w:pos="708" w:leader="none"/>
+        </w:tabs>
+        <w:suppressAutoHyphens w:val="true"/>
+        <w:spacing w:lineRule="auto" w:line="276" w:before="0" w:after="200"/>
+        <w:jc w:val="both"/>
+        <w:rPr>
+          <w:rFonts w:ascii="Times New Roman" w:hAnsi="Times New Roman" w:cs="Times New Roman"/>
+          <w:b w:val="false"/>
+          <w:b w:val="false"/>
+          <w:bCs w:val="false"/>
+          <w:u w:val="none"/>
+        </w:rPr>
+      </w:pPr>
+      <w:r>
+        <w:rPr>
+          <w:rFonts w:ascii="Cambria" w:hAnsi="Cambria"/>
+          <w:b/>
+          <w:bCs/>
+        </w:rPr>
+      </w:r>
+    </w:p>
+    <w:p>
+      <w:pPr>
+        <w:pStyle w:val="NoSpacing"/>
+        <w:widowControl/>
+        <w:tabs>
+          <w:tab w:val="left" w:pos="708" w:leader="none"/>
+        </w:tabs>
+        <w:suppressAutoHyphens w:val="true"/>
+        <w:spacing w:lineRule="auto" w:line="276" w:before="0" w:after="200"/>
+        <w:jc w:val="both"/>
+        <w:rPr>
+          <w:rFonts w:ascii="Times New Roman" w:hAnsi="Times New Roman" w:cs="Times New Roman"/>
+          <w:b w:val="false"/>
+          <w:b w:val="false"/>
+          <w:bCs w:val="false"/>
+          <w:u w:val="none"/>
+        </w:rPr>
+      </w:pPr>
+      <w:r>
+        <w:rPr>
+          <w:rFonts w:ascii="Cambria" w:hAnsi="Cambria"/>
+          <w:b/>
+          <w:bCs/>
+        </w:rPr>
+      </w:r>
+    </w:p>
+    <w:p>
+      <w:pPr>
+        <w:pStyle w:val="NoSpacing"/>
+        <w:widowControl/>
+        <w:tabs>
+          <w:tab w:val="left" w:pos="708" w:leader="none"/>
+        </w:tabs>
+        <w:suppressAutoHyphens w:val="true"/>
+        <w:spacing w:lineRule="auto" w:line="276" w:before="0" w:after="200"/>
+        <w:jc w:val="both"/>
+        <w:rPr>
+          <w:rFonts w:ascii="Times New Roman" w:hAnsi="Times New Roman" w:cs="Times New Roman"/>
+          <w:b w:val="false"/>
+          <w:b w:val="false"/>
+          <w:bCs w:val="false"/>
+          <w:u w:val="none"/>
+        </w:rPr>
+      </w:pPr>
+      <w:r>
+        <w:rPr>
+          <w:rFonts w:ascii="Cambria" w:hAnsi="Cambria"/>
+          <w:b/>
+          <w:bCs/>
+        </w:rPr>
+      </w:r>
+    </w:p>
+    <w:p>
+      <w:pPr>
+        <w:pStyle w:val="NoSpacing"/>
+        <w:widowControl/>
+        <w:tabs>
+          <w:tab w:val="left" w:pos="708" w:leader="none"/>
+        </w:tabs>
+        <w:suppressAutoHyphens w:val="true"/>
+        <w:spacing w:lineRule="auto" w:line="276" w:before="0" w:after="200"/>
+        <w:jc w:val="both"/>
+        <w:rPr>
+          <w:rFonts w:ascii="Times New Roman" w:hAnsi="Times New Roman" w:cs="Times New Roman"/>
+          <w:b w:val="false"/>
+          <w:b w:val="false"/>
+          <w:bCs w:val="false"/>
+          <w:u w:val="none"/>
+        </w:rPr>
+      </w:pPr>
+      <w:r>
+        <w:rPr>
+          <w:rFonts w:ascii="Cambria" w:hAnsi="Cambria"/>
+          <w:b/>
+          <w:bCs/>
+        </w:rPr>
+      </w:r>
+    </w:p>
+    <w:p>
+      <w:pPr>
+        <w:pStyle w:val="NoSpacing"/>
+        <w:widowControl/>
+        <w:tabs>
+          <w:tab w:val="left" w:pos="708" w:leader="none"/>
+        </w:tabs>
+        <w:suppressAutoHyphens w:val="true"/>
+        <w:spacing w:lineRule="auto" w:line="276" w:before="0" w:after="200"/>
+        <w:jc w:val="both"/>
+        <w:rPr>
+          <w:rFonts w:ascii="Times New Roman" w:hAnsi="Times New Roman" w:cs="Times New Roman"/>
+          <w:b w:val="false"/>
+          <w:b w:val="false"/>
+          <w:bCs w:val="false"/>
+          <w:u w:val="none"/>
+        </w:rPr>
+      </w:pPr>
+      <w:r>
+        <w:rPr>
+          <w:rFonts w:ascii="Cambria" w:hAnsi="Cambria"/>
+          <w:b/>
+          <w:bCs/>
+        </w:rPr>
+      </w:r>
+    </w:p>
+    <w:p>
+      <w:pPr>
+        <w:pStyle w:val="NoSpacing"/>
+        <w:widowControl/>
+        <w:tabs>
+          <w:tab w:val="left" w:pos="708" w:leader="none"/>
+        </w:tabs>
+        <w:suppressAutoHyphens w:val="true"/>
+        <w:spacing w:lineRule="auto" w:line="276" w:before="0" w:after="200"/>
+        <w:jc w:val="both"/>
+        <w:rPr>
+          <w:rFonts w:ascii="Times New Roman" w:hAnsi="Times New Roman" w:cs="Times New Roman"/>
+          <w:b w:val="false"/>
+          <w:b w:val="false"/>
+          <w:bCs w:val="false"/>
+          <w:u w:val="none"/>
+        </w:rPr>
+      </w:pPr>
+      <w:r>
+        <w:rPr>
+          <w:rFonts w:ascii="Cambria" w:hAnsi="Cambria"/>
+          <w:b/>
+          <w:bCs/>
+        </w:rPr>
+      </w:r>
+      <w:r>
+        <w:br w:type="page"/>
+      </w:r>
+    </w:p>
+    <w:p>
+      <w:pPr>
+        <w:pStyle w:val="Encabezado2"/>
+        <w:widowControl/>
+        <w:numPr>
+          <w:ilvl w:val="1"/>
+          <w:numId w:val="1"/>
+        </w:numPr>
+        <w:tabs>
+          <w:tab w:val="left" w:pos="708" w:leader="none"/>
+        </w:tabs>
+        <w:suppressAutoHyphens w:val="true"/>
+        <w:spacing w:lineRule="auto" w:line="276" w:before="0" w:after="200"/>
+        <w:jc w:val="both"/>
+        <w:rPr>
+          <w:rFonts w:ascii="Cambria" w:hAnsi="Cambria"/>
+          <w:b/>
+          <w:b/>
+          <w:bCs/>
+        </w:rPr>
+      </w:pPr>
+      <w:r>
+        <w:rPr>
+          <w:rFonts w:cs="Times New Roman" w:ascii="Cambria" w:hAnsi="Cambria"/>
+          <w:b/>
+          <w:bCs/>
+          <w:u w:val="none"/>
+        </w:rPr>
+        <w:t>Inferir</w:t>
+      </w:r>
+    </w:p>
+    <w:p>
+      <w:pPr>
+        <w:pStyle w:val="Normal"/>
+        <w:numPr>
+          <w:ilvl w:val="2"/>
+          <w:numId w:val="1"/>
+        </w:numPr>
+        <w:jc w:val="both"/>
+        <w:rPr/>
+      </w:pPr>
+      <w:r>
+        <w:rPr>
+          <w:rFonts w:cs="Times New Roman" w:ascii="Times New Roman" w:hAnsi="Times New Roman"/>
+          <w:b/>
+        </w:rPr>
+        <w:t xml:space="preserve">ID: </w:t>
+      </w:r>
+      <w:r>
+        <w:rPr>
+          <w:rFonts w:cs="Times New Roman" w:ascii="Times New Roman" w:hAnsi="Times New Roman"/>
+        </w:rPr>
+        <w:t>"</w:t>
+      </w:r>
+      <w:r>
+        <w:rPr>
+          <w:rFonts w:cs="Times New Roman" w:ascii="Times New Roman" w:hAnsi="Times New Roman"/>
+        </w:rPr>
+        <w:t>Inferir</w:t>
+      </w:r>
+      <w:r>
+        <w:rPr>
+          <w:rFonts w:cs="Times New Roman" w:ascii="Times New Roman" w:hAnsi="Times New Roman"/>
+        </w:rPr>
+        <w:t>" –</w:t>
+      </w:r>
+      <w:r>
+        <w:rPr>
+          <w:rFonts w:cs="Times New Roman" w:ascii="Times New Roman" w:hAnsi="Times New Roman"/>
+        </w:rPr>
+        <w:t>INFER</w:t>
+      </w:r>
+      <w:r>
+        <w:rPr>
+          <w:rFonts w:cs="Times New Roman" w:ascii="Times New Roman" w:hAnsi="Times New Roman"/>
+        </w:rPr>
+        <w:t>.</w:t>
+      </w:r>
+    </w:p>
+    <w:p>
+      <w:pPr>
+        <w:pStyle w:val="NoSpacing"/>
+        <w:numPr>
+          <w:ilvl w:val="0"/>
+          <w:numId w:val="1"/>
+        </w:numPr>
+        <w:jc w:val="both"/>
+        <w:rPr/>
+      </w:pPr>
+      <w:r>
+        <w:rPr/>
+      </w:r>
+    </w:p>
+    <w:p>
+      <w:pPr>
+        <w:pStyle w:val="NoSpacing"/>
+        <w:numPr>
+          <w:ilvl w:val="0"/>
+          <w:numId w:val="1"/>
+        </w:numPr>
+        <w:jc w:val="both"/>
+        <w:rPr/>
+      </w:pPr>
+      <w:r>
+        <w:rPr>
+          <w:rFonts w:cs="Times New Roman" w:ascii="Times New Roman" w:hAnsi="Times New Roman"/>
+        </w:rPr>
+        <w:tab/>
+      </w:r>
+      <w:r>
+        <w:rPr>
+          <w:rFonts w:cs="Times New Roman" w:ascii="Times New Roman" w:hAnsi="Times New Roman"/>
+          <w:b/>
+        </w:rPr>
+        <w:t>Como:</w:t>
+      </w:r>
+      <w:r>
+        <w:rPr>
+          <w:rFonts w:cs="Times New Roman" w:ascii="Times New Roman" w:hAnsi="Times New Roman"/>
+        </w:rPr>
+        <w:t xml:space="preserve"> </w:t>
+      </w:r>
+      <w:r>
+        <w:rPr>
+          <w:rFonts w:cs="Times New Roman" w:ascii="Times New Roman" w:hAnsi="Times New Roman"/>
+        </w:rPr>
+        <w:t>usuario</w:t>
+      </w:r>
+    </w:p>
+    <w:p>
+      <w:pPr>
+        <w:pStyle w:val="NoSpacing"/>
+        <w:numPr>
+          <w:ilvl w:val="2"/>
+          <w:numId w:val="1"/>
+        </w:numPr>
+        <w:jc w:val="both"/>
+        <w:rPr/>
+      </w:pPr>
+      <w:r>
+        <w:rPr>
+          <w:rFonts w:cs="Times New Roman" w:ascii="Times New Roman" w:hAnsi="Times New Roman"/>
+          <w:b/>
+        </w:rPr>
+        <w:t xml:space="preserve">        </w:t>
+      </w:r>
+      <w:r>
+        <w:rPr>
+          <w:rFonts w:cs="Times New Roman" w:ascii="Times New Roman" w:hAnsi="Times New Roman"/>
+          <w:b/>
+        </w:rPr>
+        <w:t>Quiero:</w:t>
+      </w:r>
+      <w:r>
+        <w:rPr>
+          <w:rFonts w:cs="Times New Roman" w:ascii="Times New Roman" w:hAnsi="Times New Roman"/>
+        </w:rPr>
+        <w:t xml:space="preserve"> </w:t>
+      </w:r>
+      <w:r>
+        <w:rPr>
+          <w:rFonts w:cs="Times New Roman" w:ascii="Times New Roman" w:hAnsi="Times New Roman"/>
+        </w:rPr>
+        <w:t>Hacer un paso de inferencia</w:t>
+      </w:r>
+    </w:p>
+    <w:p>
+      <w:pPr>
+        <w:pStyle w:val="NoSpacing"/>
+        <w:numPr>
+          <w:ilvl w:val="0"/>
+          <w:numId w:val="1"/>
+        </w:numPr>
+        <w:jc w:val="both"/>
+        <w:rPr/>
+      </w:pPr>
+      <w:r>
+        <w:rPr>
+          <w:rFonts w:cs="Times New Roman" w:ascii="Times New Roman" w:hAnsi="Times New Roman"/>
+        </w:rPr>
+        <w:tab/>
+      </w:r>
+      <w:r>
+        <w:rPr>
+          <w:rFonts w:cs="Times New Roman" w:ascii="Times New Roman" w:hAnsi="Times New Roman"/>
+          <w:b/>
+        </w:rPr>
+        <w:t xml:space="preserve">Para: </w:t>
+      </w:r>
+      <w:r>
+        <w:rPr>
+          <w:rFonts w:cs="Times New Roman" w:ascii="Times New Roman" w:hAnsi="Times New Roman"/>
+          <w:b w:val="false"/>
+          <w:bCs w:val="false"/>
+        </w:rPr>
+        <w:t xml:space="preserve"> </w:t>
+      </w:r>
+      <w:r>
+        <w:rPr>
+          <w:rFonts w:cs="Times New Roman" w:ascii="Times New Roman" w:hAnsi="Times New Roman"/>
+          <w:b w:val="false"/>
+          <w:bCs w:val="false"/>
+        </w:rPr>
+        <w:t xml:space="preserve">Para </w:t>
+      </w:r>
+      <w:r>
+        <w:rPr>
+          <w:rFonts w:cs="Times New Roman" w:ascii="Times New Roman" w:hAnsi="Times New Roman"/>
+          <w:b w:val="false"/>
+          <w:bCs w:val="false"/>
+        </w:rPr>
+        <w:t>completar una demostración</w:t>
+      </w:r>
+      <w:r>
+        <w:rPr>
+          <w:rFonts w:cs="Times New Roman" w:ascii="Times New Roman" w:hAnsi="Times New Roman"/>
+          <w:b w:val="false"/>
+          <w:bCs w:val="false"/>
+        </w:rPr>
+        <w:t>.</w:t>
+      </w:r>
+    </w:p>
+    <w:p>
+      <w:pPr>
+        <w:pStyle w:val="NoSpacing"/>
+        <w:numPr>
+          <w:ilvl w:val="0"/>
+          <w:numId w:val="1"/>
+        </w:numPr>
+        <w:jc w:val="both"/>
+        <w:rPr/>
+      </w:pPr>
+      <w:r>
+        <w:rPr/>
+      </w:r>
+    </w:p>
+    <w:p>
+      <w:pPr>
+        <w:pStyle w:val="NoSpacing"/>
+        <w:numPr>
+          <w:ilvl w:val="0"/>
+          <w:numId w:val="1"/>
+        </w:numPr>
+        <w:jc w:val="both"/>
+        <w:rPr/>
+      </w:pPr>
+      <w:r>
+        <w:rPr>
+          <w:rFonts w:cs="Times New Roman" w:ascii="Times New Roman" w:hAnsi="Times New Roman"/>
+          <w:b/>
+        </w:rPr>
+        <w:t>Criterios de Aceptación:</w:t>
+      </w:r>
+    </w:p>
+    <w:p>
+      <w:pPr>
+        <w:pStyle w:val="NoSpacing"/>
+        <w:numPr>
+          <w:ilvl w:val="0"/>
+          <w:numId w:val="17"/>
+        </w:numPr>
+        <w:jc w:val="both"/>
+        <w:rPr/>
+      </w:pPr>
+      <w:r>
+        <w:rPr>
+          <w:rFonts w:cs="Times New Roman" w:ascii="Times New Roman" w:hAnsi="Times New Roman"/>
+          <w:b w:val="false"/>
+          <w:bCs w:val="false"/>
+          <w:u w:val="none"/>
+        </w:rPr>
+        <w:t>Hay que poner todas las combinaciones cuando dejas los campos vacios o los rellenas incorrectamente</w:t>
+      </w:r>
+      <w:r>
+        <w:rPr>
+          <w:rFonts w:cs="Times New Roman" w:ascii="Times New Roman" w:hAnsi="Times New Roman"/>
+          <w:b w:val="false"/>
+          <w:bCs w:val="false"/>
+          <w:u w:val="none"/>
+        </w:rPr>
+        <w:t>.</w:t>
+      </w:r>
+    </w:p>
+    <w:p>
+      <w:pPr>
+        <w:pStyle w:val="NoSpacing"/>
+        <w:numPr>
+          <w:ilvl w:val="0"/>
+          <w:numId w:val="1"/>
+        </w:numPr>
+        <w:pBdr>
+          <w:bottom w:val="single" w:sz="12" w:space="0" w:color="00000A"/>
+        </w:pBdr>
+        <w:jc w:val="both"/>
+        <w:rPr/>
+      </w:pPr>
+      <w:r>
+        <w:rPr/>
+      </w:r>
+    </w:p>
+    <w:p>
+      <w:pPr>
+        <w:pStyle w:val="NoSpacing"/>
+        <w:widowControl/>
+        <w:numPr>
+          <w:ilvl w:val="1"/>
+          <w:numId w:val="1"/>
+        </w:numPr>
+        <w:tabs>
+          <w:tab w:val="left" w:pos="708" w:leader="none"/>
+        </w:tabs>
+        <w:suppressAutoHyphens w:val="true"/>
+        <w:spacing w:lineRule="auto" w:line="276" w:before="0" w:after="200"/>
+        <w:jc w:val="both"/>
+        <w:rPr>
+          <w:rFonts w:ascii="Times New Roman" w:hAnsi="Times New Roman" w:cs="Times New Roman"/>
+          <w:b w:val="false"/>
+          <w:b w:val="false"/>
+          <w:bCs w:val="false"/>
+          <w:u w:val="none"/>
+        </w:rPr>
+      </w:pPr>
+      <w:r>
+        <w:rPr>
+          <w:rFonts w:ascii="Cambria" w:hAnsi="Cambria"/>
+          <w:b/>
+          <w:bCs/>
+        </w:rPr>
       </w:r>
     </w:p>
     <w:sectPr>
@@ -10503,6 +12759,444 @@
     </w:lvl>
   </w:abstractNum>
   <w:abstractNum w:abstractNumId="15">
+    <w:lvl w:ilvl="0">
+      <w:start w:val="1"/>
+      <w:numFmt w:val="bullet"/>
+      <w:lvlText w:val=""/>
+      <w:lvlJc w:val="left"/>
+      <w:pPr>
+        <w:tabs>
+          <w:tab w:val="num" w:pos="720"/>
+        </w:tabs>
+        <w:ind w:left="720" w:hanging="360"/>
+      </w:pPr>
+      <w:rPr>
+        <w:rFonts w:ascii="Symbol" w:hAnsi="Symbol" w:cs="Symbol" w:hint="default"/>
+        <w:rFonts w:cs="OpenSymbol"/>
+      </w:rPr>
+    </w:lvl>
+    <w:lvl w:ilvl="1">
+      <w:start w:val="1"/>
+      <w:numFmt w:val="bullet"/>
+      <w:lvlText w:val="◦"/>
+      <w:lvlJc w:val="left"/>
+      <w:pPr>
+        <w:tabs>
+          <w:tab w:val="num" w:pos="1080"/>
+        </w:tabs>
+        <w:ind w:left="1080" w:hanging="360"/>
+      </w:pPr>
+      <w:rPr>
+        <w:rFonts w:ascii="OpenSymbol" w:hAnsi="OpenSymbol" w:cs="OpenSymbol" w:hint="default"/>
+        <w:rFonts w:cs="OpenSymbol"/>
+      </w:rPr>
+    </w:lvl>
+    <w:lvl w:ilvl="2">
+      <w:start w:val="1"/>
+      <w:numFmt w:val="bullet"/>
+      <w:lvlText w:val="▪"/>
+      <w:lvlJc w:val="left"/>
+      <w:pPr>
+        <w:tabs>
+          <w:tab w:val="num" w:pos="1440"/>
+        </w:tabs>
+        <w:ind w:left="1440" w:hanging="360"/>
+      </w:pPr>
+      <w:rPr>
+        <w:rFonts w:ascii="OpenSymbol" w:hAnsi="OpenSymbol" w:cs="OpenSymbol" w:hint="default"/>
+        <w:rFonts w:cs="OpenSymbol"/>
+      </w:rPr>
+    </w:lvl>
+    <w:lvl w:ilvl="3">
+      <w:start w:val="1"/>
+      <w:numFmt w:val="bullet"/>
+      <w:lvlText w:val=""/>
+      <w:lvlJc w:val="left"/>
+      <w:pPr>
+        <w:tabs>
+          <w:tab w:val="num" w:pos="1800"/>
+        </w:tabs>
+        <w:ind w:left="1800" w:hanging="360"/>
+      </w:pPr>
+      <w:rPr>
+        <w:rFonts w:ascii="Symbol" w:hAnsi="Symbol" w:cs="Symbol" w:hint="default"/>
+        <w:rFonts w:cs="OpenSymbol"/>
+      </w:rPr>
+    </w:lvl>
+    <w:lvl w:ilvl="4">
+      <w:start w:val="1"/>
+      <w:numFmt w:val="bullet"/>
+      <w:lvlText w:val="◦"/>
+      <w:lvlJc w:val="left"/>
+      <w:pPr>
+        <w:tabs>
+          <w:tab w:val="num" w:pos="2160"/>
+        </w:tabs>
+        <w:ind w:left="2160" w:hanging="360"/>
+      </w:pPr>
+      <w:rPr>
+        <w:rFonts w:ascii="OpenSymbol" w:hAnsi="OpenSymbol" w:cs="OpenSymbol" w:hint="default"/>
+        <w:rFonts w:cs="OpenSymbol"/>
+      </w:rPr>
+    </w:lvl>
+    <w:lvl w:ilvl="5">
+      <w:start w:val="1"/>
+      <w:numFmt w:val="bullet"/>
+      <w:lvlText w:val="▪"/>
+      <w:lvlJc w:val="left"/>
+      <w:pPr>
+        <w:tabs>
+          <w:tab w:val="num" w:pos="2520"/>
+        </w:tabs>
+        <w:ind w:left="2520" w:hanging="360"/>
+      </w:pPr>
+      <w:rPr>
+        <w:rFonts w:ascii="OpenSymbol" w:hAnsi="OpenSymbol" w:cs="OpenSymbol" w:hint="default"/>
+        <w:rFonts w:cs="OpenSymbol"/>
+      </w:rPr>
+    </w:lvl>
+    <w:lvl w:ilvl="6">
+      <w:start w:val="1"/>
+      <w:numFmt w:val="bullet"/>
+      <w:lvlText w:val=""/>
+      <w:lvlJc w:val="left"/>
+      <w:pPr>
+        <w:tabs>
+          <w:tab w:val="num" w:pos="2880"/>
+        </w:tabs>
+        <w:ind w:left="2880" w:hanging="360"/>
+      </w:pPr>
+      <w:rPr>
+        <w:rFonts w:ascii="Symbol" w:hAnsi="Symbol" w:cs="Symbol" w:hint="default"/>
+        <w:rFonts w:cs="OpenSymbol"/>
+      </w:rPr>
+    </w:lvl>
+    <w:lvl w:ilvl="7">
+      <w:start w:val="1"/>
+      <w:numFmt w:val="bullet"/>
+      <w:lvlText w:val="◦"/>
+      <w:lvlJc w:val="left"/>
+      <w:pPr>
+        <w:tabs>
+          <w:tab w:val="num" w:pos="3240"/>
+        </w:tabs>
+        <w:ind w:left="3240" w:hanging="360"/>
+      </w:pPr>
+      <w:rPr>
+        <w:rFonts w:ascii="OpenSymbol" w:hAnsi="OpenSymbol" w:cs="OpenSymbol" w:hint="default"/>
+        <w:rFonts w:cs="OpenSymbol"/>
+      </w:rPr>
+    </w:lvl>
+    <w:lvl w:ilvl="8">
+      <w:start w:val="1"/>
+      <w:numFmt w:val="bullet"/>
+      <w:lvlText w:val="▪"/>
+      <w:lvlJc w:val="left"/>
+      <w:pPr>
+        <w:tabs>
+          <w:tab w:val="num" w:pos="3600"/>
+        </w:tabs>
+        <w:ind w:left="3600" w:hanging="360"/>
+      </w:pPr>
+      <w:rPr>
+        <w:rFonts w:ascii="OpenSymbol" w:hAnsi="OpenSymbol" w:cs="OpenSymbol" w:hint="default"/>
+        <w:rFonts w:cs="OpenSymbol"/>
+      </w:rPr>
+    </w:lvl>
+  </w:abstractNum>
+  <w:abstractNum w:abstractNumId="16">
+    <w:lvl w:ilvl="0">
+      <w:start w:val="1"/>
+      <w:numFmt w:val="bullet"/>
+      <w:lvlText w:val=""/>
+      <w:lvlJc w:val="left"/>
+      <w:pPr>
+        <w:tabs>
+          <w:tab w:val="num" w:pos="720"/>
+        </w:tabs>
+        <w:ind w:left="720" w:hanging="360"/>
+      </w:pPr>
+      <w:rPr>
+        <w:rFonts w:ascii="Symbol" w:hAnsi="Symbol" w:cs="Symbol" w:hint="default"/>
+        <w:rFonts w:cs="OpenSymbol"/>
+      </w:rPr>
+    </w:lvl>
+    <w:lvl w:ilvl="1">
+      <w:start w:val="1"/>
+      <w:numFmt w:val="bullet"/>
+      <w:lvlText w:val="◦"/>
+      <w:lvlJc w:val="left"/>
+      <w:pPr>
+        <w:tabs>
+          <w:tab w:val="num" w:pos="1080"/>
+        </w:tabs>
+        <w:ind w:left="1080" w:hanging="360"/>
+      </w:pPr>
+      <w:rPr>
+        <w:rFonts w:ascii="OpenSymbol" w:hAnsi="OpenSymbol" w:cs="OpenSymbol" w:hint="default"/>
+        <w:rFonts w:cs="OpenSymbol"/>
+      </w:rPr>
+    </w:lvl>
+    <w:lvl w:ilvl="2">
+      <w:start w:val="1"/>
+      <w:numFmt w:val="bullet"/>
+      <w:lvlText w:val="▪"/>
+      <w:lvlJc w:val="left"/>
+      <w:pPr>
+        <w:tabs>
+          <w:tab w:val="num" w:pos="1440"/>
+        </w:tabs>
+        <w:ind w:left="1440" w:hanging="360"/>
+      </w:pPr>
+      <w:rPr>
+        <w:rFonts w:ascii="OpenSymbol" w:hAnsi="OpenSymbol" w:cs="OpenSymbol" w:hint="default"/>
+        <w:rFonts w:cs="OpenSymbol"/>
+      </w:rPr>
+    </w:lvl>
+    <w:lvl w:ilvl="3">
+      <w:start w:val="1"/>
+      <w:numFmt w:val="bullet"/>
+      <w:lvlText w:val=""/>
+      <w:lvlJc w:val="left"/>
+      <w:pPr>
+        <w:tabs>
+          <w:tab w:val="num" w:pos="1800"/>
+        </w:tabs>
+        <w:ind w:left="1800" w:hanging="360"/>
+      </w:pPr>
+      <w:rPr>
+        <w:rFonts w:ascii="Symbol" w:hAnsi="Symbol" w:cs="Symbol" w:hint="default"/>
+        <w:rFonts w:cs="OpenSymbol"/>
+      </w:rPr>
+    </w:lvl>
+    <w:lvl w:ilvl="4">
+      <w:start w:val="1"/>
+      <w:numFmt w:val="bullet"/>
+      <w:lvlText w:val="◦"/>
+      <w:lvlJc w:val="left"/>
+      <w:pPr>
+        <w:tabs>
+          <w:tab w:val="num" w:pos="2160"/>
+        </w:tabs>
+        <w:ind w:left="2160" w:hanging="360"/>
+      </w:pPr>
+      <w:rPr>
+        <w:rFonts w:ascii="OpenSymbol" w:hAnsi="OpenSymbol" w:cs="OpenSymbol" w:hint="default"/>
+        <w:rFonts w:cs="OpenSymbol"/>
+      </w:rPr>
+    </w:lvl>
+    <w:lvl w:ilvl="5">
+      <w:start w:val="1"/>
+      <w:numFmt w:val="bullet"/>
+      <w:lvlText w:val="▪"/>
+      <w:lvlJc w:val="left"/>
+      <w:pPr>
+        <w:tabs>
+          <w:tab w:val="num" w:pos="2520"/>
+        </w:tabs>
+        <w:ind w:left="2520" w:hanging="360"/>
+      </w:pPr>
+      <w:rPr>
+        <w:rFonts w:ascii="OpenSymbol" w:hAnsi="OpenSymbol" w:cs="OpenSymbol" w:hint="default"/>
+        <w:rFonts w:cs="OpenSymbol"/>
+      </w:rPr>
+    </w:lvl>
+    <w:lvl w:ilvl="6">
+      <w:start w:val="1"/>
+      <w:numFmt w:val="bullet"/>
+      <w:lvlText w:val=""/>
+      <w:lvlJc w:val="left"/>
+      <w:pPr>
+        <w:tabs>
+          <w:tab w:val="num" w:pos="2880"/>
+        </w:tabs>
+        <w:ind w:left="2880" w:hanging="360"/>
+      </w:pPr>
+      <w:rPr>
+        <w:rFonts w:ascii="Symbol" w:hAnsi="Symbol" w:cs="Symbol" w:hint="default"/>
+        <w:rFonts w:cs="OpenSymbol"/>
+      </w:rPr>
+    </w:lvl>
+    <w:lvl w:ilvl="7">
+      <w:start w:val="1"/>
+      <w:numFmt w:val="bullet"/>
+      <w:lvlText w:val="◦"/>
+      <w:lvlJc w:val="left"/>
+      <w:pPr>
+        <w:tabs>
+          <w:tab w:val="num" w:pos="3240"/>
+        </w:tabs>
+        <w:ind w:left="3240" w:hanging="360"/>
+      </w:pPr>
+      <w:rPr>
+        <w:rFonts w:ascii="OpenSymbol" w:hAnsi="OpenSymbol" w:cs="OpenSymbol" w:hint="default"/>
+        <w:rFonts w:cs="OpenSymbol"/>
+      </w:rPr>
+    </w:lvl>
+    <w:lvl w:ilvl="8">
+      <w:start w:val="1"/>
+      <w:numFmt w:val="bullet"/>
+      <w:lvlText w:val="▪"/>
+      <w:lvlJc w:val="left"/>
+      <w:pPr>
+        <w:tabs>
+          <w:tab w:val="num" w:pos="3600"/>
+        </w:tabs>
+        <w:ind w:left="3600" w:hanging="360"/>
+      </w:pPr>
+      <w:rPr>
+        <w:rFonts w:ascii="OpenSymbol" w:hAnsi="OpenSymbol" w:cs="OpenSymbol" w:hint="default"/>
+        <w:rFonts w:cs="OpenSymbol"/>
+      </w:rPr>
+    </w:lvl>
+  </w:abstractNum>
+  <w:abstractNum w:abstractNumId="17">
+    <w:lvl w:ilvl="0">
+      <w:start w:val="1"/>
+      <w:numFmt w:val="bullet"/>
+      <w:lvlText w:val=""/>
+      <w:lvlJc w:val="left"/>
+      <w:pPr>
+        <w:tabs>
+          <w:tab w:val="num" w:pos="720"/>
+        </w:tabs>
+        <w:ind w:left="720" w:hanging="360"/>
+      </w:pPr>
+      <w:rPr>
+        <w:rFonts w:ascii="Symbol" w:hAnsi="Symbol" w:cs="Symbol" w:hint="default"/>
+        <w:rFonts w:cs="OpenSymbol"/>
+      </w:rPr>
+    </w:lvl>
+    <w:lvl w:ilvl="1">
+      <w:start w:val="1"/>
+      <w:numFmt w:val="bullet"/>
+      <w:lvlText w:val="◦"/>
+      <w:lvlJc w:val="left"/>
+      <w:pPr>
+        <w:tabs>
+          <w:tab w:val="num" w:pos="1080"/>
+        </w:tabs>
+        <w:ind w:left="1080" w:hanging="360"/>
+      </w:pPr>
+      <w:rPr>
+        <w:rFonts w:ascii="OpenSymbol" w:hAnsi="OpenSymbol" w:cs="OpenSymbol" w:hint="default"/>
+        <w:rFonts w:cs="OpenSymbol"/>
+      </w:rPr>
+    </w:lvl>
+    <w:lvl w:ilvl="2">
+      <w:start w:val="1"/>
+      <w:numFmt w:val="bullet"/>
+      <w:lvlText w:val="▪"/>
+      <w:lvlJc w:val="left"/>
+      <w:pPr>
+        <w:tabs>
+          <w:tab w:val="num" w:pos="1440"/>
+        </w:tabs>
+        <w:ind w:left="1440" w:hanging="360"/>
+      </w:pPr>
+      <w:rPr>
+        <w:rFonts w:ascii="OpenSymbol" w:hAnsi="OpenSymbol" w:cs="OpenSymbol" w:hint="default"/>
+        <w:rFonts w:cs="OpenSymbol"/>
+      </w:rPr>
+    </w:lvl>
+    <w:lvl w:ilvl="3">
+      <w:start w:val="1"/>
+      <w:numFmt w:val="bullet"/>
+      <w:lvlText w:val=""/>
+      <w:lvlJc w:val="left"/>
+      <w:pPr>
+        <w:tabs>
+          <w:tab w:val="num" w:pos="1800"/>
+        </w:tabs>
+        <w:ind w:left="1800" w:hanging="360"/>
+      </w:pPr>
+      <w:rPr>
+        <w:rFonts w:ascii="Symbol" w:hAnsi="Symbol" w:cs="Symbol" w:hint="default"/>
+        <w:rFonts w:cs="OpenSymbol"/>
+      </w:rPr>
+    </w:lvl>
+    <w:lvl w:ilvl="4">
+      <w:start w:val="1"/>
+      <w:numFmt w:val="bullet"/>
+      <w:lvlText w:val="◦"/>
+      <w:lvlJc w:val="left"/>
+      <w:pPr>
+        <w:tabs>
+          <w:tab w:val="num" w:pos="2160"/>
+        </w:tabs>
+        <w:ind w:left="2160" w:hanging="360"/>
+      </w:pPr>
+      <w:rPr>
+        <w:rFonts w:ascii="OpenSymbol" w:hAnsi="OpenSymbol" w:cs="OpenSymbol" w:hint="default"/>
+        <w:rFonts w:cs="OpenSymbol"/>
+      </w:rPr>
+    </w:lvl>
+    <w:lvl w:ilvl="5">
+      <w:start w:val="1"/>
+      <w:numFmt w:val="bullet"/>
+      <w:lvlText w:val="▪"/>
+      <w:lvlJc w:val="left"/>
+      <w:pPr>
+        <w:tabs>
+          <w:tab w:val="num" w:pos="2520"/>
+        </w:tabs>
+        <w:ind w:left="2520" w:hanging="360"/>
+      </w:pPr>
+      <w:rPr>
+        <w:rFonts w:ascii="OpenSymbol" w:hAnsi="OpenSymbol" w:cs="OpenSymbol" w:hint="default"/>
+        <w:rFonts w:cs="OpenSymbol"/>
+      </w:rPr>
+    </w:lvl>
+    <w:lvl w:ilvl="6">
+      <w:start w:val="1"/>
+      <w:numFmt w:val="bullet"/>
+      <w:lvlText w:val=""/>
+      <w:lvlJc w:val="left"/>
+      <w:pPr>
+        <w:tabs>
+          <w:tab w:val="num" w:pos="2880"/>
+        </w:tabs>
+        <w:ind w:left="2880" w:hanging="360"/>
+      </w:pPr>
+      <w:rPr>
+        <w:rFonts w:ascii="Symbol" w:hAnsi="Symbol" w:cs="Symbol" w:hint="default"/>
+        <w:rFonts w:cs="OpenSymbol"/>
+      </w:rPr>
+    </w:lvl>
+    <w:lvl w:ilvl="7">
+      <w:start w:val="1"/>
+      <w:numFmt w:val="bullet"/>
+      <w:lvlText w:val="◦"/>
+      <w:lvlJc w:val="left"/>
+      <w:pPr>
+        <w:tabs>
+          <w:tab w:val="num" w:pos="3240"/>
+        </w:tabs>
+        <w:ind w:left="3240" w:hanging="360"/>
+      </w:pPr>
+      <w:rPr>
+        <w:rFonts w:ascii="OpenSymbol" w:hAnsi="OpenSymbol" w:cs="OpenSymbol" w:hint="default"/>
+        <w:rFonts w:cs="OpenSymbol"/>
+      </w:rPr>
+    </w:lvl>
+    <w:lvl w:ilvl="8">
+      <w:start w:val="1"/>
+      <w:numFmt w:val="bullet"/>
+      <w:lvlText w:val="▪"/>
+      <w:lvlJc w:val="left"/>
+      <w:pPr>
+        <w:tabs>
+          <w:tab w:val="num" w:pos="3600"/>
+        </w:tabs>
+        <w:ind w:left="3600" w:hanging="360"/>
+      </w:pPr>
+      <w:rPr>
+        <w:rFonts w:ascii="OpenSymbol" w:hAnsi="OpenSymbol" w:cs="OpenSymbol" w:hint="default"/>
+        <w:rFonts w:cs="OpenSymbol"/>
+      </w:rPr>
+    </w:lvl>
+  </w:abstractNum>
+  <w:abstractNum w:abstractNumId="18">
     <w:lvl w:ilvl="0">
       <w:start w:val="1"/>
       <w:numFmt w:val="none"/>
@@ -10639,6 +13333,15 @@
   <w:num w:numId="15">
     <w:abstractNumId w:val="15"/>
   </w:num>
+  <w:num w:numId="16">
+    <w:abstractNumId w:val="16"/>
+  </w:num>
+  <w:num w:numId="17">
+    <w:abstractNumId w:val="17"/>
+  </w:num>
+  <w:num w:numId="18">
+    <w:abstractNumId w:val="18"/>
+  </w:num>
 </w:numbering>
 </file>
 

</xml_diff>

<commit_message>
se actualizó el documento de las vistas
</commit_message>
<xml_diff>
--- a/HistoriasDeUsuario.docx
+++ b/HistoriasDeUsuario.docx
@@ -7096,6 +7096,23 @@
           <w:rFonts w:cs="Times New Roman" w:ascii="Times New Roman" w:hAnsi="Times New Roman"/>
         </w:rPr>
         <w:t>Cada estudiante debe ser clickeable, de modo que un click lleve a la vista de los teoremas del estudiante.</w:t>
+      </w:r>
+    </w:p>
+    <w:p>
+      <w:pPr>
+        <w:pStyle w:val="NoSpacing"/>
+        <w:numPr>
+          <w:ilvl w:val="0"/>
+          <w:numId w:val="10"/>
+        </w:numPr>
+        <w:jc w:val="both"/>
+        <w:rPr/>
+      </w:pPr>
+      <w:r>
+        <w:rPr>
+          <w:rFonts w:cs="Times New Roman" w:ascii="Times New Roman" w:hAnsi="Times New Roman"/>
+        </w:rPr>
+        <w:t>Deben aparecer todos los teoremas del estudiante y nada más los del estudiante.</w:t>
       </w:r>
     </w:p>
     <w:p>
@@ -11195,6 +11212,26 @@
           <w:bCs w:val="false"/>
           <w:u w:val="none"/>
         </w:rPr>
+        <w:t>Si esta es una segunda demostración del mismo teorema se deben eliminar de la lista de teoremas aquellos donde todas sus demostraciones, usen de forma directa o indirecta el enunciado a demostrar (esto se puede calcular con un algoritmo de punto fijo partiendo como conjunto inicial los axiomas, luego los teoremas que se demuestran de los axiomas directamente y así).</w:t>
+      </w:r>
+    </w:p>
+    <w:p>
+      <w:pPr>
+        <w:pStyle w:val="NoSpacing"/>
+        <w:numPr>
+          <w:ilvl w:val="0"/>
+          <w:numId w:val="16"/>
+        </w:numPr>
+        <w:jc w:val="both"/>
+        <w:rPr/>
+      </w:pPr>
+      <w:r>
+        <w:rPr>
+          <w:rFonts w:cs="Times New Roman" w:ascii="Times New Roman" w:hAnsi="Times New Roman"/>
+          <w:b w:val="false"/>
+          <w:bCs w:val="false"/>
+          <w:u w:val="none"/>
+        </w:rPr>
         <w:t>Al seleccionar alguno de los teoremas o axiomas del item anterior, debe copiarse como primera línea de la demostración, el enunciado seleccionado. A partir de este momento debe estar visible el formulario para hacer inferencias y se deben listar solo los teoremas demostrados y los axiomas (el enunciado del teorema a demostrar ya no debe estar listado entre los enunciados disponibles).</w:t>
       </w:r>
     </w:p>
@@ -11945,6 +11982,46 @@
           <w:u w:val="none"/>
         </w:rPr>
         <w:t>Hay que poner todas las combinaciones cuando dejas los campos vacios o los rellenas incorrectamente.</w:t>
+      </w:r>
+    </w:p>
+    <w:p>
+      <w:pPr>
+        <w:pStyle w:val="NoSpacing"/>
+        <w:numPr>
+          <w:ilvl w:val="0"/>
+          <w:numId w:val="17"/>
+        </w:numPr>
+        <w:jc w:val="both"/>
+        <w:rPr/>
+      </w:pPr>
+      <w:r>
+        <w:rPr>
+          <w:rFonts w:cs="Times New Roman" w:ascii="Times New Roman" w:hAnsi="Times New Roman"/>
+          <w:b w:val="false"/>
+          <w:bCs w:val="false"/>
+          <w:u w:val="none"/>
+        </w:rPr>
+        <w:t>Si existe una abreviación fuera del sector que se reemplaza por medio de la regla de Leibniz, en la línea siguiente luego de la inferencia se debe mantener igualmente la abreviación en el mismo sector de la fórmula.</w:t>
+      </w:r>
+    </w:p>
+    <w:p>
+      <w:pPr>
+        <w:pStyle w:val="NoSpacing"/>
+        <w:numPr>
+          <w:ilvl w:val="0"/>
+          <w:numId w:val="17"/>
+        </w:numPr>
+        <w:jc w:val="both"/>
+        <w:rPr/>
+      </w:pPr>
+      <w:r>
+        <w:rPr>
+          <w:rFonts w:cs="Times New Roman" w:ascii="Times New Roman" w:hAnsi="Times New Roman"/>
+          <w:b w:val="false"/>
+          <w:bCs w:val="false"/>
+          <w:u w:val="none"/>
+        </w:rPr>
+        <w:t>Luego de una inferencia todas las abreviaciones se muestran ocultando la fórmula real que abrevia, esto es independiente a si el usuario antes de la inferencia, hizo click sobre alguna abreviación mostrando la fórmula oculta.</w:t>
       </w:r>
     </w:p>
     <w:p>

</xml_diff>

<commit_message>
se arreglo el problema de que las demostraciones en misTeoremas se vean al final de la página
</commit_message>
<xml_diff>
--- a/HistoriasDeUsuario.docx
+++ b/HistoriasDeUsuario.docx
@@ -935,6 +935,40 @@
           <w:rFonts w:cs="Times New Roman" w:ascii="Times New Roman" w:hAnsi="Times New Roman"/>
         </w:rPr>
         <w:t>No se debe dejar el campo del número del teorema vacío</w:t>
+      </w:r>
+    </w:p>
+    <w:p>
+      <w:pPr>
+        <w:pStyle w:val="NoSpacing"/>
+        <w:numPr>
+          <w:ilvl w:val="0"/>
+          <w:numId w:val="18"/>
+        </w:numPr>
+        <w:jc w:val="both"/>
+        <w:rPr/>
+      </w:pPr>
+      <w:r>
+        <w:rPr>
+          <w:rFonts w:cs="Times New Roman" w:ascii="Times New Roman" w:hAnsi="Times New Roman"/>
+        </w:rPr>
+        <w:t>El número de teorema no puede ser repetido</w:t>
+      </w:r>
+    </w:p>
+    <w:p>
+      <w:pPr>
+        <w:pStyle w:val="NoSpacing"/>
+        <w:numPr>
+          <w:ilvl w:val="0"/>
+          <w:numId w:val="18"/>
+        </w:numPr>
+        <w:jc w:val="both"/>
+        <w:rPr/>
+      </w:pPr>
+      <w:r>
+        <w:rPr>
+          <w:rFonts w:cs="Times New Roman" w:ascii="Times New Roman" w:hAnsi="Times New Roman"/>
+        </w:rPr>
+        <w:t>El enunciado del teorema no puede ser alfa-equivalente a algún otro teorema.</w:t>
       </w:r>
     </w:p>
     <w:p>

</xml_diff>

<commit_message>
Modificado invBD en lambdacalculo para que soporte constantes distintas a Phi. Se agrego el parse Comb de Jean al paquete parse
</commit_message>
<xml_diff>
--- a/HistoriasDeUsuario.docx
+++ b/HistoriasDeUsuario.docx
@@ -1434,13 +1434,7 @@
         <w:rPr>
           <w:rFonts w:cs="Times New Roman" w:ascii="Times New Roman" w:hAnsi="Times New Roman"/>
         </w:rPr>
-        <w:t>Listar teoremas</w:t>
-      </w:r>
-      <w:r>
-        <w:rPr>
-          <w:rFonts w:cs="Times New Roman" w:ascii="Times New Roman" w:hAnsi="Times New Roman"/>
-        </w:rPr>
-        <w:t>:</w:t>
+        <w:t>Listar teoremas:</w:t>
       </w:r>
     </w:p>
     <w:p>
@@ -1459,33 +1453,37 @@
         </w:rPr>
       </w:pPr>
       <w:r>
-        <w:rPr/>
-      </w:r>
-    </w:p>
-    <w:p>
-      <w:pPr>
-        <w:pStyle w:val="NoSpacing"/>
-        <w:numPr>
-          <w:ilvl w:val="0"/>
-          <w:numId w:val="2"/>
-        </w:numPr>
-        <w:jc w:val="both"/>
-        <w:rPr/>
-      </w:pPr>
-      <w:r>
         <w:rPr>
           <w:rFonts w:cs="Times New Roman" w:ascii="Times New Roman" w:hAnsi="Times New Roman"/>
           <w:b/>
           <w:bCs/>
         </w:rPr>
-        <w:t xml:space="preserve">        </w:t>
-      </w:r>
+      </w:r>
+    </w:p>
+    <w:p>
+      <w:pPr>
+        <w:pStyle w:val="NoSpacing"/>
+        <w:numPr>
+          <w:ilvl w:val="0"/>
+          <w:numId w:val="2"/>
+        </w:numPr>
+        <w:jc w:val="both"/>
+        <w:rPr/>
+      </w:pPr>
       <w:r>
         <w:rPr>
           <w:rFonts w:cs="Times New Roman" w:ascii="Times New Roman" w:hAnsi="Times New Roman"/>
           <w:b/>
           <w:bCs/>
         </w:rPr>
+        <w:t xml:space="preserve">        </w:t>
+      </w:r>
+      <w:r>
+        <w:rPr>
+          <w:rFonts w:cs="Times New Roman" w:ascii="Times New Roman" w:hAnsi="Times New Roman"/>
+          <w:b/>
+          <w:bCs/>
+        </w:rPr>
         <w:t>I</w:t>
       </w:r>
       <w:r>
@@ -1499,31 +1497,7 @@
         <w:rPr>
           <w:rFonts w:cs="Times New Roman" w:ascii="Times New Roman" w:hAnsi="Times New Roman"/>
         </w:rPr>
-        <w:t xml:space="preserve"> " </w:t>
-      </w:r>
-      <w:r>
-        <w:rPr>
-          <w:rFonts w:cs="Times New Roman" w:ascii="Times New Roman" w:hAnsi="Times New Roman"/>
-        </w:rPr>
-        <w:t>Listar teoremas</w:t>
-      </w:r>
-      <w:r>
-        <w:rPr>
-          <w:rFonts w:cs="Times New Roman" w:ascii="Times New Roman" w:hAnsi="Times New Roman"/>
-        </w:rPr>
-        <w:t xml:space="preserve">" – </w:t>
-      </w:r>
-      <w:r>
-        <w:rPr>
-          <w:rFonts w:cs="Times New Roman" w:ascii="Times New Roman" w:hAnsi="Times New Roman"/>
-        </w:rPr>
-        <w:t>LIST</w:t>
-      </w:r>
-      <w:r>
-        <w:rPr>
-          <w:rFonts w:cs="Times New Roman" w:ascii="Times New Roman" w:hAnsi="Times New Roman"/>
-        </w:rPr>
-        <w:t>/TEO.</w:t>
+        <w:t xml:space="preserve"> " Listar teoremas" – LIST/TEO.</w:t>
       </w:r>
     </w:p>
     <w:p>
@@ -1597,25 +1571,7 @@
         <w:rPr>
           <w:rFonts w:cs="Times New Roman" w:ascii="Times New Roman" w:hAnsi="Times New Roman"/>
         </w:rPr>
-        <w:t xml:space="preserve"> </w:t>
-      </w:r>
-      <w:r>
-        <w:rPr>
-          <w:rFonts w:cs="Times New Roman" w:ascii="Times New Roman" w:hAnsi="Times New Roman"/>
-        </w:rPr>
-        <w:t>Listas mis</w:t>
-      </w:r>
-      <w:r>
-        <w:rPr>
-          <w:rFonts w:cs="Times New Roman" w:ascii="Times New Roman" w:hAnsi="Times New Roman"/>
-        </w:rPr>
-        <w:t xml:space="preserve"> teorema</w:t>
-      </w:r>
-      <w:r>
-        <w:rPr>
-          <w:rFonts w:cs="Times New Roman" w:ascii="Times New Roman" w:hAnsi="Times New Roman"/>
-        </w:rPr>
-        <w:t>s</w:t>
+        <w:t xml:space="preserve"> Listas mis teoremas</w:t>
       </w:r>
     </w:p>
     <w:p>
@@ -1816,7 +1772,9 @@
         </w:rPr>
       </w:pPr>
       <w:r>
-        <w:rPr/>
+        <w:rPr>
+          <w:rFonts w:cs="Times New Roman" w:ascii="Times New Roman" w:hAnsi="Times New Roman"/>
+        </w:rPr>
       </w:r>
     </w:p>
     <w:p>
@@ -1832,7 +1790,9 @@
         </w:rPr>
       </w:pPr>
       <w:r>
-        <w:rPr/>
+        <w:rPr>
+          <w:rFonts w:cs="Times New Roman" w:ascii="Times New Roman" w:hAnsi="Times New Roman"/>
+        </w:rPr>
       </w:r>
     </w:p>
     <w:p>
@@ -1848,7 +1808,9 @@
         </w:rPr>
       </w:pPr>
       <w:r>
-        <w:rPr/>
+        <w:rPr>
+          <w:rFonts w:cs="Times New Roman" w:ascii="Times New Roman" w:hAnsi="Times New Roman"/>
+        </w:rPr>
       </w:r>
     </w:p>
     <w:p>
@@ -1864,7 +1826,9 @@
         </w:rPr>
       </w:pPr>
       <w:r>
-        <w:rPr/>
+        <w:rPr>
+          <w:rFonts w:cs="Times New Roman" w:ascii="Times New Roman" w:hAnsi="Times New Roman"/>
+        </w:rPr>
       </w:r>
     </w:p>
     <w:p>
@@ -1880,7 +1844,9 @@
         </w:rPr>
       </w:pPr>
       <w:r>
-        <w:rPr/>
+        <w:rPr>
+          <w:rFonts w:cs="Times New Roman" w:ascii="Times New Roman" w:hAnsi="Times New Roman"/>
+        </w:rPr>
       </w:r>
     </w:p>
     <w:p>
@@ -1896,7 +1862,9 @@
         </w:rPr>
       </w:pPr>
       <w:r>
-        <w:rPr/>
+        <w:rPr>
+          <w:rFonts w:cs="Times New Roman" w:ascii="Times New Roman" w:hAnsi="Times New Roman"/>
+        </w:rPr>
       </w:r>
     </w:p>
     <w:p>
@@ -1912,7 +1880,9 @@
         </w:rPr>
       </w:pPr>
       <w:r>
-        <w:rPr/>
+        <w:rPr>
+          <w:rFonts w:cs="Times New Roman" w:ascii="Times New Roman" w:hAnsi="Times New Roman"/>
+        </w:rPr>
       </w:r>
     </w:p>
     <w:p>
@@ -1948,7 +1918,9 @@
         </w:rPr>
       </w:pPr>
       <w:r>
-        <w:rPr/>
+        <w:rPr>
+          <w:rFonts w:cs="Times New Roman" w:ascii="Times New Roman" w:hAnsi="Times New Roman"/>
+        </w:rPr>
       </w:r>
     </w:p>
     <w:p>
@@ -1964,7 +1936,9 @@
         </w:rPr>
       </w:pPr>
       <w:r>
-        <w:rPr/>
+        <w:rPr>
+          <w:rFonts w:cs="Times New Roman" w:ascii="Times New Roman" w:hAnsi="Times New Roman"/>
+        </w:rPr>
       </w:r>
     </w:p>
     <w:p>
@@ -1981,13 +1955,7 @@
         <w:rPr>
           <w:rFonts w:cs="Times New Roman" w:ascii="Times New Roman" w:hAnsi="Times New Roman"/>
         </w:rPr>
-        <w:t>Metateoremas</w:t>
-      </w:r>
-      <w:r>
-        <w:rPr>
-          <w:rFonts w:cs="Times New Roman" w:ascii="Times New Roman" w:hAnsi="Times New Roman"/>
-        </w:rPr>
-        <w:t>:</w:t>
+        <w:t>Metateoremas:</w:t>
       </w:r>
     </w:p>
     <w:p>
@@ -2006,33 +1974,37 @@
         </w:rPr>
       </w:pPr>
       <w:r>
-        <w:rPr/>
-      </w:r>
-    </w:p>
-    <w:p>
-      <w:pPr>
-        <w:pStyle w:val="NoSpacing"/>
-        <w:numPr>
-          <w:ilvl w:val="0"/>
-          <w:numId w:val="2"/>
-        </w:numPr>
-        <w:jc w:val="both"/>
-        <w:rPr/>
-      </w:pPr>
-      <w:r>
         <w:rPr>
           <w:rFonts w:cs="Times New Roman" w:ascii="Times New Roman" w:hAnsi="Times New Roman"/>
           <w:b/>
           <w:bCs/>
         </w:rPr>
-        <w:t xml:space="preserve">        </w:t>
-      </w:r>
+      </w:r>
+    </w:p>
+    <w:p>
+      <w:pPr>
+        <w:pStyle w:val="NoSpacing"/>
+        <w:numPr>
+          <w:ilvl w:val="0"/>
+          <w:numId w:val="2"/>
+        </w:numPr>
+        <w:jc w:val="both"/>
+        <w:rPr/>
+      </w:pPr>
       <w:r>
         <w:rPr>
           <w:rFonts w:cs="Times New Roman" w:ascii="Times New Roman" w:hAnsi="Times New Roman"/>
           <w:b/>
           <w:bCs/>
         </w:rPr>
+        <w:t xml:space="preserve">        </w:t>
+      </w:r>
+      <w:r>
+        <w:rPr>
+          <w:rFonts w:cs="Times New Roman" w:ascii="Times New Roman" w:hAnsi="Times New Roman"/>
+          <w:b/>
+          <w:bCs/>
+        </w:rPr>
         <w:t>I</w:t>
       </w:r>
       <w:r>
@@ -2046,43 +2018,7 @@
         <w:rPr>
           <w:rFonts w:cs="Times New Roman" w:ascii="Times New Roman" w:hAnsi="Times New Roman"/>
         </w:rPr>
-        <w:t xml:space="preserve"> " </w:t>
-      </w:r>
-      <w:r>
-        <w:rPr>
-          <w:rFonts w:cs="Times New Roman" w:ascii="Times New Roman" w:hAnsi="Times New Roman"/>
-        </w:rPr>
-        <w:t>Demostrar por medio de algoritmos de prueba</w:t>
-      </w:r>
-      <w:r>
-        <w:rPr>
-          <w:rFonts w:cs="Times New Roman" w:ascii="Times New Roman" w:hAnsi="Times New Roman"/>
-        </w:rPr>
-        <w:t xml:space="preserve">" – </w:t>
-      </w:r>
-      <w:r>
-        <w:rPr>
-          <w:rFonts w:cs="Times New Roman" w:ascii="Times New Roman" w:hAnsi="Times New Roman"/>
-        </w:rPr>
-        <w:t>DEM</w:t>
-      </w:r>
-      <w:r>
-        <w:rPr>
-          <w:rFonts w:cs="Times New Roman" w:ascii="Times New Roman" w:hAnsi="Times New Roman"/>
-        </w:rPr>
-        <w:t>/</w:t>
-      </w:r>
-      <w:r>
-        <w:rPr>
-          <w:rFonts w:cs="Times New Roman" w:ascii="Times New Roman" w:hAnsi="Times New Roman"/>
-        </w:rPr>
-        <w:t>ALG</w:t>
-      </w:r>
-      <w:r>
-        <w:rPr>
-          <w:rFonts w:cs="Times New Roman" w:ascii="Times New Roman" w:hAnsi="Times New Roman"/>
-        </w:rPr>
-        <w:t>.</w:t>
+        <w:t xml:space="preserve"> " Demostrar por medio de algoritmos de prueba" – DEM/ALG.</w:t>
       </w:r>
     </w:p>
     <w:p>
@@ -2156,19 +2092,7 @@
         <w:rPr>
           <w:rFonts w:cs="Times New Roman" w:ascii="Times New Roman" w:hAnsi="Times New Roman"/>
         </w:rPr>
-        <w:t xml:space="preserve"> </w:t>
-      </w:r>
-      <w:r>
-        <w:rPr>
-          <w:rFonts w:cs="Times New Roman" w:ascii="Times New Roman" w:hAnsi="Times New Roman"/>
-        </w:rPr>
-        <w:t>Generar automáticamente</w:t>
-      </w:r>
-      <w:r>
-        <w:rPr>
-          <w:rFonts w:cs="Times New Roman" w:ascii="Times New Roman" w:hAnsi="Times New Roman"/>
-        </w:rPr>
-        <w:t xml:space="preserve"> demostraciones de teoremas</w:t>
+        <w:t xml:space="preserve"> Generar automáticamente demostraciones de teoremas</w:t>
       </w:r>
     </w:p>
     <w:p>
@@ -2198,31 +2122,7 @@
         <w:rPr>
           <w:rFonts w:cs="Times New Roman" w:ascii="Times New Roman" w:hAnsi="Times New Roman"/>
         </w:rPr>
-        <w:t xml:space="preserve"> </w:t>
-      </w:r>
-      <w:r>
-        <w:rPr>
-          <w:rFonts w:cs="Times New Roman" w:ascii="Times New Roman" w:hAnsi="Times New Roman"/>
-        </w:rPr>
-        <w:t>N</w:t>
-      </w:r>
-      <w:r>
-        <w:rPr>
-          <w:rFonts w:cs="Times New Roman" w:ascii="Times New Roman" w:hAnsi="Times New Roman"/>
-        </w:rPr>
-        <w:t xml:space="preserve">o tener que hacer manualmente pasos de inferencias repetitivos </w:t>
-      </w:r>
-      <w:r>
-        <w:rPr>
-          <w:rFonts w:cs="Times New Roman" w:ascii="Times New Roman" w:hAnsi="Times New Roman"/>
-        </w:rPr>
-        <w:t>o predecibles</w:t>
-      </w:r>
-      <w:r>
-        <w:rPr>
-          <w:rFonts w:cs="Times New Roman" w:ascii="Times New Roman" w:hAnsi="Times New Roman"/>
-        </w:rPr>
-        <w:t>.</w:t>
+        <w:t xml:space="preserve"> No tener que hacer manualmente pasos de inferencias repetitivos o predecibles.</w:t>
       </w:r>
     </w:p>
     <w:p>
@@ -2257,21 +2157,7 @@
           <w:rFonts w:cs="Times New Roman" w:ascii="Times New Roman" w:hAnsi="Times New Roman"/>
           <w:b/>
         </w:rPr>
-        <w:t>Criterio</w:t>
-      </w:r>
-      <w:r>
-        <w:rPr>
-          <w:rFonts w:cs="Times New Roman" w:ascii="Times New Roman" w:hAnsi="Times New Roman"/>
-          <w:b/>
-        </w:rPr>
-        <w:t>s</w:t>
-      </w:r>
-      <w:r>
-        <w:rPr>
-          <w:rFonts w:cs="Times New Roman" w:ascii="Times New Roman" w:hAnsi="Times New Roman"/>
-          <w:b/>
-        </w:rPr>
-        <w:t xml:space="preserve"> de Aceptación:</w:t>
+        <w:t>Criterios de Aceptación:</w:t>
       </w:r>
     </w:p>
     <w:p>
@@ -2288,49 +2174,7 @@
         <w:rPr>
           <w:rFonts w:cs="Times New Roman" w:ascii="Times New Roman" w:hAnsi="Times New Roman"/>
         </w:rPr>
-        <w:t>Un algoritmo de prueba usa algunos teoremas para realizar las inferencias</w:t>
-      </w:r>
-      <w:r>
-        <w:rPr>
-          <w:rFonts w:cs="Times New Roman" w:ascii="Times New Roman" w:hAnsi="Times New Roman"/>
-        </w:rPr>
-        <w:t xml:space="preserve">. </w:t>
-      </w:r>
-      <w:r>
-        <w:rPr>
-          <w:rFonts w:cs="Times New Roman" w:ascii="Times New Roman" w:hAnsi="Times New Roman"/>
-        </w:rPr>
-        <w:t xml:space="preserve">Por lo tanto el algoritmo tiene como precondición, que la totalidad de los teoremas que usa el algoritmo, estén ya demostrados por el usuario. </w:t>
-      </w:r>
-      <w:r>
-        <w:rPr>
-          <w:rFonts w:cs="Times New Roman" w:ascii="Times New Roman" w:hAnsi="Times New Roman"/>
-        </w:rPr>
-        <w:t>Al</w:t>
-      </w:r>
-      <w:r>
-        <w:rPr>
-          <w:rFonts w:cs="Times New Roman" w:ascii="Times New Roman" w:hAnsi="Times New Roman"/>
-        </w:rPr>
-        <w:t xml:space="preserve"> cumplirse la precondición, los teoremas que no tengan </w:t>
-      </w:r>
-      <w:r>
-        <w:rPr>
-          <w:rFonts w:cs="Times New Roman" w:ascii="Times New Roman" w:hAnsi="Times New Roman"/>
-        </w:rPr>
-        <w:t xml:space="preserve">una demostración pero se pueda generar automáticamente por el algoritmo, no deben ser clickeables en la lista de </w:t>
-      </w:r>
-      <w:r>
-        <w:rPr>
-          <w:rFonts w:cs="Times New Roman" w:ascii="Times New Roman" w:hAnsi="Times New Roman"/>
-        </w:rPr>
-        <w:t xml:space="preserve">mis </w:t>
-      </w:r>
-      <w:r>
-        <w:rPr>
-          <w:rFonts w:cs="Times New Roman" w:ascii="Times New Roman" w:hAnsi="Times New Roman"/>
-        </w:rPr>
-        <w:t>teoremas.</w:t>
+        <w:t>Un algoritmo de prueba usa algunos teoremas para realizar las inferencias. Por lo tanto el algoritmo tiene como precondición, que la totalidad de los teoremas que usa el algoritmo, estén ya demostrados por el usuario. Al cumplirse la precondición, los teoremas que no tengan una demostración pero se pueda generar automáticamente por el algoritmo, no deben ser clickeables en la lista de mis teoremas.</w:t>
       </w:r>
     </w:p>
     <w:p>
@@ -2347,19 +2191,7 @@
         <w:rPr>
           <w:rFonts w:cs="Times New Roman" w:ascii="Times New Roman" w:hAnsi="Times New Roman"/>
         </w:rPr>
-        <w:t>A</w:t>
-      </w:r>
-      <w:r>
-        <w:rPr>
-          <w:rFonts w:cs="Times New Roman" w:ascii="Times New Roman" w:hAnsi="Times New Roman"/>
-        </w:rPr>
-        <w:t xml:space="preserve">l demostrar los teoremas que forman la precondición del algoritmo, </w:t>
-      </w:r>
-      <w:r>
-        <w:rPr>
-          <w:rFonts w:cs="Times New Roman" w:ascii="Times New Roman" w:hAnsi="Times New Roman"/>
-        </w:rPr>
-        <w:t>inmediatamente, todos los teoremas que no tienen demostración, pero son generables por el algoritmo, se vuelven clickeables en la lista de mis teoremas, para así poder visualizar las demostraciones generadas.</w:t>
+        <w:t>Al demostrar los teoremas que forman la precondición del algoritmo, inmediatamente, todos los teoremas que no tienen demostración, pero son generables por el algoritmo, se vuelven clickeables en la lista de mis teoremas, para así poder visualizar las demostraciones generadas.</w:t>
       </w:r>
     </w:p>
     <w:p>
@@ -2406,7 +2238,9 @@
         </w:rPr>
       </w:pPr>
       <w:r>
-        <w:rPr/>
+        <w:rPr>
+          <w:rFonts w:cs="Times New Roman" w:ascii="Times New Roman" w:hAnsi="Times New Roman"/>
+        </w:rPr>
       </w:r>
     </w:p>
     <w:p>
@@ -2422,7 +2256,9 @@
         </w:rPr>
       </w:pPr>
       <w:r>
-        <w:rPr/>
+        <w:rPr>
+          <w:rFonts w:cs="Times New Roman" w:ascii="Times New Roman" w:hAnsi="Times New Roman"/>
+        </w:rPr>
       </w:r>
     </w:p>
     <w:p>
@@ -2438,7 +2274,9 @@
         </w:rPr>
       </w:pPr>
       <w:r>
-        <w:rPr/>
+        <w:rPr>
+          <w:rFonts w:cs="Times New Roman" w:ascii="Times New Roman" w:hAnsi="Times New Roman"/>
+        </w:rPr>
       </w:r>
     </w:p>
     <w:p>
@@ -2454,7 +2292,9 @@
         </w:rPr>
       </w:pPr>
       <w:r>
-        <w:rPr/>
+        <w:rPr>
+          <w:rFonts w:cs="Times New Roman" w:ascii="Times New Roman" w:hAnsi="Times New Roman"/>
+        </w:rPr>
       </w:r>
     </w:p>
     <w:p>
@@ -2470,7 +2310,9 @@
         </w:rPr>
       </w:pPr>
       <w:r>
-        <w:rPr/>
+        <w:rPr>
+          <w:rFonts w:cs="Times New Roman" w:ascii="Times New Roman" w:hAnsi="Times New Roman"/>
+        </w:rPr>
       </w:r>
     </w:p>
     <w:p>
@@ -2482,7 +2324,9 @@
         </w:rPr>
       </w:pPr>
       <w:r>
-        <w:rPr/>
+        <w:rPr>
+          <w:rFonts w:cs="Times New Roman" w:ascii="Times New Roman" w:hAnsi="Times New Roman"/>
+        </w:rPr>
       </w:r>
     </w:p>
     <w:p>
@@ -2494,7 +2338,9 @@
         </w:rPr>
       </w:pPr>
       <w:r>
-        <w:rPr/>
+        <w:rPr>
+          <w:rFonts w:cs="Times New Roman" w:ascii="Times New Roman" w:hAnsi="Times New Roman"/>
+        </w:rPr>
       </w:r>
     </w:p>
     <w:p>
@@ -2510,7 +2356,9 @@
         </w:rPr>
       </w:pPr>
       <w:r>
-        <w:rPr/>
+        <w:rPr>
+          <w:rFonts w:cs="Times New Roman" w:ascii="Times New Roman" w:hAnsi="Times New Roman"/>
+        </w:rPr>
       </w:r>
     </w:p>
     <w:p>
@@ -2526,7 +2374,9 @@
         </w:rPr>
       </w:pPr>
       <w:r>
-        <w:rPr/>
+        <w:rPr>
+          <w:rFonts w:cs="Times New Roman" w:ascii="Times New Roman" w:hAnsi="Times New Roman"/>
+        </w:rPr>
       </w:r>
     </w:p>
     <w:p>
@@ -2542,7 +2392,9 @@
         </w:rPr>
       </w:pPr>
       <w:r>
-        <w:rPr/>
+        <w:rPr>
+          <w:rFonts w:cs="Times New Roman" w:ascii="Times New Roman" w:hAnsi="Times New Roman"/>
+        </w:rPr>
       </w:r>
     </w:p>
     <w:p>
@@ -2558,7 +2410,9 @@
         </w:rPr>
       </w:pPr>
       <w:r>
-        <w:rPr/>
+        <w:rPr>
+          <w:rFonts w:cs="Times New Roman" w:ascii="Times New Roman" w:hAnsi="Times New Roman"/>
+        </w:rPr>
       </w:r>
     </w:p>
     <w:p>
@@ -2574,7 +2428,9 @@
         </w:rPr>
       </w:pPr>
       <w:r>
-        <w:rPr/>
+        <w:rPr>
+          <w:rFonts w:cs="Times New Roman" w:ascii="Times New Roman" w:hAnsi="Times New Roman"/>
+        </w:rPr>
       </w:r>
     </w:p>
     <w:p>
@@ -2590,7 +2446,9 @@
         </w:rPr>
       </w:pPr>
       <w:r>
-        <w:rPr/>
+        <w:rPr>
+          <w:rFonts w:cs="Times New Roman" w:ascii="Times New Roman" w:hAnsi="Times New Roman"/>
+        </w:rPr>
       </w:r>
     </w:p>
     <w:p>
@@ -2606,7 +2464,9 @@
         </w:rPr>
       </w:pPr>
       <w:r>
-        <w:rPr/>
+        <w:rPr>
+          <w:rFonts w:cs="Times New Roman" w:ascii="Times New Roman" w:hAnsi="Times New Roman"/>
+        </w:rPr>
       </w:r>
     </w:p>
     <w:p>
@@ -2622,7 +2482,9 @@
         </w:rPr>
       </w:pPr>
       <w:r>
-        <w:rPr/>
+        <w:rPr>
+          <w:rFonts w:cs="Times New Roman" w:ascii="Times New Roman" w:hAnsi="Times New Roman"/>
+        </w:rPr>
       </w:r>
     </w:p>
     <w:p>
@@ -2638,7 +2500,9 @@
         </w:rPr>
       </w:pPr>
       <w:r>
-        <w:rPr/>
+        <w:rPr>
+          <w:rFonts w:cs="Times New Roman" w:ascii="Times New Roman" w:hAnsi="Times New Roman"/>
+        </w:rPr>
       </w:r>
     </w:p>
     <w:p>
@@ -2650,7 +2514,9 @@
         </w:rPr>
       </w:pPr>
       <w:r>
-        <w:rPr/>
+        <w:rPr>
+          <w:rFonts w:cs="Times New Roman" w:ascii="Times New Roman" w:hAnsi="Times New Roman"/>
+        </w:rPr>
       </w:r>
     </w:p>
     <w:p>
@@ -2662,7 +2528,9 @@
         </w:rPr>
       </w:pPr>
       <w:r>
-        <w:rPr/>
+        <w:rPr>
+          <w:rFonts w:cs="Times New Roman" w:ascii="Times New Roman" w:hAnsi="Times New Roman"/>
+        </w:rPr>
       </w:r>
     </w:p>
     <w:p>
@@ -2674,7 +2542,9 @@
         </w:rPr>
       </w:pPr>
       <w:r>
-        <w:rPr/>
+        <w:rPr>
+          <w:rFonts w:cs="Times New Roman" w:ascii="Times New Roman" w:hAnsi="Times New Roman"/>
+        </w:rPr>
       </w:r>
     </w:p>
     <w:p>
@@ -2690,7 +2560,9 @@
         </w:rPr>
       </w:pPr>
       <w:r>
-        <w:rPr/>
+        <w:rPr>
+          <w:rFonts w:cs="Times New Roman" w:ascii="Times New Roman" w:hAnsi="Times New Roman"/>
+        </w:rPr>
       </w:r>
     </w:p>
     <w:p>
@@ -2706,7 +2578,9 @@
         </w:rPr>
       </w:pPr>
       <w:r>
-        <w:rPr/>
+        <w:rPr>
+          <w:rFonts w:cs="Times New Roman" w:ascii="Times New Roman" w:hAnsi="Times New Roman"/>
+        </w:rPr>
       </w:r>
     </w:p>
     <w:p>
@@ -2722,7 +2596,9 @@
         </w:rPr>
       </w:pPr>
       <w:r>
-        <w:rPr/>
+        <w:rPr>
+          <w:rFonts w:cs="Times New Roman" w:ascii="Times New Roman" w:hAnsi="Times New Roman"/>
+        </w:rPr>
       </w:r>
     </w:p>
     <w:p>
@@ -2738,7 +2614,9 @@
         </w:rPr>
       </w:pPr>
       <w:r>
-        <w:rPr/>
+        <w:rPr>
+          <w:rFonts w:cs="Times New Roman" w:ascii="Times New Roman" w:hAnsi="Times New Roman"/>
+        </w:rPr>
       </w:r>
     </w:p>
     <w:p>
@@ -2754,7 +2632,9 @@
         </w:rPr>
       </w:pPr>
       <w:r>
-        <w:rPr/>
+        <w:rPr>
+          <w:rFonts w:cs="Times New Roman" w:ascii="Times New Roman" w:hAnsi="Times New Roman"/>
+        </w:rPr>
       </w:r>
     </w:p>
     <w:p>
@@ -2787,7 +2667,9 @@
         </w:rPr>
       </w:pPr>
       <w:r>
-        <w:rPr/>
+        <w:rPr>
+          <w:rFonts w:cs="Times New Roman" w:ascii="Times New Roman" w:hAnsi="Times New Roman"/>
+        </w:rPr>
       </w:r>
     </w:p>
     <w:p>
@@ -3315,6 +3197,23 @@
           <w:rFonts w:cs="Times New Roman" w:ascii="Times New Roman" w:hAnsi="Times New Roman"/>
         </w:rPr>
         <w:t xml:space="preserve">Luego de introducir la abreviación, debe poderse buscar la abreviación en la lista de abreviaciones propias, usando como parámetros las mismas variables (y en el mismo orden) que se usaron al guardar la abreviación. </w:t>
+      </w:r>
+    </w:p>
+    <w:p>
+      <w:pPr>
+        <w:pStyle w:val="NoSpacing"/>
+        <w:numPr>
+          <w:ilvl w:val="0"/>
+          <w:numId w:val="3"/>
+        </w:numPr>
+        <w:jc w:val="both"/>
+        <w:rPr/>
+      </w:pPr>
+      <w:r>
+        <w:rPr>
+          <w:rFonts w:cs="Times New Roman" w:ascii="Times New Roman" w:hAnsi="Times New Roman"/>
+        </w:rPr>
+        <w:t>No se debe permitir una abreviación con un solo argumento, en donde la fórmula a abreviar es exactamente ese argumento.</w:t>
       </w:r>
     </w:p>
     <w:p>
@@ -18535,6 +18434,1204 @@
       <w:rFonts w:cs="OpenSymbol"/>
     </w:rPr>
   </w:style>
+  <w:style w:type="character" w:styleId="ListLabel488">
+    <w:name w:val="ListLabel 488"/>
+    <w:qFormat/>
+    <w:rPr>
+      <w:rFonts w:cs="Symbol"/>
+    </w:rPr>
+  </w:style>
+  <w:style w:type="character" w:styleId="ListLabel489">
+    <w:name w:val="ListLabel 489"/>
+    <w:qFormat/>
+    <w:rPr>
+      <w:rFonts w:cs="Courier New"/>
+    </w:rPr>
+  </w:style>
+  <w:style w:type="character" w:styleId="ListLabel490">
+    <w:name w:val="ListLabel 490"/>
+    <w:qFormat/>
+    <w:rPr>
+      <w:rFonts w:cs="Wingdings"/>
+    </w:rPr>
+  </w:style>
+  <w:style w:type="character" w:styleId="ListLabel491">
+    <w:name w:val="ListLabel 491"/>
+    <w:qFormat/>
+    <w:rPr>
+      <w:rFonts w:cs="Symbol"/>
+    </w:rPr>
+  </w:style>
+  <w:style w:type="character" w:styleId="ListLabel492">
+    <w:name w:val="ListLabel 492"/>
+    <w:qFormat/>
+    <w:rPr>
+      <w:rFonts w:cs="Courier New"/>
+    </w:rPr>
+  </w:style>
+  <w:style w:type="character" w:styleId="ListLabel493">
+    <w:name w:val="ListLabel 493"/>
+    <w:qFormat/>
+    <w:rPr>
+      <w:rFonts w:cs="Wingdings"/>
+    </w:rPr>
+  </w:style>
+  <w:style w:type="character" w:styleId="ListLabel494">
+    <w:name w:val="ListLabel 494"/>
+    <w:qFormat/>
+    <w:rPr>
+      <w:rFonts w:cs="Symbol"/>
+    </w:rPr>
+  </w:style>
+  <w:style w:type="character" w:styleId="ListLabel495">
+    <w:name w:val="ListLabel 495"/>
+    <w:qFormat/>
+    <w:rPr>
+      <w:rFonts w:cs="Courier New"/>
+    </w:rPr>
+  </w:style>
+  <w:style w:type="character" w:styleId="ListLabel496">
+    <w:name w:val="ListLabel 496"/>
+    <w:qFormat/>
+    <w:rPr>
+      <w:rFonts w:cs="Wingdings"/>
+    </w:rPr>
+  </w:style>
+  <w:style w:type="character" w:styleId="ListLabel497">
+    <w:name w:val="ListLabel 497"/>
+    <w:qFormat/>
+    <w:rPr>
+      <w:rFonts w:cs="Symbol"/>
+    </w:rPr>
+  </w:style>
+  <w:style w:type="character" w:styleId="ListLabel498">
+    <w:name w:val="ListLabel 498"/>
+    <w:qFormat/>
+    <w:rPr>
+      <w:rFonts w:cs="Courier New"/>
+    </w:rPr>
+  </w:style>
+  <w:style w:type="character" w:styleId="ListLabel499">
+    <w:name w:val="ListLabel 499"/>
+    <w:qFormat/>
+    <w:rPr>
+      <w:rFonts w:cs="Wingdings"/>
+    </w:rPr>
+  </w:style>
+  <w:style w:type="character" w:styleId="ListLabel500">
+    <w:name w:val="ListLabel 500"/>
+    <w:qFormat/>
+    <w:rPr>
+      <w:rFonts w:cs="Symbol"/>
+    </w:rPr>
+  </w:style>
+  <w:style w:type="character" w:styleId="ListLabel501">
+    <w:name w:val="ListLabel 501"/>
+    <w:qFormat/>
+    <w:rPr>
+      <w:rFonts w:cs="Courier New"/>
+    </w:rPr>
+  </w:style>
+  <w:style w:type="character" w:styleId="ListLabel502">
+    <w:name w:val="ListLabel 502"/>
+    <w:qFormat/>
+    <w:rPr>
+      <w:rFonts w:cs="Wingdings"/>
+    </w:rPr>
+  </w:style>
+  <w:style w:type="character" w:styleId="ListLabel503">
+    <w:name w:val="ListLabel 503"/>
+    <w:qFormat/>
+    <w:rPr>
+      <w:rFonts w:cs="Symbol"/>
+    </w:rPr>
+  </w:style>
+  <w:style w:type="character" w:styleId="ListLabel504">
+    <w:name w:val="ListLabel 504"/>
+    <w:qFormat/>
+    <w:rPr>
+      <w:rFonts w:cs="Courier New"/>
+    </w:rPr>
+  </w:style>
+  <w:style w:type="character" w:styleId="ListLabel505">
+    <w:name w:val="ListLabel 505"/>
+    <w:qFormat/>
+    <w:rPr>
+      <w:rFonts w:cs="Wingdings"/>
+    </w:rPr>
+  </w:style>
+  <w:style w:type="character" w:styleId="ListLabel506">
+    <w:name w:val="ListLabel 506"/>
+    <w:qFormat/>
+    <w:rPr>
+      <w:rFonts w:cs="Symbol"/>
+    </w:rPr>
+  </w:style>
+  <w:style w:type="character" w:styleId="ListLabel507">
+    <w:name w:val="ListLabel 507"/>
+    <w:qFormat/>
+    <w:rPr>
+      <w:rFonts w:cs="Courier New"/>
+    </w:rPr>
+  </w:style>
+  <w:style w:type="character" w:styleId="ListLabel508">
+    <w:name w:val="ListLabel 508"/>
+    <w:qFormat/>
+    <w:rPr>
+      <w:rFonts w:cs="Wingdings"/>
+    </w:rPr>
+  </w:style>
+  <w:style w:type="character" w:styleId="ListLabel509">
+    <w:name w:val="ListLabel 509"/>
+    <w:qFormat/>
+    <w:rPr>
+      <w:rFonts w:cs="Symbol"/>
+    </w:rPr>
+  </w:style>
+  <w:style w:type="character" w:styleId="ListLabel510">
+    <w:name w:val="ListLabel 510"/>
+    <w:qFormat/>
+    <w:rPr>
+      <w:rFonts w:cs="Courier New"/>
+    </w:rPr>
+  </w:style>
+  <w:style w:type="character" w:styleId="ListLabel511">
+    <w:name w:val="ListLabel 511"/>
+    <w:qFormat/>
+    <w:rPr>
+      <w:rFonts w:cs="Wingdings"/>
+    </w:rPr>
+  </w:style>
+  <w:style w:type="character" w:styleId="ListLabel512">
+    <w:name w:val="ListLabel 512"/>
+    <w:qFormat/>
+    <w:rPr>
+      <w:rFonts w:cs="Symbol"/>
+    </w:rPr>
+  </w:style>
+  <w:style w:type="character" w:styleId="ListLabel513">
+    <w:name w:val="ListLabel 513"/>
+    <w:qFormat/>
+    <w:rPr>
+      <w:rFonts w:cs="Courier New"/>
+    </w:rPr>
+  </w:style>
+  <w:style w:type="character" w:styleId="ListLabel514">
+    <w:name w:val="ListLabel 514"/>
+    <w:qFormat/>
+    <w:rPr>
+      <w:rFonts w:cs="Wingdings"/>
+    </w:rPr>
+  </w:style>
+  <w:style w:type="character" w:styleId="ListLabel515">
+    <w:name w:val="ListLabel 515"/>
+    <w:qFormat/>
+    <w:rPr>
+      <w:rFonts w:cs="Symbol"/>
+    </w:rPr>
+  </w:style>
+  <w:style w:type="character" w:styleId="ListLabel516">
+    <w:name w:val="ListLabel 516"/>
+    <w:qFormat/>
+    <w:rPr>
+      <w:rFonts w:cs="Courier New"/>
+    </w:rPr>
+  </w:style>
+  <w:style w:type="character" w:styleId="ListLabel517">
+    <w:name w:val="ListLabel 517"/>
+    <w:qFormat/>
+    <w:rPr>
+      <w:rFonts w:cs="Wingdings"/>
+    </w:rPr>
+  </w:style>
+  <w:style w:type="character" w:styleId="ListLabel518">
+    <w:name w:val="ListLabel 518"/>
+    <w:qFormat/>
+    <w:rPr>
+      <w:rFonts w:cs="Symbol"/>
+    </w:rPr>
+  </w:style>
+  <w:style w:type="character" w:styleId="ListLabel519">
+    <w:name w:val="ListLabel 519"/>
+    <w:qFormat/>
+    <w:rPr>
+      <w:rFonts w:cs="Courier New"/>
+    </w:rPr>
+  </w:style>
+  <w:style w:type="character" w:styleId="ListLabel520">
+    <w:name w:val="ListLabel 520"/>
+    <w:qFormat/>
+    <w:rPr>
+      <w:rFonts w:cs="Wingdings"/>
+    </w:rPr>
+  </w:style>
+  <w:style w:type="character" w:styleId="ListLabel521">
+    <w:name w:val="ListLabel 521"/>
+    <w:qFormat/>
+    <w:rPr>
+      <w:rFonts w:cs="Symbol"/>
+    </w:rPr>
+  </w:style>
+  <w:style w:type="character" w:styleId="ListLabel522">
+    <w:name w:val="ListLabel 522"/>
+    <w:qFormat/>
+    <w:rPr>
+      <w:rFonts w:cs="Courier New"/>
+    </w:rPr>
+  </w:style>
+  <w:style w:type="character" w:styleId="ListLabel523">
+    <w:name w:val="ListLabel 523"/>
+    <w:qFormat/>
+    <w:rPr>
+      <w:rFonts w:cs="Wingdings"/>
+    </w:rPr>
+  </w:style>
+  <w:style w:type="character" w:styleId="ListLabel524">
+    <w:name w:val="ListLabel 524"/>
+    <w:qFormat/>
+    <w:rPr>
+      <w:rFonts w:ascii="Times New Roman" w:hAnsi="Times New Roman" w:cs="Symbol"/>
+    </w:rPr>
+  </w:style>
+  <w:style w:type="character" w:styleId="ListLabel525">
+    <w:name w:val="ListLabel 525"/>
+    <w:qFormat/>
+    <w:rPr>
+      <w:rFonts w:cs="Courier New"/>
+    </w:rPr>
+  </w:style>
+  <w:style w:type="character" w:styleId="ListLabel526">
+    <w:name w:val="ListLabel 526"/>
+    <w:qFormat/>
+    <w:rPr>
+      <w:rFonts w:cs="Wingdings"/>
+    </w:rPr>
+  </w:style>
+  <w:style w:type="character" w:styleId="ListLabel527">
+    <w:name w:val="ListLabel 527"/>
+    <w:qFormat/>
+    <w:rPr>
+      <w:rFonts w:cs="Symbol"/>
+    </w:rPr>
+  </w:style>
+  <w:style w:type="character" w:styleId="ListLabel528">
+    <w:name w:val="ListLabel 528"/>
+    <w:qFormat/>
+    <w:rPr>
+      <w:rFonts w:cs="Courier New"/>
+    </w:rPr>
+  </w:style>
+  <w:style w:type="character" w:styleId="ListLabel529">
+    <w:name w:val="ListLabel 529"/>
+    <w:qFormat/>
+    <w:rPr>
+      <w:rFonts w:cs="Wingdings"/>
+    </w:rPr>
+  </w:style>
+  <w:style w:type="character" w:styleId="ListLabel530">
+    <w:name w:val="ListLabel 530"/>
+    <w:qFormat/>
+    <w:rPr>
+      <w:rFonts w:cs="Symbol"/>
+    </w:rPr>
+  </w:style>
+  <w:style w:type="character" w:styleId="ListLabel531">
+    <w:name w:val="ListLabel 531"/>
+    <w:qFormat/>
+    <w:rPr>
+      <w:rFonts w:cs="Courier New"/>
+    </w:rPr>
+  </w:style>
+  <w:style w:type="character" w:styleId="ListLabel532">
+    <w:name w:val="ListLabel 532"/>
+    <w:qFormat/>
+    <w:rPr>
+      <w:rFonts w:cs="Wingdings"/>
+    </w:rPr>
+  </w:style>
+  <w:style w:type="character" w:styleId="ListLabel533">
+    <w:name w:val="ListLabel 533"/>
+    <w:qFormat/>
+    <w:rPr>
+      <w:rFonts w:cs="Symbol"/>
+    </w:rPr>
+  </w:style>
+  <w:style w:type="character" w:styleId="ListLabel534">
+    <w:name w:val="ListLabel 534"/>
+    <w:qFormat/>
+    <w:rPr>
+      <w:rFonts w:cs="Courier New"/>
+    </w:rPr>
+  </w:style>
+  <w:style w:type="character" w:styleId="ListLabel535">
+    <w:name w:val="ListLabel 535"/>
+    <w:qFormat/>
+    <w:rPr>
+      <w:rFonts w:cs="Wingdings"/>
+    </w:rPr>
+  </w:style>
+  <w:style w:type="character" w:styleId="ListLabel536">
+    <w:name w:val="ListLabel 536"/>
+    <w:qFormat/>
+    <w:rPr>
+      <w:rFonts w:cs="Symbol"/>
+    </w:rPr>
+  </w:style>
+  <w:style w:type="character" w:styleId="ListLabel537">
+    <w:name w:val="ListLabel 537"/>
+    <w:qFormat/>
+    <w:rPr>
+      <w:rFonts w:cs="Courier New"/>
+    </w:rPr>
+  </w:style>
+  <w:style w:type="character" w:styleId="ListLabel538">
+    <w:name w:val="ListLabel 538"/>
+    <w:qFormat/>
+    <w:rPr>
+      <w:rFonts w:cs="Wingdings"/>
+    </w:rPr>
+  </w:style>
+  <w:style w:type="character" w:styleId="ListLabel539">
+    <w:name w:val="ListLabel 539"/>
+    <w:qFormat/>
+    <w:rPr>
+      <w:rFonts w:cs="Symbol"/>
+    </w:rPr>
+  </w:style>
+  <w:style w:type="character" w:styleId="ListLabel540">
+    <w:name w:val="ListLabel 540"/>
+    <w:qFormat/>
+    <w:rPr>
+      <w:rFonts w:cs="Courier New"/>
+    </w:rPr>
+  </w:style>
+  <w:style w:type="character" w:styleId="ListLabel541">
+    <w:name w:val="ListLabel 541"/>
+    <w:qFormat/>
+    <w:rPr>
+      <w:rFonts w:cs="Wingdings"/>
+    </w:rPr>
+  </w:style>
+  <w:style w:type="character" w:styleId="ListLabel542">
+    <w:name w:val="ListLabel 542"/>
+    <w:qFormat/>
+    <w:rPr>
+      <w:rFonts w:cs="Symbol"/>
+    </w:rPr>
+  </w:style>
+  <w:style w:type="character" w:styleId="ListLabel543">
+    <w:name w:val="ListLabel 543"/>
+    <w:qFormat/>
+    <w:rPr>
+      <w:rFonts w:cs="Courier New"/>
+    </w:rPr>
+  </w:style>
+  <w:style w:type="character" w:styleId="ListLabel544">
+    <w:name w:val="ListLabel 544"/>
+    <w:qFormat/>
+    <w:rPr>
+      <w:rFonts w:cs="Wingdings"/>
+    </w:rPr>
+  </w:style>
+  <w:style w:type="character" w:styleId="ListLabel545">
+    <w:name w:val="ListLabel 545"/>
+    <w:qFormat/>
+    <w:rPr>
+      <w:rFonts w:cs="Symbol"/>
+    </w:rPr>
+  </w:style>
+  <w:style w:type="character" w:styleId="ListLabel546">
+    <w:name w:val="ListLabel 546"/>
+    <w:qFormat/>
+    <w:rPr>
+      <w:rFonts w:cs="Courier New"/>
+    </w:rPr>
+  </w:style>
+  <w:style w:type="character" w:styleId="ListLabel547">
+    <w:name w:val="ListLabel 547"/>
+    <w:qFormat/>
+    <w:rPr>
+      <w:rFonts w:cs="Wingdings"/>
+    </w:rPr>
+  </w:style>
+  <w:style w:type="character" w:styleId="ListLabel548">
+    <w:name w:val="ListLabel 548"/>
+    <w:qFormat/>
+    <w:rPr>
+      <w:rFonts w:cs="Symbol"/>
+    </w:rPr>
+  </w:style>
+  <w:style w:type="character" w:styleId="ListLabel549">
+    <w:name w:val="ListLabel 549"/>
+    <w:qFormat/>
+    <w:rPr>
+      <w:rFonts w:cs="Courier New"/>
+    </w:rPr>
+  </w:style>
+  <w:style w:type="character" w:styleId="ListLabel550">
+    <w:name w:val="ListLabel 550"/>
+    <w:qFormat/>
+    <w:rPr>
+      <w:rFonts w:cs="Wingdings"/>
+    </w:rPr>
+  </w:style>
+  <w:style w:type="character" w:styleId="ListLabel551">
+    <w:name w:val="ListLabel 551"/>
+    <w:qFormat/>
+    <w:rPr>
+      <w:rFonts w:cs="Symbol"/>
+    </w:rPr>
+  </w:style>
+  <w:style w:type="character" w:styleId="ListLabel552">
+    <w:name w:val="ListLabel 552"/>
+    <w:qFormat/>
+    <w:rPr>
+      <w:rFonts w:cs="Courier New"/>
+    </w:rPr>
+  </w:style>
+  <w:style w:type="character" w:styleId="ListLabel553">
+    <w:name w:val="ListLabel 553"/>
+    <w:qFormat/>
+    <w:rPr>
+      <w:rFonts w:cs="Wingdings"/>
+    </w:rPr>
+  </w:style>
+  <w:style w:type="character" w:styleId="ListLabel554">
+    <w:name w:val="ListLabel 554"/>
+    <w:qFormat/>
+    <w:rPr>
+      <w:rFonts w:cs="Symbol"/>
+    </w:rPr>
+  </w:style>
+  <w:style w:type="character" w:styleId="ListLabel555">
+    <w:name w:val="ListLabel 555"/>
+    <w:qFormat/>
+    <w:rPr>
+      <w:rFonts w:cs="Courier New"/>
+    </w:rPr>
+  </w:style>
+  <w:style w:type="character" w:styleId="ListLabel556">
+    <w:name w:val="ListLabel 556"/>
+    <w:qFormat/>
+    <w:rPr>
+      <w:rFonts w:cs="Wingdings"/>
+    </w:rPr>
+  </w:style>
+  <w:style w:type="character" w:styleId="ListLabel557">
+    <w:name w:val="ListLabel 557"/>
+    <w:qFormat/>
+    <w:rPr>
+      <w:rFonts w:cs="Symbol"/>
+    </w:rPr>
+  </w:style>
+  <w:style w:type="character" w:styleId="ListLabel558">
+    <w:name w:val="ListLabel 558"/>
+    <w:qFormat/>
+    <w:rPr>
+      <w:rFonts w:cs="Courier New"/>
+    </w:rPr>
+  </w:style>
+  <w:style w:type="character" w:styleId="ListLabel559">
+    <w:name w:val="ListLabel 559"/>
+    <w:qFormat/>
+    <w:rPr>
+      <w:rFonts w:cs="Wingdings"/>
+    </w:rPr>
+  </w:style>
+  <w:style w:type="character" w:styleId="ListLabel560">
+    <w:name w:val="ListLabel 560"/>
+    <w:qFormat/>
+    <w:rPr>
+      <w:rFonts w:cs="OpenSymbol"/>
+    </w:rPr>
+  </w:style>
+  <w:style w:type="character" w:styleId="ListLabel561">
+    <w:name w:val="ListLabel 561"/>
+    <w:qFormat/>
+    <w:rPr>
+      <w:rFonts w:cs="OpenSymbol"/>
+    </w:rPr>
+  </w:style>
+  <w:style w:type="character" w:styleId="ListLabel562">
+    <w:name w:val="ListLabel 562"/>
+    <w:qFormat/>
+    <w:rPr>
+      <w:rFonts w:cs="OpenSymbol"/>
+    </w:rPr>
+  </w:style>
+  <w:style w:type="character" w:styleId="ListLabel563">
+    <w:name w:val="ListLabel 563"/>
+    <w:qFormat/>
+    <w:rPr>
+      <w:rFonts w:cs="OpenSymbol"/>
+    </w:rPr>
+  </w:style>
+  <w:style w:type="character" w:styleId="ListLabel564">
+    <w:name w:val="ListLabel 564"/>
+    <w:qFormat/>
+    <w:rPr>
+      <w:rFonts w:cs="OpenSymbol"/>
+    </w:rPr>
+  </w:style>
+  <w:style w:type="character" w:styleId="ListLabel565">
+    <w:name w:val="ListLabel 565"/>
+    <w:qFormat/>
+    <w:rPr>
+      <w:rFonts w:cs="OpenSymbol"/>
+    </w:rPr>
+  </w:style>
+  <w:style w:type="character" w:styleId="ListLabel566">
+    <w:name w:val="ListLabel 566"/>
+    <w:qFormat/>
+    <w:rPr>
+      <w:rFonts w:cs="OpenSymbol"/>
+    </w:rPr>
+  </w:style>
+  <w:style w:type="character" w:styleId="ListLabel567">
+    <w:name w:val="ListLabel 567"/>
+    <w:qFormat/>
+    <w:rPr>
+      <w:rFonts w:cs="OpenSymbol"/>
+    </w:rPr>
+  </w:style>
+  <w:style w:type="character" w:styleId="ListLabel568">
+    <w:name w:val="ListLabel 568"/>
+    <w:qFormat/>
+    <w:rPr>
+      <w:rFonts w:cs="OpenSymbol"/>
+    </w:rPr>
+  </w:style>
+  <w:style w:type="character" w:styleId="ListLabel569">
+    <w:name w:val="ListLabel 569"/>
+    <w:qFormat/>
+    <w:rPr>
+      <w:rFonts w:cs="OpenSymbol"/>
+      <w:b w:val="false"/>
+    </w:rPr>
+  </w:style>
+  <w:style w:type="character" w:styleId="ListLabel570">
+    <w:name w:val="ListLabel 570"/>
+    <w:qFormat/>
+    <w:rPr>
+      <w:rFonts w:cs="OpenSymbol"/>
+    </w:rPr>
+  </w:style>
+  <w:style w:type="character" w:styleId="ListLabel571">
+    <w:name w:val="ListLabel 571"/>
+    <w:qFormat/>
+    <w:rPr>
+      <w:rFonts w:cs="OpenSymbol"/>
+    </w:rPr>
+  </w:style>
+  <w:style w:type="character" w:styleId="ListLabel572">
+    <w:name w:val="ListLabel 572"/>
+    <w:qFormat/>
+    <w:rPr>
+      <w:rFonts w:cs="OpenSymbol"/>
+    </w:rPr>
+  </w:style>
+  <w:style w:type="character" w:styleId="ListLabel573">
+    <w:name w:val="ListLabel 573"/>
+    <w:qFormat/>
+    <w:rPr>
+      <w:rFonts w:cs="OpenSymbol"/>
+    </w:rPr>
+  </w:style>
+  <w:style w:type="character" w:styleId="ListLabel574">
+    <w:name w:val="ListLabel 574"/>
+    <w:qFormat/>
+    <w:rPr>
+      <w:rFonts w:cs="OpenSymbol"/>
+    </w:rPr>
+  </w:style>
+  <w:style w:type="character" w:styleId="ListLabel575">
+    <w:name w:val="ListLabel 575"/>
+    <w:qFormat/>
+    <w:rPr>
+      <w:rFonts w:cs="OpenSymbol"/>
+    </w:rPr>
+  </w:style>
+  <w:style w:type="character" w:styleId="ListLabel576">
+    <w:name w:val="ListLabel 576"/>
+    <w:qFormat/>
+    <w:rPr>
+      <w:rFonts w:cs="OpenSymbol"/>
+    </w:rPr>
+  </w:style>
+  <w:style w:type="character" w:styleId="ListLabel577">
+    <w:name w:val="ListLabel 577"/>
+    <w:qFormat/>
+    <w:rPr>
+      <w:rFonts w:cs="OpenSymbol"/>
+    </w:rPr>
+  </w:style>
+  <w:style w:type="character" w:styleId="ListLabel578">
+    <w:name w:val="ListLabel 578"/>
+    <w:qFormat/>
+    <w:rPr>
+      <w:rFonts w:cs="OpenSymbol"/>
+    </w:rPr>
+  </w:style>
+  <w:style w:type="character" w:styleId="ListLabel579">
+    <w:name w:val="ListLabel 579"/>
+    <w:qFormat/>
+    <w:rPr>
+      <w:rFonts w:cs="OpenSymbol"/>
+    </w:rPr>
+  </w:style>
+  <w:style w:type="character" w:styleId="ListLabel580">
+    <w:name w:val="ListLabel 580"/>
+    <w:qFormat/>
+    <w:rPr>
+      <w:rFonts w:cs="OpenSymbol"/>
+    </w:rPr>
+  </w:style>
+  <w:style w:type="character" w:styleId="ListLabel581">
+    <w:name w:val="ListLabel 581"/>
+    <w:qFormat/>
+    <w:rPr>
+      <w:rFonts w:cs="OpenSymbol"/>
+    </w:rPr>
+  </w:style>
+  <w:style w:type="character" w:styleId="ListLabel582">
+    <w:name w:val="ListLabel 582"/>
+    <w:qFormat/>
+    <w:rPr>
+      <w:rFonts w:cs="OpenSymbol"/>
+    </w:rPr>
+  </w:style>
+  <w:style w:type="character" w:styleId="ListLabel583">
+    <w:name w:val="ListLabel 583"/>
+    <w:qFormat/>
+    <w:rPr>
+      <w:rFonts w:cs="OpenSymbol"/>
+    </w:rPr>
+  </w:style>
+  <w:style w:type="character" w:styleId="ListLabel584">
+    <w:name w:val="ListLabel 584"/>
+    <w:qFormat/>
+    <w:rPr>
+      <w:rFonts w:cs="OpenSymbol"/>
+    </w:rPr>
+  </w:style>
+  <w:style w:type="character" w:styleId="ListLabel585">
+    <w:name w:val="ListLabel 585"/>
+    <w:qFormat/>
+    <w:rPr>
+      <w:rFonts w:cs="OpenSymbol"/>
+    </w:rPr>
+  </w:style>
+  <w:style w:type="character" w:styleId="ListLabel586">
+    <w:name w:val="ListLabel 586"/>
+    <w:qFormat/>
+    <w:rPr>
+      <w:rFonts w:cs="OpenSymbol"/>
+    </w:rPr>
+  </w:style>
+  <w:style w:type="character" w:styleId="ListLabel587">
+    <w:name w:val="ListLabel 587"/>
+    <w:qFormat/>
+    <w:rPr>
+      <w:rFonts w:cs="OpenSymbol"/>
+    </w:rPr>
+  </w:style>
+  <w:style w:type="character" w:styleId="ListLabel588">
+    <w:name w:val="ListLabel 588"/>
+    <w:qFormat/>
+    <w:rPr>
+      <w:rFonts w:cs="OpenSymbol"/>
+    </w:rPr>
+  </w:style>
+  <w:style w:type="character" w:styleId="ListLabel589">
+    <w:name w:val="ListLabel 589"/>
+    <w:qFormat/>
+    <w:rPr>
+      <w:rFonts w:cs="OpenSymbol"/>
+    </w:rPr>
+  </w:style>
+  <w:style w:type="character" w:styleId="ListLabel590">
+    <w:name w:val="ListLabel 590"/>
+    <w:qFormat/>
+    <w:rPr>
+      <w:rFonts w:cs="OpenSymbol"/>
+    </w:rPr>
+  </w:style>
+  <w:style w:type="character" w:styleId="ListLabel591">
+    <w:name w:val="ListLabel 591"/>
+    <w:qFormat/>
+    <w:rPr>
+      <w:rFonts w:cs="OpenSymbol"/>
+    </w:rPr>
+  </w:style>
+  <w:style w:type="character" w:styleId="ListLabel592">
+    <w:name w:val="ListLabel 592"/>
+    <w:qFormat/>
+    <w:rPr>
+      <w:rFonts w:cs="OpenSymbol"/>
+    </w:rPr>
+  </w:style>
+  <w:style w:type="character" w:styleId="ListLabel593">
+    <w:name w:val="ListLabel 593"/>
+    <w:qFormat/>
+    <w:rPr>
+      <w:rFonts w:cs="OpenSymbol"/>
+    </w:rPr>
+  </w:style>
+  <w:style w:type="character" w:styleId="ListLabel594">
+    <w:name w:val="ListLabel 594"/>
+    <w:qFormat/>
+    <w:rPr>
+      <w:rFonts w:cs="OpenSymbol"/>
+    </w:rPr>
+  </w:style>
+  <w:style w:type="character" w:styleId="ListLabel595">
+    <w:name w:val="ListLabel 595"/>
+    <w:qFormat/>
+    <w:rPr>
+      <w:rFonts w:cs="OpenSymbol"/>
+    </w:rPr>
+  </w:style>
+  <w:style w:type="character" w:styleId="ListLabel596">
+    <w:name w:val="ListLabel 596"/>
+    <w:qFormat/>
+    <w:rPr>
+      <w:rFonts w:cs="OpenSymbol"/>
+    </w:rPr>
+  </w:style>
+  <w:style w:type="character" w:styleId="ListLabel597">
+    <w:name w:val="ListLabel 597"/>
+    <w:qFormat/>
+    <w:rPr>
+      <w:rFonts w:cs="OpenSymbol"/>
+    </w:rPr>
+  </w:style>
+  <w:style w:type="character" w:styleId="ListLabel598">
+    <w:name w:val="ListLabel 598"/>
+    <w:qFormat/>
+    <w:rPr>
+      <w:rFonts w:cs="OpenSymbol"/>
+    </w:rPr>
+  </w:style>
+  <w:style w:type="character" w:styleId="ListLabel599">
+    <w:name w:val="ListLabel 599"/>
+    <w:qFormat/>
+    <w:rPr>
+      <w:rFonts w:cs="OpenSymbol"/>
+    </w:rPr>
+  </w:style>
+  <w:style w:type="character" w:styleId="ListLabel600">
+    <w:name w:val="ListLabel 600"/>
+    <w:qFormat/>
+    <w:rPr>
+      <w:rFonts w:cs="OpenSymbol"/>
+    </w:rPr>
+  </w:style>
+  <w:style w:type="character" w:styleId="ListLabel601">
+    <w:name w:val="ListLabel 601"/>
+    <w:qFormat/>
+    <w:rPr>
+      <w:rFonts w:cs="OpenSymbol"/>
+    </w:rPr>
+  </w:style>
+  <w:style w:type="character" w:styleId="ListLabel602">
+    <w:name w:val="ListLabel 602"/>
+    <w:qFormat/>
+    <w:rPr>
+      <w:rFonts w:cs="OpenSymbol"/>
+    </w:rPr>
+  </w:style>
+  <w:style w:type="character" w:styleId="ListLabel603">
+    <w:name w:val="ListLabel 603"/>
+    <w:qFormat/>
+    <w:rPr>
+      <w:rFonts w:cs="OpenSymbol"/>
+    </w:rPr>
+  </w:style>
+  <w:style w:type="character" w:styleId="ListLabel604">
+    <w:name w:val="ListLabel 604"/>
+    <w:qFormat/>
+    <w:rPr>
+      <w:rFonts w:cs="OpenSymbol"/>
+    </w:rPr>
+  </w:style>
+  <w:style w:type="character" w:styleId="ListLabel605">
+    <w:name w:val="ListLabel 605"/>
+    <w:qFormat/>
+    <w:rPr>
+      <w:rFonts w:cs="OpenSymbol"/>
+    </w:rPr>
+  </w:style>
+  <w:style w:type="character" w:styleId="ListLabel606">
+    <w:name w:val="ListLabel 606"/>
+    <w:qFormat/>
+    <w:rPr>
+      <w:rFonts w:cs="OpenSymbol"/>
+    </w:rPr>
+  </w:style>
+  <w:style w:type="character" w:styleId="ListLabel607">
+    <w:name w:val="ListLabel 607"/>
+    <w:qFormat/>
+    <w:rPr>
+      <w:rFonts w:cs="OpenSymbol"/>
+    </w:rPr>
+  </w:style>
+  <w:style w:type="character" w:styleId="ListLabel608">
+    <w:name w:val="ListLabel 608"/>
+    <w:qFormat/>
+    <w:rPr>
+      <w:rFonts w:cs="OpenSymbol"/>
+    </w:rPr>
+  </w:style>
+  <w:style w:type="character" w:styleId="ListLabel609">
+    <w:name w:val="ListLabel 609"/>
+    <w:qFormat/>
+    <w:rPr>
+      <w:rFonts w:cs="OpenSymbol"/>
+    </w:rPr>
+  </w:style>
+  <w:style w:type="character" w:styleId="ListLabel610">
+    <w:name w:val="ListLabel 610"/>
+    <w:qFormat/>
+    <w:rPr>
+      <w:rFonts w:cs="OpenSymbol"/>
+    </w:rPr>
+  </w:style>
+  <w:style w:type="character" w:styleId="ListLabel611">
+    <w:name w:val="ListLabel 611"/>
+    <w:qFormat/>
+    <w:rPr>
+      <w:rFonts w:cs="OpenSymbol"/>
+    </w:rPr>
+  </w:style>
+  <w:style w:type="character" w:styleId="ListLabel612">
+    <w:name w:val="ListLabel 612"/>
+    <w:qFormat/>
+    <w:rPr>
+      <w:rFonts w:cs="OpenSymbol"/>
+    </w:rPr>
+  </w:style>
+  <w:style w:type="character" w:styleId="ListLabel613">
+    <w:name w:val="ListLabel 613"/>
+    <w:qFormat/>
+    <w:rPr>
+      <w:rFonts w:cs="OpenSymbol"/>
+    </w:rPr>
+  </w:style>
+  <w:style w:type="character" w:styleId="ListLabel614">
+    <w:name w:val="ListLabel 614"/>
+    <w:qFormat/>
+    <w:rPr>
+      <w:rFonts w:cs="OpenSymbol"/>
+    </w:rPr>
+  </w:style>
+  <w:style w:type="character" w:styleId="ListLabel615">
+    <w:name w:val="ListLabel 615"/>
+    <w:qFormat/>
+    <w:rPr>
+      <w:rFonts w:cs="OpenSymbol"/>
+    </w:rPr>
+  </w:style>
+  <w:style w:type="character" w:styleId="ListLabel616">
+    <w:name w:val="ListLabel 616"/>
+    <w:qFormat/>
+    <w:rPr>
+      <w:rFonts w:cs="OpenSymbol"/>
+    </w:rPr>
+  </w:style>
+  <w:style w:type="character" w:styleId="ListLabel617">
+    <w:name w:val="ListLabel 617"/>
+    <w:qFormat/>
+    <w:rPr>
+      <w:rFonts w:cs="OpenSymbol"/>
+    </w:rPr>
+  </w:style>
+  <w:style w:type="character" w:styleId="ListLabel618">
+    <w:name w:val="ListLabel 618"/>
+    <w:qFormat/>
+    <w:rPr>
+      <w:rFonts w:cs="OpenSymbol"/>
+    </w:rPr>
+  </w:style>
+  <w:style w:type="character" w:styleId="ListLabel619">
+    <w:name w:val="ListLabel 619"/>
+    <w:qFormat/>
+    <w:rPr>
+      <w:rFonts w:cs="OpenSymbol"/>
+    </w:rPr>
+  </w:style>
+  <w:style w:type="character" w:styleId="ListLabel620">
+    <w:name w:val="ListLabel 620"/>
+    <w:qFormat/>
+    <w:rPr>
+      <w:rFonts w:cs="OpenSymbol"/>
+    </w:rPr>
+  </w:style>
+  <w:style w:type="character" w:styleId="ListLabel621">
+    <w:name w:val="ListLabel 621"/>
+    <w:qFormat/>
+    <w:rPr>
+      <w:rFonts w:cs="OpenSymbol"/>
+    </w:rPr>
+  </w:style>
+  <w:style w:type="character" w:styleId="ListLabel622">
+    <w:name w:val="ListLabel 622"/>
+    <w:qFormat/>
+    <w:rPr>
+      <w:rFonts w:cs="OpenSymbol"/>
+    </w:rPr>
+  </w:style>
+  <w:style w:type="character" w:styleId="ListLabel623">
+    <w:name w:val="ListLabel 623"/>
+    <w:qFormat/>
+    <w:rPr>
+      <w:rFonts w:cs="OpenSymbol"/>
+    </w:rPr>
+  </w:style>
+  <w:style w:type="character" w:styleId="ListLabel624">
+    <w:name w:val="ListLabel 624"/>
+    <w:qFormat/>
+    <w:rPr>
+      <w:rFonts w:cs="OpenSymbol"/>
+    </w:rPr>
+  </w:style>
+  <w:style w:type="character" w:styleId="ListLabel625">
+    <w:name w:val="ListLabel 625"/>
+    <w:qFormat/>
+    <w:rPr>
+      <w:rFonts w:cs="OpenSymbol"/>
+    </w:rPr>
+  </w:style>
+  <w:style w:type="character" w:styleId="ListLabel626">
+    <w:name w:val="ListLabel 626"/>
+    <w:qFormat/>
+    <w:rPr>
+      <w:rFonts w:cs="OpenSymbol"/>
+    </w:rPr>
+  </w:style>
+  <w:style w:type="character" w:styleId="ListLabel627">
+    <w:name w:val="ListLabel 627"/>
+    <w:qFormat/>
+    <w:rPr>
+      <w:rFonts w:cs="OpenSymbol"/>
+    </w:rPr>
+  </w:style>
+  <w:style w:type="character" w:styleId="ListLabel628">
+    <w:name w:val="ListLabel 628"/>
+    <w:qFormat/>
+    <w:rPr>
+      <w:rFonts w:cs="OpenSymbol"/>
+    </w:rPr>
+  </w:style>
+  <w:style w:type="character" w:styleId="ListLabel629">
+    <w:name w:val="ListLabel 629"/>
+    <w:qFormat/>
+    <w:rPr>
+      <w:rFonts w:cs="OpenSymbol"/>
+    </w:rPr>
+  </w:style>
+  <w:style w:type="character" w:styleId="ListLabel630">
+    <w:name w:val="ListLabel 630"/>
+    <w:qFormat/>
+    <w:rPr>
+      <w:rFonts w:cs="OpenSymbol"/>
+    </w:rPr>
+  </w:style>
+  <w:style w:type="character" w:styleId="ListLabel631">
+    <w:name w:val="ListLabel 631"/>
+    <w:qFormat/>
+    <w:rPr>
+      <w:rFonts w:cs="OpenSymbol"/>
+    </w:rPr>
+  </w:style>
+  <w:style w:type="character" w:styleId="ListLabel632">
+    <w:name w:val="ListLabel 632"/>
+    <w:qFormat/>
+    <w:rPr>
+      <w:rFonts w:cs="OpenSymbol"/>
+    </w:rPr>
+  </w:style>
+  <w:style w:type="character" w:styleId="ListLabel633">
+    <w:name w:val="ListLabel 633"/>
+    <w:qFormat/>
+    <w:rPr>
+      <w:rFonts w:cs="OpenSymbol"/>
+    </w:rPr>
+  </w:style>
+  <w:style w:type="character" w:styleId="ListLabel634">
+    <w:name w:val="ListLabel 634"/>
+    <w:qFormat/>
+    <w:rPr>
+      <w:rFonts w:cs="OpenSymbol"/>
+    </w:rPr>
+  </w:style>
+  <w:style w:type="character" w:styleId="ListLabel635">
+    <w:name w:val="ListLabel 635"/>
+    <w:qFormat/>
+    <w:rPr>
+      <w:rFonts w:cs="OpenSymbol"/>
+    </w:rPr>
+  </w:style>
+  <w:style w:type="character" w:styleId="ListLabel636">
+    <w:name w:val="ListLabel 636"/>
+    <w:qFormat/>
+    <w:rPr>
+      <w:rFonts w:cs="OpenSymbol"/>
+    </w:rPr>
+  </w:style>
+  <w:style w:type="character" w:styleId="ListLabel637">
+    <w:name w:val="ListLabel 637"/>
+    <w:qFormat/>
+    <w:rPr>
+      <w:rFonts w:cs="OpenSymbol"/>
+    </w:rPr>
+  </w:style>
+  <w:style w:type="character" w:styleId="ListLabel638">
+    <w:name w:val="ListLabel 638"/>
+    <w:qFormat/>
+    <w:rPr>
+      <w:rFonts w:cs="OpenSymbol"/>
+    </w:rPr>
+  </w:style>
+  <w:style w:type="character" w:styleId="ListLabel639">
+    <w:name w:val="ListLabel 639"/>
+    <w:qFormat/>
+    <w:rPr>
+      <w:rFonts w:cs="OpenSymbol"/>
+    </w:rPr>
+  </w:style>
+  <w:style w:type="character" w:styleId="ListLabel640">
+    <w:name w:val="ListLabel 640"/>
+    <w:qFormat/>
+    <w:rPr>
+      <w:rFonts w:cs="OpenSymbol"/>
+    </w:rPr>
+  </w:style>
+  <w:style w:type="character" w:styleId="ListLabel641">
+    <w:name w:val="ListLabel 641"/>
+    <w:qFormat/>
+    <w:rPr>
+      <w:rFonts w:cs="OpenSymbol"/>
+    </w:rPr>
+  </w:style>
+  <w:style w:type="character" w:styleId="ListLabel642">
+    <w:name w:val="ListLabel 642"/>
+    <w:qFormat/>
+    <w:rPr>
+      <w:rFonts w:cs="OpenSymbol"/>
+    </w:rPr>
+  </w:style>
+  <w:style w:type="character" w:styleId="ListLabel643">
+    <w:name w:val="ListLabel 643"/>
+    <w:qFormat/>
+    <w:rPr>
+      <w:rFonts w:cs="OpenSymbol"/>
+    </w:rPr>
+  </w:style>
+  <w:style w:type="character" w:styleId="ListLabel644">
+    <w:name w:val="ListLabel 644"/>
+    <w:qFormat/>
+    <w:rPr>
+      <w:rFonts w:cs="OpenSymbol"/>
+    </w:rPr>
+  </w:style>
+  <w:style w:type="character" w:styleId="ListLabel645">
+    <w:name w:val="ListLabel 645"/>
+    <w:qFormat/>
+    <w:rPr>
+      <w:rFonts w:cs="OpenSymbol"/>
+    </w:rPr>
+  </w:style>
+  <w:style w:type="character" w:styleId="ListLabel646">
+    <w:name w:val="ListLabel 646"/>
+    <w:qFormat/>
+    <w:rPr>
+      <w:rFonts w:cs="OpenSymbol"/>
+    </w:rPr>
+  </w:style>
+  <w:style w:type="character" w:styleId="ListLabel647">
+    <w:name w:val="ListLabel 647"/>
+    <w:qFormat/>
+    <w:rPr>
+      <w:rFonts w:cs="OpenSymbol"/>
+    </w:rPr>
+  </w:style>
+  <w:style w:type="character" w:styleId="ListLabel648">
+    <w:name w:val="ListLabel 648"/>
+    <w:qFormat/>
+    <w:rPr>
+      <w:rFonts w:cs="OpenSymbol"/>
+    </w:rPr>
+  </w:style>
+  <w:style w:type="character" w:styleId="ListLabel649">
+    <w:name w:val="ListLabel 649"/>
+    <w:qFormat/>
+    <w:rPr>
+      <w:rFonts w:cs="OpenSymbol"/>
+    </w:rPr>
+  </w:style>
+  <w:style w:type="character" w:styleId="ListLabel650">
+    <w:name w:val="ListLabel 650"/>
+    <w:qFormat/>
+    <w:rPr>
+      <w:rFonts w:cs="OpenSymbol"/>
+    </w:rPr>
+  </w:style>
+  <w:style w:type="character" w:styleId="ListLabel651">
+    <w:name w:val="ListLabel 651"/>
+    <w:qFormat/>
+    <w:rPr>
+      <w:rFonts w:cs="OpenSymbol"/>
+    </w:rPr>
+  </w:style>
+  <w:style w:type="character" w:styleId="ListLabel652">
+    <w:name w:val="ListLabel 652"/>
+    <w:qFormat/>
+    <w:rPr>
+      <w:rFonts w:cs="OpenSymbol"/>
+    </w:rPr>
+  </w:style>
+  <w:style w:type="character" w:styleId="ListLabel653">
+    <w:name w:val="ListLabel 653"/>
+    <w:qFormat/>
+    <w:rPr>
+      <w:rFonts w:cs="OpenSymbol"/>
+    </w:rPr>
+  </w:style>
+  <w:style w:type="character" w:styleId="ListLabel654">
+    <w:name w:val="ListLabel 654"/>
+    <w:qFormat/>
+    <w:rPr>
+      <w:rFonts w:cs="OpenSymbol"/>
+    </w:rPr>
+  </w:style>
+  <w:style w:type="character" w:styleId="ListLabel655">
+    <w:name w:val="ListLabel 655"/>
+    <w:qFormat/>
+    <w:rPr>
+      <w:rFonts w:cs="OpenSymbol"/>
+    </w:rPr>
+  </w:style>
+  <w:style w:type="character" w:styleId="ListLabel656">
+    <w:name w:val="ListLabel 656"/>
+    <w:qFormat/>
+    <w:rPr>
+      <w:rFonts w:cs="OpenSymbol"/>
+    </w:rPr>
+  </w:style>
+  <w:style w:type="character" w:styleId="ListLabel657">
+    <w:name w:val="ListLabel 657"/>
+    <w:qFormat/>
+    <w:rPr>
+      <w:rFonts w:cs="OpenSymbol"/>
+    </w:rPr>
+  </w:style>
+  <w:style w:type="character" w:styleId="ListLabel658">
+    <w:name w:val="ListLabel 658"/>
+    <w:qFormat/>
+    <w:rPr>
+      <w:rFonts w:cs="OpenSymbol"/>
+    </w:rPr>
+  </w:style>
   <w:style w:type="paragraph" w:styleId="Heading">
     <w:name w:val="Heading"/>
     <w:basedOn w:val="Normal"/>

</xml_diff>

<commit_message>
Updated the HistoriasDeUsuario document, cleaned the code associated to buttons
</commit_message>
<xml_diff>
--- a/HistoriasDeUsuario.docx
+++ b/HistoriasDeUsuario.docx
@@ -1,6 +1,6 @@
 
 <file path=word/document.xml><?xml version="1.0" encoding="utf-8"?>
-<w:document xmlns:wpc="http://schemas.microsoft.com/office/word/2010/wordprocessingCanvas" xmlns:cx="http://schemas.microsoft.com/office/drawing/2014/chartex" xmlns:cx1="http://schemas.microsoft.com/office/drawing/2015/9/8/chartex" xmlns:cx2="http://schemas.microsoft.com/office/drawing/2015/10/21/chartex" xmlns:cx3="http://schemas.microsoft.com/office/drawing/2016/5/9/chartex" xmlns:cx4="http://schemas.microsoft.com/office/drawing/2016/5/10/chartex" xmlns:cx5="http://schemas.microsoft.com/office/drawing/2016/5/11/chartex" xmlns:cx6="http://schemas.microsoft.com/office/drawing/2016/5/12/chartex" xmlns:cx7="http://schemas.microsoft.com/office/drawing/2016/5/13/chartex" xmlns:cx8="http://schemas.microsoft.com/office/drawing/2016/5/14/chartex" xmlns:mc="http://schemas.openxmlformats.org/markup-compatibility/2006" xmlns:aink="http://schemas.microsoft.com/office/drawing/2016/ink" xmlns:am3d="http://schemas.microsoft.com/office/drawing/2017/model3d" xmlns:o="urn:schemas-microsoft-com:office:office" xmlns:r="http://schemas.openxmlformats.org/officeDocument/2006/relationships" xmlns:m="http://schemas.openxmlformats.org/officeDocument/2006/math" xmlns:v="urn:schemas-microsoft-com:vml" xmlns:wp14="http://schemas.microsoft.com/office/word/2010/wordprocessingDrawing" xmlns:wp="http://schemas.openxmlformats.org/drawingml/2006/wordprocessingDrawing" xmlns:w10="urn:schemas-microsoft-com:office:word" xmlns:w="http://schemas.openxmlformats.org/wordprocessingml/2006/main" xmlns:w14="http://schemas.microsoft.com/office/word/2010/wordml" xmlns:w15="http://schemas.microsoft.com/office/word/2012/wordml" xmlns:w16cid="http://schemas.microsoft.com/office/word/2016/wordml/cid" xmlns:w16se="http://schemas.microsoft.com/office/word/2015/wordml/symex" xmlns:wpg="http://schemas.microsoft.com/office/word/2010/wordprocessingGroup" xmlns:wpi="http://schemas.microsoft.com/office/word/2010/wordprocessingInk" xmlns:wne="http://schemas.microsoft.com/office/word/2006/wordml" xmlns:wps="http://schemas.microsoft.com/office/word/2010/wordprocessingShape" mc:Ignorable="w14 w15 w16se w16cid wp14">
+<w:document xmlns:wpc="http://schemas.microsoft.com/office/word/2010/wordprocessingCanvas" xmlns:cx="http://schemas.microsoft.com/office/drawing/2014/chartex" xmlns:cx1="http://schemas.microsoft.com/office/drawing/2015/9/8/chartex" xmlns:cx2="http://schemas.microsoft.com/office/drawing/2015/10/21/chartex" xmlns:cx3="http://schemas.microsoft.com/office/drawing/2016/5/9/chartex" xmlns:cx4="http://schemas.microsoft.com/office/drawing/2016/5/10/chartex" xmlns:cx5="http://schemas.microsoft.com/office/drawing/2016/5/11/chartex" xmlns:cx6="http://schemas.microsoft.com/office/drawing/2016/5/12/chartex" xmlns:cx7="http://schemas.microsoft.com/office/drawing/2016/5/13/chartex" xmlns:cx8="http://schemas.microsoft.com/office/drawing/2016/5/14/chartex" xmlns:mc="http://schemas.openxmlformats.org/markup-compatibility/2006" xmlns:aink="http://schemas.microsoft.com/office/drawing/2016/ink" xmlns:am3d="http://schemas.microsoft.com/office/drawing/2017/model3d" xmlns:o="urn:schemas-microsoft-com:office:office" xmlns:r="http://schemas.openxmlformats.org/officeDocument/2006/relationships" xmlns:m="http://schemas.openxmlformats.org/officeDocument/2006/math" xmlns:v="urn:schemas-microsoft-com:vml" xmlns:wp14="http://schemas.microsoft.com/office/word/2010/wordprocessingDrawing" xmlns:wp="http://schemas.openxmlformats.org/drawingml/2006/wordprocessingDrawing" xmlns:w10="urn:schemas-microsoft-com:office:word" xmlns:w="http://schemas.openxmlformats.org/wordprocessingml/2006/main" xmlns:w14="http://schemas.microsoft.com/office/word/2010/wordml" xmlns:w15="http://schemas.microsoft.com/office/word/2012/wordml" xmlns:w16cex="http://schemas.microsoft.com/office/word/2018/wordml/cex" xmlns:w16cid="http://schemas.microsoft.com/office/word/2016/wordml/cid" xmlns:w16="http://schemas.microsoft.com/office/word/2018/wordml" xmlns:w16se="http://schemas.microsoft.com/office/word/2015/wordml/symex" xmlns:wpg="http://schemas.microsoft.com/office/word/2010/wordprocessingGroup" xmlns:wpi="http://schemas.microsoft.com/office/word/2010/wordprocessingInk" xmlns:wne="http://schemas.microsoft.com/office/word/2006/wordml" xmlns:wps="http://schemas.microsoft.com/office/word/2010/wordprocessingShape" mc:Ignorable="w14 w15 w16se w16cid w16 w16cex wp14">
   <w:body>
     <w:p>
       <w:pPr>
@@ -1645,7 +1645,21 @@
         <w:rPr>
           <w:rFonts w:ascii="Times New Roman" w:hAnsi="Times New Roman" w:cs="Times New Roman"/>
         </w:rPr>
-        <w:t xml:space="preserve"> y al hacer click aparece la lista con las demostraciones tal que al hacer click en un </w:t>
+        <w:t xml:space="preserve"> y al hacer click aparece la lista con las demostraciones tal que al hacer </w:t>
+      </w:r>
+      <w:proofErr w:type="spellStart"/>
+      <w:r>
+        <w:rPr>
+          <w:rFonts w:ascii="Times New Roman" w:hAnsi="Times New Roman" w:cs="Times New Roman"/>
+        </w:rPr>
+        <w:t>click</w:t>
+      </w:r>
+      <w:proofErr w:type="spellEnd"/>
+      <w:r>
+        <w:rPr>
+          <w:rFonts w:ascii="Times New Roman" w:hAnsi="Times New Roman" w:cs="Times New Roman"/>
+        </w:rPr>
+        <w:t xml:space="preserve"> en un </w:t>
       </w:r>
       <w:proofErr w:type="spellStart"/>
       <w:r>
@@ -5770,7 +5784,21 @@
         <w:rPr>
           <w:rFonts w:ascii="Times New Roman" w:hAnsi="Times New Roman" w:cs="Times New Roman"/>
         </w:rPr>
-        <w:t xml:space="preserve">. Se debe hacer un segundo click sobre estas </w:t>
+        <w:t xml:space="preserve">. Se debe hacer un segundo </w:t>
+      </w:r>
+      <w:proofErr w:type="spellStart"/>
+      <w:r>
+        <w:rPr>
+          <w:rFonts w:ascii="Times New Roman" w:hAnsi="Times New Roman" w:cs="Times New Roman"/>
+        </w:rPr>
+        <w:t>click</w:t>
+      </w:r>
+      <w:proofErr w:type="spellEnd"/>
+      <w:r>
+        <w:rPr>
+          <w:rFonts w:ascii="Times New Roman" w:hAnsi="Times New Roman" w:cs="Times New Roman"/>
+        </w:rPr>
+        <w:t xml:space="preserve"> sobre estas </w:t>
       </w:r>
       <w:proofErr w:type="spellStart"/>
       <w:r>
@@ -11596,7 +11624,31 @@
         <w:rPr>
           <w:rFonts w:ascii="Times New Roman" w:hAnsi="Times New Roman" w:cs="Times New Roman"/>
         </w:rPr>
-        <w:t xml:space="preserve"> Para disminuir la posibilidad de error.</w:t>
+        <w:t xml:space="preserve"> </w:t>
+      </w:r>
+      <w:r>
+        <w:rPr>
+          <w:rFonts w:ascii="Times New Roman" w:hAnsi="Times New Roman" w:cs="Times New Roman"/>
+        </w:rPr>
+        <w:t>D</w:t>
+      </w:r>
+      <w:r>
+        <w:rPr>
+          <w:rFonts w:ascii="Times New Roman" w:hAnsi="Times New Roman" w:cs="Times New Roman"/>
+        </w:rPr>
+        <w:t>isminuir la posibilidad de error</w:t>
+      </w:r>
+      <w:r>
+        <w:rPr>
+          <w:rFonts w:ascii="Times New Roman" w:hAnsi="Times New Roman" w:cs="Times New Roman"/>
+        </w:rPr>
+        <w:t xml:space="preserve"> humano</w:t>
+      </w:r>
+      <w:r>
+        <w:rPr>
+          <w:rFonts w:ascii="Times New Roman" w:hAnsi="Times New Roman" w:cs="Times New Roman"/>
+        </w:rPr>
+        <w:t>.</w:t>
       </w:r>
     </w:p>
     <w:p>
@@ -11649,7 +11701,33 @@
         <w:rPr>
           <w:rFonts w:ascii="Times New Roman" w:hAnsi="Times New Roman" w:cs="Times New Roman"/>
         </w:rPr>
-        <w:t>Se debe mostrar un botón que dice “Available Symbols” tal que al hacer click sobre el se debe desplegar una lista de botones para cada símbolo disponible.</w:t>
+        <w:t>Se debe mostrar un botón que dice “</w:t>
+      </w:r>
+      <w:proofErr w:type="spellStart"/>
+      <w:r>
+        <w:rPr>
+          <w:rFonts w:ascii="Times New Roman" w:hAnsi="Times New Roman" w:cs="Times New Roman"/>
+        </w:rPr>
+        <w:t>Operators</w:t>
+      </w:r>
+      <w:proofErr w:type="spellEnd"/>
+      <w:r>
+        <w:rPr>
+          <w:rFonts w:ascii="Times New Roman" w:hAnsi="Times New Roman" w:cs="Times New Roman"/>
+        </w:rPr>
+        <w:t xml:space="preserve">” tal que al hacer click sobre el se debe desplegar una lista de botones para cada símbolo </w:t>
+      </w:r>
+      <w:r>
+        <w:rPr>
+          <w:rFonts w:ascii="Times New Roman" w:hAnsi="Times New Roman" w:cs="Times New Roman"/>
+        </w:rPr>
+        <w:t xml:space="preserve">y alias </w:t>
+      </w:r>
+      <w:r>
+        <w:rPr>
+          <w:rFonts w:ascii="Times New Roman" w:hAnsi="Times New Roman" w:cs="Times New Roman"/>
+        </w:rPr>
+        <w:t>disponible.</w:t>
       </w:r>
     </w:p>
     <w:p>
@@ -11665,7 +11743,63 @@
         <w:rPr>
           <w:rFonts w:ascii="Times New Roman" w:hAnsi="Times New Roman" w:cs="Times New Roman"/>
         </w:rPr>
-        <w:t xml:space="preserve">Al hacer click en cualquiera de los botones proporcionados en “Available Symbols”, si la sección de la formula se encuentra vacía se debe insertar la operación y si dicha operación tiene argumentos (no es una constante) también deben aparecer una cantidad n de </w:t>
+        <w:t xml:space="preserve">Se debe mostrar una sección con el nombre del input, por </w:t>
+      </w:r>
+      <w:proofErr w:type="spellStart"/>
+      <w:r>
+        <w:rPr>
+          <w:rFonts w:ascii="Times New Roman" w:hAnsi="Times New Roman" w:cs="Times New Roman"/>
+        </w:rPr>
+        <w:t>ejempo</w:t>
+      </w:r>
+      <w:proofErr w:type="spellEnd"/>
+      <w:r>
+        <w:rPr>
+          <w:rFonts w:ascii="Times New Roman" w:hAnsi="Times New Roman" w:cs="Times New Roman"/>
+        </w:rPr>
+        <w:t xml:space="preserve"> “Teorema:” y en el interior de dicha sección un pequeño recuadro de input.  </w:t>
+      </w:r>
+    </w:p>
+    <w:p>
+      <w:pPr>
+        <w:pStyle w:val="Sinespaciado"/>
+        <w:numPr>
+          <w:ilvl w:val="0"/>
+          <w:numId w:val="16"/>
+        </w:numPr>
+        <w:jc w:val="both"/>
+      </w:pPr>
+      <w:r>
+        <w:rPr>
+          <w:rFonts w:ascii="Times New Roman" w:hAnsi="Times New Roman" w:cs="Times New Roman"/>
+        </w:rPr>
+        <w:t>Al hacer click en cualquiera de los botones proporcionados en “</w:t>
+      </w:r>
+      <w:proofErr w:type="spellStart"/>
+      <w:r>
+        <w:rPr>
+          <w:rFonts w:ascii="Times New Roman" w:hAnsi="Times New Roman" w:cs="Times New Roman"/>
+        </w:rPr>
+        <w:t>Operators</w:t>
+      </w:r>
+      <w:proofErr w:type="spellEnd"/>
+      <w:r>
+        <w:rPr>
+          <w:rFonts w:ascii="Times New Roman" w:hAnsi="Times New Roman" w:cs="Times New Roman"/>
+        </w:rPr>
+        <w:t xml:space="preserve">”, si </w:t>
+      </w:r>
+      <w:r>
+        <w:rPr>
+          <w:rFonts w:ascii="Times New Roman" w:hAnsi="Times New Roman" w:cs="Times New Roman"/>
+        </w:rPr>
+        <w:t>el mouse se encontraba fijado sobre un cuadro de input de esta funcionalidad</w:t>
+      </w:r>
+      <w:r>
+        <w:rPr>
+          <w:rFonts w:ascii="Times New Roman" w:hAnsi="Times New Roman" w:cs="Times New Roman"/>
+        </w:rPr>
+        <w:t xml:space="preserve"> se debe insertar la operación y si dicha operación tiene argumentos (no es una constante) también deben aparecer una cantidad n de </w:t>
       </w:r>
       <w:r>
         <w:rPr>
@@ -11699,6 +11833,26 @@
         <w:rPr>
           <w:rFonts w:ascii="Times New Roman" w:hAnsi="Times New Roman" w:cs="Times New Roman"/>
         </w:rPr>
+        <w:t xml:space="preserve">, este </w:t>
+      </w:r>
+      <w:proofErr w:type="gramStart"/>
+      <w:r>
+        <w:rPr>
+          <w:rFonts w:ascii="Times New Roman" w:hAnsi="Times New Roman" w:cs="Times New Roman"/>
+        </w:rPr>
+        <w:t>proceso continua</w:t>
+      </w:r>
+      <w:proofErr w:type="gramEnd"/>
+      <w:r>
+        <w:rPr>
+          <w:rFonts w:ascii="Times New Roman" w:hAnsi="Times New Roman" w:cs="Times New Roman"/>
+        </w:rPr>
+        <w:t xml:space="preserve"> de manera recursiva</w:t>
+      </w:r>
+      <w:r>
+        <w:rPr>
+          <w:rFonts w:ascii="Times New Roman" w:hAnsi="Times New Roman" w:cs="Times New Roman"/>
+        </w:rPr>
         <w:t>.</w:t>
       </w:r>
     </w:p>
@@ -11728,14 +11882,14 @@
         <w:rPr>
           <w:rFonts w:ascii="Times New Roman" w:hAnsi="Times New Roman" w:cs="Times New Roman"/>
         </w:rPr>
-        <w:t>delete</w:t>
+        <w:t>Backspace</w:t>
       </w:r>
       <w:proofErr w:type="spellEnd"/>
       <w:r>
         <w:rPr>
           <w:rFonts w:ascii="Times New Roman" w:hAnsi="Times New Roman" w:cs="Times New Roman"/>
         </w:rPr>
-        <w:t xml:space="preserve"> sobre un cuadro de input vacío generador por esta funcionalidad entonces se borrara toda la expresión relacionada al operador padre de ese input</w:t>
+        <w:t xml:space="preserve"> sobre un cuadro de input vacío generado por esta funcionalidad entonces se borrara toda la expresión relacionada al operador padre de ese input</w:t>
       </w:r>
       <w:r>
         <w:rPr>
@@ -11760,25 +11914,31 @@
         <w:rPr>
           <w:rFonts w:ascii="Times New Roman" w:hAnsi="Times New Roman" w:cs="Times New Roman"/>
         </w:rPr>
-        <w:t>delete</w:t>
+        <w:t>Backspace</w:t>
       </w:r>
       <w:proofErr w:type="spellEnd"/>
       <w:r>
         <w:rPr>
           <w:rFonts w:ascii="Times New Roman" w:hAnsi="Times New Roman" w:cs="Times New Roman"/>
         </w:rPr>
-        <w:t xml:space="preserve"> la expresión resultante será 3 + _ </w:t>
-      </w:r>
-      <w:r>
-        <w:rPr>
-          <w:rFonts w:ascii="Times New Roman" w:hAnsi="Times New Roman" w:cs="Times New Roman"/>
-        </w:rPr>
         <w:t xml:space="preserve"> </w:t>
       </w:r>
       <w:r>
         <w:rPr>
           <w:rFonts w:ascii="Times New Roman" w:hAnsi="Times New Roman" w:cs="Times New Roman"/>
         </w:rPr>
+        <w:t xml:space="preserve">la expresión resultante será 3 + _ </w:t>
+      </w:r>
+      <w:r>
+        <w:rPr>
+          <w:rFonts w:ascii="Times New Roman" w:hAnsi="Times New Roman" w:cs="Times New Roman"/>
+        </w:rPr>
+        <w:t xml:space="preserve"> </w:t>
+      </w:r>
+      <w:r>
+        <w:rPr>
+          <w:rFonts w:ascii="Times New Roman" w:hAnsi="Times New Roman" w:cs="Times New Roman"/>
+        </w:rPr>
         <w:t>.</w:t>
       </w:r>
     </w:p>
@@ -11833,7 +11993,19 @@
         <w:rPr>
           <w:rFonts w:ascii="Times New Roman" w:hAnsi="Times New Roman" w:cs="Times New Roman"/>
         </w:rPr>
-        <w:t>Al presionar el botón de “</w:t>
+        <w:t xml:space="preserve">Al presionar </w:t>
+      </w:r>
+      <w:r>
+        <w:rPr>
+          <w:rFonts w:ascii="Times New Roman" w:hAnsi="Times New Roman" w:cs="Times New Roman"/>
+        </w:rPr>
+        <w:t>un</w:t>
+      </w:r>
+      <w:r>
+        <w:rPr>
+          <w:rFonts w:ascii="Times New Roman" w:hAnsi="Times New Roman" w:cs="Times New Roman"/>
+        </w:rPr>
+        <w:t xml:space="preserve"> botón de “</w:t>
       </w:r>
       <w:proofErr w:type="spellStart"/>
       <w:r>
@@ -11847,7 +12019,109 @@
         <w:rPr>
           <w:rFonts w:ascii="Times New Roman" w:hAnsi="Times New Roman" w:cs="Times New Roman"/>
         </w:rPr>
-        <w:t xml:space="preserve">” se debe vaciar el recuadro de formulas para que le usuario pueda volver a comenzar a escribir. </w:t>
+        <w:t xml:space="preserve">” </w:t>
+      </w:r>
+      <w:r>
+        <w:rPr>
+          <w:rFonts w:ascii="Times New Roman" w:hAnsi="Times New Roman" w:cs="Times New Roman"/>
+        </w:rPr>
+        <w:t xml:space="preserve">sobre el cual se utilizo esta funcionalidad </w:t>
+      </w:r>
+      <w:r>
+        <w:rPr>
+          <w:rFonts w:ascii="Times New Roman" w:hAnsi="Times New Roman" w:cs="Times New Roman"/>
+        </w:rPr>
+        <w:t xml:space="preserve">se debe vaciar el recuadro de formulas para que le usuario pueda volver a comenzar a escribir. </w:t>
+      </w:r>
+    </w:p>
+    <w:p>
+      <w:pPr>
+        <w:pStyle w:val="Sinespaciado"/>
+        <w:numPr>
+          <w:ilvl w:val="0"/>
+          <w:numId w:val="16"/>
+        </w:numPr>
+        <w:jc w:val="both"/>
+      </w:pPr>
+      <w:r>
+        <w:rPr>
+          <w:rFonts w:ascii="Times New Roman" w:hAnsi="Times New Roman" w:cs="Times New Roman"/>
+        </w:rPr>
+        <w:t xml:space="preserve">Al presionar un botón de envío sobre el cual se implemento esta funcionalidad se debe enviar la información asociada a lo que el usuario haya escrito hasta el momento mediante el uso de estos botones.   </w:t>
+      </w:r>
+    </w:p>
+    <w:p>
+      <w:pPr>
+        <w:pStyle w:val="Sinespaciado"/>
+        <w:numPr>
+          <w:ilvl w:val="0"/>
+          <w:numId w:val="16"/>
+        </w:numPr>
+        <w:jc w:val="both"/>
+      </w:pPr>
+      <w:r>
+        <w:rPr>
+          <w:rFonts w:ascii="Times New Roman" w:hAnsi="Times New Roman" w:cs="Times New Roman"/>
+        </w:rPr>
+        <w:t xml:space="preserve">Si se utiliza la versión alterna de esta funcionalidad que facilita el uso de sustituciones los botones funcionaran de la misma manera que hasta ahora pero la sección de input en un principio se encontrará vacía, al hacer </w:t>
+      </w:r>
+      <w:proofErr w:type="spellStart"/>
+      <w:r>
+        <w:rPr>
+          <w:rFonts w:ascii="Times New Roman" w:hAnsi="Times New Roman" w:cs="Times New Roman"/>
+        </w:rPr>
+        <w:t>click</w:t>
+      </w:r>
+      <w:proofErr w:type="spellEnd"/>
+      <w:r>
+        <w:rPr>
+          <w:rFonts w:ascii="Times New Roman" w:hAnsi="Times New Roman" w:cs="Times New Roman"/>
+        </w:rPr>
+        <w:t xml:space="preserve"> sobre un teorema que se desea sustituir aparecerá en dicha sección</w:t>
+      </w:r>
+      <w:r>
+        <w:rPr>
+          <w:rFonts w:ascii="Times New Roman" w:hAnsi="Times New Roman" w:cs="Times New Roman"/>
+        </w:rPr>
+        <w:t xml:space="preserve"> un recuadro de input por cada variable asociada al teorema</w:t>
+      </w:r>
+      <w:r>
+        <w:rPr>
+          <w:rFonts w:ascii="Times New Roman" w:hAnsi="Times New Roman" w:cs="Times New Roman"/>
+        </w:rPr>
+        <w:t xml:space="preserve"> seleccionado</w:t>
+      </w:r>
+      <w:r>
+        <w:rPr>
+          <w:rFonts w:ascii="Times New Roman" w:hAnsi="Times New Roman" w:cs="Times New Roman"/>
+        </w:rPr>
+        <w:t>, cada recuadro funciona de la misma manera que funcionan los recuadros individuales mencionados anteriormente</w:t>
+      </w:r>
+      <w:r>
+        <w:rPr>
+          <w:rFonts w:ascii="Times New Roman" w:hAnsi="Times New Roman" w:cs="Times New Roman"/>
+        </w:rPr>
+        <w:t xml:space="preserve">, se </w:t>
+      </w:r>
+      <w:bookmarkStart w:id="4" w:name="_GoBack"/>
+      <w:bookmarkEnd w:id="4"/>
+      <w:r>
+        <w:rPr>
+          <w:rFonts w:ascii="Times New Roman" w:hAnsi="Times New Roman" w:cs="Times New Roman"/>
+        </w:rPr>
+        <w:t>entiende que se un usuario deja un cuadro vacío es que no quería sustituir la variable asociada</w:t>
+      </w:r>
+      <w:r>
+        <w:rPr>
+          <w:rFonts w:ascii="Times New Roman" w:hAnsi="Times New Roman" w:cs="Times New Roman"/>
+        </w:rPr>
+        <w:t>.</w:t>
+      </w:r>
+      <w:r>
+        <w:rPr>
+          <w:rFonts w:ascii="Times New Roman" w:hAnsi="Times New Roman" w:cs="Times New Roman"/>
+        </w:rPr>
+        <w:t xml:space="preserve"> </w:t>
       </w:r>
     </w:p>
     <w:p>
@@ -11872,8 +12146,6 @@
           <w:rFonts w:ascii="Times New Roman" w:hAnsi="Times New Roman" w:cs="Times New Roman"/>
         </w:rPr>
       </w:pPr>
-      <w:bookmarkStart w:id="4" w:name="_GoBack"/>
-      <w:bookmarkEnd w:id="4"/>
     </w:p>
     <w:p>
       <w:pPr>
@@ -11898,7 +12170,7 @@
 </file>
 
 <file path=word/numbering.xml><?xml version="1.0" encoding="utf-8"?>
-<w:numbering xmlns:wpc="http://schemas.microsoft.com/office/word/2010/wordprocessingCanvas" xmlns:cx="http://schemas.microsoft.com/office/drawing/2014/chartex" xmlns:cx1="http://schemas.microsoft.com/office/drawing/2015/9/8/chartex" xmlns:cx2="http://schemas.microsoft.com/office/drawing/2015/10/21/chartex" xmlns:cx3="http://schemas.microsoft.com/office/drawing/2016/5/9/chartex" xmlns:cx4="http://schemas.microsoft.com/office/drawing/2016/5/10/chartex" xmlns:cx5="http://schemas.microsoft.com/office/drawing/2016/5/11/chartex" xmlns:cx6="http://schemas.microsoft.com/office/drawing/2016/5/12/chartex" xmlns:cx7="http://schemas.microsoft.com/office/drawing/2016/5/13/chartex" xmlns:cx8="http://schemas.microsoft.com/office/drawing/2016/5/14/chartex" xmlns:mc="http://schemas.openxmlformats.org/markup-compatibility/2006" xmlns:aink="http://schemas.microsoft.com/office/drawing/2016/ink" xmlns:am3d="http://schemas.microsoft.com/office/drawing/2017/model3d" xmlns:o="urn:schemas-microsoft-com:office:office" xmlns:r="http://schemas.openxmlformats.org/officeDocument/2006/relationships" xmlns:m="http://schemas.openxmlformats.org/officeDocument/2006/math" xmlns:v="urn:schemas-microsoft-com:vml" xmlns:wp14="http://schemas.microsoft.com/office/word/2010/wordprocessingDrawing" xmlns:wp="http://schemas.openxmlformats.org/drawingml/2006/wordprocessingDrawing" xmlns:w10="urn:schemas-microsoft-com:office:word" xmlns:w="http://schemas.openxmlformats.org/wordprocessingml/2006/main" xmlns:w14="http://schemas.microsoft.com/office/word/2010/wordml" xmlns:w15="http://schemas.microsoft.com/office/word/2012/wordml" xmlns:w16cid="http://schemas.microsoft.com/office/word/2016/wordml/cid" xmlns:w16se="http://schemas.microsoft.com/office/word/2015/wordml/symex" xmlns:wpg="http://schemas.microsoft.com/office/word/2010/wordprocessingGroup" xmlns:wpi="http://schemas.microsoft.com/office/word/2010/wordprocessingInk" xmlns:wne="http://schemas.microsoft.com/office/word/2006/wordml" xmlns:wps="http://schemas.microsoft.com/office/word/2010/wordprocessingShape" mc:Ignorable="w14 w15 w16se w16cid wp14">
+<w:numbering xmlns:wpc="http://schemas.microsoft.com/office/word/2010/wordprocessingCanvas" xmlns:cx="http://schemas.microsoft.com/office/drawing/2014/chartex" xmlns:cx1="http://schemas.microsoft.com/office/drawing/2015/9/8/chartex" xmlns:cx2="http://schemas.microsoft.com/office/drawing/2015/10/21/chartex" xmlns:cx3="http://schemas.microsoft.com/office/drawing/2016/5/9/chartex" xmlns:cx4="http://schemas.microsoft.com/office/drawing/2016/5/10/chartex" xmlns:cx5="http://schemas.microsoft.com/office/drawing/2016/5/11/chartex" xmlns:cx6="http://schemas.microsoft.com/office/drawing/2016/5/12/chartex" xmlns:cx7="http://schemas.microsoft.com/office/drawing/2016/5/13/chartex" xmlns:cx8="http://schemas.microsoft.com/office/drawing/2016/5/14/chartex" xmlns:mc="http://schemas.openxmlformats.org/markup-compatibility/2006" xmlns:aink="http://schemas.microsoft.com/office/drawing/2016/ink" xmlns:am3d="http://schemas.microsoft.com/office/drawing/2017/model3d" xmlns:o="urn:schemas-microsoft-com:office:office" xmlns:r="http://schemas.openxmlformats.org/officeDocument/2006/relationships" xmlns:m="http://schemas.openxmlformats.org/officeDocument/2006/math" xmlns:v="urn:schemas-microsoft-com:vml" xmlns:wp14="http://schemas.microsoft.com/office/word/2010/wordprocessingDrawing" xmlns:wp="http://schemas.openxmlformats.org/drawingml/2006/wordprocessingDrawing" xmlns:w10="urn:schemas-microsoft-com:office:word" xmlns:w="http://schemas.openxmlformats.org/wordprocessingml/2006/main" xmlns:w14="http://schemas.microsoft.com/office/word/2010/wordml" xmlns:w15="http://schemas.microsoft.com/office/word/2012/wordml" xmlns:w16cex="http://schemas.microsoft.com/office/word/2018/wordml/cex" xmlns:w16cid="http://schemas.microsoft.com/office/word/2016/wordml/cid" xmlns:w16="http://schemas.microsoft.com/office/word/2018/wordml" xmlns:w16se="http://schemas.microsoft.com/office/word/2015/wordml/symex" xmlns:wpg="http://schemas.microsoft.com/office/word/2010/wordprocessingGroup" xmlns:wpi="http://schemas.microsoft.com/office/word/2010/wordprocessingInk" xmlns:wne="http://schemas.microsoft.com/office/word/2006/wordml" xmlns:wps="http://schemas.microsoft.com/office/word/2010/wordprocessingShape" mc:Ignorable="w14 w15 w16se w16cid w16 w16cex wp14">
   <w:abstractNum w:abstractNumId="0" w15:restartNumberingAfterBreak="0">
     <w:nsid w:val="029A0F42"/>
     <w:multiLevelType w:val="multilevel"/>
@@ -14699,7 +14971,7 @@
 </file>
 
 <file path=word/styles.xml><?xml version="1.0" encoding="utf-8"?>
-<w:styles xmlns:mc="http://schemas.openxmlformats.org/markup-compatibility/2006" xmlns:r="http://schemas.openxmlformats.org/officeDocument/2006/relationships" xmlns:w="http://schemas.openxmlformats.org/wordprocessingml/2006/main" xmlns:w14="http://schemas.microsoft.com/office/word/2010/wordml" xmlns:w15="http://schemas.microsoft.com/office/word/2012/wordml" xmlns:w16cid="http://schemas.microsoft.com/office/word/2016/wordml/cid" xmlns:w16se="http://schemas.microsoft.com/office/word/2015/wordml/symex" mc:Ignorable="w14 w15 w16se w16cid">
+<w:styles xmlns:mc="http://schemas.openxmlformats.org/markup-compatibility/2006" xmlns:r="http://schemas.openxmlformats.org/officeDocument/2006/relationships" xmlns:w="http://schemas.openxmlformats.org/wordprocessingml/2006/main" xmlns:w14="http://schemas.microsoft.com/office/word/2010/wordml" xmlns:w15="http://schemas.microsoft.com/office/word/2012/wordml" xmlns:w16cex="http://schemas.microsoft.com/office/word/2018/wordml/cex" xmlns:w16cid="http://schemas.microsoft.com/office/word/2016/wordml/cid" xmlns:w16="http://schemas.microsoft.com/office/word/2018/wordml" xmlns:w16se="http://schemas.microsoft.com/office/word/2015/wordml/symex" mc:Ignorable="w14 w15 w16se w16cid w16 w16cex">
   <w:docDefaults>
     <w:rPrDefault>
       <w:rPr>

</xml_diff>

<commit_message>
version adaptada para matematicas discretas 1
</commit_message>
<xml_diff>
--- a/HistoriasDeUsuario.docx
+++ b/HistoriasDeUsuario.docx
@@ -6583,6 +6583,40 @@
     </w:p>
     <w:p>
       <w:pPr>
+        <w:pStyle w:val="NoSpacing"/>
+        <w:numPr>
+          <w:ilvl w:val="0"/>
+          <w:numId w:val="8"/>
+        </w:numPr>
+        <w:jc w:val="both"/>
+        <w:rPr/>
+      </w:pPr>
+      <w:r>
+        <w:rPr>
+          <w:rFonts w:cs="Times New Roman" w:ascii="Times New Roman" w:hAnsi="Times New Roman"/>
+        </w:rPr>
+        <w:t>Luego de ocultar o mostrar categoría, se debe verificar que los acordeones siguen funcionando al hacer click y que el simbolo ^ al lado de la categoría cambia mirando hacia abajo</w:t>
+      </w:r>
+    </w:p>
+    <w:p>
+      <w:pPr>
+        <w:pStyle w:val="NoSpacing"/>
+        <w:numPr>
+          <w:ilvl w:val="0"/>
+          <w:numId w:val="8"/>
+        </w:numPr>
+        <w:jc w:val="both"/>
+        <w:rPr/>
+      </w:pPr>
+      <w:r>
+        <w:rPr>
+          <w:rFonts w:cs="Times New Roman" w:ascii="Times New Roman" w:hAnsi="Times New Roman"/>
+        </w:rPr>
+        <w:t>Verificar que en el estado de demostración, cuando se pueden hacer click a los enunciados para seleccionar una inferencia, verificar que luego de ocultar y mostrar sigue funcionando el reconocimiento automático de las variable del enunciado, para ser colocados en el campo de sustitución p.q.r := [],[],[]</w:t>
+      </w:r>
+    </w:p>
+    <w:p>
+      <w:pPr>
         <w:pStyle w:val="Predeterminado"/>
         <w:pBdr>
           <w:bottom w:val="single" w:sz="12" w:space="0" w:color="00000A"/>
@@ -6609,184 +6643,12 @@
         <w:pStyle w:val="NoSpacing"/>
         <w:ind w:firstLine="708"/>
         <w:jc w:val="both"/>
-        <w:rPr/>
-      </w:pPr>
-      <w:r>
-        <w:rPr>
-          <w:rFonts w:cs="Times New Roman" w:ascii="Times New Roman" w:hAnsi="Times New Roman"/>
-          <w:b/>
-        </w:rPr>
-        <w:t>ID:</w:t>
-      </w:r>
-      <w:r>
-        <w:rPr>
-          <w:rFonts w:cs="Times New Roman" w:ascii="Times New Roman" w:hAnsi="Times New Roman"/>
-        </w:rPr>
-        <w:t xml:space="preserve"> "Guardar el grafo resultante después de una corrida, con todos los términos predefinidos de la versión al momento de la corrida " - VIS/REND-6</w:t>
-      </w:r>
-    </w:p>
-    <w:p>
-      <w:pPr>
-        <w:pStyle w:val="NoSpacing"/>
-        <w:jc w:val="both"/>
-        <w:rPr/>
-      </w:pPr>
-      <w:r>
-        <w:rPr>
-          <w:rFonts w:cs="Times New Roman" w:ascii="Times New Roman" w:hAnsi="Times New Roman"/>
-        </w:rPr>
-        <w:tab/>
-      </w:r>
-    </w:p>
-    <w:p>
-      <w:pPr>
-        <w:pStyle w:val="NoSpacing"/>
-        <w:jc w:val="both"/>
-        <w:rPr/>
-      </w:pPr>
-      <w:r>
-        <w:rPr>
-          <w:rFonts w:cs="Times New Roman" w:ascii="Times New Roman" w:hAnsi="Times New Roman"/>
-          <w:b/>
-        </w:rPr>
-        <w:tab/>
-        <w:t>Como:</w:t>
-      </w:r>
-      <w:r>
-        <w:rPr>
-          <w:rFonts w:cs="Times New Roman" w:ascii="Times New Roman" w:hAnsi="Times New Roman"/>
-        </w:rPr>
-        <w:t xml:space="preserve"> Usuario</w:t>
-      </w:r>
-    </w:p>
-    <w:p>
-      <w:pPr>
-        <w:pStyle w:val="NoSpacing"/>
-        <w:jc w:val="both"/>
-        <w:rPr/>
-      </w:pPr>
-      <w:r>
-        <w:rPr>
-          <w:rFonts w:cs="Times New Roman" w:ascii="Times New Roman" w:hAnsi="Times New Roman"/>
-        </w:rPr>
-        <w:tab/>
-      </w:r>
-      <w:r>
-        <w:rPr>
-          <w:rFonts w:cs="Times New Roman" w:ascii="Times New Roman" w:hAnsi="Times New Roman"/>
-          <w:b/>
-        </w:rPr>
-        <w:t>Quiero:</w:t>
-      </w:r>
-      <w:r>
-        <w:rPr>
-          <w:rFonts w:cs="Times New Roman" w:ascii="Times New Roman" w:hAnsi="Times New Roman"/>
-        </w:rPr>
-        <w:t xml:space="preserve"> poder guardar el grafo resultante de una corrida, con todos los términos predefinidos al momento de la corrida.</w:t>
-      </w:r>
-    </w:p>
-    <w:p>
-      <w:pPr>
-        <w:pStyle w:val="NoSpacing"/>
-        <w:jc w:val="both"/>
-        <w:rPr/>
-      </w:pPr>
-      <w:r>
-        <w:rPr>
-          <w:rFonts w:cs="Times New Roman" w:ascii="Times New Roman" w:hAnsi="Times New Roman"/>
-        </w:rPr>
-        <w:tab/>
-      </w:r>
-      <w:r>
-        <w:rPr>
-          <w:rFonts w:cs="Times New Roman" w:ascii="Times New Roman" w:hAnsi="Times New Roman"/>
-          <w:b/>
-        </w:rPr>
-        <w:t>Para:</w:t>
-      </w:r>
-      <w:r>
-        <w:rPr>
-          <w:rFonts w:cs="Times New Roman" w:ascii="Times New Roman" w:hAnsi="Times New Roman"/>
-        </w:rPr>
-        <w:t xml:space="preserve"> tener la corrida y su configuración siempre disponible en cualquier momento.</w:t>
-      </w:r>
-    </w:p>
-    <w:p>
-      <w:pPr>
-        <w:pStyle w:val="NoSpacing"/>
-        <w:jc w:val="both"/>
-        <w:rPr/>
-      </w:pPr>
-      <w:r>
-        <w:rPr>
-          <w:rFonts w:cs="Times New Roman" w:ascii="Times New Roman" w:hAnsi="Times New Roman"/>
-        </w:rPr>
-        <w:tab/>
-      </w:r>
-    </w:p>
-    <w:p>
-      <w:pPr>
-        <w:pStyle w:val="NoSpacing"/>
-        <w:jc w:val="both"/>
-        <w:rPr/>
-      </w:pPr>
-      <w:r>
-        <w:rPr>
-          <w:rFonts w:cs="Times New Roman" w:ascii="Times New Roman" w:hAnsi="Times New Roman"/>
-          <w:b/>
-        </w:rPr>
-        <w:t>Criterios de Aceptación:</w:t>
-      </w:r>
-    </w:p>
-    <w:p>
-      <w:pPr>
-        <w:pStyle w:val="NoSpacing"/>
-        <w:numPr>
-          <w:ilvl w:val="0"/>
-          <w:numId w:val="8"/>
-        </w:numPr>
-        <w:jc w:val="both"/>
-        <w:rPr/>
-      </w:pPr>
-      <w:r>
-        <w:rPr>
-          <w:rFonts w:cs="Times New Roman" w:ascii="Times New Roman" w:hAnsi="Times New Roman"/>
-        </w:rPr>
-        <w:t>Efectivamente debe guardar el grafo resultante de la corrida.</w:t>
-      </w:r>
-    </w:p>
-    <w:p>
-      <w:pPr>
-        <w:pStyle w:val="NoSpacing"/>
-        <w:numPr>
-          <w:ilvl w:val="0"/>
-          <w:numId w:val="8"/>
-        </w:numPr>
-        <w:jc w:val="both"/>
-        <w:rPr/>
-      </w:pPr>
-      <w:r>
-        <w:rPr>
-          <w:rFonts w:cs="Times New Roman" w:ascii="Times New Roman" w:hAnsi="Times New Roman"/>
-        </w:rPr>
-        <w:t>La acción debe realizarse de forma intuitiva.</w:t>
-      </w:r>
-    </w:p>
-    <w:p>
-      <w:pPr>
-        <w:pStyle w:val="NoSpacing"/>
-        <w:numPr>
-          <w:ilvl w:val="0"/>
-          <w:numId w:val="8"/>
-        </w:numPr>
-        <w:jc w:val="both"/>
-        <w:rPr/>
-      </w:pPr>
-      <w:r>
-        <w:rPr>
-          <w:rFonts w:cs="Times New Roman" w:ascii="Times New Roman" w:hAnsi="Times New Roman"/>
-        </w:rPr>
-        <w:t>Debe mostrar un mensaje de notificación.</w:t>
+        <w:rPr>
+          <w:rFonts w:ascii="Times New Roman" w:hAnsi="Times New Roman" w:cs="Times New Roman"/>
+        </w:rPr>
+      </w:pPr>
+      <w:r>
+        <w:rPr/>
       </w:r>
     </w:p>
     <w:p>
@@ -10637,13 +10499,7 @@
         <w:rPr>
           <w:rFonts w:cs="Times New Roman"/>
         </w:rPr>
-        <w:t xml:space="preserve">Método </w:t>
-      </w:r>
-      <w:r>
-        <w:rPr>
-          <w:rFonts w:cs="Times New Roman"/>
-        </w:rPr>
-        <w:t>Fortalecimiento</w:t>
+        <w:t>Método Fortalecimiento</w:t>
       </w:r>
     </w:p>
     <w:p>
@@ -10674,19 +10530,7 @@
         <w:rPr>
           <w:rFonts w:cs="Times New Roman" w:ascii="Times New Roman" w:hAnsi="Times New Roman"/>
         </w:rPr>
-        <w:t xml:space="preserve">"Método </w:t>
-      </w:r>
-      <w:r>
-        <w:rPr>
-          <w:rFonts w:cs="Times New Roman" w:ascii="Times New Roman" w:hAnsi="Times New Roman"/>
-        </w:rPr>
-        <w:t>fortalecimien</w:t>
-      </w:r>
-      <w:r>
-        <w:rPr>
-          <w:rFonts w:cs="Times New Roman" w:ascii="Times New Roman" w:hAnsi="Times New Roman"/>
-        </w:rPr>
-        <w:t>to" –MD.</w:t>
+        <w:t>"Método fortalecimiento" –MD.</w:t>
       </w:r>
     </w:p>
     <w:p>
@@ -10761,19 +10605,7 @@
         <w:rPr>
           <w:rFonts w:cs="Times New Roman" w:ascii="Times New Roman" w:hAnsi="Times New Roman"/>
         </w:rPr>
-        <w:t xml:space="preserve"> Seleccionar el método </w:t>
-      </w:r>
-      <w:r>
-        <w:rPr>
-          <w:rFonts w:cs="Times New Roman" w:ascii="Times New Roman" w:hAnsi="Times New Roman"/>
-        </w:rPr>
-        <w:t>fortalecimient</w:t>
-      </w:r>
-      <w:r>
-        <w:rPr>
-          <w:rFonts w:cs="Times New Roman" w:ascii="Times New Roman" w:hAnsi="Times New Roman"/>
-        </w:rPr>
-        <w:t>o</w:t>
+        <w:t xml:space="preserve"> Seleccionar el método fortalecimiento</w:t>
       </w:r>
     </w:p>
     <w:p>
@@ -10869,31 +10701,7 @@
         <w:rPr>
           <w:rFonts w:cs="Times New Roman" w:ascii="Times New Roman" w:hAnsi="Times New Roman"/>
         </w:rPr>
-        <w:t xml:space="preserve">Luego de seleccionar el método </w:t>
-      </w:r>
-      <w:r>
-        <w:rPr>
-          <w:rFonts w:cs="Times New Roman" w:ascii="Times New Roman" w:hAnsi="Times New Roman"/>
-        </w:rPr>
-        <w:t>fortalecimien</w:t>
-      </w:r>
-      <w:r>
-        <w:rPr>
-          <w:rFonts w:cs="Times New Roman" w:ascii="Times New Roman" w:hAnsi="Times New Roman"/>
-        </w:rPr>
-        <w:t xml:space="preserve">to debe estar visible el formulario para hacer inferencias y se deben listar solo los teoremas demostrados y los axiomas (el enunciado del teorema a demostrar no debe estar listado entre los enunciados disponibles), </w:t>
-      </w:r>
-      <w:r>
-        <w:rPr>
-          <w:rFonts w:cs="Times New Roman" w:ascii="Times New Roman" w:hAnsi="Times New Roman"/>
-        </w:rPr>
-        <w:t xml:space="preserve">con el operador infijo más externo clickeable. Adicionalmente, en la primera línea de la demostración </w:t>
-      </w:r>
-      <w:r>
-        <w:rPr>
-          <w:rFonts w:cs="Times New Roman" w:ascii="Times New Roman" w:hAnsi="Times New Roman"/>
-        </w:rPr>
-        <w:t>se debe colocar A si el enunciado a demostrar es A=&gt;B o B si el enunciado a demostrar es A&lt;=B</w:t>
+        <w:t>Luego de seleccionar el método fortalecimiento debe estar visible el formulario para hacer inferencias y se deben listar solo los teoremas demostrados y los axiomas (el enunciado del teorema a demostrar no debe estar listado entre los enunciados disponibles), con el operador infijo más externo clickeable. Adicionalmente, en la primera línea de la demostración se debe colocar A si el enunciado a demostrar es A=&gt;B o B si el enunciado a demostrar es A&lt;=B</w:t>
       </w:r>
     </w:p>
     <w:p>
@@ -11000,19 +10808,7 @@
         <w:rPr>
           <w:rFonts w:cs="Times New Roman"/>
         </w:rPr>
-        <w:t xml:space="preserve">Método </w:t>
-      </w:r>
-      <w:r>
-        <w:rPr>
-          <w:rFonts w:cs="Times New Roman"/>
-        </w:rPr>
-        <w:t>Debilita</w:t>
-      </w:r>
-      <w:r>
-        <w:rPr>
-          <w:rFonts w:cs="Times New Roman"/>
-        </w:rPr>
-        <w:t>miento</w:t>
+        <w:t>Método Debilitamiento</w:t>
       </w:r>
     </w:p>
     <w:p>
@@ -11043,25 +10839,7 @@
         <w:rPr>
           <w:rFonts w:cs="Times New Roman" w:ascii="Times New Roman" w:hAnsi="Times New Roman"/>
         </w:rPr>
-        <w:t xml:space="preserve">"Método </w:t>
-      </w:r>
-      <w:r>
-        <w:rPr>
-          <w:rFonts w:cs="Times New Roman" w:ascii="Times New Roman" w:hAnsi="Times New Roman"/>
-        </w:rPr>
-        <w:t>debilita</w:t>
-      </w:r>
-      <w:r>
-        <w:rPr>
-          <w:rFonts w:cs="Times New Roman" w:ascii="Times New Roman" w:hAnsi="Times New Roman"/>
-        </w:rPr>
-        <w:t>mien</w:t>
-      </w:r>
-      <w:r>
-        <w:rPr>
-          <w:rFonts w:cs="Times New Roman" w:ascii="Times New Roman" w:hAnsi="Times New Roman"/>
-        </w:rPr>
-        <w:t>to" –MD.</w:t>
+        <w:t>"Método debilitamiento" –MD.</w:t>
       </w:r>
     </w:p>
     <w:p>
@@ -11136,25 +10914,7 @@
         <w:rPr>
           <w:rFonts w:cs="Times New Roman" w:ascii="Times New Roman" w:hAnsi="Times New Roman"/>
         </w:rPr>
-        <w:t xml:space="preserve"> Seleccionar el método </w:t>
-      </w:r>
-      <w:r>
-        <w:rPr>
-          <w:rFonts w:cs="Times New Roman" w:ascii="Times New Roman" w:hAnsi="Times New Roman"/>
-        </w:rPr>
-        <w:t>debilita</w:t>
-      </w:r>
-      <w:r>
-        <w:rPr>
-          <w:rFonts w:cs="Times New Roman" w:ascii="Times New Roman" w:hAnsi="Times New Roman"/>
-        </w:rPr>
-        <w:t>mient</w:t>
-      </w:r>
-      <w:r>
-        <w:rPr>
-          <w:rFonts w:cs="Times New Roman" w:ascii="Times New Roman" w:hAnsi="Times New Roman"/>
-        </w:rPr>
-        <w:t>o</w:t>
+        <w:t xml:space="preserve"> Seleccionar el método debilitamiento</w:t>
       </w:r>
     </w:p>
     <w:p>
@@ -11250,75 +11010,21 @@
         <w:rPr>
           <w:rFonts w:cs="Times New Roman" w:ascii="Times New Roman" w:hAnsi="Times New Roman"/>
         </w:rPr>
-        <w:t xml:space="preserve">Luego de seleccionar el método </w:t>
-      </w:r>
-      <w:r>
-        <w:rPr>
-          <w:rFonts w:cs="Times New Roman" w:ascii="Times New Roman" w:hAnsi="Times New Roman"/>
-        </w:rPr>
-        <w:t>debilita</w:t>
-      </w:r>
-      <w:r>
-        <w:rPr>
-          <w:rFonts w:cs="Times New Roman" w:ascii="Times New Roman" w:hAnsi="Times New Roman"/>
-        </w:rPr>
-        <w:t>mien</w:t>
-      </w:r>
-      <w:r>
-        <w:rPr>
-          <w:rFonts w:cs="Times New Roman" w:ascii="Times New Roman" w:hAnsi="Times New Roman"/>
-        </w:rPr>
-        <w:t xml:space="preserve">to </w:t>
+        <w:t xml:space="preserve">Luego de seleccionar el método debilitamiento </w:t>
       </w:r>
       <w:bookmarkStart w:id="8" w:name="__DdeLink__652_2041933619"/>
       <w:r>
         <w:rPr>
           <w:rFonts w:cs="Times New Roman" w:ascii="Times New Roman" w:hAnsi="Times New Roman"/>
         </w:rPr>
-        <w:t xml:space="preserve">debe estar visible el formulario para hacer inferencias y se deben listar solo los teoremas demostrados y los axiomas (el enunciado del teorema a demostrar no debe estar listado entre los enunciados disponibles), </w:t>
-      </w:r>
-      <w:r>
-        <w:rPr>
-          <w:rFonts w:cs="Times New Roman" w:ascii="Times New Roman" w:hAnsi="Times New Roman"/>
-        </w:rPr>
-        <w:t>con el operador infijo más externo clickeable</w:t>
+        <w:t>debe estar visible el formulario para hacer inferencias y se deben listar solo los teoremas demostrados y los axiomas (el enunciado del teorema a demostrar no debe estar listado entre los enunciados disponibles), con el operador infijo más externo clickeable</w:t>
       </w:r>
       <w:bookmarkEnd w:id="8"/>
       <w:r>
         <w:rPr>
           <w:rFonts w:cs="Times New Roman" w:ascii="Times New Roman" w:hAnsi="Times New Roman"/>
         </w:rPr>
-        <w:t xml:space="preserve">. Adicionalmente, en la primera línea de la demostración </w:t>
-      </w:r>
-      <w:r>
-        <w:rPr>
-          <w:rFonts w:cs="Times New Roman" w:ascii="Times New Roman" w:hAnsi="Times New Roman"/>
-        </w:rPr>
-        <w:t xml:space="preserve">se debe colocar </w:t>
-      </w:r>
-      <w:r>
-        <w:rPr>
-          <w:rFonts w:cs="Times New Roman" w:ascii="Times New Roman" w:hAnsi="Times New Roman"/>
-        </w:rPr>
-        <w:t>B</w:t>
-      </w:r>
-      <w:r>
-        <w:rPr>
-          <w:rFonts w:cs="Times New Roman" w:ascii="Times New Roman" w:hAnsi="Times New Roman"/>
-        </w:rPr>
-        <w:t xml:space="preserve"> si el enunciado a demostrar es A=&gt;B o </w:t>
-      </w:r>
-      <w:r>
-        <w:rPr>
-          <w:rFonts w:cs="Times New Roman" w:ascii="Times New Roman" w:hAnsi="Times New Roman"/>
-        </w:rPr>
-        <w:t>A</w:t>
-      </w:r>
-      <w:r>
-        <w:rPr>
-          <w:rFonts w:cs="Times New Roman" w:ascii="Times New Roman" w:hAnsi="Times New Roman"/>
-        </w:rPr>
-        <w:t xml:space="preserve"> si el enunciado a demostrar es A&lt;=B</w:t>
+        <w:t>. Adicionalmente, en la primera línea de la demostración se debe colocar B si el enunciado a demostrar es A=&gt;B o A si el enunciado a demostrar es A&lt;=B</w:t>
       </w:r>
     </w:p>
     <w:p>
@@ -11369,31 +11075,7 @@
         <w:rPr>
           <w:rFonts w:cs="Times New Roman" w:ascii="Times New Roman" w:hAnsi="Times New Roman"/>
         </w:rPr>
-        <w:t xml:space="preserve">La demostración termina en el momento en qu el usuario llega a </w:t>
-      </w:r>
-      <w:r>
-        <w:rPr>
-          <w:rFonts w:cs="Times New Roman" w:ascii="Times New Roman" w:hAnsi="Times New Roman"/>
-        </w:rPr>
-        <w:t>A</w:t>
-      </w:r>
-      <w:r>
-        <w:rPr>
-          <w:rFonts w:cs="Times New Roman" w:ascii="Times New Roman" w:hAnsi="Times New Roman"/>
-        </w:rPr>
-        <w:t xml:space="preserve"> si el enunciado a demostrar era A=&gt;B o llega a </w:t>
-      </w:r>
-      <w:r>
-        <w:rPr>
-          <w:rFonts w:cs="Times New Roman" w:ascii="Times New Roman" w:hAnsi="Times New Roman"/>
-        </w:rPr>
-        <w:t>B</w:t>
-      </w:r>
-      <w:r>
-        <w:rPr>
-          <w:rFonts w:cs="Times New Roman" w:ascii="Times New Roman" w:hAnsi="Times New Roman"/>
-        </w:rPr>
-        <w:t xml:space="preserve"> si el enunciado a demostrar era A&lt;=B. Al terminar la aplicación debe mostrar un mensaje de felicitaciones.</w:t>
+        <w:t>La demostración termina en el momento en qu el usuario llega a A si el enunciado a demostrar era A=&gt;B o llega a B si el enunciado a demostrar era A&lt;=B. Al terminar la aplicación debe mostrar un mensaje de felicitaciones.</w:t>
       </w:r>
     </w:p>
     <w:p>
@@ -22833,6 +22515,1204 @@
       <w:rFonts w:cs="OpenSymbol"/>
     </w:rPr>
   </w:style>
+  <w:style w:type="character" w:styleId="ListLabel1001">
+    <w:name w:val="ListLabel 1001"/>
+    <w:qFormat/>
+    <w:rPr>
+      <w:rFonts w:cs="Symbol"/>
+    </w:rPr>
+  </w:style>
+  <w:style w:type="character" w:styleId="ListLabel1002">
+    <w:name w:val="ListLabel 1002"/>
+    <w:qFormat/>
+    <w:rPr>
+      <w:rFonts w:cs="Courier New"/>
+    </w:rPr>
+  </w:style>
+  <w:style w:type="character" w:styleId="ListLabel1003">
+    <w:name w:val="ListLabel 1003"/>
+    <w:qFormat/>
+    <w:rPr>
+      <w:rFonts w:cs="Wingdings"/>
+    </w:rPr>
+  </w:style>
+  <w:style w:type="character" w:styleId="ListLabel1004">
+    <w:name w:val="ListLabel 1004"/>
+    <w:qFormat/>
+    <w:rPr>
+      <w:rFonts w:cs="Symbol"/>
+    </w:rPr>
+  </w:style>
+  <w:style w:type="character" w:styleId="ListLabel1005">
+    <w:name w:val="ListLabel 1005"/>
+    <w:qFormat/>
+    <w:rPr>
+      <w:rFonts w:cs="Courier New"/>
+    </w:rPr>
+  </w:style>
+  <w:style w:type="character" w:styleId="ListLabel1006">
+    <w:name w:val="ListLabel 1006"/>
+    <w:qFormat/>
+    <w:rPr>
+      <w:rFonts w:cs="Wingdings"/>
+    </w:rPr>
+  </w:style>
+  <w:style w:type="character" w:styleId="ListLabel1007">
+    <w:name w:val="ListLabel 1007"/>
+    <w:qFormat/>
+    <w:rPr>
+      <w:rFonts w:cs="Symbol"/>
+    </w:rPr>
+  </w:style>
+  <w:style w:type="character" w:styleId="ListLabel1008">
+    <w:name w:val="ListLabel 1008"/>
+    <w:qFormat/>
+    <w:rPr>
+      <w:rFonts w:cs="Courier New"/>
+    </w:rPr>
+  </w:style>
+  <w:style w:type="character" w:styleId="ListLabel1009">
+    <w:name w:val="ListLabel 1009"/>
+    <w:qFormat/>
+    <w:rPr>
+      <w:rFonts w:cs="Wingdings"/>
+    </w:rPr>
+  </w:style>
+  <w:style w:type="character" w:styleId="ListLabel1010">
+    <w:name w:val="ListLabel 1010"/>
+    <w:qFormat/>
+    <w:rPr>
+      <w:rFonts w:cs="Symbol"/>
+    </w:rPr>
+  </w:style>
+  <w:style w:type="character" w:styleId="ListLabel1011">
+    <w:name w:val="ListLabel 1011"/>
+    <w:qFormat/>
+    <w:rPr>
+      <w:rFonts w:cs="Courier New"/>
+    </w:rPr>
+  </w:style>
+  <w:style w:type="character" w:styleId="ListLabel1012">
+    <w:name w:val="ListLabel 1012"/>
+    <w:qFormat/>
+    <w:rPr>
+      <w:rFonts w:cs="Wingdings"/>
+    </w:rPr>
+  </w:style>
+  <w:style w:type="character" w:styleId="ListLabel1013">
+    <w:name w:val="ListLabel 1013"/>
+    <w:qFormat/>
+    <w:rPr>
+      <w:rFonts w:cs="Symbol"/>
+    </w:rPr>
+  </w:style>
+  <w:style w:type="character" w:styleId="ListLabel1014">
+    <w:name w:val="ListLabel 1014"/>
+    <w:qFormat/>
+    <w:rPr>
+      <w:rFonts w:cs="Courier New"/>
+    </w:rPr>
+  </w:style>
+  <w:style w:type="character" w:styleId="ListLabel1015">
+    <w:name w:val="ListLabel 1015"/>
+    <w:qFormat/>
+    <w:rPr>
+      <w:rFonts w:cs="Wingdings"/>
+    </w:rPr>
+  </w:style>
+  <w:style w:type="character" w:styleId="ListLabel1016">
+    <w:name w:val="ListLabel 1016"/>
+    <w:qFormat/>
+    <w:rPr>
+      <w:rFonts w:cs="Symbol"/>
+    </w:rPr>
+  </w:style>
+  <w:style w:type="character" w:styleId="ListLabel1017">
+    <w:name w:val="ListLabel 1017"/>
+    <w:qFormat/>
+    <w:rPr>
+      <w:rFonts w:cs="Courier New"/>
+    </w:rPr>
+  </w:style>
+  <w:style w:type="character" w:styleId="ListLabel1018">
+    <w:name w:val="ListLabel 1018"/>
+    <w:qFormat/>
+    <w:rPr>
+      <w:rFonts w:cs="Wingdings"/>
+    </w:rPr>
+  </w:style>
+  <w:style w:type="character" w:styleId="ListLabel1019">
+    <w:name w:val="ListLabel 1019"/>
+    <w:qFormat/>
+    <w:rPr>
+      <w:rFonts w:cs="Symbol"/>
+    </w:rPr>
+  </w:style>
+  <w:style w:type="character" w:styleId="ListLabel1020">
+    <w:name w:val="ListLabel 1020"/>
+    <w:qFormat/>
+    <w:rPr>
+      <w:rFonts w:cs="Courier New"/>
+    </w:rPr>
+  </w:style>
+  <w:style w:type="character" w:styleId="ListLabel1021">
+    <w:name w:val="ListLabel 1021"/>
+    <w:qFormat/>
+    <w:rPr>
+      <w:rFonts w:cs="Wingdings"/>
+    </w:rPr>
+  </w:style>
+  <w:style w:type="character" w:styleId="ListLabel1022">
+    <w:name w:val="ListLabel 1022"/>
+    <w:qFormat/>
+    <w:rPr>
+      <w:rFonts w:cs="Symbol"/>
+    </w:rPr>
+  </w:style>
+  <w:style w:type="character" w:styleId="ListLabel1023">
+    <w:name w:val="ListLabel 1023"/>
+    <w:qFormat/>
+    <w:rPr>
+      <w:rFonts w:cs="Courier New"/>
+    </w:rPr>
+  </w:style>
+  <w:style w:type="character" w:styleId="ListLabel1024">
+    <w:name w:val="ListLabel 1024"/>
+    <w:qFormat/>
+    <w:rPr>
+      <w:rFonts w:cs="Wingdings"/>
+    </w:rPr>
+  </w:style>
+  <w:style w:type="character" w:styleId="ListLabel1025">
+    <w:name w:val="ListLabel 1025"/>
+    <w:qFormat/>
+    <w:rPr>
+      <w:rFonts w:cs="Symbol"/>
+    </w:rPr>
+  </w:style>
+  <w:style w:type="character" w:styleId="ListLabel1026">
+    <w:name w:val="ListLabel 1026"/>
+    <w:qFormat/>
+    <w:rPr>
+      <w:rFonts w:cs="Courier New"/>
+    </w:rPr>
+  </w:style>
+  <w:style w:type="character" w:styleId="ListLabel1027">
+    <w:name w:val="ListLabel 1027"/>
+    <w:qFormat/>
+    <w:rPr>
+      <w:rFonts w:cs="Wingdings"/>
+    </w:rPr>
+  </w:style>
+  <w:style w:type="character" w:styleId="ListLabel1028">
+    <w:name w:val="ListLabel 1028"/>
+    <w:qFormat/>
+    <w:rPr>
+      <w:rFonts w:cs="Symbol"/>
+    </w:rPr>
+  </w:style>
+  <w:style w:type="character" w:styleId="ListLabel1029">
+    <w:name w:val="ListLabel 1029"/>
+    <w:qFormat/>
+    <w:rPr>
+      <w:rFonts w:cs="Courier New"/>
+    </w:rPr>
+  </w:style>
+  <w:style w:type="character" w:styleId="ListLabel1030">
+    <w:name w:val="ListLabel 1030"/>
+    <w:qFormat/>
+    <w:rPr>
+      <w:rFonts w:cs="Wingdings"/>
+    </w:rPr>
+  </w:style>
+  <w:style w:type="character" w:styleId="ListLabel1031">
+    <w:name w:val="ListLabel 1031"/>
+    <w:qFormat/>
+    <w:rPr>
+      <w:rFonts w:cs="Symbol"/>
+    </w:rPr>
+  </w:style>
+  <w:style w:type="character" w:styleId="ListLabel1032">
+    <w:name w:val="ListLabel 1032"/>
+    <w:qFormat/>
+    <w:rPr>
+      <w:rFonts w:cs="Courier New"/>
+    </w:rPr>
+  </w:style>
+  <w:style w:type="character" w:styleId="ListLabel1033">
+    <w:name w:val="ListLabel 1033"/>
+    <w:qFormat/>
+    <w:rPr>
+      <w:rFonts w:cs="Wingdings"/>
+    </w:rPr>
+  </w:style>
+  <w:style w:type="character" w:styleId="ListLabel1034">
+    <w:name w:val="ListLabel 1034"/>
+    <w:qFormat/>
+    <w:rPr>
+      <w:rFonts w:cs="Symbol"/>
+    </w:rPr>
+  </w:style>
+  <w:style w:type="character" w:styleId="ListLabel1035">
+    <w:name w:val="ListLabel 1035"/>
+    <w:qFormat/>
+    <w:rPr>
+      <w:rFonts w:cs="Courier New"/>
+    </w:rPr>
+  </w:style>
+  <w:style w:type="character" w:styleId="ListLabel1036">
+    <w:name w:val="ListLabel 1036"/>
+    <w:qFormat/>
+    <w:rPr>
+      <w:rFonts w:cs="Wingdings"/>
+    </w:rPr>
+  </w:style>
+  <w:style w:type="character" w:styleId="ListLabel1037">
+    <w:name w:val="ListLabel 1037"/>
+    <w:qFormat/>
+    <w:rPr>
+      <w:rFonts w:ascii="Times New Roman" w:hAnsi="Times New Roman" w:cs="Symbol"/>
+    </w:rPr>
+  </w:style>
+  <w:style w:type="character" w:styleId="ListLabel1038">
+    <w:name w:val="ListLabel 1038"/>
+    <w:qFormat/>
+    <w:rPr>
+      <w:rFonts w:cs="Courier New"/>
+    </w:rPr>
+  </w:style>
+  <w:style w:type="character" w:styleId="ListLabel1039">
+    <w:name w:val="ListLabel 1039"/>
+    <w:qFormat/>
+    <w:rPr>
+      <w:rFonts w:cs="Wingdings"/>
+    </w:rPr>
+  </w:style>
+  <w:style w:type="character" w:styleId="ListLabel1040">
+    <w:name w:val="ListLabel 1040"/>
+    <w:qFormat/>
+    <w:rPr>
+      <w:rFonts w:cs="Symbol"/>
+    </w:rPr>
+  </w:style>
+  <w:style w:type="character" w:styleId="ListLabel1041">
+    <w:name w:val="ListLabel 1041"/>
+    <w:qFormat/>
+    <w:rPr>
+      <w:rFonts w:cs="Courier New"/>
+    </w:rPr>
+  </w:style>
+  <w:style w:type="character" w:styleId="ListLabel1042">
+    <w:name w:val="ListLabel 1042"/>
+    <w:qFormat/>
+    <w:rPr>
+      <w:rFonts w:cs="Wingdings"/>
+    </w:rPr>
+  </w:style>
+  <w:style w:type="character" w:styleId="ListLabel1043">
+    <w:name w:val="ListLabel 1043"/>
+    <w:qFormat/>
+    <w:rPr>
+      <w:rFonts w:cs="Symbol"/>
+    </w:rPr>
+  </w:style>
+  <w:style w:type="character" w:styleId="ListLabel1044">
+    <w:name w:val="ListLabel 1044"/>
+    <w:qFormat/>
+    <w:rPr>
+      <w:rFonts w:cs="Courier New"/>
+    </w:rPr>
+  </w:style>
+  <w:style w:type="character" w:styleId="ListLabel1045">
+    <w:name w:val="ListLabel 1045"/>
+    <w:qFormat/>
+    <w:rPr>
+      <w:rFonts w:cs="Wingdings"/>
+    </w:rPr>
+  </w:style>
+  <w:style w:type="character" w:styleId="ListLabel1046">
+    <w:name w:val="ListLabel 1046"/>
+    <w:qFormat/>
+    <w:rPr>
+      <w:rFonts w:cs="Symbol"/>
+    </w:rPr>
+  </w:style>
+  <w:style w:type="character" w:styleId="ListLabel1047">
+    <w:name w:val="ListLabel 1047"/>
+    <w:qFormat/>
+    <w:rPr>
+      <w:rFonts w:cs="Courier New"/>
+    </w:rPr>
+  </w:style>
+  <w:style w:type="character" w:styleId="ListLabel1048">
+    <w:name w:val="ListLabel 1048"/>
+    <w:qFormat/>
+    <w:rPr>
+      <w:rFonts w:cs="Wingdings"/>
+    </w:rPr>
+  </w:style>
+  <w:style w:type="character" w:styleId="ListLabel1049">
+    <w:name w:val="ListLabel 1049"/>
+    <w:qFormat/>
+    <w:rPr>
+      <w:rFonts w:cs="Symbol"/>
+    </w:rPr>
+  </w:style>
+  <w:style w:type="character" w:styleId="ListLabel1050">
+    <w:name w:val="ListLabel 1050"/>
+    <w:qFormat/>
+    <w:rPr>
+      <w:rFonts w:cs="Courier New"/>
+    </w:rPr>
+  </w:style>
+  <w:style w:type="character" w:styleId="ListLabel1051">
+    <w:name w:val="ListLabel 1051"/>
+    <w:qFormat/>
+    <w:rPr>
+      <w:rFonts w:cs="Wingdings"/>
+    </w:rPr>
+  </w:style>
+  <w:style w:type="character" w:styleId="ListLabel1052">
+    <w:name w:val="ListLabel 1052"/>
+    <w:qFormat/>
+    <w:rPr>
+      <w:rFonts w:cs="Symbol"/>
+    </w:rPr>
+  </w:style>
+  <w:style w:type="character" w:styleId="ListLabel1053">
+    <w:name w:val="ListLabel 1053"/>
+    <w:qFormat/>
+    <w:rPr>
+      <w:rFonts w:cs="Courier New"/>
+    </w:rPr>
+  </w:style>
+  <w:style w:type="character" w:styleId="ListLabel1054">
+    <w:name w:val="ListLabel 1054"/>
+    <w:qFormat/>
+    <w:rPr>
+      <w:rFonts w:cs="Wingdings"/>
+    </w:rPr>
+  </w:style>
+  <w:style w:type="character" w:styleId="ListLabel1055">
+    <w:name w:val="ListLabel 1055"/>
+    <w:qFormat/>
+    <w:rPr>
+      <w:rFonts w:cs="Symbol"/>
+    </w:rPr>
+  </w:style>
+  <w:style w:type="character" w:styleId="ListLabel1056">
+    <w:name w:val="ListLabel 1056"/>
+    <w:qFormat/>
+    <w:rPr>
+      <w:rFonts w:cs="Courier New"/>
+    </w:rPr>
+  </w:style>
+  <w:style w:type="character" w:styleId="ListLabel1057">
+    <w:name w:val="ListLabel 1057"/>
+    <w:qFormat/>
+    <w:rPr>
+      <w:rFonts w:cs="Wingdings"/>
+    </w:rPr>
+  </w:style>
+  <w:style w:type="character" w:styleId="ListLabel1058">
+    <w:name w:val="ListLabel 1058"/>
+    <w:qFormat/>
+    <w:rPr>
+      <w:rFonts w:cs="Symbol"/>
+    </w:rPr>
+  </w:style>
+  <w:style w:type="character" w:styleId="ListLabel1059">
+    <w:name w:val="ListLabel 1059"/>
+    <w:qFormat/>
+    <w:rPr>
+      <w:rFonts w:cs="Courier New"/>
+    </w:rPr>
+  </w:style>
+  <w:style w:type="character" w:styleId="ListLabel1060">
+    <w:name w:val="ListLabel 1060"/>
+    <w:qFormat/>
+    <w:rPr>
+      <w:rFonts w:cs="Wingdings"/>
+    </w:rPr>
+  </w:style>
+  <w:style w:type="character" w:styleId="ListLabel1061">
+    <w:name w:val="ListLabel 1061"/>
+    <w:qFormat/>
+    <w:rPr>
+      <w:rFonts w:cs="Symbol"/>
+    </w:rPr>
+  </w:style>
+  <w:style w:type="character" w:styleId="ListLabel1062">
+    <w:name w:val="ListLabel 1062"/>
+    <w:qFormat/>
+    <w:rPr>
+      <w:rFonts w:cs="Courier New"/>
+    </w:rPr>
+  </w:style>
+  <w:style w:type="character" w:styleId="ListLabel1063">
+    <w:name w:val="ListLabel 1063"/>
+    <w:qFormat/>
+    <w:rPr>
+      <w:rFonts w:cs="Wingdings"/>
+    </w:rPr>
+  </w:style>
+  <w:style w:type="character" w:styleId="ListLabel1064">
+    <w:name w:val="ListLabel 1064"/>
+    <w:qFormat/>
+    <w:rPr>
+      <w:rFonts w:cs="Symbol"/>
+    </w:rPr>
+  </w:style>
+  <w:style w:type="character" w:styleId="ListLabel1065">
+    <w:name w:val="ListLabel 1065"/>
+    <w:qFormat/>
+    <w:rPr>
+      <w:rFonts w:cs="Courier New"/>
+    </w:rPr>
+  </w:style>
+  <w:style w:type="character" w:styleId="ListLabel1066">
+    <w:name w:val="ListLabel 1066"/>
+    <w:qFormat/>
+    <w:rPr>
+      <w:rFonts w:cs="Wingdings"/>
+    </w:rPr>
+  </w:style>
+  <w:style w:type="character" w:styleId="ListLabel1067">
+    <w:name w:val="ListLabel 1067"/>
+    <w:qFormat/>
+    <w:rPr>
+      <w:rFonts w:cs="Symbol"/>
+    </w:rPr>
+  </w:style>
+  <w:style w:type="character" w:styleId="ListLabel1068">
+    <w:name w:val="ListLabel 1068"/>
+    <w:qFormat/>
+    <w:rPr>
+      <w:rFonts w:cs="Courier New"/>
+    </w:rPr>
+  </w:style>
+  <w:style w:type="character" w:styleId="ListLabel1069">
+    <w:name w:val="ListLabel 1069"/>
+    <w:qFormat/>
+    <w:rPr>
+      <w:rFonts w:cs="Wingdings"/>
+    </w:rPr>
+  </w:style>
+  <w:style w:type="character" w:styleId="ListLabel1070">
+    <w:name w:val="ListLabel 1070"/>
+    <w:qFormat/>
+    <w:rPr>
+      <w:rFonts w:cs="Symbol"/>
+    </w:rPr>
+  </w:style>
+  <w:style w:type="character" w:styleId="ListLabel1071">
+    <w:name w:val="ListLabel 1071"/>
+    <w:qFormat/>
+    <w:rPr>
+      <w:rFonts w:cs="Courier New"/>
+    </w:rPr>
+  </w:style>
+  <w:style w:type="character" w:styleId="ListLabel1072">
+    <w:name w:val="ListLabel 1072"/>
+    <w:qFormat/>
+    <w:rPr>
+      <w:rFonts w:cs="Wingdings"/>
+    </w:rPr>
+  </w:style>
+  <w:style w:type="character" w:styleId="ListLabel1073">
+    <w:name w:val="ListLabel 1073"/>
+    <w:qFormat/>
+    <w:rPr>
+      <w:rFonts w:cs="OpenSymbol"/>
+    </w:rPr>
+  </w:style>
+  <w:style w:type="character" w:styleId="ListLabel1074">
+    <w:name w:val="ListLabel 1074"/>
+    <w:qFormat/>
+    <w:rPr>
+      <w:rFonts w:cs="OpenSymbol"/>
+    </w:rPr>
+  </w:style>
+  <w:style w:type="character" w:styleId="ListLabel1075">
+    <w:name w:val="ListLabel 1075"/>
+    <w:qFormat/>
+    <w:rPr>
+      <w:rFonts w:cs="OpenSymbol"/>
+    </w:rPr>
+  </w:style>
+  <w:style w:type="character" w:styleId="ListLabel1076">
+    <w:name w:val="ListLabel 1076"/>
+    <w:qFormat/>
+    <w:rPr>
+      <w:rFonts w:cs="OpenSymbol"/>
+    </w:rPr>
+  </w:style>
+  <w:style w:type="character" w:styleId="ListLabel1077">
+    <w:name w:val="ListLabel 1077"/>
+    <w:qFormat/>
+    <w:rPr>
+      <w:rFonts w:cs="OpenSymbol"/>
+    </w:rPr>
+  </w:style>
+  <w:style w:type="character" w:styleId="ListLabel1078">
+    <w:name w:val="ListLabel 1078"/>
+    <w:qFormat/>
+    <w:rPr>
+      <w:rFonts w:cs="OpenSymbol"/>
+    </w:rPr>
+  </w:style>
+  <w:style w:type="character" w:styleId="ListLabel1079">
+    <w:name w:val="ListLabel 1079"/>
+    <w:qFormat/>
+    <w:rPr>
+      <w:rFonts w:cs="OpenSymbol"/>
+    </w:rPr>
+  </w:style>
+  <w:style w:type="character" w:styleId="ListLabel1080">
+    <w:name w:val="ListLabel 1080"/>
+    <w:qFormat/>
+    <w:rPr>
+      <w:rFonts w:cs="OpenSymbol"/>
+    </w:rPr>
+  </w:style>
+  <w:style w:type="character" w:styleId="ListLabel1081">
+    <w:name w:val="ListLabel 1081"/>
+    <w:qFormat/>
+    <w:rPr>
+      <w:rFonts w:cs="OpenSymbol"/>
+    </w:rPr>
+  </w:style>
+  <w:style w:type="character" w:styleId="ListLabel1082">
+    <w:name w:val="ListLabel 1082"/>
+    <w:qFormat/>
+    <w:rPr>
+      <w:rFonts w:cs="OpenSymbol"/>
+      <w:b w:val="false"/>
+    </w:rPr>
+  </w:style>
+  <w:style w:type="character" w:styleId="ListLabel1083">
+    <w:name w:val="ListLabel 1083"/>
+    <w:qFormat/>
+    <w:rPr>
+      <w:rFonts w:cs="OpenSymbol"/>
+    </w:rPr>
+  </w:style>
+  <w:style w:type="character" w:styleId="ListLabel1084">
+    <w:name w:val="ListLabel 1084"/>
+    <w:qFormat/>
+    <w:rPr>
+      <w:rFonts w:cs="OpenSymbol"/>
+    </w:rPr>
+  </w:style>
+  <w:style w:type="character" w:styleId="ListLabel1085">
+    <w:name w:val="ListLabel 1085"/>
+    <w:qFormat/>
+    <w:rPr>
+      <w:rFonts w:cs="OpenSymbol"/>
+    </w:rPr>
+  </w:style>
+  <w:style w:type="character" w:styleId="ListLabel1086">
+    <w:name w:val="ListLabel 1086"/>
+    <w:qFormat/>
+    <w:rPr>
+      <w:rFonts w:cs="OpenSymbol"/>
+    </w:rPr>
+  </w:style>
+  <w:style w:type="character" w:styleId="ListLabel1087">
+    <w:name w:val="ListLabel 1087"/>
+    <w:qFormat/>
+    <w:rPr>
+      <w:rFonts w:cs="OpenSymbol"/>
+    </w:rPr>
+  </w:style>
+  <w:style w:type="character" w:styleId="ListLabel1088">
+    <w:name w:val="ListLabel 1088"/>
+    <w:qFormat/>
+    <w:rPr>
+      <w:rFonts w:cs="OpenSymbol"/>
+    </w:rPr>
+  </w:style>
+  <w:style w:type="character" w:styleId="ListLabel1089">
+    <w:name w:val="ListLabel 1089"/>
+    <w:qFormat/>
+    <w:rPr>
+      <w:rFonts w:cs="OpenSymbol"/>
+    </w:rPr>
+  </w:style>
+  <w:style w:type="character" w:styleId="ListLabel1090">
+    <w:name w:val="ListLabel 1090"/>
+    <w:qFormat/>
+    <w:rPr>
+      <w:rFonts w:cs="OpenSymbol"/>
+    </w:rPr>
+  </w:style>
+  <w:style w:type="character" w:styleId="ListLabel1091">
+    <w:name w:val="ListLabel 1091"/>
+    <w:qFormat/>
+    <w:rPr>
+      <w:rFonts w:cs="OpenSymbol"/>
+    </w:rPr>
+  </w:style>
+  <w:style w:type="character" w:styleId="ListLabel1092">
+    <w:name w:val="ListLabel 1092"/>
+    <w:qFormat/>
+    <w:rPr>
+      <w:rFonts w:cs="OpenSymbol"/>
+    </w:rPr>
+  </w:style>
+  <w:style w:type="character" w:styleId="ListLabel1093">
+    <w:name w:val="ListLabel 1093"/>
+    <w:qFormat/>
+    <w:rPr>
+      <w:rFonts w:cs="OpenSymbol"/>
+    </w:rPr>
+  </w:style>
+  <w:style w:type="character" w:styleId="ListLabel1094">
+    <w:name w:val="ListLabel 1094"/>
+    <w:qFormat/>
+    <w:rPr>
+      <w:rFonts w:cs="OpenSymbol"/>
+    </w:rPr>
+  </w:style>
+  <w:style w:type="character" w:styleId="ListLabel1095">
+    <w:name w:val="ListLabel 1095"/>
+    <w:qFormat/>
+    <w:rPr>
+      <w:rFonts w:cs="OpenSymbol"/>
+    </w:rPr>
+  </w:style>
+  <w:style w:type="character" w:styleId="ListLabel1096">
+    <w:name w:val="ListLabel 1096"/>
+    <w:qFormat/>
+    <w:rPr>
+      <w:rFonts w:cs="OpenSymbol"/>
+    </w:rPr>
+  </w:style>
+  <w:style w:type="character" w:styleId="ListLabel1097">
+    <w:name w:val="ListLabel 1097"/>
+    <w:qFormat/>
+    <w:rPr>
+      <w:rFonts w:cs="OpenSymbol"/>
+    </w:rPr>
+  </w:style>
+  <w:style w:type="character" w:styleId="ListLabel1098">
+    <w:name w:val="ListLabel 1098"/>
+    <w:qFormat/>
+    <w:rPr>
+      <w:rFonts w:cs="OpenSymbol"/>
+    </w:rPr>
+  </w:style>
+  <w:style w:type="character" w:styleId="ListLabel1099">
+    <w:name w:val="ListLabel 1099"/>
+    <w:qFormat/>
+    <w:rPr>
+      <w:rFonts w:cs="OpenSymbol"/>
+    </w:rPr>
+  </w:style>
+  <w:style w:type="character" w:styleId="ListLabel1100">
+    <w:name w:val="ListLabel 1100"/>
+    <w:qFormat/>
+    <w:rPr>
+      <w:rFonts w:cs="OpenSymbol"/>
+    </w:rPr>
+  </w:style>
+  <w:style w:type="character" w:styleId="ListLabel1101">
+    <w:name w:val="ListLabel 1101"/>
+    <w:qFormat/>
+    <w:rPr>
+      <w:rFonts w:cs="OpenSymbol"/>
+    </w:rPr>
+  </w:style>
+  <w:style w:type="character" w:styleId="ListLabel1102">
+    <w:name w:val="ListLabel 1102"/>
+    <w:qFormat/>
+    <w:rPr>
+      <w:rFonts w:cs="OpenSymbol"/>
+    </w:rPr>
+  </w:style>
+  <w:style w:type="character" w:styleId="ListLabel1103">
+    <w:name w:val="ListLabel 1103"/>
+    <w:qFormat/>
+    <w:rPr>
+      <w:rFonts w:cs="OpenSymbol"/>
+    </w:rPr>
+  </w:style>
+  <w:style w:type="character" w:styleId="ListLabel1104">
+    <w:name w:val="ListLabel 1104"/>
+    <w:qFormat/>
+    <w:rPr>
+      <w:rFonts w:cs="OpenSymbol"/>
+    </w:rPr>
+  </w:style>
+  <w:style w:type="character" w:styleId="ListLabel1105">
+    <w:name w:val="ListLabel 1105"/>
+    <w:qFormat/>
+    <w:rPr>
+      <w:rFonts w:cs="OpenSymbol"/>
+    </w:rPr>
+  </w:style>
+  <w:style w:type="character" w:styleId="ListLabel1106">
+    <w:name w:val="ListLabel 1106"/>
+    <w:qFormat/>
+    <w:rPr>
+      <w:rFonts w:cs="OpenSymbol"/>
+    </w:rPr>
+  </w:style>
+  <w:style w:type="character" w:styleId="ListLabel1107">
+    <w:name w:val="ListLabel 1107"/>
+    <w:qFormat/>
+    <w:rPr>
+      <w:rFonts w:cs="OpenSymbol"/>
+    </w:rPr>
+  </w:style>
+  <w:style w:type="character" w:styleId="ListLabel1108">
+    <w:name w:val="ListLabel 1108"/>
+    <w:qFormat/>
+    <w:rPr>
+      <w:rFonts w:cs="OpenSymbol"/>
+    </w:rPr>
+  </w:style>
+  <w:style w:type="character" w:styleId="ListLabel1109">
+    <w:name w:val="ListLabel 1109"/>
+    <w:qFormat/>
+    <w:rPr>
+      <w:rFonts w:cs="OpenSymbol"/>
+    </w:rPr>
+  </w:style>
+  <w:style w:type="character" w:styleId="ListLabel1110">
+    <w:name w:val="ListLabel 1110"/>
+    <w:qFormat/>
+    <w:rPr>
+      <w:rFonts w:cs="OpenSymbol"/>
+    </w:rPr>
+  </w:style>
+  <w:style w:type="character" w:styleId="ListLabel1111">
+    <w:name w:val="ListLabel 1111"/>
+    <w:qFormat/>
+    <w:rPr>
+      <w:rFonts w:cs="OpenSymbol"/>
+    </w:rPr>
+  </w:style>
+  <w:style w:type="character" w:styleId="ListLabel1112">
+    <w:name w:val="ListLabel 1112"/>
+    <w:qFormat/>
+    <w:rPr>
+      <w:rFonts w:cs="OpenSymbol"/>
+    </w:rPr>
+  </w:style>
+  <w:style w:type="character" w:styleId="ListLabel1113">
+    <w:name w:val="ListLabel 1113"/>
+    <w:qFormat/>
+    <w:rPr>
+      <w:rFonts w:cs="OpenSymbol"/>
+    </w:rPr>
+  </w:style>
+  <w:style w:type="character" w:styleId="ListLabel1114">
+    <w:name w:val="ListLabel 1114"/>
+    <w:qFormat/>
+    <w:rPr>
+      <w:rFonts w:cs="OpenSymbol"/>
+    </w:rPr>
+  </w:style>
+  <w:style w:type="character" w:styleId="ListLabel1115">
+    <w:name w:val="ListLabel 1115"/>
+    <w:qFormat/>
+    <w:rPr>
+      <w:rFonts w:cs="OpenSymbol"/>
+    </w:rPr>
+  </w:style>
+  <w:style w:type="character" w:styleId="ListLabel1116">
+    <w:name w:val="ListLabel 1116"/>
+    <w:qFormat/>
+    <w:rPr>
+      <w:rFonts w:cs="OpenSymbol"/>
+    </w:rPr>
+  </w:style>
+  <w:style w:type="character" w:styleId="ListLabel1117">
+    <w:name w:val="ListLabel 1117"/>
+    <w:qFormat/>
+    <w:rPr>
+      <w:rFonts w:cs="OpenSymbol"/>
+    </w:rPr>
+  </w:style>
+  <w:style w:type="character" w:styleId="ListLabel1118">
+    <w:name w:val="ListLabel 1118"/>
+    <w:qFormat/>
+    <w:rPr>
+      <w:rFonts w:cs="OpenSymbol"/>
+    </w:rPr>
+  </w:style>
+  <w:style w:type="character" w:styleId="ListLabel1119">
+    <w:name w:val="ListLabel 1119"/>
+    <w:qFormat/>
+    <w:rPr>
+      <w:rFonts w:cs="OpenSymbol"/>
+    </w:rPr>
+  </w:style>
+  <w:style w:type="character" w:styleId="ListLabel1120">
+    <w:name w:val="ListLabel 1120"/>
+    <w:qFormat/>
+    <w:rPr>
+      <w:rFonts w:cs="OpenSymbol"/>
+    </w:rPr>
+  </w:style>
+  <w:style w:type="character" w:styleId="ListLabel1121">
+    <w:name w:val="ListLabel 1121"/>
+    <w:qFormat/>
+    <w:rPr>
+      <w:rFonts w:cs="OpenSymbol"/>
+    </w:rPr>
+  </w:style>
+  <w:style w:type="character" w:styleId="ListLabel1122">
+    <w:name w:val="ListLabel 1122"/>
+    <w:qFormat/>
+    <w:rPr>
+      <w:rFonts w:cs="OpenSymbol"/>
+    </w:rPr>
+  </w:style>
+  <w:style w:type="character" w:styleId="ListLabel1123">
+    <w:name w:val="ListLabel 1123"/>
+    <w:qFormat/>
+    <w:rPr>
+      <w:rFonts w:cs="OpenSymbol"/>
+    </w:rPr>
+  </w:style>
+  <w:style w:type="character" w:styleId="ListLabel1124">
+    <w:name w:val="ListLabel 1124"/>
+    <w:qFormat/>
+    <w:rPr>
+      <w:rFonts w:cs="OpenSymbol"/>
+    </w:rPr>
+  </w:style>
+  <w:style w:type="character" w:styleId="ListLabel1125">
+    <w:name w:val="ListLabel 1125"/>
+    <w:qFormat/>
+    <w:rPr>
+      <w:rFonts w:cs="OpenSymbol"/>
+    </w:rPr>
+  </w:style>
+  <w:style w:type="character" w:styleId="ListLabel1126">
+    <w:name w:val="ListLabel 1126"/>
+    <w:qFormat/>
+    <w:rPr>
+      <w:rFonts w:cs="OpenSymbol"/>
+    </w:rPr>
+  </w:style>
+  <w:style w:type="character" w:styleId="ListLabel1127">
+    <w:name w:val="ListLabel 1127"/>
+    <w:qFormat/>
+    <w:rPr>
+      <w:rFonts w:cs="OpenSymbol"/>
+    </w:rPr>
+  </w:style>
+  <w:style w:type="character" w:styleId="ListLabel1128">
+    <w:name w:val="ListLabel 1128"/>
+    <w:qFormat/>
+    <w:rPr>
+      <w:rFonts w:cs="OpenSymbol"/>
+    </w:rPr>
+  </w:style>
+  <w:style w:type="character" w:styleId="ListLabel1129">
+    <w:name w:val="ListLabel 1129"/>
+    <w:qFormat/>
+    <w:rPr>
+      <w:rFonts w:cs="OpenSymbol"/>
+    </w:rPr>
+  </w:style>
+  <w:style w:type="character" w:styleId="ListLabel1130">
+    <w:name w:val="ListLabel 1130"/>
+    <w:qFormat/>
+    <w:rPr>
+      <w:rFonts w:cs="OpenSymbol"/>
+    </w:rPr>
+  </w:style>
+  <w:style w:type="character" w:styleId="ListLabel1131">
+    <w:name w:val="ListLabel 1131"/>
+    <w:qFormat/>
+    <w:rPr>
+      <w:rFonts w:cs="OpenSymbol"/>
+    </w:rPr>
+  </w:style>
+  <w:style w:type="character" w:styleId="ListLabel1132">
+    <w:name w:val="ListLabel 1132"/>
+    <w:qFormat/>
+    <w:rPr>
+      <w:rFonts w:cs="OpenSymbol"/>
+    </w:rPr>
+  </w:style>
+  <w:style w:type="character" w:styleId="ListLabel1133">
+    <w:name w:val="ListLabel 1133"/>
+    <w:qFormat/>
+    <w:rPr>
+      <w:rFonts w:cs="OpenSymbol"/>
+    </w:rPr>
+  </w:style>
+  <w:style w:type="character" w:styleId="ListLabel1134">
+    <w:name w:val="ListLabel 1134"/>
+    <w:qFormat/>
+    <w:rPr>
+      <w:rFonts w:cs="OpenSymbol"/>
+    </w:rPr>
+  </w:style>
+  <w:style w:type="character" w:styleId="ListLabel1135">
+    <w:name w:val="ListLabel 1135"/>
+    <w:qFormat/>
+    <w:rPr>
+      <w:rFonts w:cs="OpenSymbol"/>
+    </w:rPr>
+  </w:style>
+  <w:style w:type="character" w:styleId="ListLabel1136">
+    <w:name w:val="ListLabel 1136"/>
+    <w:qFormat/>
+    <w:rPr>
+      <w:rFonts w:cs="OpenSymbol"/>
+    </w:rPr>
+  </w:style>
+  <w:style w:type="character" w:styleId="ListLabel1137">
+    <w:name w:val="ListLabel 1137"/>
+    <w:qFormat/>
+    <w:rPr>
+      <w:rFonts w:cs="OpenSymbol"/>
+    </w:rPr>
+  </w:style>
+  <w:style w:type="character" w:styleId="ListLabel1138">
+    <w:name w:val="ListLabel 1138"/>
+    <w:qFormat/>
+    <w:rPr>
+      <w:rFonts w:cs="OpenSymbol"/>
+    </w:rPr>
+  </w:style>
+  <w:style w:type="character" w:styleId="ListLabel1139">
+    <w:name w:val="ListLabel 1139"/>
+    <w:qFormat/>
+    <w:rPr>
+      <w:rFonts w:cs="OpenSymbol"/>
+    </w:rPr>
+  </w:style>
+  <w:style w:type="character" w:styleId="ListLabel1140">
+    <w:name w:val="ListLabel 1140"/>
+    <w:qFormat/>
+    <w:rPr>
+      <w:rFonts w:cs="OpenSymbol"/>
+    </w:rPr>
+  </w:style>
+  <w:style w:type="character" w:styleId="ListLabel1141">
+    <w:name w:val="ListLabel 1141"/>
+    <w:qFormat/>
+    <w:rPr>
+      <w:rFonts w:cs="OpenSymbol"/>
+    </w:rPr>
+  </w:style>
+  <w:style w:type="character" w:styleId="ListLabel1142">
+    <w:name w:val="ListLabel 1142"/>
+    <w:qFormat/>
+    <w:rPr>
+      <w:rFonts w:cs="OpenSymbol"/>
+    </w:rPr>
+  </w:style>
+  <w:style w:type="character" w:styleId="ListLabel1143">
+    <w:name w:val="ListLabel 1143"/>
+    <w:qFormat/>
+    <w:rPr>
+      <w:rFonts w:cs="OpenSymbol"/>
+    </w:rPr>
+  </w:style>
+  <w:style w:type="character" w:styleId="ListLabel1144">
+    <w:name w:val="ListLabel 1144"/>
+    <w:qFormat/>
+    <w:rPr>
+      <w:rFonts w:cs="OpenSymbol"/>
+    </w:rPr>
+  </w:style>
+  <w:style w:type="character" w:styleId="ListLabel1145">
+    <w:name w:val="ListLabel 1145"/>
+    <w:qFormat/>
+    <w:rPr>
+      <w:rFonts w:cs="OpenSymbol"/>
+    </w:rPr>
+  </w:style>
+  <w:style w:type="character" w:styleId="ListLabel1146">
+    <w:name w:val="ListLabel 1146"/>
+    <w:qFormat/>
+    <w:rPr>
+      <w:rFonts w:cs="OpenSymbol"/>
+    </w:rPr>
+  </w:style>
+  <w:style w:type="character" w:styleId="ListLabel1147">
+    <w:name w:val="ListLabel 1147"/>
+    <w:qFormat/>
+    <w:rPr>
+      <w:rFonts w:cs="OpenSymbol"/>
+    </w:rPr>
+  </w:style>
+  <w:style w:type="character" w:styleId="ListLabel1148">
+    <w:name w:val="ListLabel 1148"/>
+    <w:qFormat/>
+    <w:rPr>
+      <w:rFonts w:cs="OpenSymbol"/>
+    </w:rPr>
+  </w:style>
+  <w:style w:type="character" w:styleId="ListLabel1149">
+    <w:name w:val="ListLabel 1149"/>
+    <w:qFormat/>
+    <w:rPr>
+      <w:rFonts w:cs="OpenSymbol"/>
+    </w:rPr>
+  </w:style>
+  <w:style w:type="character" w:styleId="ListLabel1150">
+    <w:name w:val="ListLabel 1150"/>
+    <w:qFormat/>
+    <w:rPr>
+      <w:rFonts w:cs="OpenSymbol"/>
+    </w:rPr>
+  </w:style>
+  <w:style w:type="character" w:styleId="ListLabel1151">
+    <w:name w:val="ListLabel 1151"/>
+    <w:qFormat/>
+    <w:rPr>
+      <w:rFonts w:cs="OpenSymbol"/>
+    </w:rPr>
+  </w:style>
+  <w:style w:type="character" w:styleId="ListLabel1152">
+    <w:name w:val="ListLabel 1152"/>
+    <w:qFormat/>
+    <w:rPr>
+      <w:rFonts w:cs="OpenSymbol"/>
+    </w:rPr>
+  </w:style>
+  <w:style w:type="character" w:styleId="ListLabel1153">
+    <w:name w:val="ListLabel 1153"/>
+    <w:qFormat/>
+    <w:rPr>
+      <w:rFonts w:cs="OpenSymbol"/>
+    </w:rPr>
+  </w:style>
+  <w:style w:type="character" w:styleId="ListLabel1154">
+    <w:name w:val="ListLabel 1154"/>
+    <w:qFormat/>
+    <w:rPr>
+      <w:rFonts w:cs="OpenSymbol"/>
+    </w:rPr>
+  </w:style>
+  <w:style w:type="character" w:styleId="ListLabel1155">
+    <w:name w:val="ListLabel 1155"/>
+    <w:qFormat/>
+    <w:rPr>
+      <w:rFonts w:cs="OpenSymbol"/>
+    </w:rPr>
+  </w:style>
+  <w:style w:type="character" w:styleId="ListLabel1156">
+    <w:name w:val="ListLabel 1156"/>
+    <w:qFormat/>
+    <w:rPr>
+      <w:rFonts w:cs="OpenSymbol"/>
+    </w:rPr>
+  </w:style>
+  <w:style w:type="character" w:styleId="ListLabel1157">
+    <w:name w:val="ListLabel 1157"/>
+    <w:qFormat/>
+    <w:rPr>
+      <w:rFonts w:cs="OpenSymbol"/>
+    </w:rPr>
+  </w:style>
+  <w:style w:type="character" w:styleId="ListLabel1158">
+    <w:name w:val="ListLabel 1158"/>
+    <w:qFormat/>
+    <w:rPr>
+      <w:rFonts w:cs="OpenSymbol"/>
+    </w:rPr>
+  </w:style>
+  <w:style w:type="character" w:styleId="ListLabel1159">
+    <w:name w:val="ListLabel 1159"/>
+    <w:qFormat/>
+    <w:rPr>
+      <w:rFonts w:cs="OpenSymbol"/>
+    </w:rPr>
+  </w:style>
+  <w:style w:type="character" w:styleId="ListLabel1160">
+    <w:name w:val="ListLabel 1160"/>
+    <w:qFormat/>
+    <w:rPr>
+      <w:rFonts w:cs="OpenSymbol"/>
+    </w:rPr>
+  </w:style>
+  <w:style w:type="character" w:styleId="ListLabel1161">
+    <w:name w:val="ListLabel 1161"/>
+    <w:qFormat/>
+    <w:rPr>
+      <w:rFonts w:cs="OpenSymbol"/>
+    </w:rPr>
+  </w:style>
+  <w:style w:type="character" w:styleId="ListLabel1162">
+    <w:name w:val="ListLabel 1162"/>
+    <w:qFormat/>
+    <w:rPr>
+      <w:rFonts w:cs="OpenSymbol"/>
+    </w:rPr>
+  </w:style>
+  <w:style w:type="character" w:styleId="ListLabel1163">
+    <w:name w:val="ListLabel 1163"/>
+    <w:qFormat/>
+    <w:rPr>
+      <w:rFonts w:cs="OpenSymbol"/>
+    </w:rPr>
+  </w:style>
+  <w:style w:type="character" w:styleId="ListLabel1164">
+    <w:name w:val="ListLabel 1164"/>
+    <w:qFormat/>
+    <w:rPr>
+      <w:rFonts w:cs="OpenSymbol"/>
+    </w:rPr>
+  </w:style>
+  <w:style w:type="character" w:styleId="ListLabel1165">
+    <w:name w:val="ListLabel 1165"/>
+    <w:qFormat/>
+    <w:rPr>
+      <w:rFonts w:cs="OpenSymbol"/>
+    </w:rPr>
+  </w:style>
+  <w:style w:type="character" w:styleId="ListLabel1166">
+    <w:name w:val="ListLabel 1166"/>
+    <w:qFormat/>
+    <w:rPr>
+      <w:rFonts w:cs="OpenSymbol"/>
+    </w:rPr>
+  </w:style>
+  <w:style w:type="character" w:styleId="ListLabel1167">
+    <w:name w:val="ListLabel 1167"/>
+    <w:qFormat/>
+    <w:rPr>
+      <w:rFonts w:cs="OpenSymbol"/>
+    </w:rPr>
+  </w:style>
+  <w:style w:type="character" w:styleId="ListLabel1168">
+    <w:name w:val="ListLabel 1168"/>
+    <w:qFormat/>
+    <w:rPr>
+      <w:rFonts w:cs="OpenSymbol"/>
+    </w:rPr>
+  </w:style>
+  <w:style w:type="character" w:styleId="ListLabel1169">
+    <w:name w:val="ListLabel 1169"/>
+    <w:qFormat/>
+    <w:rPr>
+      <w:rFonts w:cs="OpenSymbol"/>
+    </w:rPr>
+  </w:style>
+  <w:style w:type="character" w:styleId="ListLabel1170">
+    <w:name w:val="ListLabel 1170"/>
+    <w:qFormat/>
+    <w:rPr>
+      <w:rFonts w:cs="OpenSymbol"/>
+    </w:rPr>
+  </w:style>
+  <w:style w:type="character" w:styleId="ListLabel1171">
+    <w:name w:val="ListLabel 1171"/>
+    <w:qFormat/>
+    <w:rPr>
+      <w:rFonts w:cs="OpenSymbol"/>
+    </w:rPr>
+  </w:style>
   <w:style w:type="paragraph" w:styleId="Heading" w:customStyle="1">
     <w:name w:val="Heading"/>
     <w:basedOn w:val="Normal"/>

</xml_diff>